<commit_message>
Added Team Member Introductions
</commit_message>
<xml_diff>
--- a/Documents/A2_Report_TechstraOne.docx
+++ b/Documents/A2_Report_TechstraOne.docx
@@ -159,6 +159,7 @@
                         <w:szCs w:val="80"/>
                       </w:rPr>
                     </w:pPr>
+                    <w:proofErr w:type="spellStart"/>
                     <w:r>
                       <w:rPr>
                         <w:rFonts w:asciiTheme="majorHAnsi" w:eastAsiaTheme="majorEastAsia" w:hAnsiTheme="majorHAnsi" w:cstheme="majorBidi"/>
@@ -167,6 +168,7 @@
                       </w:rPr>
                       <w:t>TechstraOne</w:t>
                     </w:r>
+                    <w:proofErr w:type="spellEnd"/>
                   </w:p>
                 </w:tc>
               </w:sdtContent>
@@ -281,7 +283,23 @@
                         <w:b/>
                         <w:bCs/>
                       </w:rPr>
-                      <w:t>Timothy Hall, Benjamin McDonald, Andrew Wendt, Rebecca Barnett, Adrian Foti, Adrian Ferrara</w:t>
+                      <w:t xml:space="preserve">Timothy Hall, Benjamin McDonald, Andrew Wendt, Rebecca Barnett, Adrian </w:t>
+                    </w:r>
+                    <w:proofErr w:type="spellStart"/>
+                    <w:r>
+                      <w:rPr>
+                        <w:b/>
+                        <w:bCs/>
+                      </w:rPr>
+                      <w:t>Foti</w:t>
+                    </w:r>
+                    <w:proofErr w:type="spellEnd"/>
+                    <w:r>
+                      <w:rPr>
+                        <w:b/>
+                        <w:bCs/>
+                      </w:rPr>
+                      <w:t>, Adrian Ferrara</w:t>
                     </w:r>
                   </w:p>
                 </w:tc>
@@ -332,7 +350,7 @@
                         <w:b/>
                         <w:bCs/>
                       </w:rPr>
-                      <w:t>10-Apr-20</w:t>
+                      <w:t>10/04/20</w:t>
                     </w:r>
                   </w:p>
                 </w:tc>
@@ -371,8 +389,13 @@
                     <w:pPr>
                       <w:pStyle w:val="NoSpacing"/>
                     </w:pPr>
+                    <w:proofErr w:type="spellStart"/>
                     <w:r>
-                      <w:t xml:space="preserve">TechstraOne is a group of like-minded people coming together with the goal of producing a project with real world purpose and to demonstrate our commitment to developing the necessary skills required for the Information Technology industry in the 2020’s. </w:t>
+                      <w:t>TechstraOne</w:t>
+                    </w:r>
+                    <w:proofErr w:type="spellEnd"/>
+                    <w:r>
+                      <w:t xml:space="preserve"> is a group of like-minded people coming together with the goal of producing a project with real world purpose and to demonstrate our commitment to developing the necessary skills required for the Information Technology industry in the 2020’s. </w:t>
                     </w:r>
                   </w:p>
                 </w:tc>
@@ -446,7 +469,7 @@
           <w:r>
             <w:fldChar w:fldCharType="separate"/>
           </w:r>
-          <w:hyperlink w:anchor="_Toc37412536" w:history="1">
+          <w:hyperlink w:anchor="_Toc37413372" w:history="1">
             <w:r>
               <w:rPr>
                 <w:rStyle w:val="Hyperlink"/>
@@ -473,7 +496,7 @@
                 <w:noProof/>
                 <w:webHidden/>
               </w:rPr>
-              <w:instrText xml:space="preserve"> PAGEREF _Toc37412536 \h </w:instrText>
+              <w:instrText xml:space="preserve"> PAGEREF _Toc37413372 \h </w:instrText>
             </w:r>
             <w:r>
               <w:rPr>
@@ -516,7 +539,7 @@
               <w:lang w:val="en-AU" w:eastAsia="en-AU"/>
             </w:rPr>
           </w:pPr>
-          <w:hyperlink w:anchor="_Toc37412537" w:history="1">
+          <w:hyperlink w:anchor="_Toc37413373" w:history="1">
             <w:r>
               <w:rPr>
                 <w:rStyle w:val="Hyperlink"/>
@@ -543,7 +566,7 @@
                 <w:noProof/>
                 <w:webHidden/>
               </w:rPr>
-              <w:instrText xml:space="preserve"> PAGEREF _Toc37412537 \h </w:instrText>
+              <w:instrText xml:space="preserve"> PAGEREF _Toc37413373 \h </w:instrText>
             </w:r>
             <w:r>
               <w:rPr>
@@ -564,6 +587,414 @@
                 <w:webHidden/>
               </w:rPr>
               <w:t>3</w:t>
+            </w:r>
+            <w:r>
+              <w:rPr>
+                <w:noProof/>
+                <w:webHidden/>
+              </w:rPr>
+              <w:fldChar w:fldCharType="end"/>
+            </w:r>
+          </w:hyperlink>
+        </w:p>
+        <w:p>
+          <w:pPr>
+            <w:pStyle w:val="TOC3"/>
+            <w:tabs>
+              <w:tab w:val="right" w:leader="dot" w:pos="9016"/>
+            </w:tabs>
+            <w:rPr>
+              <w:noProof/>
+            </w:rPr>
+          </w:pPr>
+          <w:hyperlink w:anchor="_Toc37413374" w:history="1">
+            <w:r>
+              <w:rPr>
+                <w:rStyle w:val="Hyperlink"/>
+                <w:noProof/>
+              </w:rPr>
+              <w:t>Tim Hall S3851553</w:t>
+            </w:r>
+            <w:r>
+              <w:rPr>
+                <w:noProof/>
+                <w:webHidden/>
+              </w:rPr>
+              <w:tab/>
+            </w:r>
+            <w:r>
+              <w:rPr>
+                <w:noProof/>
+                <w:webHidden/>
+              </w:rPr>
+              <w:fldChar w:fldCharType="begin"/>
+            </w:r>
+            <w:r>
+              <w:rPr>
+                <w:noProof/>
+                <w:webHidden/>
+              </w:rPr>
+              <w:instrText xml:space="preserve"> PAGEREF _Toc37413374 \h </w:instrText>
+            </w:r>
+            <w:r>
+              <w:rPr>
+                <w:noProof/>
+                <w:webHidden/>
+              </w:rPr>
+            </w:r>
+            <w:r>
+              <w:rPr>
+                <w:noProof/>
+                <w:webHidden/>
+              </w:rPr>
+              <w:fldChar w:fldCharType="separate"/>
+            </w:r>
+            <w:r>
+              <w:rPr>
+                <w:noProof/>
+                <w:webHidden/>
+              </w:rPr>
+              <w:t>3</w:t>
+            </w:r>
+            <w:r>
+              <w:rPr>
+                <w:noProof/>
+                <w:webHidden/>
+              </w:rPr>
+              <w:fldChar w:fldCharType="end"/>
+            </w:r>
+          </w:hyperlink>
+        </w:p>
+        <w:p>
+          <w:pPr>
+            <w:pStyle w:val="TOC3"/>
+            <w:tabs>
+              <w:tab w:val="right" w:leader="dot" w:pos="9016"/>
+            </w:tabs>
+            <w:rPr>
+              <w:noProof/>
+            </w:rPr>
+          </w:pPr>
+          <w:hyperlink w:anchor="_Toc37413375" w:history="1">
+            <w:r>
+              <w:rPr>
+                <w:rStyle w:val="Hyperlink"/>
+                <w:noProof/>
+              </w:rPr>
+              <w:t>Benjamin McDonald S3851983</w:t>
+            </w:r>
+            <w:r>
+              <w:rPr>
+                <w:noProof/>
+                <w:webHidden/>
+              </w:rPr>
+              <w:tab/>
+            </w:r>
+            <w:r>
+              <w:rPr>
+                <w:noProof/>
+                <w:webHidden/>
+              </w:rPr>
+              <w:fldChar w:fldCharType="begin"/>
+            </w:r>
+            <w:r>
+              <w:rPr>
+                <w:noProof/>
+                <w:webHidden/>
+              </w:rPr>
+              <w:instrText xml:space="preserve"> PAGEREF _Toc37413375 \h </w:instrText>
+            </w:r>
+            <w:r>
+              <w:rPr>
+                <w:noProof/>
+                <w:webHidden/>
+              </w:rPr>
+            </w:r>
+            <w:r>
+              <w:rPr>
+                <w:noProof/>
+                <w:webHidden/>
+              </w:rPr>
+              <w:fldChar w:fldCharType="separate"/>
+            </w:r>
+            <w:r>
+              <w:rPr>
+                <w:noProof/>
+                <w:webHidden/>
+              </w:rPr>
+              <w:t>3</w:t>
+            </w:r>
+            <w:r>
+              <w:rPr>
+                <w:noProof/>
+                <w:webHidden/>
+              </w:rPr>
+              <w:fldChar w:fldCharType="end"/>
+            </w:r>
+          </w:hyperlink>
+        </w:p>
+        <w:p>
+          <w:pPr>
+            <w:pStyle w:val="TOC3"/>
+            <w:tabs>
+              <w:tab w:val="right" w:leader="dot" w:pos="9016"/>
+            </w:tabs>
+            <w:rPr>
+              <w:noProof/>
+            </w:rPr>
+          </w:pPr>
+          <w:hyperlink w:anchor="_Toc37413376" w:history="1">
+            <w:r>
+              <w:rPr>
+                <w:rStyle w:val="Hyperlink"/>
+                <w:noProof/>
+              </w:rPr>
+              <w:t>Andrew Wendt S3858515</w:t>
+            </w:r>
+            <w:r>
+              <w:rPr>
+                <w:noProof/>
+                <w:webHidden/>
+              </w:rPr>
+              <w:tab/>
+            </w:r>
+            <w:r>
+              <w:rPr>
+                <w:noProof/>
+                <w:webHidden/>
+              </w:rPr>
+              <w:fldChar w:fldCharType="begin"/>
+            </w:r>
+            <w:r>
+              <w:rPr>
+                <w:noProof/>
+                <w:webHidden/>
+              </w:rPr>
+              <w:instrText xml:space="preserve"> PAGEREF _Toc37413376 \h </w:instrText>
+            </w:r>
+            <w:r>
+              <w:rPr>
+                <w:noProof/>
+                <w:webHidden/>
+              </w:rPr>
+            </w:r>
+            <w:r>
+              <w:rPr>
+                <w:noProof/>
+                <w:webHidden/>
+              </w:rPr>
+              <w:fldChar w:fldCharType="separate"/>
+            </w:r>
+            <w:r>
+              <w:rPr>
+                <w:noProof/>
+                <w:webHidden/>
+              </w:rPr>
+              <w:t>4</w:t>
+            </w:r>
+            <w:r>
+              <w:rPr>
+                <w:noProof/>
+                <w:webHidden/>
+              </w:rPr>
+              <w:fldChar w:fldCharType="end"/>
+            </w:r>
+          </w:hyperlink>
+        </w:p>
+        <w:p>
+          <w:pPr>
+            <w:pStyle w:val="TOC3"/>
+            <w:tabs>
+              <w:tab w:val="right" w:leader="dot" w:pos="9016"/>
+            </w:tabs>
+            <w:rPr>
+              <w:noProof/>
+            </w:rPr>
+          </w:pPr>
+          <w:hyperlink w:anchor="_Toc37413377" w:history="1">
+            <w:r>
+              <w:rPr>
+                <w:rStyle w:val="Hyperlink"/>
+                <w:noProof/>
+              </w:rPr>
+              <w:t>Rebecca Barnett S3856827</w:t>
+            </w:r>
+            <w:r>
+              <w:rPr>
+                <w:noProof/>
+                <w:webHidden/>
+              </w:rPr>
+              <w:tab/>
+            </w:r>
+            <w:r>
+              <w:rPr>
+                <w:noProof/>
+                <w:webHidden/>
+              </w:rPr>
+              <w:fldChar w:fldCharType="begin"/>
+            </w:r>
+            <w:r>
+              <w:rPr>
+                <w:noProof/>
+                <w:webHidden/>
+              </w:rPr>
+              <w:instrText xml:space="preserve"> PAGEREF _Toc37413377 \h </w:instrText>
+            </w:r>
+            <w:r>
+              <w:rPr>
+                <w:noProof/>
+                <w:webHidden/>
+              </w:rPr>
+            </w:r>
+            <w:r>
+              <w:rPr>
+                <w:noProof/>
+                <w:webHidden/>
+              </w:rPr>
+              <w:fldChar w:fldCharType="separate"/>
+            </w:r>
+            <w:r>
+              <w:rPr>
+                <w:noProof/>
+                <w:webHidden/>
+              </w:rPr>
+              <w:t>4</w:t>
+            </w:r>
+            <w:r>
+              <w:rPr>
+                <w:noProof/>
+                <w:webHidden/>
+              </w:rPr>
+              <w:fldChar w:fldCharType="end"/>
+            </w:r>
+          </w:hyperlink>
+        </w:p>
+        <w:p>
+          <w:pPr>
+            <w:pStyle w:val="TOC3"/>
+            <w:tabs>
+              <w:tab w:val="right" w:leader="dot" w:pos="9016"/>
+            </w:tabs>
+            <w:rPr>
+              <w:noProof/>
+            </w:rPr>
+          </w:pPr>
+          <w:hyperlink w:anchor="_Toc37413378" w:history="1">
+            <w:r>
+              <w:rPr>
+                <w:rStyle w:val="Hyperlink"/>
+                <w:noProof/>
+              </w:rPr>
+              <w:t>Adrian Foti S3857888</w:t>
+            </w:r>
+            <w:r>
+              <w:rPr>
+                <w:noProof/>
+                <w:webHidden/>
+              </w:rPr>
+              <w:tab/>
+            </w:r>
+            <w:r>
+              <w:rPr>
+                <w:noProof/>
+                <w:webHidden/>
+              </w:rPr>
+              <w:fldChar w:fldCharType="begin"/>
+            </w:r>
+            <w:r>
+              <w:rPr>
+                <w:noProof/>
+                <w:webHidden/>
+              </w:rPr>
+              <w:instrText xml:space="preserve"> PAGEREF _Toc37413378 \h </w:instrText>
+            </w:r>
+            <w:r>
+              <w:rPr>
+                <w:noProof/>
+                <w:webHidden/>
+              </w:rPr>
+            </w:r>
+            <w:r>
+              <w:rPr>
+                <w:noProof/>
+                <w:webHidden/>
+              </w:rPr>
+              <w:fldChar w:fldCharType="separate"/>
+            </w:r>
+            <w:r>
+              <w:rPr>
+                <w:noProof/>
+                <w:webHidden/>
+              </w:rPr>
+              <w:t>5</w:t>
+            </w:r>
+            <w:r>
+              <w:rPr>
+                <w:noProof/>
+                <w:webHidden/>
+              </w:rPr>
+              <w:fldChar w:fldCharType="end"/>
+            </w:r>
+          </w:hyperlink>
+        </w:p>
+        <w:p>
+          <w:pPr>
+            <w:pStyle w:val="TOC3"/>
+            <w:tabs>
+              <w:tab w:val="right" w:leader="dot" w:pos="9016"/>
+            </w:tabs>
+            <w:rPr>
+              <w:noProof/>
+            </w:rPr>
+          </w:pPr>
+          <w:hyperlink w:anchor="_Toc37413379" w:history="1">
+            <w:r>
+              <w:rPr>
+                <w:rStyle w:val="Hyperlink"/>
+                <w:noProof/>
+              </w:rPr>
+              <w:t>Adrian Ferrara S3856304</w:t>
+            </w:r>
+            <w:r>
+              <w:rPr>
+                <w:noProof/>
+                <w:webHidden/>
+              </w:rPr>
+              <w:tab/>
+            </w:r>
+            <w:r>
+              <w:rPr>
+                <w:noProof/>
+                <w:webHidden/>
+              </w:rPr>
+              <w:fldChar w:fldCharType="begin"/>
+            </w:r>
+            <w:r>
+              <w:rPr>
+                <w:noProof/>
+                <w:webHidden/>
+              </w:rPr>
+              <w:instrText xml:space="preserve"> PAGEREF _Toc37413379 \h </w:instrText>
+            </w:r>
+            <w:r>
+              <w:rPr>
+                <w:noProof/>
+                <w:webHidden/>
+              </w:rPr>
+            </w:r>
+            <w:r>
+              <w:rPr>
+                <w:noProof/>
+                <w:webHidden/>
+              </w:rPr>
+              <w:fldChar w:fldCharType="separate"/>
+            </w:r>
+            <w:r>
+              <w:rPr>
+                <w:noProof/>
+                <w:webHidden/>
+              </w:rPr>
+              <w:t>5</w:t>
             </w:r>
             <w:r>
               <w:rPr>
@@ -586,7 +1017,7 @@
               <w:lang w:val="en-AU" w:eastAsia="en-AU"/>
             </w:rPr>
           </w:pPr>
-          <w:hyperlink w:anchor="_Toc37412538" w:history="1">
+          <w:hyperlink w:anchor="_Toc37413380" w:history="1">
             <w:r>
               <w:rPr>
                 <w:rStyle w:val="Hyperlink"/>
@@ -613,7 +1044,7 @@
                 <w:noProof/>
                 <w:webHidden/>
               </w:rPr>
-              <w:instrText xml:space="preserve"> PAGEREF _Toc37412538 \h </w:instrText>
+              <w:instrText xml:space="preserve"> PAGEREF _Toc37413380 \h </w:instrText>
             </w:r>
             <w:r>
               <w:rPr>
@@ -633,7 +1064,7 @@
                 <w:noProof/>
                 <w:webHidden/>
               </w:rPr>
-              <w:t>3</w:t>
+              <w:t>7</w:t>
             </w:r>
             <w:r>
               <w:rPr>
@@ -656,7 +1087,7 @@
               <w:lang w:val="en-AU" w:eastAsia="en-AU"/>
             </w:rPr>
           </w:pPr>
-          <w:hyperlink w:anchor="_Toc37412539" w:history="1">
+          <w:hyperlink w:anchor="_Toc37413381" w:history="1">
             <w:r>
               <w:rPr>
                 <w:rStyle w:val="Hyperlink"/>
@@ -683,7 +1114,7 @@
                 <w:noProof/>
                 <w:webHidden/>
               </w:rPr>
-              <w:instrText xml:space="preserve"> PAGEREF _Toc37412539 \h </w:instrText>
+              <w:instrText xml:space="preserve"> PAGEREF _Toc37413381 \h </w:instrText>
             </w:r>
             <w:r>
               <w:rPr>
@@ -703,7 +1134,7 @@
                 <w:noProof/>
                 <w:webHidden/>
               </w:rPr>
-              <w:t>3</w:t>
+              <w:t>7</w:t>
             </w:r>
             <w:r>
               <w:rPr>
@@ -726,7 +1157,7 @@
               <w:lang w:val="en-AU" w:eastAsia="en-AU"/>
             </w:rPr>
           </w:pPr>
-          <w:hyperlink w:anchor="_Toc37412540" w:history="1">
+          <w:hyperlink w:anchor="_Toc37413382" w:history="1">
             <w:r>
               <w:rPr>
                 <w:rStyle w:val="Hyperlink"/>
@@ -753,7 +1184,7 @@
                 <w:noProof/>
                 <w:webHidden/>
               </w:rPr>
-              <w:instrText xml:space="preserve"> PAGEREF _Toc37412540 \h </w:instrText>
+              <w:instrText xml:space="preserve"> PAGEREF _Toc37413382 \h </w:instrText>
             </w:r>
             <w:r>
               <w:rPr>
@@ -773,7 +1204,7 @@
                 <w:noProof/>
                 <w:webHidden/>
               </w:rPr>
-              <w:t>3</w:t>
+              <w:t>7</w:t>
             </w:r>
             <w:r>
               <w:rPr>
@@ -796,7 +1227,7 @@
               <w:lang w:val="en-AU" w:eastAsia="en-AU"/>
             </w:rPr>
           </w:pPr>
-          <w:hyperlink w:anchor="_Toc37412541" w:history="1">
+          <w:hyperlink w:anchor="_Toc37413383" w:history="1">
             <w:r>
               <w:rPr>
                 <w:rStyle w:val="Hyperlink"/>
@@ -823,7 +1254,7 @@
                 <w:noProof/>
                 <w:webHidden/>
               </w:rPr>
-              <w:instrText xml:space="preserve"> PAGEREF _Toc37412541 \h </w:instrText>
+              <w:instrText xml:space="preserve"> PAGEREF _Toc37413383 \h </w:instrText>
             </w:r>
             <w:r>
               <w:rPr>
@@ -843,7 +1274,7 @@
                 <w:noProof/>
                 <w:webHidden/>
               </w:rPr>
-              <w:t>3</w:t>
+              <w:t>7</w:t>
             </w:r>
             <w:r>
               <w:rPr>
@@ -866,7 +1297,7 @@
               <w:lang w:val="en-AU" w:eastAsia="en-AU"/>
             </w:rPr>
           </w:pPr>
-          <w:hyperlink w:anchor="_Toc37412542" w:history="1">
+          <w:hyperlink w:anchor="_Toc37413384" w:history="1">
             <w:r>
               <w:rPr>
                 <w:rStyle w:val="Hyperlink"/>
@@ -893,7 +1324,7 @@
                 <w:noProof/>
                 <w:webHidden/>
               </w:rPr>
-              <w:instrText xml:space="preserve"> PAGEREF _Toc37412542 \h </w:instrText>
+              <w:instrText xml:space="preserve"> PAGEREF _Toc37413384 \h </w:instrText>
             </w:r>
             <w:r>
               <w:rPr>
@@ -913,7 +1344,7 @@
                 <w:noProof/>
                 <w:webHidden/>
               </w:rPr>
-              <w:t>3</w:t>
+              <w:t>7</w:t>
             </w:r>
             <w:r>
               <w:rPr>
@@ -936,7 +1367,7 @@
               <w:lang w:val="en-AU" w:eastAsia="en-AU"/>
             </w:rPr>
           </w:pPr>
-          <w:hyperlink w:anchor="_Toc37412543" w:history="1">
+          <w:hyperlink w:anchor="_Toc37413385" w:history="1">
             <w:r>
               <w:rPr>
                 <w:rStyle w:val="Hyperlink"/>
@@ -963,7 +1394,7 @@
                 <w:noProof/>
                 <w:webHidden/>
               </w:rPr>
-              <w:instrText xml:space="preserve"> PAGEREF _Toc37412543 \h </w:instrText>
+              <w:instrText xml:space="preserve"> PAGEREF _Toc37413385 \h </w:instrText>
             </w:r>
             <w:r>
               <w:rPr>
@@ -983,7 +1414,77 @@
                 <w:noProof/>
                 <w:webHidden/>
               </w:rPr>
-              <w:t>3</w:t>
+              <w:t>7</w:t>
+            </w:r>
+            <w:r>
+              <w:rPr>
+                <w:noProof/>
+                <w:webHidden/>
+              </w:rPr>
+              <w:fldChar w:fldCharType="end"/>
+            </w:r>
+          </w:hyperlink>
+        </w:p>
+        <w:p>
+          <w:pPr>
+            <w:pStyle w:val="TOC2"/>
+            <w:tabs>
+              <w:tab w:val="right" w:leader="dot" w:pos="9016"/>
+            </w:tabs>
+            <w:rPr>
+              <w:rFonts w:eastAsiaTheme="minorEastAsia"/>
+              <w:noProof/>
+              <w:lang w:val="en-AU" w:eastAsia="en-AU"/>
+            </w:rPr>
+          </w:pPr>
+          <w:hyperlink w:anchor="_Toc37413386" w:history="1">
+            <w:r>
+              <w:rPr>
+                <w:rStyle w:val="Hyperlink"/>
+                <w:noProof/>
+              </w:rPr>
+              <w:t>References</w:t>
+            </w:r>
+            <w:r>
+              <w:rPr>
+                <w:noProof/>
+                <w:webHidden/>
+              </w:rPr>
+              <w:tab/>
+            </w:r>
+            <w:r>
+              <w:rPr>
+                <w:noProof/>
+                <w:webHidden/>
+              </w:rPr>
+              <w:fldChar w:fldCharType="begin"/>
+            </w:r>
+            <w:r>
+              <w:rPr>
+                <w:noProof/>
+                <w:webHidden/>
+              </w:rPr>
+              <w:instrText xml:space="preserve"> PAGEREF _Toc37413386 \h </w:instrText>
+            </w:r>
+            <w:r>
+              <w:rPr>
+                <w:noProof/>
+                <w:webHidden/>
+              </w:rPr>
+            </w:r>
+            <w:r>
+              <w:rPr>
+                <w:noProof/>
+                <w:webHidden/>
+              </w:rPr>
+              <w:fldChar w:fldCharType="separate"/>
+            </w:r>
+            <w:r>
+              <w:rPr>
+                <w:noProof/>
+                <w:webHidden/>
+              </w:rPr>
+              <w:t>8</w:t>
             </w:r>
             <w:r>
               <w:rPr>
@@ -1025,7 +1526,7 @@
       <w:pPr>
         <w:pStyle w:val="Heading2"/>
       </w:pPr>
-      <w:bookmarkStart w:id="0" w:name="_Toc37412536"/>
+      <w:bookmarkStart w:id="0" w:name="_Toc37413372"/>
       <w:r>
         <w:lastRenderedPageBreak/>
         <w:t>Introduction</w:t>
@@ -1035,7 +1536,15 @@
     <w:p/>
     <w:p>
       <w:r>
-        <w:t xml:space="preserve">The TechstraOne team was formed by students from RMIT who shared an interest in creating a project that would allow us to develop and demonstrate skills relevant to our interests in Information Technology.  The students met during the Introduction to Information Technology course as part of the Bachelor of Information Technology offered by RMIT.  </w:t>
+        <w:t xml:space="preserve">The </w:t>
+      </w:r>
+      <w:proofErr w:type="spellStart"/>
+      <w:r>
+        <w:t>TechstraOne</w:t>
+      </w:r>
+      <w:proofErr w:type="spellEnd"/>
+      <w:r>
+        <w:t xml:space="preserve"> team was formed by students from RMIT who shared an interest in creating a project that would allow us to develop and demonstrate skills relevant to our interests in Information Technology.  The students met during the Introduction to Information Technology course as part of the Bachelor of Information Technology offered by RMIT.  </w:t>
       </w:r>
     </w:p>
     <w:p>
@@ -1043,7 +1552,15 @@
         <w:t xml:space="preserve">In the following report, </w:t>
       </w:r>
       <w:r>
-        <w:t xml:space="preserve">you will learn more about the TechstraOne team members, what their interest in Information Technology is and how their personality’s and learning styles will impact the team.  We will also discuss what each team member’s ideal job is and the required skill set that they would like to develop and how that relates to industry demand. </w:t>
+        <w:t xml:space="preserve">you will learn more about the </w:t>
+      </w:r>
+      <w:proofErr w:type="spellStart"/>
+      <w:r>
+        <w:t>TechstraOne</w:t>
+      </w:r>
+      <w:proofErr w:type="spellEnd"/>
+      <w:r>
+        <w:t xml:space="preserve"> team members, what their interest in Information Technology is and how their personality’s and learning styles will impact the team.  We will also discuss what each team member’s ideal job is and the required skill set that they would like to develop and how that relates to industry demand. </w:t>
       </w:r>
     </w:p>
     <w:p>
@@ -1064,8 +1581,6 @@
       <w:r>
         <w:t xml:space="preserve">Finally, we will reveal our project idea in detail and discuss our approach its development and implementation in the future.  </w:t>
       </w:r>
-      <w:bookmarkStart w:id="1" w:name="_GoBack"/>
-      <w:bookmarkEnd w:id="1"/>
     </w:p>
     <w:p>
       <w:pPr>
@@ -1091,7 +1606,7 @@
       <w:pPr>
         <w:pStyle w:val="Heading2"/>
       </w:pPr>
-      <w:bookmarkStart w:id="2" w:name="_Toc37412537"/>
+      <w:bookmarkStart w:id="1" w:name="_Toc37413373"/>
       <w:r>
         <w:lastRenderedPageBreak/>
         <w:t xml:space="preserve">Part 1: </w:t>
@@ -1099,7 +1614,259 @@
       <w:r>
         <w:t>Personal Information/Team Profile</w:t>
       </w:r>
+      <w:bookmarkEnd w:id="1"/>
+    </w:p>
+    <w:p>
+      <w:pPr>
+        <w:pStyle w:val="Heading3"/>
+      </w:pPr>
+      <w:bookmarkStart w:id="2" w:name="_Toc37413374"/>
+      <w:r>
+        <w:t>Tim</w:t>
+      </w:r>
+      <w:r>
+        <w:t>othy</w:t>
+      </w:r>
+      <w:r>
+        <w:t xml:space="preserve"> Hall S3851553</w:t>
+      </w:r>
       <w:bookmarkEnd w:id="2"/>
+    </w:p>
+    <w:p>
+      <w:r>
+        <w:t xml:space="preserve">Tim has always had an interest in IT from a very young age and continued to follow this interest by pursuing a role in IT in the Navy. Completing 15 years of service following this interest he has found his passion for IT revolves around networking. Tim has continued to follow his passion by completing his CISCO CCNA qualification and continues to educate himself. With his 15 years of experience in the Navy, Tim brings project and team management skills as well as a raft of IT knowledge to </w:t>
+      </w:r>
+      <w:proofErr w:type="spellStart"/>
+      <w:r>
+        <w:t>Techstra</w:t>
+      </w:r>
+      <w:proofErr w:type="spellEnd"/>
+      <w:r>
+        <w:t>-One to help see the goals of the company come to life. During his spare time Tim is an amateur home chef and loves to go to the gym and rock climbing with his partner Tiffany.</w:t>
+      </w:r>
+    </w:p>
+    <w:p>
+      <w:r>
+        <w:t xml:space="preserve">The Myers Briggs personality test has Tim as an Assertive Defender which is a character who is supportive, reliable and patient. Defenders in general are often in the background of a team and get the jobs done that are allocated to them as well as often taking on extra work which is often a detriment to themselves but are happy to do it. (16Personalities, 2020) </w:t>
+      </w:r>
+    </w:p>
+    <w:p>
+      <w:r>
+        <w:t>After conducting a learning styles test, Tim’s preferred learning style is though audio. Preferring someone to describe something to him rather than seeing or feeling it. However, there are times when other methods are preferred as a painting can often be described by a thousand words.</w:t>
+      </w:r>
+    </w:p>
+    <w:p>
+      <w:r>
+        <w:t>Having recently done a creativity test it is evident that Tim is not afraid of large quantities of information and is able to manipulate that information to his advantage. Not only is he able to work with this large amount of data he can simultaneous work with things that are contradictory to the norm to his advantage. (Test My Creativity, 2020)</w:t>
+      </w:r>
+    </w:p>
+    <w:p>
+      <w:r>
+        <w:t xml:space="preserve">Working as part of a team, Tim’s personality traits will mean the group has a strong reliable backbone and the strength of someone who can decipher data and make it work for the project. </w:t>
+      </w:r>
+    </w:p>
+    <w:p>
+      <w:pPr>
+        <w:pStyle w:val="Heading3"/>
+      </w:pPr>
+      <w:bookmarkStart w:id="3" w:name="_Toc37413375"/>
+      <w:r>
+        <w:t>Benjamin McDonald S3851983</w:t>
+      </w:r>
+      <w:bookmarkEnd w:id="3"/>
+    </w:p>
+    <w:p>
+      <w:r>
+        <w:t xml:space="preserve">Ben is a student at RMIT studying a Bachelor of Information Technology. Prior to beginning his degree, Ben had pursued a career as an audio visual technician working for companies in Canada and Australia. Working in the AV industry for seven years helped Ben develop his knowledge of networking as well as hardware and software. This led to an interest in IT and AI (Artificial Intelligence) and the possibilities of what AI could hold not only for the AV industry but for every industry. </w:t>
+      </w:r>
+    </w:p>
+    <w:p>
+      <w:r>
+        <w:t>Ben strives to work as an AI developer, working with the top teams on creating sentient AI, as well as working on smaller AI inclined projects. Ben is semi-fluent in HTML, CSS, and is currently learning java script and python.</w:t>
+      </w:r>
+    </w:p>
+    <w:p>
+      <w:r>
+        <w:t xml:space="preserve">Ben is a Turbulent Campaigner according to the Myers-Briggs test (16Personalities, 2020) and a visual/tactile learner. This means once he has his sight set on a goal nothing can stop him from achieving it.  Ben prefers to learn by seeing and doing (Educationplanner.org, 2019) and according to a creativity test (Test My Creativity, 2020) Ben is most creative when improving existing methods and pushing boundaries.  In a team environment, Ben’s personality traits see him bring passion towards seeing the project succeed and a desire to improve the functionalities of the project.  </w:t>
+      </w:r>
+    </w:p>
+    <w:p>
+      <w:r>
+        <w:t> </w:t>
+      </w:r>
+    </w:p>
+    <w:p>
+      <w:pPr>
+        <w:pStyle w:val="Heading3"/>
+      </w:pPr>
+      <w:bookmarkStart w:id="4" w:name="_Toc37413376"/>
+      <w:r>
+        <w:br w:type="page"/>
+      </w:r>
+      <w:r>
+        <w:lastRenderedPageBreak/>
+        <w:t>Andrew Wendt S3858515</w:t>
+      </w:r>
+      <w:bookmarkEnd w:id="4"/>
+    </w:p>
+    <w:p>
+      <w:r>
+        <w:t xml:space="preserve">Andrew’s career started out at a data centre, where he administrated the facilities access control and building management systems. He successfully completed a certificate 4 in IT networking and a certificate 3 in electronics, he applied the knowledge he learnt by becoming a technical specialist for an electronic security company. He has worked in the field for 5 years, with his responsibilities and experience including fitting off field devices, running cables to programming advance access control systems, IP CCTV, biometrics and intercom systems. One of Andrew’s goals is to further his knowledge with cyber security - a career in cyber security is very interesting to him. Andrew brings an array of technical knowledge to </w:t>
+      </w:r>
+      <w:proofErr w:type="spellStart"/>
+      <w:r>
+        <w:t>Techstra</w:t>
+      </w:r>
+      <w:proofErr w:type="spellEnd"/>
+      <w:r>
+        <w:t>-One, including IT networking, electronics and hardware, Linux based operating systems, SQL database management and cisco routing and switching.</w:t>
+      </w:r>
+    </w:p>
+    <w:p>
+      <w:r>
+        <w:t>Andrew identifies as a Visual/Tactile learner, his preferred method of learning is by reading, having someone explain how something works and then attempting it himself. (Educationplanner.org, 2019)</w:t>
+      </w:r>
+    </w:p>
+    <w:p>
+      <w:r>
+        <w:t>The personality test Andrew conducted labels him as a Protagonist ENFJ-a he has a strong sense of feeling and judgement and is intuitive. He is a believer of a strong team effort and prides himself in being reliable, tolerant and charismatic. (16Personalities, 2020)</w:t>
+      </w:r>
+    </w:p>
+    <w:p>
+      <w:r>
+        <w:t>After completing the creativity tests some of Andrew’s strengths are highlighted as including the ability to make connections between things that don’t initially have an apparent connection. He has the desire to change or improve things that everyone else accepts as the norm. He is bold and has the confidence to push boundaries. He continuously strives to better himself and is always persistent in stronger solutions. (Test My Creativity, 2020)</w:t>
+      </w:r>
+    </w:p>
+    <w:p>
+      <w:r>
+        <w:t xml:space="preserve">When working as part of a team, Andrew’s personality traits will strengthen the team by providing them with someone who is intuitive and will know where to focus attention as well as the ability to think outside of the box. </w:t>
+      </w:r>
+    </w:p>
+    <w:p>
+      <w:pPr>
+        <w:pStyle w:val="Heading3"/>
+      </w:pPr>
+      <w:bookmarkStart w:id="5" w:name="_Toc37413377"/>
+      <w:r>
+        <w:t>Rebecca Barnett S3856827</w:t>
+      </w:r>
+      <w:bookmarkEnd w:id="5"/>
+    </w:p>
+    <w:p>
+      <w:r>
+        <w:t xml:space="preserve">Rebecca has been interested in Software &amp; Website Development for many years, teaching herself how to code HTML in high school before choosing to commence a Bachelor of Technology degree after graduating.  Although her life took a different career path early on - working as a retail manager for fifteen years, Rebecca has always had a passion for technology and is excited to pursue new opportunities in Information Technology, hoping to work as part of a Software Development team in the future.   Rebecca brings some project management and Java development experience to &lt;insert team name&gt;,  which she acquired whilst studying for her Diploma of Information Technology and from a six month industry based scheduling software project.   </w:t>
+      </w:r>
+    </w:p>
+    <w:p>
+      <w:r>
+        <w:t xml:space="preserve">Rebecca identifies as a Visual/Tactile learner (Educationplanner.org, 2019), and prefers to learn by reading about subjects and reviewing videos and pictures.  She is also hands on, benefiting from attempting tasks and having a go.  A Myers-Briggs test (16Personalities, 2020) reveals Rebecca as an Advocate type, forming strong opinions about what she feels is the best way to </w:t>
+      </w:r>
+      <w:proofErr w:type="gramStart"/>
+      <w:r>
+        <w:t>proceed</w:t>
+      </w:r>
+      <w:proofErr w:type="gramEnd"/>
+      <w:r>
+        <w:t xml:space="preserve"> and also excelling at helping others to reach their potential.  In a group situation, Rebecca hopes to bring out the best in her peers and approach tasks with a strong understanding of the requirements and possible solutions.  </w:t>
+      </w:r>
+    </w:p>
+    <w:p>
+      <w:pPr>
+        <w:rPr>
+          <w:rFonts w:asciiTheme="majorHAnsi" w:eastAsiaTheme="majorEastAsia" w:hAnsiTheme="majorHAnsi" w:cstheme="majorBidi"/>
+          <w:b/>
+          <w:bCs/>
+          <w:color w:val="4472C4" w:themeColor="accent1"/>
+        </w:rPr>
+      </w:pPr>
+      <w:bookmarkStart w:id="6" w:name="_Toc37413378"/>
+      <w:r>
+        <w:br w:type="page"/>
+      </w:r>
+    </w:p>
+    <w:p>
+      <w:pPr>
+        <w:pStyle w:val="Heading3"/>
+      </w:pPr>
+      <w:r>
+        <w:lastRenderedPageBreak/>
+        <w:t xml:space="preserve">Adrian </w:t>
+      </w:r>
+      <w:proofErr w:type="spellStart"/>
+      <w:r>
+        <w:t>Foti</w:t>
+      </w:r>
+      <w:proofErr w:type="spellEnd"/>
+      <w:r>
+        <w:t xml:space="preserve"> S3857888</w:t>
+      </w:r>
+      <w:bookmarkEnd w:id="6"/>
+    </w:p>
+    <w:p>
+      <w:r>
+        <w:t xml:space="preserve">Adrian is an enthusiastic, hardworking individual recently obtaining his VCE certificate after completing year 12. Adrian was previously an apprentice Cabinet Maker where he acquired a Cert II in Furniture Making and is now a Building Construction worker looking to further his career.  Adrian’s interest in IT began at a young age, experimenting with and tweaking Windows XP machines.  Adrian developed a curiosity in how machines worked and how their output could be manipulated.  Adrian intends to learn the skills required to be part of a business ICT team and also programming skills that he can utilise in passion projects. </w:t>
+      </w:r>
+    </w:p>
+    <w:p/>
+    <w:p>
+      <w:r>
+        <w:t>Adrian is a Mediator according to a Myer Briggs test (16 Personalities, 2020).  A mediator possesses the introverted, intuitive, feeling and prospecting personality traits.  Mediators are open-minded, caring and creative in their approach.  A learning style test shows that Adrian learns best from visual style learning, benefiting from seeing and watching tasks performed.  (Educationplanner.org, 2019)</w:t>
+      </w:r>
+    </w:p>
+    <w:p/>
+    <w:p>
+      <w:r>
+        <w:t xml:space="preserve">As part of a team, Adrian’s personality will bring openness to trying different solutions as well as an intuitive approach to problem solving.  </w:t>
+      </w:r>
+    </w:p>
+    <w:p>
+      <w:pPr>
+        <w:pStyle w:val="Heading3"/>
+      </w:pPr>
+      <w:bookmarkStart w:id="7" w:name="_Toc37413379"/>
+      <w:r>
+        <w:t>Adrian Ferrara S3856304</w:t>
+      </w:r>
+      <w:bookmarkStart w:id="8" w:name="_GoBack"/>
+      <w:bookmarkEnd w:id="7"/>
+      <w:bookmarkEnd w:id="8"/>
+    </w:p>
+    <w:p>
+      <w:r>
+        <w:t>Adrian's interest in IT stems from a young age when his father brought home the first family PC in 1997. He found himself a natural at navigation and immediately was drawn to the world of video games. In his teenage years he spent a lot of time in music production using programs like FL Studio and Cubase as well as the introduction of the internet where he dabbled in HTML coding unknowingly thanks to MySpace. He is currently enrolled in a Bachelor of Information Technology at RMIT University through OUA. He hopes to find his place in the world of IT by pursuing all aspects and finding a true passion.  Adrian is driven to learn as much as possible about all things he takes interest in and has vast experience in retail sales as well as holding a 2nd degree black belt in taekwondo.</w:t>
+      </w:r>
+    </w:p>
+    <w:p>
+      <w:pPr>
+        <w:rPr>
+          <w:rFonts w:asciiTheme="majorHAnsi" w:eastAsiaTheme="majorEastAsia" w:hAnsiTheme="majorHAnsi" w:cstheme="majorBidi"/>
+          <w:b/>
+          <w:bCs/>
+          <w:color w:val="4472C4" w:themeColor="accent1"/>
+          <w:sz w:val="26"/>
+          <w:szCs w:val="26"/>
+        </w:rPr>
+      </w:pPr>
+      <w:r>
+        <w:t xml:space="preserve">In a Myer-Briggs test (16 Personalities, 2020) Adrian is identified as being approachable, enthusiastic and observant, not missing details that others may.  He is fantastic at motivating others and will be a good addition to any team as he can adapt easily and work well with anyone in the right circumstances.  </w:t>
+      </w:r>
+      <w:r>
+        <w:br w:type="page"/>
+      </w:r>
+    </w:p>
+    <w:p>
+      <w:pPr>
+        <w:pStyle w:val="Heading2"/>
+      </w:pPr>
+      <w:bookmarkStart w:id="9" w:name="_Toc37413380"/>
+      <w:r>
+        <w:lastRenderedPageBreak/>
+        <w:t xml:space="preserve">Part 2: </w:t>
+      </w:r>
+      <w:r>
+        <w:t>Ideal Jobs</w:t>
+      </w:r>
+      <w:bookmarkEnd w:id="9"/>
     </w:p>
     <w:p>
       <w:pPr>
@@ -1110,8 +1877,31 @@
         </w:numPr>
       </w:pPr>
       <w:r>
-        <w:t xml:space="preserve">One paragraph about each of us </w:t>
-      </w:r>
+        <w:t>Compare and contrast the ideal jobs for each person in the group. This may have changed due to feedback from Assignment 1. What common elements are there, if any? What differentiates each position from the others, if anything? How similar or different are your career plans across the group?</w:t>
+      </w:r>
+    </w:p>
+    <w:p>
+      <w:pPr>
+        <w:pStyle w:val="Heading2"/>
+      </w:pPr>
+      <w:bookmarkStart w:id="10" w:name="_Toc37413381"/>
+      <w:r>
+        <w:t xml:space="preserve">Part 3: </w:t>
+      </w:r>
+      <w:r>
+        <w:t xml:space="preserve">Tools (website, </w:t>
+      </w:r>
+      <w:proofErr w:type="spellStart"/>
+      <w:proofErr w:type="gramStart"/>
+      <w:r>
+        <w:t>github</w:t>
+      </w:r>
+      <w:proofErr w:type="spellEnd"/>
+      <w:r>
+        <w:t xml:space="preserve"> )</w:t>
+      </w:r>
+      <w:bookmarkEnd w:id="10"/>
+      <w:proofErr w:type="gramEnd"/>
     </w:p>
     <w:p>
       <w:pPr>
@@ -1122,21 +1912,16 @@
         </w:numPr>
       </w:pPr>
       <w:r>
-        <w:t>The test outcomes for each person in the team (all 3 tests), and your understanding of how this information may be helpful to the group. You should do this as soon as your group is formed. You will have a chance to reflect on how well the group has worked later.</w:t>
-      </w:r>
-    </w:p>
-    <w:p>
-      <w:pPr>
-        <w:pStyle w:val="Heading2"/>
-      </w:pPr>
-      <w:bookmarkStart w:id="3" w:name="_Toc37412538"/>
-      <w:r>
-        <w:t xml:space="preserve">Part 2: </w:t>
-      </w:r>
-      <w:r>
-        <w:t>Ideal Jobs</w:t>
-      </w:r>
-      <w:bookmarkEnd w:id="3"/>
+        <w:t xml:space="preserve">Setup a website for a team webpage and create a </w:t>
+      </w:r>
+      <w:proofErr w:type="spellStart"/>
+      <w:r>
+        <w:t>github</w:t>
+      </w:r>
+      <w:proofErr w:type="spellEnd"/>
+      <w:r>
+        <w:t xml:space="preserve"> repository</w:t>
+      </w:r>
     </w:p>
     <w:p>
       <w:pPr>
@@ -1147,80 +1932,83 @@
         </w:numPr>
       </w:pPr>
       <w:r>
-        <w:t>Compare and contrast the ideal jobs for each person in the group. This may have changed due to feedback from Assignment 1. What common elements are there, if any? What differentiates each position from the others, if anything? How similar or different are your career plans across the group?</w:t>
-      </w:r>
+        <w:t xml:space="preserve">In your report you should include a brief description of what you have done, and include the following: • </w:t>
+      </w:r>
+      <w:proofErr w:type="gramStart"/>
+      <w:r>
+        <w:t>The</w:t>
+      </w:r>
+      <w:proofErr w:type="gramEnd"/>
+      <w:r>
+        <w:t xml:space="preserve"> link to your group’s website • The link to your group’s Git repository (</w:t>
+      </w:r>
+      <w:proofErr w:type="spellStart"/>
+      <w:r>
+        <w:t>GitHub</w:t>
+      </w:r>
+      <w:proofErr w:type="spellEnd"/>
+      <w:r>
+        <w:t xml:space="preserve">, </w:t>
+      </w:r>
+      <w:proofErr w:type="spellStart"/>
+      <w:r>
+        <w:t>BitBucket</w:t>
+      </w:r>
+      <w:proofErr w:type="spellEnd"/>
+      <w:r>
+        <w:t xml:space="preserve">, </w:t>
+      </w:r>
+      <w:proofErr w:type="spellStart"/>
+      <w:r>
+        <w:t>etc</w:t>
+      </w:r>
+      <w:proofErr w:type="spellEnd"/>
+      <w:r>
+        <w:t>) • Your comments on how well the audit trail on the Git repository reflects your group’s work. You will presumably only be able to do this close to the time of submission.</w:t>
+      </w:r>
+    </w:p>
+    <w:p>
+      <w:pPr>
+        <w:pStyle w:val="ListParagraph"/>
+      </w:pPr>
     </w:p>
     <w:p>
       <w:pPr>
         <w:pStyle w:val="Heading2"/>
       </w:pPr>
-      <w:bookmarkStart w:id="4" w:name="_Toc37412539"/>
-      <w:r>
-        <w:t xml:space="preserve">Part 3: </w:t>
-      </w:r>
-      <w:r>
-        <w:t>Tools (website, github )</w:t>
-      </w:r>
-      <w:bookmarkEnd w:id="4"/>
-    </w:p>
-    <w:p>
-      <w:pPr>
-        <w:pStyle w:val="ListParagraph"/>
-        <w:numPr>
-          <w:ilvl w:val="0"/>
-          <w:numId w:val="4"/>
-        </w:numPr>
-      </w:pPr>
-      <w:r>
-        <w:t>Setup a website for a team webpage and create a github repository</w:t>
-      </w:r>
-    </w:p>
-    <w:p>
-      <w:pPr>
-        <w:pStyle w:val="ListParagraph"/>
-        <w:numPr>
-          <w:ilvl w:val="0"/>
-          <w:numId w:val="4"/>
-        </w:numPr>
-      </w:pPr>
-      <w:r>
-        <w:t>In your report you should include a brief description of what you have done, and include the following: • The link to your group’s website • The link to your group’s Git repository (GitHub, BitBucket, etc) • Your comments on how well the audit trail on the Git repository reflects your group’s work. You will presumably only be able to do this close to the time of submission.</w:t>
-      </w:r>
-    </w:p>
-    <w:p>
-      <w:pPr>
-        <w:pStyle w:val="ListParagraph"/>
-      </w:pPr>
-    </w:p>
+      <w:bookmarkStart w:id="11" w:name="_Toc37413382"/>
+      <w:r>
+        <w:t xml:space="preserve">Part 4: </w:t>
+      </w:r>
+      <w:r>
+        <w:t xml:space="preserve">Industry Data </w:t>
+      </w:r>
+      <w:proofErr w:type="gramStart"/>
+      <w:r>
+        <w:t>From</w:t>
+      </w:r>
+      <w:proofErr w:type="gramEnd"/>
+      <w:r>
+        <w:t xml:space="preserve"> Burning Glass – Create a matrix of preferred jobs.</w:t>
+      </w:r>
+      <w:bookmarkEnd w:id="11"/>
+      <w:r>
+        <w:t xml:space="preserve"> </w:t>
+      </w:r>
+    </w:p>
+    <w:p/>
     <w:p>
       <w:pPr>
         <w:pStyle w:val="Heading2"/>
       </w:pPr>
-      <w:bookmarkStart w:id="5" w:name="_Toc37412540"/>
-      <w:r>
-        <w:t xml:space="preserve">Part 4: </w:t>
-      </w:r>
-      <w:r>
-        <w:t>Industry Data From Burning Glass – Create a matrix of preferred jobs.</w:t>
-      </w:r>
-      <w:bookmarkEnd w:id="5"/>
-      <w:r>
-        <w:t xml:space="preserve"> </w:t>
-      </w:r>
-    </w:p>
-    <w:p/>
-    <w:p>
-      <w:pPr>
-        <w:pStyle w:val="Heading2"/>
-      </w:pPr>
-      <w:bookmarkStart w:id="6" w:name="_Toc37412541"/>
+      <w:bookmarkStart w:id="12" w:name="_Toc37413383"/>
       <w:r>
         <w:t xml:space="preserve">Part 5: </w:t>
       </w:r>
       <w:r>
         <w:t>Interview an IT professional.</w:t>
       </w:r>
-      <w:bookmarkEnd w:id="6"/>
+      <w:bookmarkEnd w:id="12"/>
       <w:r>
         <w:t xml:space="preserve">   </w:t>
       </w:r>
@@ -1234,7 +2022,15 @@
         </w:numPr>
       </w:pPr>
       <w:r>
-        <w:t>Add the question – how do you upskill and keep current in your current job noting how fast IT does change?</w:t>
+        <w:t xml:space="preserve">Add the question – how do you </w:t>
+      </w:r>
+      <w:proofErr w:type="spellStart"/>
+      <w:r>
+        <w:t>upskill</w:t>
+      </w:r>
+      <w:proofErr w:type="spellEnd"/>
+      <w:r>
+        <w:t xml:space="preserve"> and keep current in your current job noting how fast IT does change?</w:t>
       </w:r>
     </w:p>
     <w:p>
@@ -1253,14 +2049,14 @@
       <w:pPr>
         <w:pStyle w:val="Heading2"/>
       </w:pPr>
-      <w:bookmarkStart w:id="7" w:name="_Toc37412542"/>
+      <w:bookmarkStart w:id="13" w:name="_Toc37413384"/>
       <w:r>
         <w:t xml:space="preserve">Part 6: </w:t>
       </w:r>
       <w:r>
         <w:t>IT Technologies X 4</w:t>
       </w:r>
-      <w:bookmarkEnd w:id="7"/>
+      <w:bookmarkEnd w:id="13"/>
       <w:r>
         <w:t xml:space="preserve"> </w:t>
       </w:r>
@@ -1288,21 +2084,26 @@
         </w:numPr>
       </w:pPr>
       <w:r>
-        <w:t>300 How will this affect you ?</w:t>
-      </w:r>
+        <w:t xml:space="preserve">300 How will this affect </w:t>
+      </w:r>
+      <w:proofErr w:type="gramStart"/>
+      <w:r>
+        <w:t>you ?</w:t>
+      </w:r>
+      <w:proofErr w:type="gramEnd"/>
     </w:p>
     <w:p>
       <w:pPr>
         <w:pStyle w:val="Heading2"/>
       </w:pPr>
-      <w:bookmarkStart w:id="8" w:name="_Toc37412543"/>
+      <w:bookmarkStart w:id="14" w:name="_Toc37413385"/>
       <w:r>
         <w:t xml:space="preserve">Part 7: </w:t>
       </w:r>
       <w:r>
         <w:t>Feed back</w:t>
       </w:r>
-      <w:bookmarkEnd w:id="8"/>
+      <w:bookmarkEnd w:id="14"/>
       <w:r>
         <w:t xml:space="preserve">   </w:t>
       </w:r>
@@ -1341,6 +2142,162 @@
       </w:pPr>
       <w:r>
         <w:t>400 words as a team</w:t>
+      </w:r>
+    </w:p>
+    <w:p>
+      <w:r>
+        <w:br w:type="page"/>
+      </w:r>
+    </w:p>
+    <w:p>
+      <w:pPr>
+        <w:pStyle w:val="Heading2"/>
+      </w:pPr>
+      <w:bookmarkStart w:id="15" w:name="_Toc37413386"/>
+      <w:r>
+        <w:lastRenderedPageBreak/>
+        <w:t>References</w:t>
+      </w:r>
+      <w:bookmarkEnd w:id="15"/>
+    </w:p>
+    <w:p>
+      <w:proofErr w:type="gramStart"/>
+      <w:r>
+        <w:t>16personalities.com. 2020.</w:t>
+      </w:r>
+      <w:proofErr w:type="gramEnd"/>
+      <w:r>
+        <w:t xml:space="preserve"> </w:t>
+      </w:r>
+      <w:proofErr w:type="spellStart"/>
+      <w:proofErr w:type="gramStart"/>
+      <w:r>
+        <w:t>Anonymouscampaigner</w:t>
+      </w:r>
+      <w:proofErr w:type="spellEnd"/>
+      <w:r>
+        <w:t xml:space="preserve"> - Turbulent Campaigner (ENFP-T) | 16Personalities.</w:t>
+      </w:r>
+      <w:proofErr w:type="gramEnd"/>
+      <w:r>
+        <w:t xml:space="preserve"> [</w:t>
+      </w:r>
+      <w:proofErr w:type="gramStart"/>
+      <w:r>
+        <w:t>online</w:t>
+      </w:r>
+      <w:proofErr w:type="gramEnd"/>
+      <w:r>
+        <w:t>] Available at: &lt;https://www.16personalities.com/profiles/225d3c05a9ef7&gt; [Accessed 1 April 2020].</w:t>
+      </w:r>
+    </w:p>
+    <w:p>
+      <w:proofErr w:type="gramStart"/>
+      <w:r>
+        <w:t>16personalities.com. 2020.</w:t>
+      </w:r>
+      <w:proofErr w:type="gramEnd"/>
+      <w:r>
+        <w:t xml:space="preserve"> Advocate (INFJ) Personality | 16Personalities. [</w:t>
+      </w:r>
+      <w:proofErr w:type="gramStart"/>
+      <w:r>
+        <w:t>online</w:t>
+      </w:r>
+      <w:proofErr w:type="gramEnd"/>
+      <w:r>
+        <w:t>] 16Personalities. Available at: &lt;https://www.16personalities.com/infj-personality&gt; [Accessed 1 April 2020].</w:t>
+      </w:r>
+    </w:p>
+    <w:p/>
+    <w:p>
+      <w:proofErr w:type="gramStart"/>
+      <w:r>
+        <w:t>16personalities.com. 2020.</w:t>
+      </w:r>
+      <w:proofErr w:type="gramEnd"/>
+      <w:r>
+        <w:t xml:space="preserve"> </w:t>
+      </w:r>
+      <w:proofErr w:type="gramStart"/>
+      <w:r>
+        <w:t>Protagonist (ENFJ-A/ENFJ-T) Personality | 16Personalities.</w:t>
+      </w:r>
+      <w:proofErr w:type="gramEnd"/>
+      <w:r>
+        <w:t xml:space="preserve"> [</w:t>
+      </w:r>
+      <w:proofErr w:type="gramStart"/>
+      <w:r>
+        <w:t>online</w:t>
+      </w:r>
+      <w:proofErr w:type="gramEnd"/>
+      <w:r>
+        <w:t>] 16Personalities. Available at: https://www.16personalities.com/enfj-strengths-and-weaknesses [Accessed 2 April 2020].</w:t>
+      </w:r>
+    </w:p>
+    <w:p/>
+    <w:p>
+      <w:proofErr w:type="gramStart"/>
+      <w:r>
+        <w:t>16personalities.com. 2020.</w:t>
+      </w:r>
+      <w:proofErr w:type="gramEnd"/>
+      <w:r>
+        <w:t xml:space="preserve"> </w:t>
+      </w:r>
+      <w:proofErr w:type="gramStart"/>
+      <w:r>
+        <w:t>Tim Hall - Assertive Defender (ISFJ-A) | 16Personalities.</w:t>
+      </w:r>
+      <w:proofErr w:type="gramEnd"/>
+      <w:r>
+        <w:t xml:space="preserve"> [</w:t>
+      </w:r>
+      <w:proofErr w:type="gramStart"/>
+      <w:r>
+        <w:t>online</w:t>
+      </w:r>
+      <w:proofErr w:type="gramEnd"/>
+      <w:r>
+        <w:t>] Available at: &lt;https://www.16personalities.com/profiles/14e285c2779d0&gt; [Accessed 2 April 2020].</w:t>
+      </w:r>
+    </w:p>
+    <w:p/>
+    <w:p>
+      <w:proofErr w:type="gramStart"/>
+      <w:r>
+        <w:t>Educationplanner.org. (2019).</w:t>
+      </w:r>
+      <w:proofErr w:type="gramEnd"/>
+      <w:r>
+        <w:t xml:space="preserve"> What's Your Learning Style? </w:t>
+      </w:r>
+      <w:proofErr w:type="gramStart"/>
+      <w:r>
+        <w:t>20 Questions.</w:t>
+      </w:r>
+      <w:proofErr w:type="gramEnd"/>
+      <w:r>
+        <w:t xml:space="preserve"> [</w:t>
+      </w:r>
+      <w:proofErr w:type="gramStart"/>
+      <w:r>
+        <w:t>online</w:t>
+      </w:r>
+      <w:proofErr w:type="gramEnd"/>
+      <w:r>
+        <w:t>] Available at: http://www.educationplanner.org/students/self-assessments/learning-styles-quiz.shtml?event=results&amp;A=6&amp;V=7&amp;T=7 [Accessed 4 Mar. 2020].</w:t>
+      </w:r>
+    </w:p>
+    <w:p>
+      <w:proofErr w:type="gramStart"/>
+      <w:r>
+        <w:t>Testmycreativity.com. 2020.</w:t>
+      </w:r>
+      <w:proofErr w:type="gramEnd"/>
+      <w:r>
+        <w:t xml:space="preserve"> Test My Creativity [online] Available at: &lt;http://www.testmycreativity.com/ [Accessed 2 April 2020].</w:t>
       </w:r>
     </w:p>
     <w:sectPr>
@@ -1384,137 +2341,100 @@
 
 <file path=word/footer1.xml><?xml version="1.0" encoding="utf-8"?>
 <w:ftr xmlns:wpc="http://schemas.microsoft.com/office/word/2010/wordprocessingCanvas" xmlns:mc="http://schemas.openxmlformats.org/markup-compatibility/2006" xmlns:o="urn:schemas-microsoft-com:office:office" xmlns:r="http://schemas.openxmlformats.org/officeDocument/2006/relationships" xmlns:m="http://schemas.openxmlformats.org/officeDocument/2006/math" xmlns:v="urn:schemas-microsoft-com:vml" xmlns:wp14="http://schemas.microsoft.com/office/word/2010/wordprocessingDrawing" xmlns:wp="http://schemas.openxmlformats.org/drawingml/2006/wordprocessingDrawing" xmlns:w10="urn:schemas-microsoft-com:office:word" xmlns:w="http://schemas.openxmlformats.org/wordprocessingml/2006/main" xmlns:w14="http://schemas.microsoft.com/office/word/2010/wordml" xmlns:wpg="http://schemas.microsoft.com/office/word/2010/wordprocessingGroup" xmlns:wpi="http://schemas.microsoft.com/office/word/2010/wordprocessingInk" xmlns:wne="http://schemas.microsoft.com/office/word/2006/wordml" xmlns:wps="http://schemas.microsoft.com/office/word/2010/wordprocessingShape" mc:Ignorable="w14 wp14">
-  <w:sdt>
-    <w:sdtPr>
-      <w:id w:val="1482046571"/>
-      <w:docPartObj>
-        <w:docPartGallery w:val="Page Numbers (Bottom of Page)"/>
-        <w:docPartUnique/>
-      </w:docPartObj>
-    </w:sdtPr>
-    <w:sdtContent>
-      <w:sdt>
-        <w:sdtPr>
-          <w:id w:val="860082579"/>
-          <w:docPartObj>
-            <w:docPartGallery w:val="Page Numbers (Top of Page)"/>
-            <w:docPartUnique/>
-          </w:docPartObj>
-        </w:sdtPr>
-        <w:sdtContent>
-          <w:p>
-            <w:pPr>
-              <w:pStyle w:val="Footer"/>
-              <w:jc w:val="right"/>
-            </w:pPr>
-            <w:r>
-              <w:t xml:space="preserve">Page </w:t>
-            </w:r>
-            <w:r>
-              <w:rPr>
-                <w:b/>
-                <w:bCs/>
-                <w:sz w:val="24"/>
-                <w:szCs w:val="24"/>
-              </w:rPr>
-              <w:fldChar w:fldCharType="begin"/>
-            </w:r>
-            <w:r>
-              <w:rPr>
-                <w:b/>
-                <w:bCs/>
-              </w:rPr>
-              <w:instrText xml:space="preserve"> PAGE </w:instrText>
-            </w:r>
-            <w:r>
-              <w:rPr>
-                <w:b/>
-                <w:bCs/>
-                <w:sz w:val="24"/>
-                <w:szCs w:val="24"/>
-              </w:rPr>
-              <w:fldChar w:fldCharType="separate"/>
-            </w:r>
-            <w:r>
-              <w:rPr>
-                <w:b/>
-                <w:bCs/>
-                <w:noProof/>
-              </w:rPr>
-              <w:t>3</w:t>
-            </w:r>
-            <w:r>
-              <w:rPr>
-                <w:b/>
-                <w:bCs/>
-                <w:sz w:val="24"/>
-                <w:szCs w:val="24"/>
-              </w:rPr>
-              <w:fldChar w:fldCharType="end"/>
-            </w:r>
-            <w:r>
-              <w:t xml:space="preserve"> of </w:t>
-            </w:r>
-            <w:r>
-              <w:rPr>
-                <w:b/>
-                <w:bCs/>
-                <w:sz w:val="24"/>
-                <w:szCs w:val="24"/>
-              </w:rPr>
-              <w:fldChar w:fldCharType="begin"/>
-            </w:r>
-            <w:r>
-              <w:rPr>
-                <w:b/>
-                <w:bCs/>
-              </w:rPr>
-              <w:instrText xml:space="preserve"> NUMPAGES  </w:instrText>
-            </w:r>
-            <w:r>
-              <w:rPr>
-                <w:b/>
-                <w:bCs/>
-                <w:sz w:val="24"/>
-                <w:szCs w:val="24"/>
-              </w:rPr>
-              <w:fldChar w:fldCharType="separate"/>
-            </w:r>
-            <w:r>
-              <w:rPr>
-                <w:b/>
-                <w:bCs/>
-                <w:noProof/>
-              </w:rPr>
-              <w:t>3</w:t>
-            </w:r>
-            <w:r>
-              <w:rPr>
-                <w:b/>
-                <w:bCs/>
-                <w:sz w:val="24"/>
-                <w:szCs w:val="24"/>
-              </w:rPr>
-              <w:fldChar w:fldCharType="end"/>
-            </w:r>
-          </w:p>
-        </w:sdtContent>
-      </w:sdt>
-    </w:sdtContent>
-  </w:sdt>
+  <w:p>
+    <w:pPr>
+      <w:pStyle w:val="Footer"/>
+      <w:ind w:left="3407" w:firstLine="3793"/>
+    </w:pPr>
+  </w:p>
   <w:p>
     <w:pPr>
       <w:pStyle w:val="Footer"/>
       <w:tabs>
         <w:tab w:val="clear" w:pos="9026"/>
+        <w:tab w:val="left" w:pos="7817"/>
       </w:tabs>
     </w:pPr>
+    <w:proofErr w:type="spellStart"/>
     <w:r>
       <w:t>TechstraOne</w:t>
     </w:r>
+    <w:proofErr w:type="spellEnd"/>
     <w:r>
       <w:tab/>
-      <w:t>Assessment 2: Team Project</w:t>
+      <w:t>Assessment 2: Team Projec</w:t>
+    </w:r>
+    <w:r>
+      <w:t>t</w:t>
+    </w:r>
+    <w:r>
+      <w:tab/>
+      <w:t xml:space="preserve">Page </w:t>
+    </w:r>
+    <w:r>
+      <w:rPr>
+        <w:b/>
+      </w:rPr>
+      <w:fldChar w:fldCharType="begin"/>
+    </w:r>
+    <w:r>
+      <w:rPr>
+        <w:b/>
+      </w:rPr>
+      <w:instrText xml:space="preserve"> PAGE  \* Arabic  \* MERGEFORMAT </w:instrText>
+    </w:r>
+    <w:r>
+      <w:rPr>
+        <w:b/>
+      </w:rPr>
+      <w:fldChar w:fldCharType="separate"/>
+    </w:r>
+    <w:r>
+      <w:rPr>
+        <w:b/>
+        <w:noProof/>
+      </w:rPr>
+      <w:t>1</w:t>
+    </w:r>
+    <w:r>
+      <w:rPr>
+        <w:b/>
+      </w:rPr>
+      <w:fldChar w:fldCharType="end"/>
+    </w:r>
+    <w:r>
+      <w:t xml:space="preserve"> of </w:t>
+    </w:r>
+    <w:r>
+      <w:rPr>
+        <w:b/>
+      </w:rPr>
+      <w:fldChar w:fldCharType="begin"/>
+    </w:r>
+    <w:r>
+      <w:rPr>
+        <w:b/>
+      </w:rPr>
+      <w:instrText xml:space="preserve"> NUMPAGES  \* Arabic  \* MERGEFORMAT </w:instrText>
+    </w:r>
+    <w:r>
+      <w:rPr>
+        <w:b/>
+      </w:rPr>
+      <w:fldChar w:fldCharType="separate"/>
+    </w:r>
+    <w:r>
+      <w:rPr>
+        <w:b/>
+        <w:noProof/>
+      </w:rPr>
+      <w:t>7</w:t>
+    </w:r>
+    <w:r>
+      <w:rPr>
+        <w:b/>
+      </w:rPr>
+      <w:fldChar w:fldCharType="end"/>
     </w:r>
   </w:p>
 </w:ftr>
@@ -1553,6 +2473,10 @@
     </w:pPr>
     <w:r>
       <w:t>COSC2196 Introduction to Information Technology</w:t>
+    </w:r>
+    <w:r>
+      <w:tab/>
+      <w:t>10/04/20</w:t>
     </w:r>
   </w:p>
   <w:p>
@@ -2247,6 +3171,28 @@
       <w:szCs w:val="26"/>
     </w:rPr>
   </w:style>
+  <w:style w:type="paragraph" w:styleId="Heading3">
+    <w:name w:val="heading 3"/>
+    <w:basedOn w:val="Normal"/>
+    <w:next w:val="Normal"/>
+    <w:link w:val="Heading3Char"/>
+    <w:uiPriority w:val="9"/>
+    <w:unhideWhenUsed/>
+    <w:qFormat/>
+    <w:rsid w:val="00090B43"/>
+    <w:pPr>
+      <w:keepNext/>
+      <w:keepLines/>
+      <w:spacing w:before="200" w:after="0"/>
+      <w:outlineLvl w:val="2"/>
+    </w:pPr>
+    <w:rPr>
+      <w:rFonts w:asciiTheme="majorHAnsi" w:eastAsiaTheme="majorEastAsia" w:hAnsiTheme="majorHAnsi" w:cstheme="majorBidi"/>
+      <w:b/>
+      <w:bCs/>
+      <w:color w:val="4472C4" w:themeColor="accent1"/>
+    </w:rPr>
+  </w:style>
   <w:style w:type="character" w:default="1" w:styleId="DefaultParagraphFont">
     <w:name w:val="Default Paragraph Font"/>
     <w:uiPriority w:val="1"/>
@@ -2453,6 +3399,32 @@
     <w:link w:val="Footer"/>
     <w:uiPriority w:val="99"/>
     <w:rsid w:val="00767D08"/>
+  </w:style>
+  <w:style w:type="character" w:customStyle="1" w:styleId="Heading3Char">
+    <w:name w:val="Heading 3 Char"/>
+    <w:basedOn w:val="DefaultParagraphFont"/>
+    <w:link w:val="Heading3"/>
+    <w:uiPriority w:val="9"/>
+    <w:rsid w:val="00090B43"/>
+    <w:rPr>
+      <w:rFonts w:asciiTheme="majorHAnsi" w:eastAsiaTheme="majorEastAsia" w:hAnsiTheme="majorHAnsi" w:cstheme="majorBidi"/>
+      <w:b/>
+      <w:bCs/>
+      <w:color w:val="4472C4" w:themeColor="accent1"/>
+    </w:rPr>
+  </w:style>
+  <w:style w:type="paragraph" w:styleId="TOC3">
+    <w:name w:val="toc 3"/>
+    <w:basedOn w:val="Normal"/>
+    <w:next w:val="Normal"/>
+    <w:autoRedefine/>
+    <w:uiPriority w:val="39"/>
+    <w:unhideWhenUsed/>
+    <w:rsid w:val="00090B43"/>
+    <w:pPr>
+      <w:spacing w:after="100"/>
+      <w:ind w:left="440"/>
+    </w:pPr>
   </w:style>
 </w:styles>
 </file>
@@ -2664,6 +3636,28 @@
       <w:szCs w:val="26"/>
     </w:rPr>
   </w:style>
+  <w:style w:type="paragraph" w:styleId="Heading3">
+    <w:name w:val="heading 3"/>
+    <w:basedOn w:val="Normal"/>
+    <w:next w:val="Normal"/>
+    <w:link w:val="Heading3Char"/>
+    <w:uiPriority w:val="9"/>
+    <w:unhideWhenUsed/>
+    <w:qFormat/>
+    <w:rsid w:val="00090B43"/>
+    <w:pPr>
+      <w:keepNext/>
+      <w:keepLines/>
+      <w:spacing w:before="200" w:after="0"/>
+      <w:outlineLvl w:val="2"/>
+    </w:pPr>
+    <w:rPr>
+      <w:rFonts w:asciiTheme="majorHAnsi" w:eastAsiaTheme="majorEastAsia" w:hAnsiTheme="majorHAnsi" w:cstheme="majorBidi"/>
+      <w:b/>
+      <w:bCs/>
+      <w:color w:val="4472C4" w:themeColor="accent1"/>
+    </w:rPr>
+  </w:style>
   <w:style w:type="character" w:default="1" w:styleId="DefaultParagraphFont">
     <w:name w:val="Default Paragraph Font"/>
     <w:uiPriority w:val="1"/>
@@ -2870,6 +3864,32 @@
     <w:link w:val="Footer"/>
     <w:uiPriority w:val="99"/>
     <w:rsid w:val="00767D08"/>
+  </w:style>
+  <w:style w:type="character" w:customStyle="1" w:styleId="Heading3Char">
+    <w:name w:val="Heading 3 Char"/>
+    <w:basedOn w:val="DefaultParagraphFont"/>
+    <w:link w:val="Heading3"/>
+    <w:uiPriority w:val="9"/>
+    <w:rsid w:val="00090B43"/>
+    <w:rPr>
+      <w:rFonts w:asciiTheme="majorHAnsi" w:eastAsiaTheme="majorEastAsia" w:hAnsiTheme="majorHAnsi" w:cstheme="majorBidi"/>
+      <w:b/>
+      <w:bCs/>
+      <w:color w:val="4472C4" w:themeColor="accent1"/>
+    </w:rPr>
+  </w:style>
+  <w:style w:type="paragraph" w:styleId="TOC3">
+    <w:name w:val="toc 3"/>
+    <w:basedOn w:val="Normal"/>
+    <w:next w:val="Normal"/>
+    <w:autoRedefine/>
+    <w:uiPriority w:val="39"/>
+    <w:unhideWhenUsed/>
+    <w:rsid w:val="00090B43"/>
+    <w:pPr>
+      <w:spacing w:after="100"/>
+      <w:ind w:left="440"/>
+    </w:pPr>
   </w:style>
 </w:styles>
 </file>
@@ -4058,7 +5078,7 @@
 </file>
 
 <file path=customXml/itemProps5.xml><?xml version="1.0" encoding="utf-8"?>
-<ds:datastoreItem xmlns:ds="http://schemas.openxmlformats.org/officeDocument/2006/customXml" ds:itemID="{99F1C908-3681-4F21-B312-B2FB683454BB}">
+<ds:datastoreItem xmlns:ds="http://schemas.openxmlformats.org/officeDocument/2006/customXml" ds:itemID="{3C15AF01-21B6-466B-AF11-A86A71177EB1}">
   <ds:schemaRefs>
     <ds:schemaRef ds:uri="http://schemas.openxmlformats.org/officeDocument/2006/bibliography"/>
   </ds:schemaRefs>

</xml_diff>

<commit_message>
Added Creativity Test Results
</commit_message>
<xml_diff>
--- a/Documents/A2_Report_TechstraOne.docx
+++ b/Documents/A2_Report_TechstraOne.docx
@@ -2009,11 +2009,6 @@
     <w:p>
       <w:pPr>
         <w:pStyle w:val="Heading1"/>
-        <w:numPr>
-          <w:ilvl w:val="0"/>
-          <w:numId w:val="5"/>
-        </w:numPr>
-        <w:spacing w:after="100" w:afterAutospacing="1"/>
       </w:pPr>
       <w:bookmarkStart w:id="0" w:name="_Toc37421621"/>
       <w:r>
@@ -2024,13 +2019,8 @@
     </w:p>
     <w:p>
       <w:r>
-        <w:t xml:space="preserve">The </w:t>
-      </w:r>
-      <w:proofErr w:type="spellStart"/>
-      <w:r>
-        <w:t>Techstra</w:t>
-      </w:r>
-      <w:proofErr w:type="spellEnd"/>
+        <w:t>The Techstra</w:t>
+      </w:r>
       <w:r>
         <w:t>-</w:t>
       </w:r>
@@ -2043,13 +2033,8 @@
         <w:t xml:space="preserve">In the following report, </w:t>
       </w:r>
       <w:r>
-        <w:t xml:space="preserve">you will learn more about the </w:t>
-      </w:r>
-      <w:proofErr w:type="spellStart"/>
-      <w:r>
-        <w:t>Techstra</w:t>
-      </w:r>
-      <w:proofErr w:type="spellEnd"/>
+        <w:t>you will learn more about the Techstra</w:t>
+      </w:r>
       <w:r>
         <w:t>-</w:t>
       </w:r>
@@ -2119,6 +2104,7 @@
     <w:p>
       <w:pPr>
         <w:pStyle w:val="Heading2"/>
+        <w:spacing w:after="360"/>
       </w:pPr>
       <w:bookmarkStart w:id="2" w:name="_Toc37421623"/>
       <w:r>
@@ -2146,15 +2132,7 @@
     </w:p>
     <w:p>
       <w:r>
-        <w:t xml:space="preserve">Completing 15 years of service following this interest he has found his passion for IT revolves around networking. Tim has continued to follow his passion by completing his CISCO CCNA qualification and continues to educate himself. With his 15 years of experience in the Navy, Tim brings project and team management skills as well as a raft of IT knowledge to </w:t>
-      </w:r>
-      <w:proofErr w:type="spellStart"/>
-      <w:r>
-        <w:t>Techstra</w:t>
-      </w:r>
-      <w:proofErr w:type="spellEnd"/>
-      <w:r>
-        <w:t xml:space="preserve">-One to help see the goals of the company come to life. </w:t>
+        <w:t xml:space="preserve">Completing 15 years of service following this interest he has found his passion for IT revolves around networking. Tim has continued to follow his passion by completing his CISCO CCNA qualification and continues to educate himself. With his 15 years of experience in the Navy, Tim brings project and team management skills as well as a raft of IT knowledge to Techstra-One to help see the goals of the company come to life. </w:t>
       </w:r>
     </w:p>
     <w:p>
@@ -2190,15 +2168,7 @@
         <w:t xml:space="preserve">Ben strives to work as an AI developer, working with the top teams on creating sentient AI, as well as working on smaller AI inclined projects. Ben is semi-fluent in HTML, CSS, and is currently </w:t>
       </w:r>
       <w:r>
-        <w:t xml:space="preserve">learning java script and python which will all be of benefit to the </w:t>
-      </w:r>
-      <w:proofErr w:type="spellStart"/>
-      <w:r>
-        <w:t>Techstra</w:t>
-      </w:r>
-      <w:proofErr w:type="spellEnd"/>
-      <w:r>
-        <w:t xml:space="preserve">-One team. </w:t>
+        <w:t xml:space="preserve">learning java script and python which will all be of benefit to the Techstra-One team. </w:t>
       </w:r>
     </w:p>
     <w:p>
@@ -2226,13 +2196,8 @@
     </w:p>
     <w:p>
       <w:r>
-        <w:t xml:space="preserve">One of Andrew’s goals is to further his knowledge with cyber security - a career in cyber security is very interesting to him. Andrew brings an array of technical knowledge to </w:t>
-      </w:r>
-      <w:proofErr w:type="spellStart"/>
-      <w:r>
-        <w:t>Techstra</w:t>
-      </w:r>
-      <w:proofErr w:type="spellEnd"/>
+        <w:t>One of Andrew’s goals is to further his knowledge with cyber security - a career in cyber security is very interesting to him. Andrew brings an array of technical knowledge to Techstra</w:t>
+      </w:r>
       <w:r>
         <w:t>-</w:t>
       </w:r>
@@ -2296,13 +2261,8 @@
         <w:t xml:space="preserve">Rebecca brings some project management and Java development </w:t>
       </w:r>
       <w:r>
-        <w:t xml:space="preserve">experience to </w:t>
-      </w:r>
-      <w:proofErr w:type="spellStart"/>
-      <w:r>
-        <w:t>Techstra</w:t>
-      </w:r>
-      <w:proofErr w:type="spellEnd"/>
+        <w:t>experience to Techstra</w:t>
+      </w:r>
       <w:r>
         <w:t>-</w:t>
       </w:r>
@@ -2400,21 +2360,7 @@
         <w:rPr>
           <w:bCs/>
         </w:rPr>
-        <w:t xml:space="preserve">an utilise in passion projects and as part of the </w:t>
-      </w:r>
-      <w:proofErr w:type="spellStart"/>
-      <w:r>
-        <w:rPr>
-          <w:bCs/>
-        </w:rPr>
-        <w:t>Techstra</w:t>
-      </w:r>
-      <w:proofErr w:type="spellEnd"/>
-      <w:r>
-        <w:rPr>
-          <w:bCs/>
-        </w:rPr>
-        <w:t>-One team.</w:t>
+        <w:t>an utilise in passion projects and as part of the Techstra-One team.</w:t>
       </w:r>
     </w:p>
     <w:p>
@@ -2484,15 +2430,7 @@
     </w:p>
     <w:p>
       <w:r>
-        <w:t xml:space="preserve">The </w:t>
-      </w:r>
-      <w:proofErr w:type="spellStart"/>
-      <w:r>
-        <w:t>Techstra</w:t>
-      </w:r>
-      <w:proofErr w:type="spellEnd"/>
-      <w:r>
-        <w:t>-One team each took a Myers-Briggs</w:t>
+        <w:t>The Techstra-One team each took a Myers-Briggs</w:t>
       </w:r>
       <w:r>
         <w:t xml:space="preserve"> Type Indicator</w:t>
@@ -2553,6 +2491,82 @@
           <w:color w:val="4472C4" w:themeColor="accent1"/>
         </w:rPr>
       </w:pPr>
+      <w:r>
+        <w:rPr>
+          <w:noProof/>
+          <w:lang w:val="en-AU" w:eastAsia="en-AU"/>
+        </w:rPr>
+        <w:drawing>
+          <wp:anchor distT="0" distB="0" distL="114300" distR="114300" simplePos="0" relativeHeight="251701248" behindDoc="0" locked="0" layoutInCell="1" allowOverlap="1" wp14:anchorId="6DF5BEB2" wp14:editId="0F968686">
+            <wp:simplePos x="0" y="0"/>
+            <wp:positionH relativeFrom="column">
+              <wp:posOffset>3642797</wp:posOffset>
+            </wp:positionH>
+            <wp:positionV relativeFrom="paragraph">
+              <wp:posOffset>3841629</wp:posOffset>
+            </wp:positionV>
+            <wp:extent cx="2331085" cy="4504690"/>
+            <wp:effectExtent l="19050" t="19050" r="12065" b="10160"/>
+            <wp:wrapNone/>
+            <wp:docPr id="16" name="Picture 16" descr="AdrianFerrara"/>
+            <wp:cNvGraphicFramePr>
+              <a:graphicFrameLocks xmlns:a="http://schemas.openxmlformats.org/drawingml/2006/main" noChangeAspect="1"/>
+            </wp:cNvGraphicFramePr>
+            <a:graphic xmlns:a="http://schemas.openxmlformats.org/drawingml/2006/main">
+              <a:graphicData uri="http://schemas.openxmlformats.org/drawingml/2006/picture">
+                <pic:pic xmlns:pic="http://schemas.openxmlformats.org/drawingml/2006/picture">
+                  <pic:nvPicPr>
+                    <pic:cNvPr id="0" name="Picture 11" descr="AdrianFerrara"/>
+                    <pic:cNvPicPr>
+                      <a:picLocks noChangeAspect="1" noChangeArrowheads="1"/>
+                    </pic:cNvPicPr>
+                  </pic:nvPicPr>
+                  <pic:blipFill>
+                    <a:blip r:embed="rId14">
+                      <a:extLst>
+                        <a:ext uri="{28A0092B-C50C-407E-A947-70E740481C1C}">
+                          <a14:useLocalDpi xmlns:a14="http://schemas.microsoft.com/office/drawing/2010/main" val="0"/>
+                        </a:ext>
+                      </a:extLst>
+                    </a:blip>
+                    <a:srcRect/>
+                    <a:stretch>
+                      <a:fillRect/>
+                    </a:stretch>
+                  </pic:blipFill>
+                  <pic:spPr bwMode="auto">
+                    <a:xfrm>
+                      <a:off x="0" y="0"/>
+                      <a:ext cx="2331085" cy="4504690"/>
+                    </a:xfrm>
+                    <a:prstGeom prst="rect">
+                      <a:avLst/>
+                    </a:prstGeom>
+                    <a:noFill/>
+                    <a:ln w="9525">
+                      <a:solidFill>
+                        <a:schemeClr val="tx1">
+                          <a:lumMod val="100000"/>
+                          <a:lumOff val="0"/>
+                        </a:schemeClr>
+                      </a:solidFill>
+                      <a:miter lim="800000"/>
+                      <a:headEnd/>
+                      <a:tailEnd/>
+                    </a:ln>
+                  </pic:spPr>
+                </pic:pic>
+              </a:graphicData>
+            </a:graphic>
+            <wp14:sizeRelH relativeFrom="page">
+              <wp14:pctWidth>0</wp14:pctWidth>
+            </wp14:sizeRelH>
+            <wp14:sizeRelV relativeFrom="page">
+              <wp14:pctHeight>0</wp14:pctHeight>
+            </wp14:sizeRelV>
+          </wp:anchor>
+        </w:drawing>
+      </w:r>
       <w:r>
         <w:rPr>
           <w:noProof/>
@@ -2561,18 +2575,18 @@
         <mc:AlternateContent>
           <mc:Choice Requires="wps">
             <w:drawing>
-              <wp:anchor distT="0" distB="0" distL="114300" distR="114300" simplePos="0" relativeHeight="251675648" behindDoc="0" locked="0" layoutInCell="1" allowOverlap="1" wp14:anchorId="4449537A" wp14:editId="3A4F0ED5">
+              <wp:anchor distT="0" distB="0" distL="114300" distR="114300" simplePos="0" relativeHeight="251677696" behindDoc="0" locked="0" layoutInCell="1" allowOverlap="1" wp14:anchorId="3C096257" wp14:editId="41438BC2">
                 <wp:simplePos x="0" y="0"/>
                 <wp:positionH relativeFrom="column">
-                  <wp:posOffset>3952240</wp:posOffset>
+                  <wp:posOffset>248920</wp:posOffset>
                 </wp:positionH>
                 <wp:positionV relativeFrom="paragraph">
-                  <wp:posOffset>8347075</wp:posOffset>
+                  <wp:posOffset>5057775</wp:posOffset>
                 </wp:positionV>
-                <wp:extent cx="2433955" cy="605155"/>
-                <wp:effectExtent l="0" t="0" r="0" b="4445"/>
+                <wp:extent cx="3253740" cy="3218180"/>
+                <wp:effectExtent l="0" t="0" r="3810" b="1270"/>
                 <wp:wrapNone/>
-                <wp:docPr id="4" name="Text Box 4"/>
+                <wp:docPr id="5" name="Text Box 2"/>
                 <wp:cNvGraphicFramePr>
                   <a:graphicFrameLocks xmlns:a="http://schemas.openxmlformats.org/drawingml/2006/main"/>
                 </wp:cNvGraphicFramePr>
@@ -2585,12 +2599,14 @@
                       <wps:spPr bwMode="auto">
                         <a:xfrm>
                           <a:off x="0" y="0"/>
-                          <a:ext cx="2433955" cy="605155"/>
+                          <a:ext cx="3253740" cy="3218180"/>
                         </a:xfrm>
                         <a:prstGeom prst="rect">
                           <a:avLst/>
                         </a:prstGeom>
-                        <a:noFill/>
+                        <a:solidFill>
+                          <a:srgbClr val="FFFFFF"/>
+                        </a:solidFill>
                         <a:ln w="9525">
                           <a:noFill/>
                           <a:miter lim="800000"/>
@@ -2602,23 +2618,55 @@
                         <w:txbxContent>
                           <w:p>
                             <w:pPr>
+                              <w:pStyle w:val="Heading4"/>
+                            </w:pPr>
+                            <w:r>
+                              <w:t>Benjamin McDonald ENFP - T</w:t>
+                            </w:r>
+                          </w:p>
+                          <w:p>
+                            <w:r>
+                              <w:t>Ben is a Turbulent Campaigner</w:t>
+                            </w:r>
+                            <w:r>
+                              <w:t xml:space="preserve"> (Figure 2.2.1.2)</w:t>
+                            </w:r>
+                            <w:r>
+                              <w:t xml:space="preserve"> according to the Myers-Brig</w:t>
+                            </w:r>
+                            <w:r>
+                              <w:t xml:space="preserve">gs test and </w:t>
+                            </w:r>
+                            <w:r>
+                              <w:t xml:space="preserve">means once he has his sight set on a goal nothing can stop him from achieving it.  </w:t>
+                            </w:r>
+                          </w:p>
+                          <w:p>
+                            <w:r>
+                              <w:t>Campaigners possess curiosity and energy that allow them to read between the lines and seek deeper meaning in what they encounter.</w:t>
+                            </w:r>
+                          </w:p>
+                          <w:p>
+                            <w:r>
+                              <w:t>A weakness of a Campaigner may be that they may have poor practical skills relevant to what it is they wish to achieve.</w:t>
+                            </w:r>
+                          </w:p>
+                          <w:p>
+                            <w:pPr>
                               <w:rPr>
+                                <w:rFonts w:asciiTheme="majorHAnsi" w:eastAsiaTheme="majorEastAsia" w:hAnsiTheme="majorHAnsi" w:cstheme="majorBidi"/>
+                                <w:b/>
+                                <w:bCs/>
                                 <w:i/>
+                                <w:iCs/>
+                                <w:color w:val="4472C4" w:themeColor="accent1"/>
                               </w:rPr>
                             </w:pPr>
                             <w:r>
-                              <w:rPr>
-                                <w:i/>
-                              </w:rPr>
-                              <w:t xml:space="preserve">Figure 2: </w:t>
-                            </w:r>
-                            <w:r>
-                              <w:rPr>
-                                <w:i/>
-                              </w:rPr>
-                              <w:t>Benjamin McDonald: Campaigner</w:t>
+                              <w:t>Ben will be an asset to the team, possessing the drive to see the project’s completion as well as helping the team to better understand what is required of them.</w:t>
                             </w:r>
                           </w:p>
+                          <w:p/>
                         </w:txbxContent>
                       </wps:txbx>
                       <wps:bodyPr rot="0" vert="horz" wrap="square" lIns="91440" tIns="45720" rIns="91440" bIns="45720" anchor="t" anchorCtr="0">
@@ -2642,28 +2690,60 @@
                 <v:stroke joinstyle="miter"/>
                 <v:path gradientshapeok="t" o:connecttype="rect"/>
               </v:shapetype>
-              <v:shape id="Text Box 4" o:spid="_x0000_s1026" type="#_x0000_t202" style="position:absolute;margin-left:311.2pt;margin-top:657.25pt;width:191.65pt;height:47.65pt;z-index:251675648;visibility:visible;mso-wrap-style:square;mso-width-percent:0;mso-height-percent:0;mso-wrap-distance-left:9pt;mso-wrap-distance-top:0;mso-wrap-distance-right:9pt;mso-wrap-distance-bottom:0;mso-position-horizontal:absolute;mso-position-horizontal-relative:text;mso-position-vertical:absolute;mso-position-vertical-relative:text;mso-width-percent:0;mso-height-percent:0;mso-width-relative:margin;mso-height-relative:margin;v-text-anchor:top" o:gfxdata="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" filled="f" stroked="f">
+              <v:shape id="Text Box 2" o:spid="_x0000_s1026" type="#_x0000_t202" style="position:absolute;margin-left:19.6pt;margin-top:398.25pt;width:256.2pt;height:253.4pt;z-index:251677696;visibility:visible;mso-wrap-style:square;mso-width-percent:0;mso-height-percent:0;mso-wrap-distance-left:9pt;mso-wrap-distance-top:0;mso-wrap-distance-right:9pt;mso-wrap-distance-bottom:0;mso-position-horizontal:absolute;mso-position-horizontal-relative:text;mso-position-vertical:absolute;mso-position-vertical-relative:text;mso-width-percent:0;mso-height-percent:0;mso-width-relative:margin;mso-height-relative:margin;v-text-anchor:top" o:gfxdata="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" stroked="f">
                 <v:textbox>
                   <w:txbxContent>
                     <w:p>
                       <w:pPr>
+                        <w:pStyle w:val="Heading4"/>
+                      </w:pPr>
+                      <w:r>
+                        <w:t>Benjamin McDonald ENFP - T</w:t>
+                      </w:r>
+                    </w:p>
+                    <w:p>
+                      <w:r>
+                        <w:t>Ben is a Turbulent Campaigner</w:t>
+                      </w:r>
+                      <w:r>
+                        <w:t xml:space="preserve"> (Figure 2.2.1.2)</w:t>
+                      </w:r>
+                      <w:r>
+                        <w:t xml:space="preserve"> according to the Myers-Brig</w:t>
+                      </w:r>
+                      <w:r>
+                        <w:t xml:space="preserve">gs test and </w:t>
+                      </w:r>
+                      <w:r>
+                        <w:t xml:space="preserve">means once he has his sight set on a goal nothing can stop him from achieving it.  </w:t>
+                      </w:r>
+                    </w:p>
+                    <w:p>
+                      <w:r>
+                        <w:t>Campaigners possess curiosity and energy that allow them to read between the lines and seek deeper meaning in what they encounter.</w:t>
+                      </w:r>
+                    </w:p>
+                    <w:p>
+                      <w:r>
+                        <w:t>A weakness of a Campaigner may be that they may have poor practical skills relevant to what it is they wish to achieve.</w:t>
+                      </w:r>
+                    </w:p>
+                    <w:p>
+                      <w:pPr>
                         <w:rPr>
+                          <w:rFonts w:asciiTheme="majorHAnsi" w:eastAsiaTheme="majorEastAsia" w:hAnsiTheme="majorHAnsi" w:cstheme="majorBidi"/>
+                          <w:b/>
+                          <w:bCs/>
                           <w:i/>
+                          <w:iCs/>
+                          <w:color w:val="4472C4" w:themeColor="accent1"/>
                         </w:rPr>
                       </w:pPr>
                       <w:r>
-                        <w:rPr>
-                          <w:i/>
-                        </w:rPr>
-                        <w:t xml:space="preserve">Figure 2: </w:t>
-                      </w:r>
-                      <w:r>
-                        <w:rPr>
-                          <w:i/>
-                        </w:rPr>
-                        <w:t>Benjamin McDonald: Campaigner</w:t>
+                        <w:t>Ben will be an asset to the team, possessing the drive to see the project’s completion as well as helping the team to better understand what is required of them.</w:t>
                       </w:r>
                     </w:p>
+                    <w:p/>
                   </w:txbxContent>
                 </v:textbox>
               </v:shape>
@@ -2679,13 +2759,13 @@
         <mc:AlternateContent>
           <mc:Choice Requires="wps">
             <w:drawing>
-              <wp:anchor distT="0" distB="0" distL="114300" distR="114300" simplePos="0" relativeHeight="251672576" behindDoc="0" locked="0" layoutInCell="1" allowOverlap="1" wp14:anchorId="3F1024AA" wp14:editId="45C4F5E5">
+              <wp:anchor distT="0" distB="0" distL="114300" distR="114300" simplePos="0" relativeHeight="251672576" behindDoc="0" locked="0" layoutInCell="1" allowOverlap="1" wp14:anchorId="3F1024AA" wp14:editId="4CBF6661">
                 <wp:simplePos x="0" y="0"/>
                 <wp:positionH relativeFrom="column">
-                  <wp:posOffset>81280</wp:posOffset>
+                  <wp:posOffset>10160</wp:posOffset>
                 </wp:positionH>
                 <wp:positionV relativeFrom="paragraph">
-                  <wp:posOffset>4617085</wp:posOffset>
+                  <wp:posOffset>4605020</wp:posOffset>
                 </wp:positionV>
                 <wp:extent cx="2433955" cy="391795"/>
                 <wp:effectExtent l="0" t="0" r="4445" b="8255"/>
@@ -2730,19 +2810,19 @@
                               <w:rPr>
                                 <w:i/>
                               </w:rPr>
-                              <w:t>F</w:t>
+                              <w:t>Figure 2.2.</w:t>
                             </w:r>
                             <w:r>
                               <w:rPr>
                                 <w:i/>
                               </w:rPr>
-                              <w:t>igure 1</w:t>
+                              <w:t>1.</w:t>
                             </w:r>
                             <w:r>
                               <w:rPr>
                                 <w:i/>
                               </w:rPr>
-                              <w:t>: Timothy H</w:t>
+                              <w:t>1: Timothy H</w:t>
                             </w:r>
                             <w:r>
                               <w:rPr>
@@ -2770,7 +2850,7 @@
           </mc:Choice>
           <mc:Fallback>
             <w:pict>
-              <v:shape id="Text Box 2" o:spid="_x0000_s1027" type="#_x0000_t202" style="position:absolute;margin-left:6.4pt;margin-top:363.55pt;width:191.65pt;height:30.85pt;z-index:251672576;visibility:visible;mso-wrap-style:square;mso-width-percent:0;mso-height-percent:0;mso-wrap-distance-left:9pt;mso-wrap-distance-top:0;mso-wrap-distance-right:9pt;mso-wrap-distance-bottom:0;mso-position-horizontal:absolute;mso-position-horizontal-relative:text;mso-position-vertical:absolute;mso-position-vertical-relative:text;mso-width-percent:0;mso-height-percent:0;mso-width-relative:margin;mso-height-relative:margin;v-text-anchor:top" o:gfxdata="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" stroked="f">
+              <v:shape id="_x0000_s1027" type="#_x0000_t202" style="position:absolute;margin-left:.8pt;margin-top:362.6pt;width:191.65pt;height:30.85pt;z-index:251672576;visibility:visible;mso-wrap-style:square;mso-width-percent:0;mso-height-percent:0;mso-wrap-distance-left:9pt;mso-wrap-distance-top:0;mso-wrap-distance-right:9pt;mso-wrap-distance-bottom:0;mso-position-horizontal:absolute;mso-position-horizontal-relative:text;mso-position-vertical:absolute;mso-position-vertical-relative:text;mso-width-percent:0;mso-height-percent:0;mso-width-relative:margin;mso-height-relative:margin;v-text-anchor:top" o:gfxdata="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" stroked="f">
                 <v:textbox>
                   <w:txbxContent>
                     <w:p>
@@ -2783,19 +2863,19 @@
                         <w:rPr>
                           <w:i/>
                         </w:rPr>
-                        <w:t>F</w:t>
+                        <w:t>Figure 2.2.</w:t>
                       </w:r>
                       <w:r>
                         <w:rPr>
                           <w:i/>
                         </w:rPr>
-                        <w:t>igure 1</w:t>
+                        <w:t>1.</w:t>
                       </w:r>
                       <w:r>
                         <w:rPr>
                           <w:i/>
                         </w:rPr>
-                        <w:t>: Timothy H</w:t>
+                        <w:t>1: Timothy H</w:t>
                       </w:r>
                       <w:r>
                         <w:rPr>
@@ -2819,7 +2899,145 @@
         <mc:AlternateContent>
           <mc:Choice Requires="wps">
             <w:drawing>
-              <wp:anchor distT="0" distB="0" distL="114300" distR="114300" simplePos="0" relativeHeight="251670528" behindDoc="0" locked="0" layoutInCell="1" allowOverlap="1" wp14:anchorId="1D08D222" wp14:editId="40E4904D">
+              <wp:anchor distT="0" distB="0" distL="114300" distR="114300" simplePos="0" relativeHeight="251675648" behindDoc="0" locked="0" layoutInCell="1" allowOverlap="1" wp14:anchorId="4449537A" wp14:editId="25F95688">
+                <wp:simplePos x="0" y="0"/>
+                <wp:positionH relativeFrom="column">
+                  <wp:posOffset>3643630</wp:posOffset>
+                </wp:positionH>
+                <wp:positionV relativeFrom="paragraph">
+                  <wp:posOffset>8346440</wp:posOffset>
+                </wp:positionV>
+                <wp:extent cx="2433955" cy="605155"/>
+                <wp:effectExtent l="0" t="0" r="0" b="4445"/>
+                <wp:wrapNone/>
+                <wp:docPr id="4" name="Text Box 4"/>
+                <wp:cNvGraphicFramePr>
+                  <a:graphicFrameLocks xmlns:a="http://schemas.openxmlformats.org/drawingml/2006/main"/>
+                </wp:cNvGraphicFramePr>
+                <a:graphic xmlns:a="http://schemas.openxmlformats.org/drawingml/2006/main">
+                  <a:graphicData uri="http://schemas.microsoft.com/office/word/2010/wordprocessingShape">
+                    <wps:wsp>
+                      <wps:cNvSpPr txBox="1">
+                        <a:spLocks noChangeArrowheads="1"/>
+                      </wps:cNvSpPr>
+                      <wps:spPr bwMode="auto">
+                        <a:xfrm>
+                          <a:off x="0" y="0"/>
+                          <a:ext cx="2433955" cy="605155"/>
+                        </a:xfrm>
+                        <a:prstGeom prst="rect">
+                          <a:avLst/>
+                        </a:prstGeom>
+                        <a:noFill/>
+                        <a:ln w="9525">
+                          <a:noFill/>
+                          <a:miter lim="800000"/>
+                          <a:headEnd/>
+                          <a:tailEnd/>
+                        </a:ln>
+                      </wps:spPr>
+                      <wps:txbx>
+                        <w:txbxContent>
+                          <w:p>
+                            <w:pPr>
+                              <w:rPr>
+                                <w:i/>
+                              </w:rPr>
+                            </w:pPr>
+                            <w:r>
+                              <w:rPr>
+                                <w:i/>
+                              </w:rPr>
+                              <w:t>Figure 2.2.</w:t>
+                            </w:r>
+                            <w:r>
+                              <w:rPr>
+                                <w:i/>
+                              </w:rPr>
+                              <w:t>1.2</w:t>
+                            </w:r>
+                            <w:r>
+                              <w:rPr>
+                                <w:i/>
+                              </w:rPr>
+                              <w:t xml:space="preserve">: </w:t>
+                            </w:r>
+                            <w:r>
+                              <w:rPr>
+                                <w:i/>
+                              </w:rPr>
+                              <w:t>Benjamin McDonald: Campaigner</w:t>
+                            </w:r>
+                          </w:p>
+                        </w:txbxContent>
+                      </wps:txbx>
+                      <wps:bodyPr rot="0" vert="horz" wrap="square" lIns="91440" tIns="45720" rIns="91440" bIns="45720" anchor="t" anchorCtr="0">
+                        <a:noAutofit/>
+                      </wps:bodyPr>
+                    </wps:wsp>
+                  </a:graphicData>
+                </a:graphic>
+                <wp14:sizeRelH relativeFrom="margin">
+                  <wp14:pctWidth>0</wp14:pctWidth>
+                </wp14:sizeRelH>
+                <wp14:sizeRelV relativeFrom="margin">
+                  <wp14:pctHeight>0</wp14:pctHeight>
+                </wp14:sizeRelV>
+              </wp:anchor>
+            </w:drawing>
+          </mc:Choice>
+          <mc:Fallback>
+            <w:pict>
+              <v:shape id="Text Box 4" o:spid="_x0000_s1028" type="#_x0000_t202" style="position:absolute;margin-left:286.9pt;margin-top:657.2pt;width:191.65pt;height:47.65pt;z-index:251675648;visibility:visible;mso-wrap-style:square;mso-width-percent:0;mso-height-percent:0;mso-wrap-distance-left:9pt;mso-wrap-distance-top:0;mso-wrap-distance-right:9pt;mso-wrap-distance-bottom:0;mso-position-horizontal:absolute;mso-position-horizontal-relative:text;mso-position-vertical:absolute;mso-position-vertical-relative:text;mso-width-percent:0;mso-height-percent:0;mso-width-relative:margin;mso-height-relative:margin;v-text-anchor:top" o:gfxdata="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" filled="f" stroked="f">
+                <v:textbox>
+                  <w:txbxContent>
+                    <w:p>
+                      <w:pPr>
+                        <w:rPr>
+                          <w:i/>
+                        </w:rPr>
+                      </w:pPr>
+                      <w:r>
+                        <w:rPr>
+                          <w:i/>
+                        </w:rPr>
+                        <w:t>Figure 2.2.</w:t>
+                      </w:r>
+                      <w:r>
+                        <w:rPr>
+                          <w:i/>
+                        </w:rPr>
+                        <w:t>1.2</w:t>
+                      </w:r>
+                      <w:r>
+                        <w:rPr>
+                          <w:i/>
+                        </w:rPr>
+                        <w:t xml:space="preserve">: </w:t>
+                      </w:r>
+                      <w:r>
+                        <w:rPr>
+                          <w:i/>
+                        </w:rPr>
+                        <w:t>Benjamin McDonald: Campaigner</w:t>
+                      </w:r>
+                    </w:p>
+                  </w:txbxContent>
+                </v:textbox>
+              </v:shape>
+            </w:pict>
+          </mc:Fallback>
+        </mc:AlternateContent>
+      </w:r>
+      <w:r>
+        <w:rPr>
+          <w:noProof/>
+          <w:lang w:val="en-AU" w:eastAsia="en-AU"/>
+        </w:rPr>
+        <mc:AlternateContent>
+          <mc:Choice Requires="wps">
+            <w:drawing>
+              <wp:anchor distT="0" distB="0" distL="114300" distR="114300" simplePos="0" relativeHeight="251670528" behindDoc="0" locked="0" layoutInCell="1" allowOverlap="1" wp14:anchorId="1D08D222" wp14:editId="4ABFF5BF">
                 <wp:simplePos x="0" y="0"/>
                 <wp:positionH relativeFrom="column">
                   <wp:posOffset>2621280</wp:posOffset>
@@ -2868,31 +3086,13 @@
                           </w:p>
                           <w:p>
                             <w:r>
-                              <w:t>Tim is a</w:t>
-                            </w:r>
-                            <w:r>
-                              <w:t>n Assertive</w:t>
-                            </w:r>
-                            <w:r>
-                              <w:t xml:space="preserve"> </w:t>
+                              <w:t xml:space="preserve">Tim is an Assertive </w:t>
                             </w:r>
                             <w:r>
                               <w:t xml:space="preserve">Defender </w:t>
                             </w:r>
                             <w:r>
-                              <w:t>(F</w:t>
-                            </w:r>
-                            <w:r>
-                              <w:t xml:space="preserve">igure </w:t>
-                            </w:r>
-                            <w:r>
-                              <w:t>1</w:t>
-                            </w:r>
-                            <w:r>
-                              <w:t>.</w:t>
-                            </w:r>
-                            <w:r>
-                              <w:t xml:space="preserve">) </w:t>
+                              <w:t xml:space="preserve">(Figure 2.2.1.1) </w:t>
                             </w:r>
                             <w:r>
                               <w:t xml:space="preserve">which is a character who is supportive, reliable and patient. </w:t>
@@ -2905,15 +3105,12 @@
                           </w:p>
                           <w:p>
                             <w:r>
-                              <w:t xml:space="preserve">Tim will be a solid foundation for the </w:t>
-                            </w:r>
-                            <w:proofErr w:type="spellStart"/>
-                            <w:r>
-                              <w:t>Techstra</w:t>
-                            </w:r>
-                            <w:proofErr w:type="spellEnd"/>
-                            <w:r>
-                              <w:t xml:space="preserve">-One team to rely on, supporting the team with his strong work ethic and reliability. </w:t>
+                              <w:t>A weakness of a Defender may be that they take things too personally and may take criticism more harshly than it is intended.</w:t>
+                            </w:r>
+                          </w:p>
+                          <w:p>
+                            <w:r>
+                              <w:t xml:space="preserve">Tim will be a solid foundation for the Techstra-One team to rely on, supporting the team with his strong work ethic and reliability. </w:t>
                             </w:r>
                           </w:p>
                           <w:p/>
@@ -2936,7 +3133,7 @@
           </mc:Choice>
           <mc:Fallback>
             <w:pict>
-              <v:shape id="_x0000_s1028" type="#_x0000_t202" style="position:absolute;margin-left:206.4pt;margin-top:31.5pt;width:256.2pt;height:247.75pt;z-index:251670528;visibility:visible;mso-wrap-style:square;mso-width-percent:0;mso-height-percent:0;mso-wrap-distance-left:9pt;mso-wrap-distance-top:0;mso-wrap-distance-right:9pt;mso-wrap-distance-bottom:0;mso-position-horizontal:absolute;mso-position-horizontal-relative:text;mso-position-vertical:absolute;mso-position-vertical-relative:text;mso-width-percent:0;mso-height-percent:0;mso-width-relative:margin;mso-height-relative:margin;v-text-anchor:top" o:gfxdata="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" filled="f" stroked="f">
+              <v:shape id="_x0000_s1029" type="#_x0000_t202" style="position:absolute;margin-left:206.4pt;margin-top:31.5pt;width:256.2pt;height:247.75pt;z-index:251670528;visibility:visible;mso-wrap-style:square;mso-width-percent:0;mso-height-percent:0;mso-wrap-distance-left:9pt;mso-wrap-distance-top:0;mso-wrap-distance-right:9pt;mso-wrap-distance-bottom:0;mso-position-horizontal:absolute;mso-position-horizontal-relative:text;mso-position-vertical:absolute;mso-position-vertical-relative:text;mso-width-percent:0;mso-height-percent:0;mso-width-relative:margin;mso-height-relative:margin;v-text-anchor:top" o:gfxdata="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" filled="f" stroked="f">
                 <v:textbox>
                   <w:txbxContent>
                     <w:p>
@@ -2949,31 +3146,13 @@
                     </w:p>
                     <w:p>
                       <w:r>
-                        <w:t>Tim is a</w:t>
-                      </w:r>
-                      <w:r>
-                        <w:t>n Assertive</w:t>
-                      </w:r>
-                      <w:r>
-                        <w:t xml:space="preserve"> </w:t>
+                        <w:t xml:space="preserve">Tim is an Assertive </w:t>
                       </w:r>
                       <w:r>
                         <w:t xml:space="preserve">Defender </w:t>
                       </w:r>
                       <w:r>
-                        <w:t>(F</w:t>
-                      </w:r>
-                      <w:r>
-                        <w:t xml:space="preserve">igure </w:t>
-                      </w:r>
-                      <w:r>
-                        <w:t>1</w:t>
-                      </w:r>
-                      <w:r>
-                        <w:t>.</w:t>
-                      </w:r>
-                      <w:r>
-                        <w:t xml:space="preserve">) </w:t>
+                        <w:t xml:space="preserve">(Figure 2.2.1.1) </w:t>
                       </w:r>
                       <w:r>
                         <w:t xml:space="preserve">which is a character who is supportive, reliable and patient. </w:t>
@@ -2986,15 +3165,12 @@
                     </w:p>
                     <w:p>
                       <w:r>
-                        <w:t xml:space="preserve">Tim will be a solid foundation for the </w:t>
-                      </w:r>
-                      <w:proofErr w:type="spellStart"/>
-                      <w:r>
-                        <w:t>Techstra</w:t>
-                      </w:r>
-                      <w:proofErr w:type="spellEnd"/>
-                      <w:r>
-                        <w:t xml:space="preserve">-One team to rely on, supporting the team with his strong work ethic and reliability. </w:t>
+                        <w:t>A weakness of a Defender may be that they take things too personally and may take criticism more harshly than it is intended.</w:t>
+                      </w:r>
+                    </w:p>
+                    <w:p>
+                      <w:r>
+                        <w:t xml:space="preserve">Tim will be a solid foundation for the Techstra-One team to rely on, supporting the team with his strong work ethic and reliability. </w:t>
                       </w:r>
                     </w:p>
                     <w:p/>
@@ -3004,274 +3180,6 @@
             </w:pict>
           </mc:Fallback>
         </mc:AlternateContent>
-      </w:r>
-      <w:r>
-        <w:rPr>
-          <w:noProof/>
-          <w:lang w:val="en-AU" w:eastAsia="en-AU"/>
-        </w:rPr>
-        <mc:AlternateContent>
-          <mc:Choice Requires="wps">
-            <w:drawing>
-              <wp:anchor distT="0" distB="0" distL="114300" distR="114300" simplePos="0" relativeHeight="251677696" behindDoc="0" locked="0" layoutInCell="1" allowOverlap="1" wp14:anchorId="3C096257" wp14:editId="4C820492">
-                <wp:simplePos x="0" y="0"/>
-                <wp:positionH relativeFrom="column">
-                  <wp:posOffset>248936</wp:posOffset>
-                </wp:positionH>
-                <wp:positionV relativeFrom="paragraph">
-                  <wp:posOffset>5140977</wp:posOffset>
-                </wp:positionV>
-                <wp:extent cx="3253740" cy="3218180"/>
-                <wp:effectExtent l="0" t="0" r="3810" b="1270"/>
-                <wp:wrapNone/>
-                <wp:docPr id="5" name="Text Box 2"/>
-                <wp:cNvGraphicFramePr>
-                  <a:graphicFrameLocks xmlns:a="http://schemas.openxmlformats.org/drawingml/2006/main"/>
-                </wp:cNvGraphicFramePr>
-                <a:graphic xmlns:a="http://schemas.openxmlformats.org/drawingml/2006/main">
-                  <a:graphicData uri="http://schemas.microsoft.com/office/word/2010/wordprocessingShape">
-                    <wps:wsp>
-                      <wps:cNvSpPr txBox="1">
-                        <a:spLocks noChangeArrowheads="1"/>
-                      </wps:cNvSpPr>
-                      <wps:spPr bwMode="auto">
-                        <a:xfrm>
-                          <a:off x="0" y="0"/>
-                          <a:ext cx="3253740" cy="3218180"/>
-                        </a:xfrm>
-                        <a:prstGeom prst="rect">
-                          <a:avLst/>
-                        </a:prstGeom>
-                        <a:solidFill>
-                          <a:srgbClr val="FFFFFF"/>
-                        </a:solidFill>
-                        <a:ln w="9525">
-                          <a:noFill/>
-                          <a:miter lim="800000"/>
-                          <a:headEnd/>
-                          <a:tailEnd/>
-                        </a:ln>
-                      </wps:spPr>
-                      <wps:txbx>
-                        <w:txbxContent>
-                          <w:p>
-                            <w:pPr>
-                              <w:pStyle w:val="Heading4"/>
-                            </w:pPr>
-                            <w:r>
-                              <w:t>Benjamin McDonald ENFP - T</w:t>
-                            </w:r>
-                          </w:p>
-                          <w:p>
-                            <w:r>
-                              <w:t>Ben is a Turbulent Campaigner</w:t>
-                            </w:r>
-                            <w:r>
-                              <w:t xml:space="preserve"> (F</w:t>
-                            </w:r>
-                            <w:r>
-                              <w:t>igure 2.</w:t>
-                            </w:r>
-                            <w:r>
-                              <w:t>)</w:t>
-                            </w:r>
-                            <w:r>
-                              <w:t xml:space="preserve"> according to the Myers-Brig</w:t>
-                            </w:r>
-                            <w:r>
-                              <w:t xml:space="preserve">gs test and </w:t>
-                            </w:r>
-                            <w:r>
-                              <w:t xml:space="preserve">means once he has his sight set on a goal nothing can stop him from achieving it.  </w:t>
-                            </w:r>
-                          </w:p>
-                          <w:p>
-                            <w:r>
-                              <w:t>Campaigners possess curiosity and e</w:t>
-                            </w:r>
-                            <w:bookmarkStart w:id="11" w:name="_GoBack"/>
-                            <w:bookmarkEnd w:id="11"/>
-                            <w:r>
-                              <w:t xml:space="preserve">nergy that allow them to read between the lines and seek deeper meaning </w:t>
-                            </w:r>
-                            <w:r>
-                              <w:t>in what they encounter.</w:t>
-                            </w:r>
-                          </w:p>
-                          <w:p>
-                            <w:pPr>
-                              <w:rPr>
-                                <w:rFonts w:asciiTheme="majorHAnsi" w:eastAsiaTheme="majorEastAsia" w:hAnsiTheme="majorHAnsi" w:cstheme="majorBidi"/>
-                                <w:b/>
-                                <w:bCs/>
-                                <w:i/>
-                                <w:iCs/>
-                                <w:color w:val="4472C4" w:themeColor="accent1"/>
-                              </w:rPr>
-                            </w:pPr>
-                            <w:r>
-                              <w:t>Ben will be an asset to the team, possessing the drive to see the project’s completion as well as helping the team to better understand what is required of them.</w:t>
-                            </w:r>
-                          </w:p>
-                          <w:p/>
-                        </w:txbxContent>
-                      </wps:txbx>
-                      <wps:bodyPr rot="0" vert="horz" wrap="square" lIns="91440" tIns="45720" rIns="91440" bIns="45720" anchor="t" anchorCtr="0">
-                        <a:noAutofit/>
-                      </wps:bodyPr>
-                    </wps:wsp>
-                  </a:graphicData>
-                </a:graphic>
-                <wp14:sizeRelH relativeFrom="margin">
-                  <wp14:pctWidth>0</wp14:pctWidth>
-                </wp14:sizeRelH>
-                <wp14:sizeRelV relativeFrom="margin">
-                  <wp14:pctHeight>0</wp14:pctHeight>
-                </wp14:sizeRelV>
-              </wp:anchor>
-            </w:drawing>
-          </mc:Choice>
-          <mc:Fallback>
-            <w:pict>
-              <v:shape id="_x0000_s1029" type="#_x0000_t202" style="position:absolute;margin-left:19.6pt;margin-top:404.8pt;width:256.2pt;height:253.4pt;z-index:251677696;visibility:visible;mso-wrap-style:square;mso-width-percent:0;mso-height-percent:0;mso-wrap-distance-left:9pt;mso-wrap-distance-top:0;mso-wrap-distance-right:9pt;mso-wrap-distance-bottom:0;mso-position-horizontal:absolute;mso-position-horizontal-relative:text;mso-position-vertical:absolute;mso-position-vertical-relative:text;mso-width-percent:0;mso-height-percent:0;mso-width-relative:margin;mso-height-relative:margin;v-text-anchor:top" o:gfxdata="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" stroked="f">
-                <v:textbox>
-                  <w:txbxContent>
-                    <w:p>
-                      <w:pPr>
-                        <w:pStyle w:val="Heading4"/>
-                      </w:pPr>
-                      <w:r>
-                        <w:t>Benjamin McDonald ENFP - T</w:t>
-                      </w:r>
-                    </w:p>
-                    <w:p>
-                      <w:r>
-                        <w:t>Ben is a Turbulent Campaigner</w:t>
-                      </w:r>
-                      <w:r>
-                        <w:t xml:space="preserve"> (F</w:t>
-                      </w:r>
-                      <w:r>
-                        <w:t>igure 2.</w:t>
-                      </w:r>
-                      <w:r>
-                        <w:t>)</w:t>
-                      </w:r>
-                      <w:r>
-                        <w:t xml:space="preserve"> according to the Myers-Brig</w:t>
-                      </w:r>
-                      <w:r>
-                        <w:t xml:space="preserve">gs test and </w:t>
-                      </w:r>
-                      <w:r>
-                        <w:t xml:space="preserve">means once he has his sight set on a goal nothing can stop him from achieving it.  </w:t>
-                      </w:r>
-                    </w:p>
-                    <w:p>
-                      <w:r>
-                        <w:t>Campaigners possess curiosity and e</w:t>
-                      </w:r>
-                      <w:bookmarkStart w:id="12" w:name="_GoBack"/>
-                      <w:bookmarkEnd w:id="12"/>
-                      <w:r>
-                        <w:t xml:space="preserve">nergy that allow them to read between the lines and seek deeper meaning </w:t>
-                      </w:r>
-                      <w:r>
-                        <w:t>in what they encounter.</w:t>
-                      </w:r>
-                    </w:p>
-                    <w:p>
-                      <w:pPr>
-                        <w:rPr>
-                          <w:rFonts w:asciiTheme="majorHAnsi" w:eastAsiaTheme="majorEastAsia" w:hAnsiTheme="majorHAnsi" w:cstheme="majorBidi"/>
-                          <w:b/>
-                          <w:bCs/>
-                          <w:i/>
-                          <w:iCs/>
-                          <w:color w:val="4472C4" w:themeColor="accent1"/>
-                        </w:rPr>
-                      </w:pPr>
-                      <w:r>
-                        <w:t>Ben will be an asset to the team, possessing the drive to see the project’s completion as well as helping the team to better understand what is required of them.</w:t>
-                      </w:r>
-                    </w:p>
-                    <w:p/>
-                  </w:txbxContent>
-                </v:textbox>
-              </v:shape>
-            </w:pict>
-          </mc:Fallback>
-        </mc:AlternateContent>
-      </w:r>
-      <w:r>
-        <w:rPr>
-          <w:noProof/>
-          <w:lang w:val="en-AU" w:eastAsia="en-AU"/>
-        </w:rPr>
-        <w:drawing>
-          <wp:anchor distT="0" distB="0" distL="114300" distR="114300" simplePos="0" relativeHeight="251673600" behindDoc="0" locked="0" layoutInCell="1" allowOverlap="1" wp14:anchorId="33F303A3" wp14:editId="5489CE87">
-            <wp:simplePos x="0" y="0"/>
-            <wp:positionH relativeFrom="column">
-              <wp:posOffset>3639185</wp:posOffset>
-            </wp:positionH>
-            <wp:positionV relativeFrom="paragraph">
-              <wp:posOffset>3954780</wp:posOffset>
-            </wp:positionV>
-            <wp:extent cx="2237740" cy="4396740"/>
-            <wp:effectExtent l="19050" t="19050" r="10160" b="22860"/>
-            <wp:wrapNone/>
-            <wp:docPr id="3" name="Picture 3" descr="C:\Users\BEC\AppData\Local\Microsoft\Windows\INetCache\Content.Word\AndrewWendt.jpg"/>
-            <wp:cNvGraphicFramePr>
-              <a:graphicFrameLocks xmlns:a="http://schemas.openxmlformats.org/drawingml/2006/main" noChangeAspect="1"/>
-            </wp:cNvGraphicFramePr>
-            <a:graphic xmlns:a="http://schemas.openxmlformats.org/drawingml/2006/main">
-              <a:graphicData uri="http://schemas.openxmlformats.org/drawingml/2006/picture">
-                <pic:pic xmlns:pic="http://schemas.openxmlformats.org/drawingml/2006/picture">
-                  <pic:nvPicPr>
-                    <pic:cNvPr id="0" name="Picture 8" descr="C:\Users\BEC\AppData\Local\Microsoft\Windows\INetCache\Content.Word\AndrewWendt.jpg"/>
-                    <pic:cNvPicPr>
-                      <a:picLocks noChangeAspect="1" noChangeArrowheads="1"/>
-                    </pic:cNvPicPr>
-                  </pic:nvPicPr>
-                  <pic:blipFill>
-                    <a:blip r:embed="rId14">
-                      <a:extLst>
-                        <a:ext uri="{28A0092B-C50C-407E-A947-70E740481C1C}">
-                          <a14:useLocalDpi xmlns:a14="http://schemas.microsoft.com/office/drawing/2010/main" val="0"/>
-                        </a:ext>
-                      </a:extLst>
-                    </a:blip>
-                    <a:srcRect/>
-                    <a:stretch>
-                      <a:fillRect/>
-                    </a:stretch>
-                  </pic:blipFill>
-                  <pic:spPr bwMode="auto">
-                    <a:xfrm>
-                      <a:off x="0" y="0"/>
-                      <a:ext cx="2237740" cy="4396740"/>
-                    </a:xfrm>
-                    <a:prstGeom prst="rect">
-                      <a:avLst/>
-                    </a:prstGeom>
-                    <a:noFill/>
-                    <a:ln>
-                      <a:solidFill>
-                        <a:srgbClr val="000000"/>
-                      </a:solidFill>
-                    </a:ln>
-                  </pic:spPr>
-                </pic:pic>
-              </a:graphicData>
-            </a:graphic>
-            <wp14:sizeRelH relativeFrom="page">
-              <wp14:pctWidth>0</wp14:pctWidth>
-            </wp14:sizeRelH>
-            <wp14:sizeRelV relativeFrom="page">
-              <wp14:pctHeight>0</wp14:pctHeight>
-            </wp14:sizeRelV>
-          </wp:anchor>
-        </w:drawing>
       </w:r>
       <w:r>
         <w:rPr>
@@ -3324,13 +3232,345 @@
         <mc:AlternateContent>
           <mc:Choice Requires="wps">
             <w:drawing>
-              <wp:anchor distT="0" distB="0" distL="114300" distR="114300" simplePos="0" relativeHeight="251685888" behindDoc="0" locked="0" layoutInCell="1" allowOverlap="1" wp14:anchorId="75A63A9D" wp14:editId="2987A354">
+              <wp:anchor distT="0" distB="0" distL="114300" distR="114300" simplePos="0" relativeHeight="251681792" behindDoc="0" locked="0" layoutInCell="1" allowOverlap="1" wp14:anchorId="6670E502" wp14:editId="48D44ABC">
                 <wp:simplePos x="0" y="0"/>
                 <wp:positionH relativeFrom="column">
-                  <wp:posOffset>3655497</wp:posOffset>
+                  <wp:posOffset>2611120</wp:posOffset>
                 </wp:positionH>
                 <wp:positionV relativeFrom="paragraph">
-                  <wp:posOffset>8522970</wp:posOffset>
+                  <wp:posOffset>712272</wp:posOffset>
+                </wp:positionV>
+                <wp:extent cx="3253740" cy="3372485"/>
+                <wp:effectExtent l="0" t="0" r="0" b="0"/>
+                <wp:wrapNone/>
+                <wp:docPr id="7" name="Text Box 2"/>
+                <wp:cNvGraphicFramePr>
+                  <a:graphicFrameLocks xmlns:a="http://schemas.openxmlformats.org/drawingml/2006/main"/>
+                </wp:cNvGraphicFramePr>
+                <a:graphic xmlns:a="http://schemas.openxmlformats.org/drawingml/2006/main">
+                  <a:graphicData uri="http://schemas.microsoft.com/office/word/2010/wordprocessingShape">
+                    <wps:wsp>
+                      <wps:cNvSpPr txBox="1">
+                        <a:spLocks noChangeArrowheads="1"/>
+                      </wps:cNvSpPr>
+                      <wps:spPr bwMode="auto">
+                        <a:xfrm>
+                          <a:off x="0" y="0"/>
+                          <a:ext cx="3253740" cy="3372485"/>
+                        </a:xfrm>
+                        <a:prstGeom prst="rect">
+                          <a:avLst/>
+                        </a:prstGeom>
+                        <a:noFill/>
+                        <a:ln w="9525">
+                          <a:noFill/>
+                          <a:miter lim="800000"/>
+                          <a:headEnd/>
+                          <a:tailEnd/>
+                        </a:ln>
+                      </wps:spPr>
+                      <wps:txbx>
+                        <w:txbxContent>
+                          <w:p>
+                            <w:pPr>
+                              <w:pStyle w:val="Heading4"/>
+                            </w:pPr>
+                            <w:r>
+                              <w:t>Andrew Wendt ENFJ - A</w:t>
+                            </w:r>
+                          </w:p>
+                          <w:p>
+                            <w:r>
+                              <w:t xml:space="preserve">Andrew </w:t>
+                            </w:r>
+                            <w:r>
+                              <w:t xml:space="preserve">is </w:t>
+                            </w:r>
+                            <w:r>
+                              <w:t>la</w:t>
+                            </w:r>
+                            <w:r>
+                              <w:t>belled as a Protagonist (Figure 2.2.1.3)</w:t>
+                            </w:r>
+                            <w:r>
+                              <w:t xml:space="preserve"> </w:t>
+                            </w:r>
+                            <w:r>
+                              <w:t xml:space="preserve">meaning </w:t>
+                            </w:r>
+                            <w:r>
+                              <w:t>he has a strong sense of feeling and judgement and is intuitive</w:t>
+                            </w:r>
+                            <w:r>
+                              <w:t xml:space="preserve"> and altruistic</w:t>
+                            </w:r>
+                            <w:r>
+                              <w:t xml:space="preserve">. He is a believer of a strong team effort and prides himself in being reliable, tolerant and charismatic. </w:t>
+                            </w:r>
+                          </w:p>
+                          <w:p>
+                            <w:r>
+                              <w:t>A weakness of a Protagonist may be that they can be perceived as being naïve.</w:t>
+                            </w:r>
+                          </w:p>
+                          <w:p>
+                            <w:r>
+                              <w:t>Andrew will help to support the team in working better together and provide vision and guidance to seeing the team succeed.</w:t>
+                            </w:r>
+                          </w:p>
+                          <w:p/>
+                        </w:txbxContent>
+                      </wps:txbx>
+                      <wps:bodyPr rot="0" vert="horz" wrap="square" lIns="91440" tIns="45720" rIns="91440" bIns="45720" anchor="t" anchorCtr="0">
+                        <a:noAutofit/>
+                      </wps:bodyPr>
+                    </wps:wsp>
+                  </a:graphicData>
+                </a:graphic>
+                <wp14:sizeRelH relativeFrom="margin">
+                  <wp14:pctWidth>0</wp14:pctWidth>
+                </wp14:sizeRelH>
+                <wp14:sizeRelV relativeFrom="margin">
+                  <wp14:pctHeight>0</wp14:pctHeight>
+                </wp14:sizeRelV>
+              </wp:anchor>
+            </w:drawing>
+          </mc:Choice>
+          <mc:Fallback>
+            <w:pict>
+              <v:shape id="_x0000_s1030" type="#_x0000_t202" style="position:absolute;margin-left:205.6pt;margin-top:56.1pt;width:256.2pt;height:265.55pt;z-index:251681792;visibility:visible;mso-wrap-style:square;mso-width-percent:0;mso-height-percent:0;mso-wrap-distance-left:9pt;mso-wrap-distance-top:0;mso-wrap-distance-right:9pt;mso-wrap-distance-bottom:0;mso-position-horizontal:absolute;mso-position-horizontal-relative:text;mso-position-vertical:absolute;mso-position-vertical-relative:text;mso-width-percent:0;mso-height-percent:0;mso-width-relative:margin;mso-height-relative:margin;v-text-anchor:top" o:gfxdata="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" filled="f" stroked="f">
+                <v:textbox>
+                  <w:txbxContent>
+                    <w:p>
+                      <w:pPr>
+                        <w:pStyle w:val="Heading4"/>
+                      </w:pPr>
+                      <w:r>
+                        <w:t>Andrew Wendt ENFJ - A</w:t>
+                      </w:r>
+                    </w:p>
+                    <w:p>
+                      <w:r>
+                        <w:t xml:space="preserve">Andrew </w:t>
+                      </w:r>
+                      <w:r>
+                        <w:t xml:space="preserve">is </w:t>
+                      </w:r>
+                      <w:r>
+                        <w:t>la</w:t>
+                      </w:r>
+                      <w:r>
+                        <w:t>belled as a Protagonist (Figure 2.2.1.3)</w:t>
+                      </w:r>
+                      <w:r>
+                        <w:t xml:space="preserve"> </w:t>
+                      </w:r>
+                      <w:r>
+                        <w:t xml:space="preserve">meaning </w:t>
+                      </w:r>
+                      <w:r>
+                        <w:t>he has a strong sense of feeling and judgement and is intuitive</w:t>
+                      </w:r>
+                      <w:r>
+                        <w:t xml:space="preserve"> and altruistic</w:t>
+                      </w:r>
+                      <w:r>
+                        <w:t xml:space="preserve">. He is a believer of a strong team effort and prides himself in being reliable, tolerant and charismatic. </w:t>
+                      </w:r>
+                    </w:p>
+                    <w:p>
+                      <w:r>
+                        <w:t>A weakness of a Protagonist may be that they can be perceived as being naïve.</w:t>
+                      </w:r>
+                    </w:p>
+                    <w:p>
+                      <w:r>
+                        <w:t>Andrew will help to support the team in working better together and provide vision and guidance to seeing the team succeed.</w:t>
+                      </w:r>
+                    </w:p>
+                    <w:p/>
+                  </w:txbxContent>
+                </v:textbox>
+              </v:shape>
+            </w:pict>
+          </mc:Fallback>
+        </mc:AlternateContent>
+      </w:r>
+      <w:r>
+        <w:rPr>
+          <w:noProof/>
+          <w:lang w:val="en-AU" w:eastAsia="en-AU"/>
+        </w:rPr>
+        <mc:AlternateContent>
+          <mc:Choice Requires="wps">
+            <w:drawing>
+              <wp:anchor distT="0" distB="0" distL="114300" distR="114300" simplePos="0" relativeHeight="251683840" behindDoc="0" locked="0" layoutInCell="1" allowOverlap="1" wp14:anchorId="2860785A" wp14:editId="55A3D29B">
+                <wp:simplePos x="0" y="0"/>
+                <wp:positionH relativeFrom="column">
+                  <wp:posOffset>237490</wp:posOffset>
+                </wp:positionH>
+                <wp:positionV relativeFrom="paragraph">
+                  <wp:posOffset>5497632</wp:posOffset>
+                </wp:positionV>
+                <wp:extent cx="3253740" cy="2956560"/>
+                <wp:effectExtent l="0" t="0" r="0" b="0"/>
+                <wp:wrapNone/>
+                <wp:docPr id="8" name="Text Box 2"/>
+                <wp:cNvGraphicFramePr>
+                  <a:graphicFrameLocks xmlns:a="http://schemas.openxmlformats.org/drawingml/2006/main"/>
+                </wp:cNvGraphicFramePr>
+                <a:graphic xmlns:a="http://schemas.openxmlformats.org/drawingml/2006/main">
+                  <a:graphicData uri="http://schemas.microsoft.com/office/word/2010/wordprocessingShape">
+                    <wps:wsp>
+                      <wps:cNvSpPr txBox="1">
+                        <a:spLocks noChangeArrowheads="1"/>
+                      </wps:cNvSpPr>
+                      <wps:spPr bwMode="auto">
+                        <a:xfrm>
+                          <a:off x="0" y="0"/>
+                          <a:ext cx="3253740" cy="2956560"/>
+                        </a:xfrm>
+                        <a:prstGeom prst="rect">
+                          <a:avLst/>
+                        </a:prstGeom>
+                        <a:noFill/>
+                        <a:ln w="9525">
+                          <a:noFill/>
+                          <a:miter lim="800000"/>
+                          <a:headEnd/>
+                          <a:tailEnd/>
+                        </a:ln>
+                      </wps:spPr>
+                      <wps:txbx>
+                        <w:txbxContent>
+                          <w:p>
+                            <w:pPr>
+                              <w:pStyle w:val="Heading4"/>
+                            </w:pPr>
+                            <w:r>
+                              <w:t>Rebecca Barnett – INFJ - T</w:t>
+                            </w:r>
+                          </w:p>
+                          <w:p>
+                            <w:r>
+                              <w:t xml:space="preserve">Rebecca </w:t>
+                            </w:r>
+                            <w:r>
+                              <w:t xml:space="preserve">is </w:t>
+                            </w:r>
+                            <w:r>
+                              <w:t>an Advocate type</w:t>
+                            </w:r>
+                            <w:r>
+                              <w:t xml:space="preserve"> (figure 2.2.1.4)</w:t>
+                            </w:r>
+                            <w:r>
+                              <w:t xml:space="preserve">, forming strong opinions about what she feels is the best way to proceed and also excelling at helping others to reach their potential.  </w:t>
+                            </w:r>
+                          </w:p>
+                          <w:p>
+                            <w:r>
+                              <w:t xml:space="preserve">A weakness of an Advocate may be that they can be sensitive when challenged or criticized. </w:t>
+                            </w:r>
+                          </w:p>
+                          <w:p>
+                            <w:r>
+                              <w:t xml:space="preserve">In a group situation, Rebecca </w:t>
+                            </w:r>
+                            <w:r>
+                              <w:t>will</w:t>
+                            </w:r>
+                            <w:r>
+                              <w:t xml:space="preserve"> bring out the best in her peers and approach tasks with a strong understanding of the requirements and possible solutions.  </w:t>
+                            </w:r>
+                          </w:p>
+                          <w:p/>
+                        </w:txbxContent>
+                      </wps:txbx>
+                      <wps:bodyPr rot="0" vert="horz" wrap="square" lIns="91440" tIns="45720" rIns="91440" bIns="45720" anchor="t" anchorCtr="0">
+                        <a:noAutofit/>
+                      </wps:bodyPr>
+                    </wps:wsp>
+                  </a:graphicData>
+                </a:graphic>
+                <wp14:sizeRelH relativeFrom="margin">
+                  <wp14:pctWidth>0</wp14:pctWidth>
+                </wp14:sizeRelH>
+                <wp14:sizeRelV relativeFrom="margin">
+                  <wp14:pctHeight>0</wp14:pctHeight>
+                </wp14:sizeRelV>
+              </wp:anchor>
+            </w:drawing>
+          </mc:Choice>
+          <mc:Fallback>
+            <w:pict>
+              <v:shape id="_x0000_s1031" type="#_x0000_t202" style="position:absolute;margin-left:18.7pt;margin-top:432.9pt;width:256.2pt;height:232.8pt;z-index:251683840;visibility:visible;mso-wrap-style:square;mso-width-percent:0;mso-height-percent:0;mso-wrap-distance-left:9pt;mso-wrap-distance-top:0;mso-wrap-distance-right:9pt;mso-wrap-distance-bottom:0;mso-position-horizontal:absolute;mso-position-horizontal-relative:text;mso-position-vertical:absolute;mso-position-vertical-relative:text;mso-width-percent:0;mso-height-percent:0;mso-width-relative:margin;mso-height-relative:margin;v-text-anchor:top" o:gfxdata="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" filled="f" stroked="f">
+                <v:textbox>
+                  <w:txbxContent>
+                    <w:p>
+                      <w:pPr>
+                        <w:pStyle w:val="Heading4"/>
+                      </w:pPr>
+                      <w:r>
+                        <w:t>Rebecca Barnett – INFJ - T</w:t>
+                      </w:r>
+                    </w:p>
+                    <w:p>
+                      <w:r>
+                        <w:t xml:space="preserve">Rebecca </w:t>
+                      </w:r>
+                      <w:r>
+                        <w:t xml:space="preserve">is </w:t>
+                      </w:r>
+                      <w:r>
+                        <w:t>an Advocate type</w:t>
+                      </w:r>
+                      <w:r>
+                        <w:t xml:space="preserve"> (figure 2.2.1.4)</w:t>
+                      </w:r>
+                      <w:r>
+                        <w:t xml:space="preserve">, forming strong opinions about what she feels is the best way to proceed and also excelling at helping others to reach their potential.  </w:t>
+                      </w:r>
+                    </w:p>
+                    <w:p>
+                      <w:r>
+                        <w:t xml:space="preserve">A weakness of an Advocate may be that they can be sensitive when challenged or criticized. </w:t>
+                      </w:r>
+                    </w:p>
+                    <w:p>
+                      <w:r>
+                        <w:t xml:space="preserve">In a group situation, Rebecca </w:t>
+                      </w:r>
+                      <w:r>
+                        <w:t>will</w:t>
+                      </w:r>
+                      <w:r>
+                        <w:t xml:space="preserve"> bring out the best in her peers and approach tasks with a strong understanding of the requirements and possible solutions.  </w:t>
+                      </w:r>
+                    </w:p>
+                    <w:p/>
+                  </w:txbxContent>
+                </v:textbox>
+              </v:shape>
+            </w:pict>
+          </mc:Fallback>
+        </mc:AlternateContent>
+      </w:r>
+      <w:r>
+        <w:rPr>
+          <w:noProof/>
+          <w:lang w:val="en-AU" w:eastAsia="en-AU"/>
+        </w:rPr>
+        <mc:AlternateContent>
+          <mc:Choice Requires="wps">
+            <w:drawing>
+              <wp:anchor distT="0" distB="0" distL="114300" distR="114300" simplePos="0" relativeHeight="251685888" behindDoc="0" locked="0" layoutInCell="1" allowOverlap="1" wp14:anchorId="75A63A9D" wp14:editId="1D88D5B6">
+                <wp:simplePos x="0" y="0"/>
+                <wp:positionH relativeFrom="column">
+                  <wp:posOffset>3547432</wp:posOffset>
+                </wp:positionH>
+                <wp:positionV relativeFrom="paragraph">
+                  <wp:posOffset>8510905</wp:posOffset>
                 </wp:positionV>
                 <wp:extent cx="2600325" cy="605155"/>
                 <wp:effectExtent l="0" t="0" r="9525" b="4445"/>
@@ -3375,31 +3615,25 @@
                               <w:rPr>
                                 <w:i/>
                               </w:rPr>
-                              <w:t>F</w:t>
+                              <w:t>Figure 2.2</w:t>
                             </w:r>
                             <w:r>
                               <w:rPr>
                                 <w:i/>
                               </w:rPr>
-                              <w:t xml:space="preserve">igure </w:t>
+                              <w:t>.1</w:t>
                             </w:r>
                             <w:r>
                               <w:rPr>
                                 <w:i/>
                               </w:rPr>
-                              <w:t>4</w:t>
+                              <w:t>.</w:t>
                             </w:r>
                             <w:r>
                               <w:rPr>
                                 <w:i/>
                               </w:rPr>
-                              <w:t xml:space="preserve">: </w:t>
-                            </w:r>
-                            <w:r>
-                              <w:rPr>
-                                <w:i/>
-                              </w:rPr>
-                              <w:t>Rebecca Barnett: Advocate</w:t>
+                              <w:t>4: Rebecca Barnett: Advocate</w:t>
                             </w:r>
                           </w:p>
                         </w:txbxContent>
@@ -3421,7 +3655,7 @@
           </mc:Choice>
           <mc:Fallback>
             <w:pict>
-              <v:shape id="Text Box 9" o:spid="_x0000_s1030" type="#_x0000_t202" style="position:absolute;margin-left:287.85pt;margin-top:671.1pt;width:204.75pt;height:47.65pt;z-index:251685888;visibility:visible;mso-wrap-style:square;mso-width-percent:0;mso-height-percent:0;mso-wrap-distance-left:9pt;mso-wrap-distance-top:0;mso-wrap-distance-right:9pt;mso-wrap-distance-bottom:0;mso-position-horizontal:absolute;mso-position-horizontal-relative:text;mso-position-vertical:absolute;mso-position-vertical-relative:text;mso-width-percent:0;mso-height-percent:0;mso-width-relative:margin;mso-height-relative:margin;v-text-anchor:top" o:gfxdata="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" stroked="f">
+              <v:shape id="Text Box 9" o:spid="_x0000_s1032" type="#_x0000_t202" style="position:absolute;margin-left:279.35pt;margin-top:670.15pt;width:204.75pt;height:47.65pt;z-index:251685888;visibility:visible;mso-wrap-style:square;mso-width-percent:0;mso-height-percent:0;mso-wrap-distance-left:9pt;mso-wrap-distance-top:0;mso-wrap-distance-right:9pt;mso-wrap-distance-bottom:0;mso-position-horizontal:absolute;mso-position-horizontal-relative:text;mso-position-vertical:absolute;mso-position-vertical-relative:text;mso-width-percent:0;mso-height-percent:0;mso-width-relative:margin;mso-height-relative:margin;v-text-anchor:top" o:gfxdata="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" stroked="f">
                 <v:textbox>
                   <w:txbxContent>
                     <w:p>
@@ -3434,31 +3668,25 @@
                         <w:rPr>
                           <w:i/>
                         </w:rPr>
-                        <w:t>F</w:t>
+                        <w:t>Figure 2.2</w:t>
                       </w:r>
                       <w:r>
                         <w:rPr>
                           <w:i/>
                         </w:rPr>
-                        <w:t xml:space="preserve">igure </w:t>
+                        <w:t>.1</w:t>
                       </w:r>
                       <w:r>
                         <w:rPr>
                           <w:i/>
                         </w:rPr>
-                        <w:t>4</w:t>
+                        <w:t>.</w:t>
                       </w:r>
                       <w:r>
                         <w:rPr>
                           <w:i/>
                         </w:rPr>
-                        <w:t xml:space="preserve">: </w:t>
-                      </w:r>
-                      <w:r>
-                        <w:rPr>
-                          <w:i/>
-                        </w:rPr>
-                        <w:t>Rebecca Barnett: Advocate</w:t>
+                        <w:t>4: Rebecca Barnett: Advocate</w:t>
                       </w:r>
                     </w:p>
                   </w:txbxContent>
@@ -3476,18 +3704,18 @@
         <mc:AlternateContent>
           <mc:Choice Requires="wps">
             <w:drawing>
-              <wp:anchor distT="0" distB="0" distL="114300" distR="114300" simplePos="0" relativeHeight="251683840" behindDoc="0" locked="0" layoutInCell="1" allowOverlap="1" wp14:anchorId="2860785A" wp14:editId="17C76B3C">
+              <wp:anchor distT="0" distB="0" distL="114300" distR="114300" simplePos="0" relativeHeight="251679744" behindDoc="0" locked="0" layoutInCell="1" allowOverlap="1" wp14:anchorId="0FD1756E" wp14:editId="0BB4D611">
                 <wp:simplePos x="0" y="0"/>
                 <wp:positionH relativeFrom="column">
-                  <wp:posOffset>237490</wp:posOffset>
+                  <wp:posOffset>83836</wp:posOffset>
                 </wp:positionH>
                 <wp:positionV relativeFrom="paragraph">
-                  <wp:posOffset>5687695</wp:posOffset>
+                  <wp:posOffset>4571637</wp:posOffset>
                 </wp:positionV>
-                <wp:extent cx="3253740" cy="2956560"/>
-                <wp:effectExtent l="0" t="0" r="0" b="0"/>
+                <wp:extent cx="2529444" cy="605155"/>
+                <wp:effectExtent l="0" t="0" r="4445" b="4445"/>
                 <wp:wrapNone/>
-                <wp:docPr id="8" name="Text Box 2"/>
+                <wp:docPr id="6" name="Text Box 6"/>
                 <wp:cNvGraphicFramePr>
                   <a:graphicFrameLocks xmlns:a="http://schemas.openxmlformats.org/drawingml/2006/main"/>
                 </wp:cNvGraphicFramePr>
@@ -3500,7 +3728,181 @@
                       <wps:spPr bwMode="auto">
                         <a:xfrm>
                           <a:off x="0" y="0"/>
-                          <a:ext cx="3253740" cy="2956560"/>
+                          <a:ext cx="2529444" cy="605155"/>
+                        </a:xfrm>
+                        <a:prstGeom prst="rect">
+                          <a:avLst/>
+                        </a:prstGeom>
+                        <a:solidFill>
+                          <a:srgbClr val="FFFFFF"/>
+                        </a:solidFill>
+                        <a:ln w="9525">
+                          <a:noFill/>
+                          <a:miter lim="800000"/>
+                          <a:headEnd/>
+                          <a:tailEnd/>
+                        </a:ln>
+                      </wps:spPr>
+                      <wps:txbx>
+                        <w:txbxContent>
+                          <w:p>
+                            <w:pPr>
+                              <w:rPr>
+                                <w:i/>
+                              </w:rPr>
+                            </w:pPr>
+                            <w:r>
+                              <w:rPr>
+                                <w:i/>
+                              </w:rPr>
+                              <w:t>Figure 2.2</w:t>
+                            </w:r>
+                            <w:r>
+                              <w:rPr>
+                                <w:i/>
+                              </w:rPr>
+                              <w:t>.1</w:t>
+                            </w:r>
+                            <w:r>
+                              <w:rPr>
+                                <w:i/>
+                              </w:rPr>
+                              <w:t>.</w:t>
+                            </w:r>
+                            <w:r>
+                              <w:rPr>
+                                <w:i/>
+                              </w:rPr>
+                              <w:t>3: Andrew Wendt: Protagonist</w:t>
+                            </w:r>
+                          </w:p>
+                        </w:txbxContent>
+                      </wps:txbx>
+                      <wps:bodyPr rot="0" vert="horz" wrap="square" lIns="91440" tIns="45720" rIns="91440" bIns="45720" anchor="t" anchorCtr="0">
+                        <a:noAutofit/>
+                      </wps:bodyPr>
+                    </wps:wsp>
+                  </a:graphicData>
+                </a:graphic>
+                <wp14:sizeRelH relativeFrom="margin">
+                  <wp14:pctWidth>0</wp14:pctWidth>
+                </wp14:sizeRelH>
+                <wp14:sizeRelV relativeFrom="margin">
+                  <wp14:pctHeight>0</wp14:pctHeight>
+                </wp14:sizeRelV>
+              </wp:anchor>
+            </w:drawing>
+          </mc:Choice>
+          <mc:Fallback>
+            <w:pict>
+              <v:shape id="Text Box 6" o:spid="_x0000_s1033" type="#_x0000_t202" style="position:absolute;margin-left:6.6pt;margin-top:359.95pt;width:199.15pt;height:47.65pt;z-index:251679744;visibility:visible;mso-wrap-style:square;mso-width-percent:0;mso-height-percent:0;mso-wrap-distance-left:9pt;mso-wrap-distance-top:0;mso-wrap-distance-right:9pt;mso-wrap-distance-bottom:0;mso-position-horizontal:absolute;mso-position-horizontal-relative:text;mso-position-vertical:absolute;mso-position-vertical-relative:text;mso-width-percent:0;mso-height-percent:0;mso-width-relative:margin;mso-height-relative:margin;v-text-anchor:top" o:gfxdata="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" stroked="f">
+                <v:textbox>
+                  <w:txbxContent>
+                    <w:p>
+                      <w:pPr>
+                        <w:rPr>
+                          <w:i/>
+                        </w:rPr>
+                      </w:pPr>
+                      <w:r>
+                        <w:rPr>
+                          <w:i/>
+                        </w:rPr>
+                        <w:t>Figure 2.2</w:t>
+                      </w:r>
+                      <w:r>
+                        <w:rPr>
+                          <w:i/>
+                        </w:rPr>
+                        <w:t>.1</w:t>
+                      </w:r>
+                      <w:r>
+                        <w:rPr>
+                          <w:i/>
+                        </w:rPr>
+                        <w:t>.</w:t>
+                      </w:r>
+                      <w:r>
+                        <w:rPr>
+                          <w:i/>
+                        </w:rPr>
+                        <w:t>3: Andrew Wendt: Protagonist</w:t>
+                      </w:r>
+                    </w:p>
+                  </w:txbxContent>
+                </v:textbox>
+              </v:shape>
+            </w:pict>
+          </mc:Fallback>
+        </mc:AlternateContent>
+      </w:r>
+      <w:r>
+        <w:rPr>
+          <w:noProof/>
+        </w:rPr>
+        <w:pict w14:anchorId="6EB7EF6D">
+          <v:shape id="_x0000_s1029" type="#_x0000_t75" style="position:absolute;margin-left:294.35pt;margin-top:320.65pt;width:169.55pt;height:346.2pt;z-index:251664384;mso-position-horizontal-relative:text;mso-position-vertical-relative:text" stroked="t" strokecolor="black [3213]">
+            <v:imagedata r:id="rId16" o:title="Rebecca"/>
+          </v:shape>
+        </w:pict>
+      </w:r>
+      <w:r>
+        <w:rPr>
+          <w:noProof/>
+        </w:rPr>
+        <w:pict w14:anchorId="33F303A3">
+          <v:shape id="_x0000_s1028" type="#_x0000_t75" style="position:absolute;margin-left:-4.6pt;margin-top:10.9pt;width:176.2pt;height:346.2pt;z-index:251662336;mso-position-horizontal-relative:text;mso-position-vertical-relative:text" stroked="t" strokecolor="black [3213]">
+            <v:imagedata r:id="rId17" o:title="AndrewWendt"/>
+          </v:shape>
+        </w:pict>
+      </w:r>
+      <w:r>
+        <w:br w:type="page"/>
+      </w:r>
+    </w:p>
+    <w:p>
+      <w:pPr>
+        <w:rPr>
+          <w:rFonts w:asciiTheme="majorHAnsi" w:eastAsiaTheme="majorEastAsia" w:hAnsiTheme="majorHAnsi" w:cstheme="majorBidi"/>
+          <w:b/>
+          <w:bCs/>
+          <w:color w:val="4472C4" w:themeColor="accent1"/>
+        </w:rPr>
+      </w:pPr>
+      <w:r>
+        <w:rPr>
+          <w:noProof/>
+          <w:lang w:val="en-AU" w:eastAsia="en-AU"/>
+        </w:rPr>
+        <w:lastRenderedPageBreak/>
+        <mc:AlternateContent>
+          <mc:Choice Requires="wps">
+            <w:drawing>
+              <wp:anchor distT="0" distB="0" distL="114300" distR="114300" simplePos="0" relativeHeight="251687936" behindDoc="0" locked="0" layoutInCell="1" allowOverlap="1" wp14:anchorId="5F419AB2" wp14:editId="1EB18735">
+                <wp:simplePos x="0" y="0"/>
+                <wp:positionH relativeFrom="column">
+                  <wp:posOffset>2371725</wp:posOffset>
+                </wp:positionH>
+                <wp:positionV relativeFrom="paragraph">
+                  <wp:posOffset>792480</wp:posOffset>
+                </wp:positionV>
+                <wp:extent cx="3253740" cy="3372485"/>
+                <wp:effectExtent l="0" t="0" r="0" b="0"/>
+                <wp:wrapNone/>
+                <wp:docPr id="10" name="Text Box 2"/>
+                <wp:cNvGraphicFramePr>
+                  <a:graphicFrameLocks xmlns:a="http://schemas.openxmlformats.org/drawingml/2006/main"/>
+                </wp:cNvGraphicFramePr>
+                <a:graphic xmlns:a="http://schemas.openxmlformats.org/drawingml/2006/main">
+                  <a:graphicData uri="http://schemas.microsoft.com/office/word/2010/wordprocessingShape">
+                    <wps:wsp>
+                      <wps:cNvSpPr txBox="1">
+                        <a:spLocks noChangeArrowheads="1"/>
+                      </wps:cNvSpPr>
+                      <wps:spPr bwMode="auto">
+                        <a:xfrm>
+                          <a:off x="0" y="0"/>
+                          <a:ext cx="3253740" cy="3372485"/>
                         </a:xfrm>
                         <a:prstGeom prst="rect">
                           <a:avLst/>
@@ -3520,47 +3922,42 @@
                               <w:pStyle w:val="Heading4"/>
                             </w:pPr>
                             <w:r>
-                              <w:t>Rebecca Barnett – INFJ - T</w:t>
+                              <w:t xml:space="preserve">Adrian </w:t>
+                            </w:r>
+                            <w:proofErr w:type="spellStart"/>
+                            <w:r>
+                              <w:t>Foti</w:t>
+                            </w:r>
+                            <w:proofErr w:type="spellEnd"/>
+                            <w:r>
+                              <w:t xml:space="preserve"> INFJ - T</w:t>
                             </w:r>
                           </w:p>
                           <w:p>
                             <w:r>
-                              <w:t xml:space="preserve">Rebecca </w:t>
-                            </w:r>
-                            <w:r>
-                              <w:t xml:space="preserve">is </w:t>
-                            </w:r>
-                            <w:r>
-                              <w:t>an Advocate type</w:t>
-                            </w:r>
-                            <w:r>
-                              <w:t xml:space="preserve"> (</w:t>
-                            </w:r>
-                            <w:r>
-                              <w:t xml:space="preserve">Figure </w:t>
-                            </w:r>
-                            <w:r>
-                              <w:t>4</w:t>
-                            </w:r>
-                            <w:r>
-                              <w:t>.</w:t>
-                            </w:r>
-                            <w:r>
-                              <w:t>)</w:t>
-                            </w:r>
-                            <w:r>
-                              <w:t xml:space="preserve">, forming strong opinions about what she feels is the best way to proceed and also excelling at helping others to reach their potential.  </w:t>
+                              <w:t xml:space="preserve">Adrian is a </w:t>
+                            </w:r>
+                            <w:r>
+                              <w:t>M</w:t>
+                            </w:r>
+                            <w:r>
+                              <w:t>ediator</w:t>
+                            </w:r>
+                            <w:r>
+                              <w:t xml:space="preserve"> (Figure 2.2.1.5) and</w:t>
+                            </w:r>
+                            <w:r>
+                              <w:t xml:space="preserve"> possesses the introverted, intuitive, feeling and prospecting personality traits.  Mediators are open-minded, caring and creative in their approach.  </w:t>
                             </w:r>
                           </w:p>
                           <w:p>
                             <w:r>
-                              <w:t xml:space="preserve">In a group situation, Rebecca </w:t>
-                            </w:r>
-                            <w:r>
-                              <w:t>will</w:t>
-                            </w:r>
-                            <w:r>
-                              <w:t xml:space="preserve"> bring out the best in her peers and approach tasks with a strong understanding of the requirements and possible solutions.  </w:t>
+                              <w:t xml:space="preserve">A weakness of a Mediator personality type may be that they can be too idealistic and too altruistic. </w:t>
+                            </w:r>
+                          </w:p>
+                          <w:p>
+                            <w:r>
+                              <w:t>Adrian will bring creativity to the project team as well as an open-minded approach to completing tasks.</w:t>
                             </w:r>
                           </w:p>
                           <w:p/>
@@ -3583,7 +3980,7 @@
           </mc:Choice>
           <mc:Fallback>
             <w:pict>
-              <v:shape id="_x0000_s1031" type="#_x0000_t202" style="position:absolute;margin-left:18.7pt;margin-top:447.85pt;width:256.2pt;height:232.8pt;z-index:251683840;visibility:visible;mso-wrap-style:square;mso-width-percent:0;mso-height-percent:0;mso-wrap-distance-left:9pt;mso-wrap-distance-top:0;mso-wrap-distance-right:9pt;mso-wrap-distance-bottom:0;mso-position-horizontal:absolute;mso-position-horizontal-relative:text;mso-position-vertical:absolute;mso-position-vertical-relative:text;mso-width-percent:0;mso-height-percent:0;mso-width-relative:margin;mso-height-relative:margin;v-text-anchor:top" o:gfxdata="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" filled="f" stroked="f">
+              <v:shape id="_x0000_s1034" type="#_x0000_t202" style="position:absolute;margin-left:186.75pt;margin-top:62.4pt;width:256.2pt;height:265.55pt;z-index:251687936;visibility:visible;mso-wrap-style:square;mso-width-percent:0;mso-height-percent:0;mso-wrap-distance-left:9pt;mso-wrap-distance-top:0;mso-wrap-distance-right:9pt;mso-wrap-distance-bottom:0;mso-position-horizontal:absolute;mso-position-horizontal-relative:text;mso-position-vertical:absolute;mso-position-vertical-relative:text;mso-width-percent:0;mso-height-percent:0;mso-width-relative:margin;mso-height-relative:margin;v-text-anchor:top" o:gfxdata="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" filled="f" stroked="f">
                 <v:textbox>
                   <w:txbxContent>
                     <w:p>
@@ -3591,47 +3988,42 @@
                         <w:pStyle w:val="Heading4"/>
                       </w:pPr>
                       <w:r>
-                        <w:t>Rebecca Barnett – INFJ - T</w:t>
+                        <w:t xml:space="preserve">Adrian </w:t>
+                      </w:r>
+                      <w:proofErr w:type="spellStart"/>
+                      <w:r>
+                        <w:t>Foti</w:t>
+                      </w:r>
+                      <w:proofErr w:type="spellEnd"/>
+                      <w:r>
+                        <w:t xml:space="preserve"> INFJ - T</w:t>
                       </w:r>
                     </w:p>
                     <w:p>
                       <w:r>
-                        <w:t xml:space="preserve">Rebecca </w:t>
-                      </w:r>
-                      <w:r>
-                        <w:t xml:space="preserve">is </w:t>
-                      </w:r>
-                      <w:r>
-                        <w:t>an Advocate type</w:t>
-                      </w:r>
-                      <w:r>
-                        <w:t xml:space="preserve"> (</w:t>
-                      </w:r>
-                      <w:r>
-                        <w:t xml:space="preserve">Figure </w:t>
-                      </w:r>
-                      <w:r>
-                        <w:t>4</w:t>
-                      </w:r>
-                      <w:r>
-                        <w:t>.</w:t>
-                      </w:r>
-                      <w:r>
-                        <w:t>)</w:t>
-                      </w:r>
-                      <w:r>
-                        <w:t xml:space="preserve">, forming strong opinions about what she feels is the best way to proceed and also excelling at helping others to reach their potential.  </w:t>
+                        <w:t xml:space="preserve">Adrian is a </w:t>
+                      </w:r>
+                      <w:r>
+                        <w:t>M</w:t>
+                      </w:r>
+                      <w:r>
+                        <w:t>ediator</w:t>
+                      </w:r>
+                      <w:r>
+                        <w:t xml:space="preserve"> (Figure 2.2.1.5) and</w:t>
+                      </w:r>
+                      <w:r>
+                        <w:t xml:space="preserve"> possesses the introverted, intuitive, feeling and prospecting personality traits.  Mediators are open-minded, caring and creative in their approach.  </w:t>
                       </w:r>
                     </w:p>
                     <w:p>
                       <w:r>
-                        <w:t xml:space="preserve">In a group situation, Rebecca </w:t>
-                      </w:r>
-                      <w:r>
-                        <w:t>will</w:t>
-                      </w:r>
-                      <w:r>
-                        <w:t xml:space="preserve"> bring out the best in her peers and approach tasks with a strong understanding of the requirements and possible solutions.  </w:t>
+                        <w:t xml:space="preserve">A weakness of a Mediator personality type may be that they can be too idealistic and too altruistic. </w:t>
+                      </w:r>
+                    </w:p>
+                    <w:p>
+                      <w:r>
+                        <w:t>Adrian will bring creativity to the project team as well as an open-minded approach to completing tasks.</w:t>
                       </w:r>
                     </w:p>
                     <w:p/>
@@ -3650,18 +4042,156 @@
         <mc:AlternateContent>
           <mc:Choice Requires="wps">
             <w:drawing>
-              <wp:anchor distT="0" distB="0" distL="114300" distR="114300" simplePos="0" relativeHeight="251679744" behindDoc="0" locked="0" layoutInCell="1" allowOverlap="1" wp14:anchorId="0FD1756E" wp14:editId="5970542C">
+              <wp:anchor distT="0" distB="0" distL="114300" distR="114300" simplePos="0" relativeHeight="251694080" behindDoc="0" locked="0" layoutInCell="1" allowOverlap="1" wp14:anchorId="6321BC82" wp14:editId="694AB5A3">
                 <wp:simplePos x="0" y="0"/>
                 <wp:positionH relativeFrom="column">
-                  <wp:posOffset>-118110</wp:posOffset>
+                  <wp:posOffset>3819525</wp:posOffset>
                 </wp:positionH>
                 <wp:positionV relativeFrom="paragraph">
-                  <wp:posOffset>4594225</wp:posOffset>
+                  <wp:posOffset>8579988</wp:posOffset>
+                </wp:positionV>
+                <wp:extent cx="2600325" cy="605155"/>
+                <wp:effectExtent l="0" t="0" r="0" b="4445"/>
+                <wp:wrapNone/>
+                <wp:docPr id="13" name="Text Box 13"/>
+                <wp:cNvGraphicFramePr>
+                  <a:graphicFrameLocks xmlns:a="http://schemas.openxmlformats.org/drawingml/2006/main"/>
+                </wp:cNvGraphicFramePr>
+                <a:graphic xmlns:a="http://schemas.openxmlformats.org/drawingml/2006/main">
+                  <a:graphicData uri="http://schemas.microsoft.com/office/word/2010/wordprocessingShape">
+                    <wps:wsp>
+                      <wps:cNvSpPr txBox="1">
+                        <a:spLocks noChangeArrowheads="1"/>
+                      </wps:cNvSpPr>
+                      <wps:spPr bwMode="auto">
+                        <a:xfrm>
+                          <a:off x="0" y="0"/>
+                          <a:ext cx="2600325" cy="605155"/>
+                        </a:xfrm>
+                        <a:prstGeom prst="rect">
+                          <a:avLst/>
+                        </a:prstGeom>
+                        <a:noFill/>
+                        <a:ln w="9525">
+                          <a:noFill/>
+                          <a:miter lim="800000"/>
+                          <a:headEnd/>
+                          <a:tailEnd/>
+                        </a:ln>
+                      </wps:spPr>
+                      <wps:txbx>
+                        <w:txbxContent>
+                          <w:p>
+                            <w:pPr>
+                              <w:rPr>
+                                <w:i/>
+                              </w:rPr>
+                            </w:pPr>
+                            <w:r>
+                              <w:rPr>
+                                <w:i/>
+                              </w:rPr>
+                              <w:t>Figure 2.2</w:t>
+                            </w:r>
+                            <w:r>
+                              <w:rPr>
+                                <w:i/>
+                              </w:rPr>
+                              <w:t>.1</w:t>
+                            </w:r>
+                            <w:r>
+                              <w:rPr>
+                                <w:i/>
+                              </w:rPr>
+                              <w:t>.</w:t>
+                            </w:r>
+                            <w:r>
+                              <w:rPr>
+                                <w:i/>
+                              </w:rPr>
+                              <w:t>6: Adrian Ferrara: Campaigner</w:t>
+                            </w:r>
+                          </w:p>
+                        </w:txbxContent>
+                      </wps:txbx>
+                      <wps:bodyPr rot="0" vert="horz" wrap="square" lIns="91440" tIns="45720" rIns="91440" bIns="45720" anchor="t" anchorCtr="0">
+                        <a:noAutofit/>
+                      </wps:bodyPr>
+                    </wps:wsp>
+                  </a:graphicData>
+                </a:graphic>
+                <wp14:sizeRelH relativeFrom="margin">
+                  <wp14:pctWidth>0</wp14:pctWidth>
+                </wp14:sizeRelH>
+                <wp14:sizeRelV relativeFrom="margin">
+                  <wp14:pctHeight>0</wp14:pctHeight>
+                </wp14:sizeRelV>
+              </wp:anchor>
+            </w:drawing>
+          </mc:Choice>
+          <mc:Fallback>
+            <w:pict>
+              <v:shape id="Text Box 13" o:spid="_x0000_s1035" type="#_x0000_t202" style="position:absolute;margin-left:300.75pt;margin-top:675.6pt;width:204.75pt;height:47.65pt;z-index:251694080;visibility:visible;mso-wrap-style:square;mso-width-percent:0;mso-height-percent:0;mso-wrap-distance-left:9pt;mso-wrap-distance-top:0;mso-wrap-distance-right:9pt;mso-wrap-distance-bottom:0;mso-position-horizontal:absolute;mso-position-horizontal-relative:text;mso-position-vertical:absolute;mso-position-vertical-relative:text;mso-width-percent:0;mso-height-percent:0;mso-width-relative:margin;mso-height-relative:margin;v-text-anchor:top" o:gfxdata="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" filled="f" stroked="f">
+                <v:textbox>
+                  <w:txbxContent>
+                    <w:p>
+                      <w:pPr>
+                        <w:rPr>
+                          <w:i/>
+                        </w:rPr>
+                      </w:pPr>
+                      <w:r>
+                        <w:rPr>
+                          <w:i/>
+                        </w:rPr>
+                        <w:t>Figure 2.2</w:t>
+                      </w:r>
+                      <w:r>
+                        <w:rPr>
+                          <w:i/>
+                        </w:rPr>
+                        <w:t>.1</w:t>
+                      </w:r>
+                      <w:r>
+                        <w:rPr>
+                          <w:i/>
+                        </w:rPr>
+                        <w:t>.</w:t>
+                      </w:r>
+                      <w:r>
+                        <w:rPr>
+                          <w:i/>
+                        </w:rPr>
+                        <w:t>6: Adrian Ferrara: Campaigner</w:t>
+                      </w:r>
+                    </w:p>
+                  </w:txbxContent>
+                </v:textbox>
+              </v:shape>
+            </w:pict>
+          </mc:Fallback>
+        </mc:AlternateContent>
+      </w:r>
+      <w:r>
+        <w:rPr>
+          <w:noProof/>
+          <w:lang w:val="en-AU" w:eastAsia="en-AU"/>
+        </w:rPr>
+        <mc:AlternateContent>
+          <mc:Choice Requires="wps">
+            <w:drawing>
+              <wp:anchor distT="0" distB="0" distL="114300" distR="114300" simplePos="0" relativeHeight="251692032" behindDoc="0" locked="0" layoutInCell="1" allowOverlap="1" wp14:anchorId="2C4DBEDB" wp14:editId="251D7F27">
+                <wp:simplePos x="0" y="0"/>
+                <wp:positionH relativeFrom="column">
+                  <wp:posOffset>-145415</wp:posOffset>
+                </wp:positionH>
+                <wp:positionV relativeFrom="paragraph">
+                  <wp:posOffset>4600575</wp:posOffset>
                 </wp:positionV>
                 <wp:extent cx="2600325" cy="605155"/>
                 <wp:effectExtent l="0" t="0" r="9525" b="4445"/>
                 <wp:wrapNone/>
-                <wp:docPr id="6" name="Text Box 6"/>
+                <wp:docPr id="12" name="Text Box 12"/>
                 <wp:cNvGraphicFramePr>
                   <a:graphicFrameLocks xmlns:a="http://schemas.openxmlformats.org/drawingml/2006/main"/>
                 </wp:cNvGraphicFramePr>
@@ -3701,19 +4231,39 @@
                               <w:rPr>
                                 <w:i/>
                               </w:rPr>
-                              <w:t>F</w:t>
+                              <w:t>Figure 2.2</w:t>
                             </w:r>
                             <w:r>
                               <w:rPr>
                                 <w:i/>
                               </w:rPr>
-                              <w:t xml:space="preserve">igure </w:t>
+                              <w:t>.1</w:t>
                             </w:r>
                             <w:r>
                               <w:rPr>
                                 <w:i/>
                               </w:rPr>
-                              <w:t>3: Andrew Wendt: Protagonist</w:t>
+                              <w:t>.</w:t>
+                            </w:r>
+                            <w:r>
+                              <w:rPr>
+                                <w:i/>
+                              </w:rPr>
+                              <w:t xml:space="preserve">5: Adrian </w:t>
+                            </w:r>
+                            <w:proofErr w:type="spellStart"/>
+                            <w:r>
+                              <w:rPr>
+                                <w:i/>
+                              </w:rPr>
+                              <w:t>Foti</w:t>
+                            </w:r>
+                            <w:proofErr w:type="spellEnd"/>
+                            <w:r>
+                              <w:rPr>
+                                <w:i/>
+                              </w:rPr>
+                              <w:t>: Mediator</w:t>
                             </w:r>
                           </w:p>
                         </w:txbxContent>
@@ -3735,7 +4285,7 @@
           </mc:Choice>
           <mc:Fallback>
             <w:pict>
-              <v:shape id="Text Box 6" o:spid="_x0000_s1032" type="#_x0000_t202" style="position:absolute;margin-left:-9.3pt;margin-top:361.75pt;width:204.75pt;height:47.65pt;z-index:251679744;visibility:visible;mso-wrap-style:square;mso-width-percent:0;mso-height-percent:0;mso-wrap-distance-left:9pt;mso-wrap-distance-top:0;mso-wrap-distance-right:9pt;mso-wrap-distance-bottom:0;mso-position-horizontal:absolute;mso-position-horizontal-relative:text;mso-position-vertical:absolute;mso-position-vertical-relative:text;mso-width-percent:0;mso-height-percent:0;mso-width-relative:margin;mso-height-relative:margin;v-text-anchor:top" o:gfxdata="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" stroked="f">
+              <v:shape id="Text Box 12" o:spid="_x0000_s1036" type="#_x0000_t202" style="position:absolute;margin-left:-11.45pt;margin-top:362.25pt;width:204.75pt;height:47.65pt;z-index:251692032;visibility:visible;mso-wrap-style:square;mso-width-percent:0;mso-height-percent:0;mso-wrap-distance-left:9pt;mso-wrap-distance-top:0;mso-wrap-distance-right:9pt;mso-wrap-distance-bottom:0;mso-position-horizontal:absolute;mso-position-horizontal-relative:text;mso-position-vertical:absolute;mso-position-vertical-relative:text;mso-width-percent:0;mso-height-percent:0;mso-width-relative:margin;mso-height-relative:margin;v-text-anchor:top" o:gfxdata="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" stroked="f">
                 <v:textbox>
                   <w:txbxContent>
                     <w:p>
@@ -3748,19 +4298,39 @@
                         <w:rPr>
                           <w:i/>
                         </w:rPr>
-                        <w:t>F</w:t>
+                        <w:t>Figure 2.2</w:t>
                       </w:r>
                       <w:r>
                         <w:rPr>
                           <w:i/>
                         </w:rPr>
-                        <w:t xml:space="preserve">igure </w:t>
+                        <w:t>.1</w:t>
                       </w:r>
                       <w:r>
                         <w:rPr>
                           <w:i/>
                         </w:rPr>
-                        <w:t>3: Andrew Wendt: Protagonist</w:t>
+                        <w:t>.</w:t>
+                      </w:r>
+                      <w:r>
+                        <w:rPr>
+                          <w:i/>
+                        </w:rPr>
+                        <w:t xml:space="preserve">5: Adrian </w:t>
+                      </w:r>
+                      <w:proofErr w:type="spellStart"/>
+                      <w:r>
+                        <w:rPr>
+                          <w:i/>
+                        </w:rPr>
+                        <w:t>Foti</w:t>
+                      </w:r>
+                      <w:proofErr w:type="spellEnd"/>
+                      <w:r>
+                        <w:rPr>
+                          <w:i/>
+                        </w:rPr>
+                        <w:t>: Mediator</w:t>
                       </w:r>
                     </w:p>
                   </w:txbxContent>
@@ -3773,244 +4343,12 @@
       <w:r>
         <w:rPr>
           <w:noProof/>
-        </w:rPr>
-        <w:pict w14:anchorId="6EB7EF6D">
-          <v:shape id="_x0000_s1029" type="#_x0000_t75" style="position:absolute;margin-left:294.35pt;margin-top:320.65pt;width:169.55pt;height:346.2pt;z-index:251664384;mso-position-horizontal-relative:text;mso-position-vertical-relative:text" stroked="t" strokecolor="black [3213]">
-            <v:imagedata r:id="rId16" o:title="Rebecca"/>
-          </v:shape>
-        </w:pict>
-      </w:r>
-      <w:r>
-        <w:rPr>
-          <w:noProof/>
           <w:lang w:val="en-AU" w:eastAsia="en-AU"/>
         </w:rPr>
         <mc:AlternateContent>
           <mc:Choice Requires="wps">
             <w:drawing>
-              <wp:anchor distT="0" distB="0" distL="114300" distR="114300" simplePos="0" relativeHeight="251681792" behindDoc="0" locked="0" layoutInCell="1" allowOverlap="1" wp14:anchorId="6670E502" wp14:editId="54F4B02A">
-                <wp:simplePos x="0" y="0"/>
-                <wp:positionH relativeFrom="column">
-                  <wp:posOffset>2695311</wp:posOffset>
-                </wp:positionH>
-                <wp:positionV relativeFrom="paragraph">
-                  <wp:posOffset>1223183</wp:posOffset>
-                </wp:positionV>
-                <wp:extent cx="3253740" cy="3372485"/>
-                <wp:effectExtent l="0" t="0" r="0" b="0"/>
-                <wp:wrapNone/>
-                <wp:docPr id="7" name="Text Box 2"/>
-                <wp:cNvGraphicFramePr>
-                  <a:graphicFrameLocks xmlns:a="http://schemas.openxmlformats.org/drawingml/2006/main"/>
-                </wp:cNvGraphicFramePr>
-                <a:graphic xmlns:a="http://schemas.openxmlformats.org/drawingml/2006/main">
-                  <a:graphicData uri="http://schemas.microsoft.com/office/word/2010/wordprocessingShape">
-                    <wps:wsp>
-                      <wps:cNvSpPr txBox="1">
-                        <a:spLocks noChangeArrowheads="1"/>
-                      </wps:cNvSpPr>
-                      <wps:spPr bwMode="auto">
-                        <a:xfrm>
-                          <a:off x="0" y="0"/>
-                          <a:ext cx="3253740" cy="3372485"/>
-                        </a:xfrm>
-                        <a:prstGeom prst="rect">
-                          <a:avLst/>
-                        </a:prstGeom>
-                        <a:noFill/>
-                        <a:ln w="9525">
-                          <a:noFill/>
-                          <a:miter lim="800000"/>
-                          <a:headEnd/>
-                          <a:tailEnd/>
-                        </a:ln>
-                      </wps:spPr>
-                      <wps:txbx>
-                        <w:txbxContent>
-                          <w:p>
-                            <w:pPr>
-                              <w:pStyle w:val="Heading4"/>
-                            </w:pPr>
-                            <w:r>
-                              <w:t>Andrew Wendt ENFJ - A</w:t>
-                            </w:r>
-                          </w:p>
-                          <w:p>
-                            <w:r>
-                              <w:t xml:space="preserve">Andrew </w:t>
-                            </w:r>
-                            <w:r>
-                              <w:t xml:space="preserve">is </w:t>
-                            </w:r>
-                            <w:r>
-                              <w:t>la</w:t>
-                            </w:r>
-                            <w:r>
-                              <w:t>belled as a Protagonist</w:t>
-                            </w:r>
-                            <w:r>
-                              <w:t xml:space="preserve"> (F</w:t>
-                            </w:r>
-                            <w:r>
-                              <w:t xml:space="preserve">igure </w:t>
-                            </w:r>
-                            <w:r>
-                              <w:t>3</w:t>
-                            </w:r>
-                            <w:r>
-                              <w:t>.</w:t>
-                            </w:r>
-                            <w:r>
-                              <w:t>)</w:t>
-                            </w:r>
-                            <w:r>
-                              <w:t xml:space="preserve"> </w:t>
-                            </w:r>
-                            <w:r>
-                              <w:t xml:space="preserve">meaning </w:t>
-                            </w:r>
-                            <w:r>
-                              <w:t>he has a strong sense of feeling and judgement and is intuitive</w:t>
-                            </w:r>
-                            <w:r>
-                              <w:t xml:space="preserve"> and altruistic</w:t>
-                            </w:r>
-                            <w:r>
-                              <w:t xml:space="preserve">. He is a believer of a strong team effort and prides himself in being reliable, tolerant and charismatic. </w:t>
-                            </w:r>
-                          </w:p>
-                          <w:p>
-                            <w:r>
-                              <w:t>Andrew will help to support the team in wor</w:t>
-                            </w:r>
-                            <w:r>
-                              <w:t>king better together and provide vision and guidance to seeing the team succeed.</w:t>
-                            </w:r>
-                          </w:p>
-                          <w:p/>
-                        </w:txbxContent>
-                      </wps:txbx>
-                      <wps:bodyPr rot="0" vert="horz" wrap="square" lIns="91440" tIns="45720" rIns="91440" bIns="45720" anchor="t" anchorCtr="0">
-                        <a:noAutofit/>
-                      </wps:bodyPr>
-                    </wps:wsp>
-                  </a:graphicData>
-                </a:graphic>
-                <wp14:sizeRelH relativeFrom="margin">
-                  <wp14:pctWidth>0</wp14:pctWidth>
-                </wp14:sizeRelH>
-                <wp14:sizeRelV relativeFrom="margin">
-                  <wp14:pctHeight>0</wp14:pctHeight>
-                </wp14:sizeRelV>
-              </wp:anchor>
-            </w:drawing>
-          </mc:Choice>
-          <mc:Fallback>
-            <w:pict>
-              <v:shape id="_x0000_s1033" type="#_x0000_t202" style="position:absolute;margin-left:212.25pt;margin-top:96.3pt;width:256.2pt;height:265.55pt;z-index:251681792;visibility:visible;mso-wrap-style:square;mso-width-percent:0;mso-height-percent:0;mso-wrap-distance-left:9pt;mso-wrap-distance-top:0;mso-wrap-distance-right:9pt;mso-wrap-distance-bottom:0;mso-position-horizontal:absolute;mso-position-horizontal-relative:text;mso-position-vertical:absolute;mso-position-vertical-relative:text;mso-width-percent:0;mso-height-percent:0;mso-width-relative:margin;mso-height-relative:margin;v-text-anchor:top" o:gfxdata="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" filled="f" stroked="f">
-                <v:textbox>
-                  <w:txbxContent>
-                    <w:p>
-                      <w:pPr>
-                        <w:pStyle w:val="Heading4"/>
-                      </w:pPr>
-                      <w:r>
-                        <w:t>Andrew Wendt ENFJ - A</w:t>
-                      </w:r>
-                    </w:p>
-                    <w:p>
-                      <w:r>
-                        <w:t xml:space="preserve">Andrew </w:t>
-                      </w:r>
-                      <w:r>
-                        <w:t xml:space="preserve">is </w:t>
-                      </w:r>
-                      <w:r>
-                        <w:t>la</w:t>
-                      </w:r>
-                      <w:r>
-                        <w:t>belled as a Protagonist</w:t>
-                      </w:r>
-                      <w:r>
-                        <w:t xml:space="preserve"> (F</w:t>
-                      </w:r>
-                      <w:r>
-                        <w:t xml:space="preserve">igure </w:t>
-                      </w:r>
-                      <w:r>
-                        <w:t>3</w:t>
-                      </w:r>
-                      <w:r>
-                        <w:t>.</w:t>
-                      </w:r>
-                      <w:r>
-                        <w:t>)</w:t>
-                      </w:r>
-                      <w:r>
-                        <w:t xml:space="preserve"> </w:t>
-                      </w:r>
-                      <w:r>
-                        <w:t xml:space="preserve">meaning </w:t>
-                      </w:r>
-                      <w:r>
-                        <w:t>he has a strong sense of feeling and judgement and is intuitive</w:t>
-                      </w:r>
-                      <w:r>
-                        <w:t xml:space="preserve"> and altruistic</w:t>
-                      </w:r>
-                      <w:r>
-                        <w:t xml:space="preserve">. He is a believer of a strong team effort and prides himself in being reliable, tolerant and charismatic. </w:t>
-                      </w:r>
-                    </w:p>
-                    <w:p>
-                      <w:r>
-                        <w:t>Andrew will help to support the team in wor</w:t>
-                      </w:r>
-                      <w:r>
-                        <w:t>king better together and provide vision and guidance to seeing the team succeed.</w:t>
-                      </w:r>
-                    </w:p>
-                    <w:p/>
-                  </w:txbxContent>
-                </v:textbox>
-              </v:shape>
-            </w:pict>
-          </mc:Fallback>
-        </mc:AlternateContent>
-      </w:r>
-      <w:r>
-        <w:rPr>
-          <w:noProof/>
-        </w:rPr>
-        <w:pict w14:anchorId="33F303A3">
-          <v:shape id="_x0000_s1028" type="#_x0000_t75" style="position:absolute;margin-left:-4.6pt;margin-top:10.9pt;width:176.2pt;height:346.2pt;z-index:251662336;mso-position-horizontal-relative:text;mso-position-vertical-relative:text" stroked="t" strokecolor="black [3213]">
-            <v:imagedata r:id="rId17" o:title="AndrewWendt"/>
-          </v:shape>
-        </w:pict>
-      </w:r>
-      <w:r>
-        <w:br w:type="page"/>
-      </w:r>
-    </w:p>
-    <w:p>
-      <w:pPr>
-        <w:rPr>
-          <w:rFonts w:asciiTheme="majorHAnsi" w:eastAsiaTheme="majorEastAsia" w:hAnsiTheme="majorHAnsi" w:cstheme="majorBidi"/>
-          <w:b/>
-          <w:bCs/>
-          <w:color w:val="4472C4" w:themeColor="accent1"/>
-        </w:rPr>
-      </w:pPr>
-      <w:r>
-        <w:rPr>
-          <w:noProof/>
-          <w:lang w:val="en-AU" w:eastAsia="en-AU"/>
-        </w:rPr>
-        <w:lastRenderedPageBreak/>
-        <mc:AlternateContent>
-          <mc:Choice Requires="wps">
-            <w:drawing>
-              <wp:anchor distT="0" distB="0" distL="114300" distR="114300" simplePos="0" relativeHeight="251689984" behindDoc="0" locked="0" layoutInCell="1" allowOverlap="1" wp14:anchorId="71FBFDFB" wp14:editId="414E41F7">
+              <wp:anchor distT="0" distB="0" distL="114300" distR="114300" simplePos="0" relativeHeight="251689984" behindDoc="0" locked="0" layoutInCell="1" allowOverlap="1" wp14:anchorId="71FBFDFB" wp14:editId="2A47C732">
                 <wp:simplePos x="0" y="0"/>
                 <wp:positionH relativeFrom="column">
                   <wp:posOffset>196215</wp:posOffset>
@@ -4062,16 +4400,18 @@
                               <w:t xml:space="preserve">Adrian is </w:t>
                             </w:r>
                             <w:r>
-                              <w:t>a Campaigner</w:t>
-                            </w:r>
-                            <w:r>
-                              <w:t xml:space="preserve"> (Figure 2.2.6)</w:t>
-                            </w:r>
-                            <w:r>
-                              <w:t xml:space="preserve">, </w:t>
-                            </w:r>
-                            <w:r>
-                              <w:t xml:space="preserve">identified as being approachable, enthusiastic and observant, not missing details that others may.  </w:t>
+                              <w:t xml:space="preserve">a Campaigner (Figure 2.2.1.6), </w:t>
+                            </w:r>
+                            <w:r>
+                              <w:t>identified as being approachable, enthusiastic and observant, not mi</w:t>
+                            </w:r>
+                            <w:r>
+                              <w:t>ssing details that others may.  Campaigners also possess the drive to see their ideas succeed.</w:t>
+                            </w:r>
+                          </w:p>
+                          <w:p>
+                            <w:r>
+                              <w:t xml:space="preserve">Campaigners may lack the practical skills required for achieving what it is they set their sights on. </w:t>
                             </w:r>
                           </w:p>
                           <w:p>
@@ -4129,7 +4469,7 @@
           </mc:Choice>
           <mc:Fallback>
             <w:pict>
-              <v:shape id="_x0000_s1034" type="#_x0000_t202" style="position:absolute;margin-left:15.45pt;margin-top:439pt;width:256.2pt;height:265.55pt;z-index:251689984;visibility:visible;mso-wrap-style:square;mso-width-percent:0;mso-height-percent:0;mso-wrap-distance-left:9pt;mso-wrap-distance-top:0;mso-wrap-distance-right:9pt;mso-wrap-distance-bottom:0;mso-position-horizontal:absolute;mso-position-horizontal-relative:text;mso-position-vertical:absolute;mso-position-vertical-relative:text;mso-width-percent:0;mso-height-percent:0;mso-width-relative:margin;mso-height-relative:margin;v-text-anchor:top" o:gfxdata="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" filled="f" stroked="f">
+              <v:shape id="_x0000_s1037" type="#_x0000_t202" style="position:absolute;margin-left:15.45pt;margin-top:439pt;width:256.2pt;height:265.55pt;z-index:251689984;visibility:visible;mso-wrap-style:square;mso-width-percent:0;mso-height-percent:0;mso-wrap-distance-left:9pt;mso-wrap-distance-top:0;mso-wrap-distance-right:9pt;mso-wrap-distance-bottom:0;mso-position-horizontal:absolute;mso-position-horizontal-relative:text;mso-position-vertical:absolute;mso-position-vertical-relative:text;mso-width-percent:0;mso-height-percent:0;mso-width-relative:margin;mso-height-relative:margin;v-text-anchor:top" o:gfxdata="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" filled="f" stroked="f">
                 <v:textbox>
                   <w:txbxContent>
                     <w:p>
@@ -4145,16 +4485,18 @@
                         <w:t xml:space="preserve">Adrian is </w:t>
                       </w:r>
                       <w:r>
-                        <w:t>a Campaigner</w:t>
-                      </w:r>
-                      <w:r>
-                        <w:t xml:space="preserve"> (Figure 2.2.6)</w:t>
-                      </w:r>
-                      <w:r>
-                        <w:t xml:space="preserve">, </w:t>
-                      </w:r>
-                      <w:r>
-                        <w:t xml:space="preserve">identified as being approachable, enthusiastic and observant, not missing details that others may.  </w:t>
+                        <w:t xml:space="preserve">a Campaigner (Figure 2.2.1.6), </w:t>
+                      </w:r>
+                      <w:r>
+                        <w:t>identified as being approachable, enthusiastic and observant, not mi</w:t>
+                      </w:r>
+                      <w:r>
+                        <w:t>ssing details that others may.  Campaigners also possess the drive to see their ideas succeed.</w:t>
+                      </w:r>
+                    </w:p>
+                    <w:p>
+                      <w:r>
+                        <w:t xml:space="preserve">Campaigners may lack the practical skills required for achieving what it is they set their sights on. </w:t>
                       </w:r>
                     </w:p>
                     <w:p>
@@ -4203,23 +4545,182 @@
       <w:r>
         <w:rPr>
           <w:noProof/>
+        </w:rPr>
+        <w:pict w14:anchorId="6DF5BEB2">
+          <v:shape id="_x0000_s1031" type="#_x0000_t75" style="position:absolute;margin-left:287.1pt;margin-top:321.55pt;width:183.55pt;height:354.7pt;z-index:251668480;mso-position-horizontal-relative:text;mso-position-vertical-relative:text" stroked="t" strokecolor="black [3213]">
+            <v:imagedata r:id="rId18" o:title="AdrianFerrara"/>
+          </v:shape>
+        </w:pict>
+      </w:r>
+      <w:r>
+        <w:rPr>
+          <w:noProof/>
+        </w:rPr>
+        <w:pict w14:anchorId="7541A64B">
+          <v:shape id="_x0000_s1030" type="#_x0000_t75" style="position:absolute;margin-left:-10.95pt;margin-top:13.8pt;width:176.05pt;height:346.2pt;z-index:251666432;mso-position-horizontal-relative:text;mso-position-vertical-relative:text" stroked="t" strokecolor="black [3213]">
+            <v:imagedata r:id="rId19" o:title="AdrianFoti"/>
+          </v:shape>
+        </w:pict>
+      </w:r>
+      <w:r>
+        <w:br w:type="page"/>
+      </w:r>
+    </w:p>
+    <w:p>
+      <w:pPr>
+        <w:pStyle w:val="Heading3"/>
+      </w:pPr>
+      <w:bookmarkStart w:id="11" w:name="_Toc37421632"/>
+      <w:r>
+        <w:rPr>
+          <w:bCs w:val="0"/>
+        </w:rPr>
+        <w:lastRenderedPageBreak/>
+        <w:t>2.</w:t>
+      </w:r>
+      <w:r>
+        <w:t xml:space="preserve">2.2 </w:t>
+      </w:r>
+      <w:r>
+        <w:t>Learning</w:t>
+      </w:r>
+      <w:r>
+        <w:t xml:space="preserve"> Style</w:t>
+      </w:r>
+      <w:bookmarkEnd w:id="11"/>
+    </w:p>
+    <w:p>
+      <w:pPr>
+        <w:pStyle w:val="ListParagraph"/>
+        <w:ind w:left="0"/>
+      </w:pPr>
+    </w:p>
+    <w:p>
+      <w:pPr>
+        <w:pStyle w:val="ListParagraph"/>
+        <w:ind w:left="0"/>
+      </w:pPr>
+      <w:r>
+        <w:t>The team also each took a Learning Style test from EducationPlanner.org (EducationPlanner.org, 2019) which reveals what style of learning each team member prefers and how they handle information and problem solve.</w:t>
+      </w:r>
+    </w:p>
+    <w:p>
+      <w:pPr>
+        <w:pStyle w:val="ListParagraph"/>
+        <w:ind w:left="0"/>
+      </w:pPr>
+    </w:p>
+    <w:p>
+      <w:pPr>
+        <w:pStyle w:val="ListParagraph"/>
+        <w:ind w:left="0"/>
+      </w:pPr>
+      <w:r>
+        <w:t>The three different learning styles include Visual, Auditory and Tactile</w:t>
+      </w:r>
+      <w:r>
+        <w:t xml:space="preserve"> and it is possible to have more than one preference. </w:t>
+      </w:r>
+      <w:r>
+        <w:t xml:space="preserve"> </w:t>
+      </w:r>
+    </w:p>
+    <w:p>
+      <w:pPr>
+        <w:pStyle w:val="ListParagraph"/>
+        <w:ind w:left="0"/>
+      </w:pPr>
+    </w:p>
+    <w:p>
+      <w:pPr>
+        <w:pStyle w:val="ListParagraph"/>
+        <w:ind w:left="0"/>
+      </w:pPr>
+      <w:r>
+        <w:t xml:space="preserve">Visual Learners prefer to see pictures or read in order to understand information and concepts.  </w:t>
+      </w:r>
+    </w:p>
+    <w:p>
+      <w:pPr>
+        <w:pStyle w:val="ListParagraph"/>
+        <w:ind w:left="0"/>
+      </w:pPr>
+    </w:p>
+    <w:p>
+      <w:pPr>
+        <w:pStyle w:val="ListParagraph"/>
+        <w:ind w:left="0"/>
+      </w:pPr>
+      <w:r>
+        <w:t xml:space="preserve">Auditory style learners learn by listening and hearing and excel at remembering information that they have heard.  </w:t>
+      </w:r>
+    </w:p>
+    <w:p>
+      <w:pPr>
+        <w:pStyle w:val="ListParagraph"/>
+        <w:ind w:left="0"/>
+      </w:pPr>
+    </w:p>
+    <w:p>
+      <w:pPr>
+        <w:pStyle w:val="ListParagraph"/>
+        <w:ind w:left="0"/>
+      </w:pPr>
+      <w:r>
+        <w:t xml:space="preserve">Tactile learners are “hands-on” and learn by touching and attempting what it is they are trying to learn.  </w:t>
+      </w:r>
+    </w:p>
+    <w:p>
+      <w:r>
+        <w:t xml:space="preserve">Timothy Hall and Adrian Ferrara both identify as </w:t>
+      </w:r>
+      <w:proofErr w:type="gramStart"/>
+      <w:r>
+        <w:t>Auditory</w:t>
+      </w:r>
+      <w:proofErr w:type="gramEnd"/>
+      <w:r>
+        <w:t xml:space="preserve"> learners.  Benjamin McDonald, Andrew Wendt, and Rebecca Barnett all identify as Visual/Tactile learners. Adrian </w:t>
+      </w:r>
+      <w:proofErr w:type="spellStart"/>
+      <w:r>
+        <w:t>Foti</w:t>
+      </w:r>
+      <w:proofErr w:type="spellEnd"/>
+      <w:r>
+        <w:t xml:space="preserve"> Identifies as a Visual learner.  The results can be seen on the below chart: (Figure 2.2.2.1)</w:t>
+      </w:r>
+    </w:p>
+    <w:p>
+      <w:pPr>
+        <w:rPr>
+          <w:rFonts w:asciiTheme="majorHAnsi" w:eastAsiaTheme="majorEastAsia" w:hAnsiTheme="majorHAnsi" w:cstheme="majorBidi"/>
+          <w:b/>
+          <w:bCs/>
+          <w:color w:val="4472C4" w:themeColor="accent1"/>
+        </w:rPr>
+      </w:pPr>
+      <w:bookmarkStart w:id="12" w:name="_Toc37421633"/>
+      <w:r>
+        <w:rPr>
+          <w:noProof/>
           <w:lang w:val="en-AU" w:eastAsia="en-AU"/>
         </w:rPr>
         <mc:AlternateContent>
           <mc:Choice Requires="wps">
             <w:drawing>
-              <wp:anchor distT="0" distB="0" distL="114300" distR="114300" simplePos="0" relativeHeight="251694080" behindDoc="0" locked="0" layoutInCell="1" allowOverlap="1" wp14:anchorId="6321BC82" wp14:editId="0402AA4F">
+              <wp:anchor distT="0" distB="0" distL="114300" distR="114300" simplePos="0" relativeHeight="251698176" behindDoc="0" locked="0" layoutInCell="1" allowOverlap="1" wp14:anchorId="69CC9316" wp14:editId="08D05042">
                 <wp:simplePos x="0" y="0"/>
                 <wp:positionH relativeFrom="column">
-                  <wp:posOffset>3665855</wp:posOffset>
+                  <wp:posOffset>4613910</wp:posOffset>
                 </wp:positionH>
                 <wp:positionV relativeFrom="paragraph">
-                  <wp:posOffset>8651240</wp:posOffset>
+                  <wp:posOffset>1499058</wp:posOffset>
                 </wp:positionV>
-                <wp:extent cx="2600325" cy="605155"/>
-                <wp:effectExtent l="0" t="0" r="0" b="4445"/>
+                <wp:extent cx="1499190" cy="1467293"/>
+                <wp:effectExtent l="0" t="0" r="0" b="0"/>
                 <wp:wrapNone/>
-                <wp:docPr id="13" name="Text Box 13"/>
+                <wp:docPr id="15" name="Text Box 15"/>
                 <wp:cNvGraphicFramePr>
                   <a:graphicFrameLocks xmlns:a="http://schemas.openxmlformats.org/drawingml/2006/main"/>
                 </wp:cNvGraphicFramePr>
@@ -4232,7 +4733,7 @@
                       <wps:spPr bwMode="auto">
                         <a:xfrm>
                           <a:off x="0" y="0"/>
-                          <a:ext cx="2600325" cy="605155"/>
+                          <a:ext cx="1499190" cy="1467293"/>
                         </a:xfrm>
                         <a:prstGeom prst="rect">
                           <a:avLst/>
@@ -4257,13 +4758,13 @@
                               <w:rPr>
                                 <w:i/>
                               </w:rPr>
-                              <w:t>Figure 2.2.</w:t>
+                              <w:t>Figure 2.2</w:t>
                             </w:r>
                             <w:r>
                               <w:rPr>
                                 <w:i/>
                               </w:rPr>
-                              <w:t>6: Adrian Ferrara: Campaigner</w:t>
+                              <w:t>.2.1: Techstra-One Learning Styles</w:t>
                             </w:r>
                           </w:p>
                         </w:txbxContent>
@@ -4285,7 +4786,7 @@
           </mc:Choice>
           <mc:Fallback>
             <w:pict>
-              <v:shape id="Text Box 13" o:spid="_x0000_s1035" type="#_x0000_t202" style="position:absolute;margin-left:288.65pt;margin-top:681.2pt;width:204.75pt;height:47.65pt;z-index:251694080;visibility:visible;mso-wrap-style:square;mso-width-percent:0;mso-height-percent:0;mso-wrap-distance-left:9pt;mso-wrap-distance-top:0;mso-wrap-distance-right:9pt;mso-wrap-distance-bottom:0;mso-position-horizontal:absolute;mso-position-horizontal-relative:text;mso-position-vertical:absolute;mso-position-vertical-relative:text;mso-width-percent:0;mso-height-percent:0;mso-width-relative:margin;mso-height-relative:margin;v-text-anchor:top" o:gfxdata="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" filled="f" stroked="f">
+              <v:shape id="Text Box 15" o:spid="_x0000_s1038" type="#_x0000_t202" style="position:absolute;margin-left:363.3pt;margin-top:118.05pt;width:118.05pt;height:115.55pt;z-index:251698176;visibility:visible;mso-wrap-style:square;mso-width-percent:0;mso-height-percent:0;mso-wrap-distance-left:9pt;mso-wrap-distance-top:0;mso-wrap-distance-right:9pt;mso-wrap-distance-bottom:0;mso-position-horizontal:absolute;mso-position-horizontal-relative:text;mso-position-vertical:absolute;mso-position-vertical-relative:text;mso-width-percent:0;mso-height-percent:0;mso-width-relative:margin;mso-height-relative:margin;v-text-anchor:top" o:gfxdata="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" filled="f" stroked="f">
                 <v:textbox>
                   <w:txbxContent>
                     <w:p>
@@ -4298,13 +4799,13 @@
                         <w:rPr>
                           <w:i/>
                         </w:rPr>
-                        <w:t>Figure 2.2.</w:t>
+                        <w:t>Figure 2.2</w:t>
                       </w:r>
                       <w:r>
                         <w:rPr>
                           <w:i/>
                         </w:rPr>
-                        <w:t>6: Adrian Ferrara: Campaigner</w:t>
+                        <w:t>.2.1: Techstra-One Learning Styles</w:t>
                       </w:r>
                     </w:p>
                   </w:txbxContent>
@@ -4315,460 +4816,22 @@
         </mc:AlternateContent>
       </w:r>
       <w:r>
-        <w:rPr>
-          <w:noProof/>
-          <w:lang w:val="en-AU" w:eastAsia="en-AU"/>
-        </w:rPr>
-        <mc:AlternateContent>
-          <mc:Choice Requires="wps">
-            <w:drawing>
-              <wp:anchor distT="0" distB="0" distL="114300" distR="114300" simplePos="0" relativeHeight="251692032" behindDoc="0" locked="0" layoutInCell="1" allowOverlap="1" wp14:anchorId="2C4DBEDB" wp14:editId="515EEA45">
-                <wp:simplePos x="0" y="0"/>
-                <wp:positionH relativeFrom="column">
-                  <wp:posOffset>-228229</wp:posOffset>
-                </wp:positionH>
-                <wp:positionV relativeFrom="paragraph">
-                  <wp:posOffset>4625018</wp:posOffset>
-                </wp:positionV>
-                <wp:extent cx="2600325" cy="605155"/>
-                <wp:effectExtent l="0" t="0" r="9525" b="4445"/>
-                <wp:wrapNone/>
-                <wp:docPr id="12" name="Text Box 12"/>
-                <wp:cNvGraphicFramePr>
-                  <a:graphicFrameLocks xmlns:a="http://schemas.openxmlformats.org/drawingml/2006/main"/>
-                </wp:cNvGraphicFramePr>
-                <a:graphic xmlns:a="http://schemas.openxmlformats.org/drawingml/2006/main">
-                  <a:graphicData uri="http://schemas.microsoft.com/office/word/2010/wordprocessingShape">
-                    <wps:wsp>
-                      <wps:cNvSpPr txBox="1">
-                        <a:spLocks noChangeArrowheads="1"/>
-                      </wps:cNvSpPr>
-                      <wps:spPr bwMode="auto">
-                        <a:xfrm>
-                          <a:off x="0" y="0"/>
-                          <a:ext cx="2600325" cy="605155"/>
-                        </a:xfrm>
-                        <a:prstGeom prst="rect">
-                          <a:avLst/>
-                        </a:prstGeom>
-                        <a:solidFill>
-                          <a:srgbClr val="FFFFFF"/>
-                        </a:solidFill>
-                        <a:ln w="9525">
-                          <a:noFill/>
-                          <a:miter lim="800000"/>
-                          <a:headEnd/>
-                          <a:tailEnd/>
-                        </a:ln>
-                      </wps:spPr>
-                      <wps:txbx>
-                        <w:txbxContent>
-                          <w:p>
-                            <w:pPr>
-                              <w:rPr>
-                                <w:i/>
-                              </w:rPr>
-                            </w:pPr>
-                            <w:r>
-                              <w:rPr>
-                                <w:i/>
-                              </w:rPr>
-                              <w:t>Figure 2.2.</w:t>
-                            </w:r>
-                            <w:r>
-                              <w:rPr>
-                                <w:i/>
-                              </w:rPr>
-                              <w:t>5</w:t>
-                            </w:r>
-                            <w:r>
-                              <w:rPr>
-                                <w:i/>
-                              </w:rPr>
-                              <w:t xml:space="preserve">: </w:t>
-                            </w:r>
-                            <w:r>
-                              <w:rPr>
-                                <w:i/>
-                              </w:rPr>
-                              <w:t xml:space="preserve">Adrian </w:t>
-                            </w:r>
-                            <w:proofErr w:type="spellStart"/>
-                            <w:r>
-                              <w:rPr>
-                                <w:i/>
-                              </w:rPr>
-                              <w:t>Foti</w:t>
-                            </w:r>
-                            <w:proofErr w:type="spellEnd"/>
-                            <w:r>
-                              <w:rPr>
-                                <w:i/>
-                              </w:rPr>
-                              <w:t>: Mediator</w:t>
-                            </w:r>
-                          </w:p>
-                        </w:txbxContent>
-                      </wps:txbx>
-                      <wps:bodyPr rot="0" vert="horz" wrap="square" lIns="91440" tIns="45720" rIns="91440" bIns="45720" anchor="t" anchorCtr="0">
-                        <a:noAutofit/>
-                      </wps:bodyPr>
-                    </wps:wsp>
-                  </a:graphicData>
-                </a:graphic>
-                <wp14:sizeRelH relativeFrom="margin">
-                  <wp14:pctWidth>0</wp14:pctWidth>
-                </wp14:sizeRelH>
-                <wp14:sizeRelV relativeFrom="margin">
-                  <wp14:pctHeight>0</wp14:pctHeight>
-                </wp14:sizeRelV>
-              </wp:anchor>
-            </w:drawing>
-          </mc:Choice>
-          <mc:Fallback>
-            <w:pict>
-              <v:shape id="Text Box 12" o:spid="_x0000_s1036" type="#_x0000_t202" style="position:absolute;margin-left:-17.95pt;margin-top:364.15pt;width:204.75pt;height:47.65pt;z-index:251692032;visibility:visible;mso-wrap-style:square;mso-width-percent:0;mso-height-percent:0;mso-wrap-distance-left:9pt;mso-wrap-distance-top:0;mso-wrap-distance-right:9pt;mso-wrap-distance-bottom:0;mso-position-horizontal:absolute;mso-position-horizontal-relative:text;mso-position-vertical:absolute;mso-position-vertical-relative:text;mso-width-percent:0;mso-height-percent:0;mso-width-relative:margin;mso-height-relative:margin;v-text-anchor:top" o:gfxdata="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" stroked="f">
-                <v:textbox>
-                  <w:txbxContent>
-                    <w:p>
-                      <w:pPr>
-                        <w:rPr>
-                          <w:i/>
-                        </w:rPr>
-                      </w:pPr>
-                      <w:r>
-                        <w:rPr>
-                          <w:i/>
-                        </w:rPr>
-                        <w:t>Figure 2.2.</w:t>
-                      </w:r>
-                      <w:r>
-                        <w:rPr>
-                          <w:i/>
-                        </w:rPr>
-                        <w:t>5</w:t>
-                      </w:r>
-                      <w:r>
-                        <w:rPr>
-                          <w:i/>
-                        </w:rPr>
-                        <w:t xml:space="preserve">: </w:t>
-                      </w:r>
-                      <w:r>
-                        <w:rPr>
-                          <w:i/>
-                        </w:rPr>
-                        <w:t xml:space="preserve">Adrian </w:t>
-                      </w:r>
-                      <w:proofErr w:type="spellStart"/>
-                      <w:r>
-                        <w:rPr>
-                          <w:i/>
-                        </w:rPr>
-                        <w:t>Foti</w:t>
-                      </w:r>
-                      <w:proofErr w:type="spellEnd"/>
-                      <w:r>
-                        <w:rPr>
-                          <w:i/>
-                        </w:rPr>
-                        <w:t>: Mediator</w:t>
-                      </w:r>
-                    </w:p>
-                  </w:txbxContent>
-                </v:textbox>
-              </v:shape>
-            </w:pict>
-          </mc:Fallback>
-        </mc:AlternateContent>
-      </w:r>
-      <w:r>
-        <w:rPr>
-          <w:noProof/>
-          <w:lang w:val="en-AU" w:eastAsia="en-AU"/>
-        </w:rPr>
-        <mc:AlternateContent>
-          <mc:Choice Requires="wps">
-            <w:drawing>
-              <wp:anchor distT="0" distB="0" distL="114300" distR="114300" simplePos="0" relativeHeight="251687936" behindDoc="0" locked="0" layoutInCell="1" allowOverlap="1" wp14:anchorId="5F419AB2" wp14:editId="3ACC5144">
-                <wp:simplePos x="0" y="0"/>
-                <wp:positionH relativeFrom="column">
-                  <wp:posOffset>2371766</wp:posOffset>
-                </wp:positionH>
-                <wp:positionV relativeFrom="paragraph">
-                  <wp:posOffset>983153</wp:posOffset>
-                </wp:positionV>
-                <wp:extent cx="3253740" cy="3372485"/>
-                <wp:effectExtent l="0" t="0" r="0" b="0"/>
-                <wp:wrapNone/>
-                <wp:docPr id="10" name="Text Box 2"/>
-                <wp:cNvGraphicFramePr>
-                  <a:graphicFrameLocks xmlns:a="http://schemas.openxmlformats.org/drawingml/2006/main"/>
-                </wp:cNvGraphicFramePr>
-                <a:graphic xmlns:a="http://schemas.openxmlformats.org/drawingml/2006/main">
-                  <a:graphicData uri="http://schemas.microsoft.com/office/word/2010/wordprocessingShape">
-                    <wps:wsp>
-                      <wps:cNvSpPr txBox="1">
-                        <a:spLocks noChangeArrowheads="1"/>
-                      </wps:cNvSpPr>
-                      <wps:spPr bwMode="auto">
-                        <a:xfrm>
-                          <a:off x="0" y="0"/>
-                          <a:ext cx="3253740" cy="3372485"/>
-                        </a:xfrm>
-                        <a:prstGeom prst="rect">
-                          <a:avLst/>
-                        </a:prstGeom>
-                        <a:noFill/>
-                        <a:ln w="9525">
-                          <a:noFill/>
-                          <a:miter lim="800000"/>
-                          <a:headEnd/>
-                          <a:tailEnd/>
-                        </a:ln>
-                      </wps:spPr>
-                      <wps:txbx>
-                        <w:txbxContent>
-                          <w:p>
-                            <w:pPr>
-                              <w:pStyle w:val="Heading4"/>
-                            </w:pPr>
-                            <w:r>
-                              <w:t xml:space="preserve">Adrian </w:t>
-                            </w:r>
-                            <w:proofErr w:type="spellStart"/>
-                            <w:r>
-                              <w:t>Foti</w:t>
-                            </w:r>
-                            <w:proofErr w:type="spellEnd"/>
-                            <w:r>
-                              <w:t xml:space="preserve"> INFJ - T</w:t>
-                            </w:r>
-                          </w:p>
-                          <w:p>
-                            <w:r>
-                              <w:t xml:space="preserve">Adrian is a </w:t>
-                            </w:r>
-                            <w:r>
-                              <w:t>M</w:t>
-                            </w:r>
-                            <w:r>
-                              <w:t>ediator</w:t>
-                            </w:r>
-                            <w:r>
-                              <w:t xml:space="preserve"> (Figure 2.2.5)</w:t>
-                            </w:r>
-                            <w:r>
-                              <w:t xml:space="preserve"> and</w:t>
-                            </w:r>
-                            <w:r>
-                              <w:t xml:space="preserve"> possesses the introverted, intuitive, feeling and prospecting personality traits.  Mediators are open-minded, caring and creative in their approach.  </w:t>
-                            </w:r>
-                          </w:p>
-                          <w:p>
-                            <w:r>
-                              <w:t>Adrian will bring creativity to the project team as well as an open-minded approach to completing tasks.</w:t>
-                            </w:r>
-                          </w:p>
-                          <w:p/>
-                        </w:txbxContent>
-                      </wps:txbx>
-                      <wps:bodyPr rot="0" vert="horz" wrap="square" lIns="91440" tIns="45720" rIns="91440" bIns="45720" anchor="t" anchorCtr="0">
-                        <a:noAutofit/>
-                      </wps:bodyPr>
-                    </wps:wsp>
-                  </a:graphicData>
-                </a:graphic>
-                <wp14:sizeRelH relativeFrom="margin">
-                  <wp14:pctWidth>0</wp14:pctWidth>
-                </wp14:sizeRelH>
-                <wp14:sizeRelV relativeFrom="margin">
-                  <wp14:pctHeight>0</wp14:pctHeight>
-                </wp14:sizeRelV>
-              </wp:anchor>
-            </w:drawing>
-          </mc:Choice>
-          <mc:Fallback>
-            <w:pict>
-              <v:shape id="_x0000_s1037" type="#_x0000_t202" style="position:absolute;margin-left:186.75pt;margin-top:77.4pt;width:256.2pt;height:265.55pt;z-index:251687936;visibility:visible;mso-wrap-style:square;mso-width-percent:0;mso-height-percent:0;mso-wrap-distance-left:9pt;mso-wrap-distance-top:0;mso-wrap-distance-right:9pt;mso-wrap-distance-bottom:0;mso-position-horizontal:absolute;mso-position-horizontal-relative:text;mso-position-vertical:absolute;mso-position-vertical-relative:text;mso-width-percent:0;mso-height-percent:0;mso-width-relative:margin;mso-height-relative:margin;v-text-anchor:top" o:gfxdata="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" filled="f" stroked="f">
-                <v:textbox>
-                  <w:txbxContent>
-                    <w:p>
-                      <w:pPr>
-                        <w:pStyle w:val="Heading4"/>
-                      </w:pPr>
-                      <w:r>
-                        <w:t xml:space="preserve">Adrian </w:t>
-                      </w:r>
-                      <w:proofErr w:type="spellStart"/>
-                      <w:r>
-                        <w:t>Foti</w:t>
-                      </w:r>
-                      <w:proofErr w:type="spellEnd"/>
-                      <w:r>
-                        <w:t xml:space="preserve"> INFJ - T</w:t>
-                      </w:r>
-                    </w:p>
-                    <w:p>
-                      <w:r>
-                        <w:t xml:space="preserve">Adrian is a </w:t>
-                      </w:r>
-                      <w:r>
-                        <w:t>M</w:t>
-                      </w:r>
-                      <w:r>
-                        <w:t>ediator</w:t>
-                      </w:r>
-                      <w:r>
-                        <w:t xml:space="preserve"> (Figure 2.2.5)</w:t>
-                      </w:r>
-                      <w:r>
-                        <w:t xml:space="preserve"> and</w:t>
-                      </w:r>
-                      <w:r>
-                        <w:t xml:space="preserve"> possesses the introverted, intuitive, feeling and prospecting personality traits.  Mediators are open-minded, caring and creative in their approach.  </w:t>
-                      </w:r>
-                    </w:p>
-                    <w:p>
-                      <w:r>
-                        <w:t>Adrian will bring creativity to the project team as well as an open-minded approach to completing tasks.</w:t>
-                      </w:r>
-                    </w:p>
-                    <w:p/>
-                  </w:txbxContent>
-                </v:textbox>
-              </v:shape>
-            </w:pict>
-          </mc:Fallback>
-        </mc:AlternateContent>
-      </w:r>
-      <w:r>
-        <w:rPr>
-          <w:noProof/>
-        </w:rPr>
-        <w:pict w14:anchorId="6DF5BEB2">
-          <v:shape id="_x0000_s1031" type="#_x0000_t75" style="position:absolute;margin-left:287.1pt;margin-top:321.55pt;width:183.55pt;height:354.7pt;z-index:251668480;mso-position-horizontal-relative:text;mso-position-vertical-relative:text" stroked="t" strokecolor="black [3213]">
-            <v:imagedata r:id="rId18" o:title="AdrianFerrara"/>
+        <w:pict w14:anchorId="4E79BDAA">
+          <v:shape id="_x0000_i1025" type="#_x0000_t75" style="width:361.65pt;height:285.5pt;mso-position-horizontal-relative:text;mso-position-vertical-relative:text" o:bordertopcolor="yellow pure" o:borderleftcolor="yellow pure" o:borderbottomcolor="yellow pure" o:borderrightcolor="yellow pure" o:allowoverlap="f">
+            <v:imagedata r:id="rId20" o:title="TeamLearningStyles"/>
+            <w10:bordertop type="single" width="6"/>
+            <w10:borderleft type="single" width="6"/>
+            <w10:borderbottom type="single" width="6"/>
+            <w10:borderright type="single" width="6"/>
           </v:shape>
         </w:pict>
       </w:r>
-      <w:r>
-        <w:rPr>
-          <w:noProof/>
-        </w:rPr>
-        <w:pict w14:anchorId="7541A64B">
-          <v:shape id="_x0000_s1030" type="#_x0000_t75" style="position:absolute;margin-left:-10.95pt;margin-top:13.8pt;width:176.05pt;height:346.2pt;z-index:251666432;mso-position-horizontal-relative:text;mso-position-vertical-relative:text" stroked="t" strokecolor="black [3213]">
-            <v:imagedata r:id="rId19" o:title="AdrianFoti"/>
-          </v:shape>
-        </w:pict>
-      </w:r>
-      <w:r>
-        <w:br w:type="page"/>
-      </w:r>
-    </w:p>
-    <w:p>
-      <w:pPr>
-        <w:pStyle w:val="Heading3"/>
-      </w:pPr>
-      <w:bookmarkStart w:id="13" w:name="_Toc37421632"/>
-      <w:r>
-        <w:rPr>
-          <w:b w:val="0"/>
-          <w:bCs w:val="0"/>
-        </w:rPr>
-        <w:lastRenderedPageBreak/>
-        <w:t>2.</w:t>
-      </w:r>
-      <w:r>
-        <w:t xml:space="preserve">2.2 </w:t>
-      </w:r>
-      <w:r>
-        <w:t>Learning Style</w:t>
-      </w:r>
-      <w:bookmarkEnd w:id="13"/>
-    </w:p>
-    <w:p>
-      <w:pPr>
-        <w:pStyle w:val="ListParagraph"/>
-        <w:ind w:left="0"/>
-      </w:pPr>
-    </w:p>
-    <w:p>
-      <w:pPr>
-        <w:pStyle w:val="ListParagraph"/>
-        <w:ind w:left="0"/>
-      </w:pPr>
-      <w:r>
-        <w:t>The team also each took a Learning Style test from EducationPlanner.org (EducationPlanner.org, 2019) which reveals what style of learning each team member prefers and how they handle information and problem solve.</w:t>
-      </w:r>
-    </w:p>
-    <w:p>
-      <w:pPr>
-        <w:pStyle w:val="ListParagraph"/>
-        <w:ind w:left="0"/>
-      </w:pPr>
-    </w:p>
-    <w:p>
-      <w:pPr>
-        <w:pStyle w:val="ListParagraph"/>
-        <w:ind w:left="0"/>
-      </w:pPr>
-      <w:r>
-        <w:t>The three different learning styles include Visual, Auditory and Tactile</w:t>
-      </w:r>
-      <w:r>
-        <w:t xml:space="preserve"> and it is possible to have more than one preference. </w:t>
-      </w:r>
-      <w:r>
-        <w:t xml:space="preserve"> </w:t>
-      </w:r>
-    </w:p>
-    <w:p>
-      <w:pPr>
-        <w:pStyle w:val="ListParagraph"/>
-        <w:ind w:left="0"/>
-      </w:pPr>
-    </w:p>
-    <w:p>
-      <w:pPr>
-        <w:pStyle w:val="ListParagraph"/>
-        <w:ind w:left="0"/>
-      </w:pPr>
-      <w:r>
-        <w:t xml:space="preserve">Visual Learners prefer to see pictures or read in order to understand information and concepts.  </w:t>
-      </w:r>
-    </w:p>
-    <w:p>
-      <w:pPr>
-        <w:pStyle w:val="ListParagraph"/>
-        <w:ind w:left="0"/>
-      </w:pPr>
-    </w:p>
-    <w:p>
-      <w:pPr>
-        <w:pStyle w:val="ListParagraph"/>
-        <w:ind w:left="0"/>
-      </w:pPr>
-      <w:r>
-        <w:t xml:space="preserve">Auditory style learners learn by listening and hearing and excel at remembering information that they have heard.  </w:t>
-      </w:r>
-    </w:p>
-    <w:p>
-      <w:pPr>
-        <w:pStyle w:val="ListParagraph"/>
-        <w:ind w:left="0"/>
-      </w:pPr>
-    </w:p>
-    <w:p>
-      <w:pPr>
-        <w:pStyle w:val="ListParagraph"/>
-        <w:ind w:left="0"/>
-      </w:pPr>
-      <w:r>
-        <w:t xml:space="preserve">Tactile learners are “hands-on” and learn by touching and attempting what it is they are trying to learn.  </w:t>
-      </w:r>
-    </w:p>
-    <w:p/>
+    </w:p>
+    <w:p>
+      <w:r>
+        <w:t xml:space="preserve">Knowing what each team member prefers, it is apparent the most popular learning style is Visual and the team may benefit from sharing pictures and videos when discussing information.  </w:t>
+      </w:r>
+    </w:p>
     <w:p>
       <w:pPr>
         <w:rPr>
@@ -4778,16 +4841,17 @@
           <w:color w:val="4472C4" w:themeColor="accent1"/>
         </w:rPr>
       </w:pPr>
-      <w:bookmarkStart w:id="14" w:name="_Toc37421633"/>
-      <w:r>
-        <w:rPr>
-          <w:noProof/>
-        </w:rPr>
-        <w:pict w14:anchorId="5BA63A17">
-          <v:shape id="_x0000_s1033" type="#_x0000_t75" style="position:absolute;margin-left:9.35pt;margin-top:81.5pt;width:450.7pt;height:330.1pt;z-index:251696128;mso-position-horizontal-relative:text;mso-position-vertical-relative:text">
-            <v:imagedata r:id="rId20" o:title="TeamLearningStyles"/>
-          </v:shape>
-        </w:pict>
+      <w:r>
+        <w:t xml:space="preserve">Ideally, videos demonstrating concepts and discussing how it is done would be the best format as it would appeal to </w:t>
+      </w:r>
+      <w:r>
+        <w:t>auditory</w:t>
+      </w:r>
+      <w:r>
+        <w:t xml:space="preserve"> style learners like Tim &amp; Adrian Ferrara too. Ben, Andrew &amp; Rebecca will also be</w:t>
+      </w:r>
+      <w:r>
+        <w:t>nefit from attempting tasks and getting “hands-on” with their project work.</w:t>
       </w:r>
       <w:r>
         <w:br w:type="page"/>
@@ -4796,6 +4860,18 @@
     <w:p>
       <w:pPr>
         <w:pStyle w:val="Heading3"/>
+      </w:pPr>
+      <w:r>
+        <w:lastRenderedPageBreak/>
+        <w:t xml:space="preserve">2.2.3 </w:t>
+      </w:r>
+      <w:r>
+        <w:t>Creativity</w:t>
+      </w:r>
+      <w:bookmarkEnd w:id="12"/>
+    </w:p>
+    <w:p>
+      <w:pPr>
         <w:rPr>
           <w:color w:val="2F5496" w:themeColor="accent1" w:themeShade="BF"/>
           <w:sz w:val="28"/>
@@ -4803,13 +4879,10 @@
         </w:rPr>
       </w:pPr>
       <w:r>
-        <w:lastRenderedPageBreak/>
-        <w:t xml:space="preserve">2.2.3 </w:t>
-      </w:r>
-      <w:r>
-        <w:t>Creativity</w:t>
-      </w:r>
-      <w:bookmarkEnd w:id="14"/>
+        <w:t xml:space="preserve">The last personality test the team did was a creativity test from </w:t>
+      </w:r>
+      <w:bookmarkStart w:id="13" w:name="_GoBack"/>
+      <w:bookmarkEnd w:id="13"/>
       <w:r>
         <w:br w:type="page"/>
       </w:r>
@@ -4818,12 +4891,12 @@
       <w:pPr>
         <w:pStyle w:val="Heading1"/>
       </w:pPr>
-      <w:bookmarkStart w:id="15" w:name="_Toc37421634"/>
+      <w:bookmarkStart w:id="14" w:name="_Toc37421634"/>
       <w:r>
         <w:lastRenderedPageBreak/>
         <w:t>Ideal Jobs</w:t>
       </w:r>
-      <w:bookmarkEnd w:id="15"/>
+      <w:bookmarkEnd w:id="14"/>
     </w:p>
     <w:p>
       <w:pPr>
@@ -4856,7 +4929,7 @@
       <w:pPr>
         <w:pStyle w:val="Heading1"/>
       </w:pPr>
-      <w:bookmarkStart w:id="16" w:name="_Toc37421635"/>
+      <w:bookmarkStart w:id="15" w:name="_Toc37421635"/>
       <w:r>
         <w:lastRenderedPageBreak/>
         <w:t xml:space="preserve">Part 3: </w:t>
@@ -4864,16 +4937,11 @@
       <w:r>
         <w:t xml:space="preserve">Tools (website, </w:t>
       </w:r>
-      <w:proofErr w:type="spellStart"/>
       <w:proofErr w:type="gramStart"/>
       <w:r>
-        <w:t>github</w:t>
-      </w:r>
-      <w:proofErr w:type="spellEnd"/>
-      <w:r>
-        <w:t xml:space="preserve"> )</w:t>
-      </w:r>
-      <w:bookmarkEnd w:id="16"/>
+        <w:t>github )</w:t>
+      </w:r>
+      <w:bookmarkEnd w:id="15"/>
       <w:proofErr w:type="gramEnd"/>
     </w:p>
     <w:p>
@@ -4885,15 +4953,7 @@
         </w:numPr>
       </w:pPr>
       <w:r>
-        <w:t xml:space="preserve">Setup a website for a team webpage and create a </w:t>
-      </w:r>
-      <w:proofErr w:type="spellStart"/>
-      <w:r>
-        <w:t>github</w:t>
-      </w:r>
-      <w:proofErr w:type="spellEnd"/>
-      <w:r>
-        <w:t xml:space="preserve"> repository</w:t>
+        <w:t>Setup a website for a team webpage and create a github repository</w:t>
       </w:r>
     </w:p>
     <w:p>
@@ -4949,7 +5009,7 @@
       <w:pPr>
         <w:pStyle w:val="Heading1"/>
       </w:pPr>
-      <w:bookmarkStart w:id="17" w:name="_Toc37421636"/>
+      <w:bookmarkStart w:id="16" w:name="_Toc37421636"/>
       <w:r>
         <w:t xml:space="preserve">Part 4: </w:t>
       </w:r>
@@ -4964,24 +5024,24 @@
       <w:r>
         <w:t xml:space="preserve"> Burning Glass – Create a matrix of preferred jobs.</w:t>
       </w:r>
+      <w:bookmarkEnd w:id="16"/>
+      <w:r>
+        <w:t xml:space="preserve"> </w:t>
+      </w:r>
+    </w:p>
+    <w:p/>
+    <w:p>
+      <w:pPr>
+        <w:pStyle w:val="Heading1"/>
+      </w:pPr>
+      <w:bookmarkStart w:id="17" w:name="_Toc37421637"/>
+      <w:r>
+        <w:t xml:space="preserve">Part 5: </w:t>
+      </w:r>
+      <w:r>
+        <w:t>Interview an IT professional.</w:t>
+      </w:r>
       <w:bookmarkEnd w:id="17"/>
-      <w:r>
-        <w:t xml:space="preserve"> </w:t>
-      </w:r>
-    </w:p>
-    <w:p/>
-    <w:p>
-      <w:pPr>
-        <w:pStyle w:val="Heading1"/>
-      </w:pPr>
-      <w:bookmarkStart w:id="18" w:name="_Toc37421637"/>
-      <w:r>
-        <w:t xml:space="preserve">Part 5: </w:t>
-      </w:r>
-      <w:r>
-        <w:t>Interview an IT professional.</w:t>
-      </w:r>
-      <w:bookmarkEnd w:id="18"/>
       <w:r>
         <w:t xml:space="preserve">   </w:t>
       </w:r>
@@ -5022,14 +5082,14 @@
       <w:pPr>
         <w:pStyle w:val="Heading1"/>
       </w:pPr>
-      <w:bookmarkStart w:id="19" w:name="_Toc37421638"/>
+      <w:bookmarkStart w:id="18" w:name="_Toc37421638"/>
       <w:r>
         <w:t xml:space="preserve">Part 6: </w:t>
       </w:r>
       <w:r>
         <w:t>IT Technologies X 4</w:t>
       </w:r>
-      <w:bookmarkEnd w:id="19"/>
+      <w:bookmarkEnd w:id="18"/>
       <w:r>
         <w:t xml:space="preserve"> </w:t>
       </w:r>
@@ -5069,30 +5129,30 @@
       <w:pPr>
         <w:pStyle w:val="Heading1"/>
       </w:pPr>
-      <w:bookmarkStart w:id="20" w:name="_Toc37421639"/>
+      <w:bookmarkStart w:id="19" w:name="_Toc37421639"/>
       <w:r>
         <w:t>Part 7: Team Project</w:t>
       </w:r>
+      <w:bookmarkEnd w:id="19"/>
+    </w:p>
+    <w:p>
+      <w:pPr>
+        <w:pStyle w:val="Heading1"/>
+      </w:pPr>
+      <w:bookmarkStart w:id="20" w:name="_Toc37421640"/>
+      <w:r>
+        <w:t xml:space="preserve">Part </w:t>
+      </w:r>
+      <w:r>
+        <w:t>8</w:t>
+      </w:r>
+      <w:r>
+        <w:t xml:space="preserve">: </w:t>
+      </w:r>
+      <w:r>
+        <w:t>Feed back</w:t>
+      </w:r>
       <w:bookmarkEnd w:id="20"/>
-    </w:p>
-    <w:p>
-      <w:pPr>
-        <w:pStyle w:val="Heading1"/>
-      </w:pPr>
-      <w:bookmarkStart w:id="21" w:name="_Toc37421640"/>
-      <w:r>
-        <w:t xml:space="preserve">Part </w:t>
-      </w:r>
-      <w:r>
-        <w:t>8</w:t>
-      </w:r>
-      <w:r>
-        <w:t xml:space="preserve">: </w:t>
-      </w:r>
-      <w:r>
-        <w:t>Feed back</w:t>
-      </w:r>
-      <w:bookmarkEnd w:id="21"/>
       <w:r>
         <w:t xml:space="preserve">   </w:t>
       </w:r>
@@ -5142,12 +5202,12 @@
       <w:pPr>
         <w:pStyle w:val="Heading2"/>
       </w:pPr>
-      <w:bookmarkStart w:id="22" w:name="_Toc37421641"/>
+      <w:bookmarkStart w:id="21" w:name="_Toc37421641"/>
       <w:r>
         <w:lastRenderedPageBreak/>
         <w:t>References</w:t>
       </w:r>
-      <w:bookmarkEnd w:id="22"/>
+      <w:bookmarkEnd w:id="21"/>
     </w:p>
     <w:p>
       <w:pPr>
@@ -5511,11 +5571,9 @@
         <w:tab w:val="left" w:pos="7817"/>
       </w:tabs>
     </w:pPr>
-    <w:proofErr w:type="spellStart"/>
     <w:r>
-      <w:t>TechstraOne</w:t>
+      <w:t>Techstra-One</w:t>
     </w:r>
-    <w:proofErr w:type="spellEnd"/>
     <w:r>
       <w:tab/>
       <w:t>Assessment 2: Team Project</w:t>
@@ -5547,7 +5605,7 @@
         <w:b/>
         <w:noProof/>
       </w:rPr>
-      <w:t>7</w:t>
+      <w:t>10</w:t>
     </w:r>
     <w:r>
       <w:rPr>
@@ -6409,7 +6467,7 @@
     <w:link w:val="Heading1Char"/>
     <w:uiPriority w:val="9"/>
     <w:qFormat/>
-    <w:rsid w:val="00302A9E"/>
+    <w:rsid w:val="00367066"/>
     <w:pPr>
       <w:keepNext/>
       <w:keepLines/>
@@ -6421,7 +6479,7 @@
       <w:b/>
       <w:bCs/>
       <w:color w:val="2F5496" w:themeColor="accent1" w:themeShade="BF"/>
-      <w:sz w:val="28"/>
+      <w:sz w:val="36"/>
       <w:szCs w:val="28"/>
     </w:rPr>
   </w:style>
@@ -6433,7 +6491,7 @@
     <w:uiPriority w:val="9"/>
     <w:unhideWhenUsed/>
     <w:qFormat/>
-    <w:rsid w:val="00302A9E"/>
+    <w:rsid w:val="00367066"/>
     <w:pPr>
       <w:keepNext/>
       <w:keepLines/>
@@ -6445,7 +6503,7 @@
       <w:b/>
       <w:bCs/>
       <w:color w:val="4472C4" w:themeColor="accent1"/>
-      <w:sz w:val="26"/>
+      <w:sz w:val="32"/>
       <w:szCs w:val="26"/>
     </w:rPr>
   </w:style>
@@ -6536,13 +6594,13 @@
     <w:basedOn w:val="DefaultParagraphFont"/>
     <w:link w:val="Heading1"/>
     <w:uiPriority w:val="9"/>
-    <w:rsid w:val="00302A9E"/>
+    <w:rsid w:val="00367066"/>
     <w:rPr>
       <w:rFonts w:asciiTheme="majorHAnsi" w:eastAsiaTheme="majorEastAsia" w:hAnsiTheme="majorHAnsi" w:cstheme="majorBidi"/>
       <w:b/>
       <w:bCs/>
       <w:color w:val="2F5496" w:themeColor="accent1" w:themeShade="BF"/>
-      <w:sz w:val="28"/>
+      <w:sz w:val="36"/>
       <w:szCs w:val="28"/>
     </w:rPr>
   </w:style>
@@ -6551,13 +6609,13 @@
     <w:basedOn w:val="DefaultParagraphFont"/>
     <w:link w:val="Heading2"/>
     <w:uiPriority w:val="9"/>
-    <w:rsid w:val="00302A9E"/>
+    <w:rsid w:val="00367066"/>
     <w:rPr>
       <w:rFonts w:asciiTheme="majorHAnsi" w:eastAsiaTheme="majorEastAsia" w:hAnsiTheme="majorHAnsi" w:cstheme="majorBidi"/>
       <w:b/>
       <w:bCs/>
       <w:color w:val="4472C4" w:themeColor="accent1"/>
-      <w:sz w:val="26"/>
+      <w:sz w:val="32"/>
       <w:szCs w:val="26"/>
     </w:rPr>
   </w:style>
@@ -6937,7 +6995,7 @@
     <w:link w:val="Heading1Char"/>
     <w:uiPriority w:val="9"/>
     <w:qFormat/>
-    <w:rsid w:val="00302A9E"/>
+    <w:rsid w:val="00367066"/>
     <w:pPr>
       <w:keepNext/>
       <w:keepLines/>
@@ -6949,7 +7007,7 @@
       <w:b/>
       <w:bCs/>
       <w:color w:val="2F5496" w:themeColor="accent1" w:themeShade="BF"/>
-      <w:sz w:val="28"/>
+      <w:sz w:val="36"/>
       <w:szCs w:val="28"/>
     </w:rPr>
   </w:style>
@@ -6961,7 +7019,7 @@
     <w:uiPriority w:val="9"/>
     <w:unhideWhenUsed/>
     <w:qFormat/>
-    <w:rsid w:val="00302A9E"/>
+    <w:rsid w:val="00367066"/>
     <w:pPr>
       <w:keepNext/>
       <w:keepLines/>
@@ -6973,7 +7031,7 @@
       <w:b/>
       <w:bCs/>
       <w:color w:val="4472C4" w:themeColor="accent1"/>
-      <w:sz w:val="26"/>
+      <w:sz w:val="32"/>
       <w:szCs w:val="26"/>
     </w:rPr>
   </w:style>
@@ -7064,13 +7122,13 @@
     <w:basedOn w:val="DefaultParagraphFont"/>
     <w:link w:val="Heading1"/>
     <w:uiPriority w:val="9"/>
-    <w:rsid w:val="00302A9E"/>
+    <w:rsid w:val="00367066"/>
     <w:rPr>
       <w:rFonts w:asciiTheme="majorHAnsi" w:eastAsiaTheme="majorEastAsia" w:hAnsiTheme="majorHAnsi" w:cstheme="majorBidi"/>
       <w:b/>
       <w:bCs/>
       <w:color w:val="2F5496" w:themeColor="accent1" w:themeShade="BF"/>
-      <w:sz w:val="28"/>
+      <w:sz w:val="36"/>
       <w:szCs w:val="28"/>
     </w:rPr>
   </w:style>
@@ -7079,13 +7137,13 @@
     <w:basedOn w:val="DefaultParagraphFont"/>
     <w:link w:val="Heading2"/>
     <w:uiPriority w:val="9"/>
-    <w:rsid w:val="00302A9E"/>
+    <w:rsid w:val="00367066"/>
     <w:rPr>
       <w:rFonts w:asciiTheme="majorHAnsi" w:eastAsiaTheme="majorEastAsia" w:hAnsiTheme="majorHAnsi" w:cstheme="majorBidi"/>
       <w:b/>
       <w:bCs/>
       <w:color w:val="4472C4" w:themeColor="accent1"/>
-      <w:sz w:val="26"/>
+      <w:sz w:val="32"/>
       <w:szCs w:val="26"/>
     </w:rPr>
   </w:style>
@@ -8481,7 +8539,7 @@
 </file>
 
 <file path=customXml/itemProps5.xml><?xml version="1.0" encoding="utf-8"?>
-<ds:datastoreItem xmlns:ds="http://schemas.openxmlformats.org/officeDocument/2006/customXml" ds:itemID="{F69FD1FE-635D-48E9-861D-27C6CDF412E7}">
+<ds:datastoreItem xmlns:ds="http://schemas.openxmlformats.org/officeDocument/2006/customXml" ds:itemID="{E4651A96-BB6B-4202-859F-E43C69AD3541}">
   <ds:schemaRefs>
     <ds:schemaRef ds:uri="http://schemas.openxmlformats.org/officeDocument/2006/bibliography"/>
   </ds:schemaRefs>

</xml_diff>

<commit_message>
Interview with IT proffessional added
</commit_message>
<xml_diff>
--- a/Documents/A2_Report_TechstraOne.docx
+++ b/Documents/A2_Report_TechstraOne.docx
@@ -265,115 +265,481 @@
               <w:trHeight w:val="360"/>
               <w:jc w:val="center"/>
             </w:trPr>
-            <w:sdt>
-              <w:sdtPr>
-                <w:rPr>
-                  <w:b/>
-                  <w:bCs/>
-                </w:rPr>
-                <w:alias w:val="Author"/>
-                <w:id w:val="15524260"/>
-                <w:placeholder>
-                  <w:docPart w:val="9C96667F79E3453CA8C3665E2103CF0C"/>
-                </w:placeholder>
-                <w:dataBinding w:prefixMappings="xmlns:ns0='http://schemas.openxmlformats.org/package/2006/metadata/core-properties' xmlns:ns1='http://purl.org/dc/elements/1.1/'" w:xpath="/ns0:coreProperties[1]/ns1:creator[1]" w:storeItemID="{6C3C8BC8-F283-45AE-878A-BAB7291924A1}"/>
-                <w:text/>
-              </w:sdtPr>
-              <w:sdtContent>
-                <w:tc>
-                  <w:tcPr>
-                    <w:tcW w:w="5000" w:type="pct"/>
-                    <w:vAlign w:val="center"/>
-                  </w:tcPr>
-                  <w:p>
-                    <w:pPr>
-                      <w:pStyle w:val="NoSpacing"/>
-                      <w:jc w:val="center"/>
-                      <w:rPr>
-                        <w:b/>
-                        <w:bCs/>
-                      </w:rPr>
-                    </w:pPr>
-                    <w:r>
-                      <w:rPr>
-                        <w:b/>
-                        <w:bCs/>
-                      </w:rPr>
-                      <w:t xml:space="preserve">Timothy Hall, Benjamin McDonald, Andrew Wendt, Rebecca Barnett, Adrian </w:t>
-                    </w:r>
-                    <w:proofErr w:type="spellStart"/>
-                    <w:r>
-                      <w:rPr>
-                        <w:b/>
-                        <w:bCs/>
-                      </w:rPr>
-                      <w:t>Foti</w:t>
-                    </w:r>
-                    <w:proofErr w:type="spellEnd"/>
-                    <w:r>
-                      <w:rPr>
-                        <w:b/>
-                        <w:bCs/>
-                      </w:rPr>
-                      <w:t>, Adrian Ferrara</w:t>
-                    </w:r>
-                  </w:p>
-                </w:tc>
-              </w:sdtContent>
-            </w:sdt>
+            <w:tc>
+              <w:tcPr>
+                <w:tcW w:w="5000" w:type="pct"/>
+                <w:vAlign w:val="center"/>
+              </w:tcPr>
+              <w:p>
+                <w:pPr>
+                  <w:pStyle w:val="NoSpacing"/>
+                  <w:jc w:val="center"/>
+                  <w:rPr>
+                    <w:b/>
+                    <w:bCs/>
+                  </w:rPr>
+                </w:pPr>
+              </w:p>
+            </w:tc>
           </w:tr>
           <w:tr>
             <w:trPr>
               <w:trHeight w:val="360"/>
               <w:jc w:val="center"/>
             </w:trPr>
-            <w:sdt>
-              <w:sdtPr>
-                <w:rPr>
-                  <w:b/>
-                  <w:bCs/>
-                </w:rPr>
-                <w:alias w:val="Date"/>
-                <w:id w:val="516659546"/>
-                <w:placeholder>
-                  <w:docPart w:val="60CCDA972BBF475D9DB00E8FA35094A7"/>
-                </w:placeholder>
-                <w:dataBinding w:prefixMappings="xmlns:ns0='http://schemas.microsoft.com/office/2006/coverPageProps'" w:xpath="/ns0:CoverPageProperties[1]/ns0:PublishDate[1]" w:storeItemID="{55AF091B-3C7A-41E3-B477-F2FDAA23CFDA}"/>
-                <w:date w:fullDate="2020-04-10T00:00:00Z">
-                  <w:dateFormat w:val="dd-MMM-yy"/>
-                  <w:lid w:val="en-US"/>
-                  <w:storeMappedDataAs w:val="dateTime"/>
-                  <w:calendar w:val="gregorian"/>
-                </w:date>
-              </w:sdtPr>
-              <w:sdtContent>
-                <w:tc>
-                  <w:tcPr>
-                    <w:tcW w:w="5000" w:type="pct"/>
-                    <w:vAlign w:val="center"/>
-                  </w:tcPr>
-                  <w:p>
-                    <w:pPr>
-                      <w:pStyle w:val="NoSpacing"/>
-                      <w:jc w:val="center"/>
-                      <w:rPr>
-                        <w:b/>
-                        <w:bCs/>
-                      </w:rPr>
-                    </w:pPr>
-                    <w:r>
-                      <w:rPr>
-                        <w:b/>
-                        <w:bCs/>
-                      </w:rPr>
-                      <w:t>10/04/20</w:t>
-                    </w:r>
-                  </w:p>
-                </w:tc>
-              </w:sdtContent>
-            </w:sdt>
+            <w:tc>
+              <w:tcPr>
+                <w:tcW w:w="5000" w:type="pct"/>
+                <w:vAlign w:val="center"/>
+              </w:tcPr>
+              <w:p>
+                <w:pPr>
+                  <w:pStyle w:val="NoSpacing"/>
+                  <w:jc w:val="center"/>
+                  <w:rPr>
+                    <w:b/>
+                    <w:bCs/>
+                  </w:rPr>
+                </w:pPr>
+                <w:r>
+                  <w:rPr>
+                    <w:noProof/>
+                    <w:lang w:val="en-AU" w:eastAsia="en-AU"/>
+                  </w:rPr>
+                  <mc:AlternateContent>
+                    <mc:Choice Requires="wps">
+                      <w:drawing>
+                        <wp:anchor distT="0" distB="0" distL="114300" distR="114300" simplePos="0" relativeHeight="251729920" behindDoc="0" locked="0" layoutInCell="1" allowOverlap="1" wp14:anchorId="4378E296" wp14:editId="041E2999">
+                          <wp:simplePos x="0" y="0"/>
+                          <wp:positionH relativeFrom="column">
+                            <wp:posOffset>1875790</wp:posOffset>
+                          </wp:positionH>
+                          <wp:positionV relativeFrom="paragraph">
+                            <wp:posOffset>18415</wp:posOffset>
+                          </wp:positionV>
+                          <wp:extent cx="2374265" cy="1403985"/>
+                          <wp:effectExtent l="0" t="0" r="0" b="0"/>
+                          <wp:wrapNone/>
+                          <wp:docPr id="24" name="Text Box 2"/>
+                          <wp:cNvGraphicFramePr>
+                            <a:graphicFrameLocks xmlns:a="http://schemas.openxmlformats.org/drawingml/2006/main"/>
+                          </wp:cNvGraphicFramePr>
+                          <a:graphic xmlns:a="http://schemas.openxmlformats.org/drawingml/2006/main">
+                            <a:graphicData uri="http://schemas.microsoft.com/office/word/2010/wordprocessingShape">
+                              <wps:wsp>
+                                <wps:cNvSpPr txBox="1">
+                                  <a:spLocks noChangeArrowheads="1"/>
+                                </wps:cNvSpPr>
+                                <wps:spPr bwMode="auto">
+                                  <a:xfrm>
+                                    <a:off x="0" y="0"/>
+                                    <a:ext cx="2374265" cy="1403985"/>
+                                  </a:xfrm>
+                                  <a:prstGeom prst="rect">
+                                    <a:avLst/>
+                                  </a:prstGeom>
+                                  <a:noFill/>
+                                  <a:ln w="9525">
+                                    <a:noFill/>
+                                    <a:miter lim="800000"/>
+                                    <a:headEnd/>
+                                    <a:tailEnd/>
+                                  </a:ln>
+                                </wps:spPr>
+                                <wps:txbx>
+                                  <w:txbxContent>
+                                    <w:p>
+                                      <w:pPr>
+                                        <w:rPr>
+                                          <w:b/>
+                                          <w:lang w:val="en-AU"/>
+                                        </w:rPr>
+                                      </w:pPr>
+                                      <w:r>
+                                        <w:rPr>
+                                          <w:b/>
+                                          <w:lang w:val="en-AU"/>
+                                        </w:rPr>
+                                        <w:t xml:space="preserve">Timothy Hall </w:t>
+                                      </w:r>
+                                      <w:r>
+                                        <w:rPr>
+                                          <w:b/>
+                                          <w:lang w:val="en-AU"/>
+                                        </w:rPr>
+                                        <w:tab/>
+                                      </w:r>
+                                      <w:r>
+                                        <w:rPr>
+                                          <w:b/>
+                                          <w:lang w:val="en-AU"/>
+                                        </w:rPr>
+                                        <w:tab/>
+                                        <w:t>S3851553</w:t>
+                                      </w:r>
+                                    </w:p>
+                                    <w:p>
+                                      <w:pPr>
+                                        <w:rPr>
+                                          <w:b/>
+                                          <w:lang w:val="en-AU"/>
+                                        </w:rPr>
+                                      </w:pPr>
+                                      <w:r>
+                                        <w:rPr>
+                                          <w:b/>
+                                          <w:lang w:val="en-AU"/>
+                                        </w:rPr>
+                                        <w:t>Benjamin McDonald</w:t>
+                                      </w:r>
+                                      <w:r>
+                                        <w:rPr>
+                                          <w:b/>
+                                          <w:lang w:val="en-AU"/>
+                                        </w:rPr>
+                                        <w:tab/>
+                                        <w:t>S3851983</w:t>
+                                      </w:r>
+                                    </w:p>
+                                    <w:p>
+                                      <w:pPr>
+                                        <w:rPr>
+                                          <w:b/>
+                                          <w:lang w:val="en-AU"/>
+                                        </w:rPr>
+                                      </w:pPr>
+                                      <w:r>
+                                        <w:rPr>
+                                          <w:b/>
+                                          <w:lang w:val="en-AU"/>
+                                        </w:rPr>
+                                        <w:t>Andrew Wendt</w:t>
+                                      </w:r>
+                                      <w:r>
+                                        <w:rPr>
+                                          <w:b/>
+                                          <w:lang w:val="en-AU"/>
+                                        </w:rPr>
+                                        <w:tab/>
+                                      </w:r>
+                                      <w:r>
+                                        <w:rPr>
+                                          <w:b/>
+                                          <w:lang w:val="en-AU"/>
+                                        </w:rPr>
+                                        <w:tab/>
+                                        <w:t>S3858515</w:t>
+                                      </w:r>
+                                    </w:p>
+                                    <w:p>
+                                      <w:pPr>
+                                        <w:rPr>
+                                          <w:b/>
+                                          <w:lang w:val="en-AU"/>
+                                        </w:rPr>
+                                      </w:pPr>
+                                      <w:r>
+                                        <w:rPr>
+                                          <w:b/>
+                                          <w:lang w:val="en-AU"/>
+                                        </w:rPr>
+                                        <w:t>Rebecca Barnett</w:t>
+                                      </w:r>
+                                      <w:r>
+                                        <w:rPr>
+                                          <w:b/>
+                                          <w:lang w:val="en-AU"/>
+                                        </w:rPr>
+                                        <w:tab/>
+                                        <w:t>S3856827</w:t>
+                                      </w:r>
+                                    </w:p>
+                                    <w:p>
+                                      <w:pPr>
+                                        <w:rPr>
+                                          <w:b/>
+                                          <w:lang w:val="en-AU"/>
+                                        </w:rPr>
+                                      </w:pPr>
+                                      <w:r>
+                                        <w:rPr>
+                                          <w:b/>
+                                          <w:lang w:val="en-AU"/>
+                                        </w:rPr>
+                                        <w:t xml:space="preserve">Adrian </w:t>
+                                      </w:r>
+                                      <w:proofErr w:type="spellStart"/>
+                                      <w:r>
+                                        <w:rPr>
+                                          <w:b/>
+                                          <w:lang w:val="en-AU"/>
+                                        </w:rPr>
+                                        <w:t>Foti</w:t>
+                                      </w:r>
+                                      <w:proofErr w:type="spellEnd"/>
+                                      <w:r>
+                                        <w:rPr>
+                                          <w:b/>
+                                          <w:lang w:val="en-AU"/>
+                                        </w:rPr>
+                                        <w:tab/>
+                                      </w:r>
+                                      <w:r>
+                                        <w:rPr>
+                                          <w:b/>
+                                          <w:lang w:val="en-AU"/>
+                                        </w:rPr>
+                                        <w:tab/>
+                                        <w:t>S3857888</w:t>
+                                      </w:r>
+                                    </w:p>
+                                    <w:p>
+                                      <w:pPr>
+                                        <w:rPr>
+                                          <w:b/>
+                                          <w:lang w:val="en-AU"/>
+                                        </w:rPr>
+                                      </w:pPr>
+                                      <w:r>
+                                        <w:rPr>
+                                          <w:b/>
+                                          <w:lang w:val="en-AU"/>
+                                        </w:rPr>
+                                        <w:t>Adrian Ferrara</w:t>
+                                      </w:r>
+                                      <w:r>
+                                        <w:rPr>
+                                          <w:b/>
+                                          <w:lang w:val="en-AU"/>
+                                        </w:rPr>
+                                        <w:tab/>
+                                      </w:r>
+                                      <w:r>
+                                        <w:rPr>
+                                          <w:b/>
+                                          <w:lang w:val="en-AU"/>
+                                        </w:rPr>
+                                        <w:tab/>
+                                        <w:t>S3856304</w:t>
+                                      </w:r>
+                                    </w:p>
+                                  </w:txbxContent>
+                                </wps:txbx>
+                                <wps:bodyPr rot="0" vert="horz" wrap="square" lIns="91440" tIns="45720" rIns="91440" bIns="45720" anchor="t" anchorCtr="0">
+                                  <a:spAutoFit/>
+                                </wps:bodyPr>
+                              </wps:wsp>
+                            </a:graphicData>
+                          </a:graphic>
+                          <wp14:sizeRelH relativeFrom="margin">
+                            <wp14:pctWidth>0</wp14:pctWidth>
+                          </wp14:sizeRelH>
+                          <wp14:sizeRelV relativeFrom="margin">
+                            <wp14:pctHeight>0</wp14:pctHeight>
+                          </wp14:sizeRelV>
+                        </wp:anchor>
+                      </w:drawing>
+                    </mc:Choice>
+                    <mc:Fallback>
+                      <w:pict>
+                        <v:shapetype id="_x0000_t202" coordsize="21600,21600" o:spt="202" path="m,l,21600r21600,l21600,xe">
+                          <v:stroke joinstyle="miter"/>
+                          <v:path gradientshapeok="t" o:connecttype="rect"/>
+                        </v:shapetype>
+                        <v:shape id="Text Box 2" o:spid="_x0000_s1026" type="#_x0000_t202" style="position:absolute;left:0;text-align:left;margin-left:147.7pt;margin-top:1.45pt;width:186.95pt;height:110.55pt;z-index:251729920;visibility:visible;mso-wrap-style:square;mso-width-percent:0;mso-height-percent:0;mso-wrap-distance-left:9pt;mso-wrap-distance-top:0;mso-wrap-distance-right:9pt;mso-wrap-distance-bottom:0;mso-position-horizontal:absolute;mso-position-horizontal-relative:text;mso-position-vertical:absolute;mso-position-vertical-relative:text;mso-width-percent:0;mso-height-percent:0;mso-width-relative:margin;mso-height-relative:margin;v-text-anchor:top" o:gfxdata="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" filled="f" stroked="f">
+                          <v:textbox style="mso-fit-shape-to-text:t">
+                            <w:txbxContent>
+                              <w:p>
+                                <w:pPr>
+                                  <w:rPr>
+                                    <w:b/>
+                                    <w:lang w:val="en-AU"/>
+                                  </w:rPr>
+                                </w:pPr>
+                                <w:r>
+                                  <w:rPr>
+                                    <w:b/>
+                                    <w:lang w:val="en-AU"/>
+                                  </w:rPr>
+                                  <w:t xml:space="preserve">Timothy Hall </w:t>
+                                </w:r>
+                                <w:r>
+                                  <w:rPr>
+                                    <w:b/>
+                                    <w:lang w:val="en-AU"/>
+                                  </w:rPr>
+                                  <w:tab/>
+                                </w:r>
+                                <w:r>
+                                  <w:rPr>
+                                    <w:b/>
+                                    <w:lang w:val="en-AU"/>
+                                  </w:rPr>
+                                  <w:tab/>
+                                  <w:t>S3851553</w:t>
+                                </w:r>
+                              </w:p>
+                              <w:p>
+                                <w:pPr>
+                                  <w:rPr>
+                                    <w:b/>
+                                    <w:lang w:val="en-AU"/>
+                                  </w:rPr>
+                                </w:pPr>
+                                <w:r>
+                                  <w:rPr>
+                                    <w:b/>
+                                    <w:lang w:val="en-AU"/>
+                                  </w:rPr>
+                                  <w:t>Benjamin McDonald</w:t>
+                                </w:r>
+                                <w:r>
+                                  <w:rPr>
+                                    <w:b/>
+                                    <w:lang w:val="en-AU"/>
+                                  </w:rPr>
+                                  <w:tab/>
+                                  <w:t>S3851983</w:t>
+                                </w:r>
+                              </w:p>
+                              <w:p>
+                                <w:pPr>
+                                  <w:rPr>
+                                    <w:b/>
+                                    <w:lang w:val="en-AU"/>
+                                  </w:rPr>
+                                </w:pPr>
+                                <w:r>
+                                  <w:rPr>
+                                    <w:b/>
+                                    <w:lang w:val="en-AU"/>
+                                  </w:rPr>
+                                  <w:t>Andrew Wendt</w:t>
+                                </w:r>
+                                <w:r>
+                                  <w:rPr>
+                                    <w:b/>
+                                    <w:lang w:val="en-AU"/>
+                                  </w:rPr>
+                                  <w:tab/>
+                                </w:r>
+                                <w:r>
+                                  <w:rPr>
+                                    <w:b/>
+                                    <w:lang w:val="en-AU"/>
+                                  </w:rPr>
+                                  <w:tab/>
+                                  <w:t>S3858515</w:t>
+                                </w:r>
+                              </w:p>
+                              <w:p>
+                                <w:pPr>
+                                  <w:rPr>
+                                    <w:b/>
+                                    <w:lang w:val="en-AU"/>
+                                  </w:rPr>
+                                </w:pPr>
+                                <w:r>
+                                  <w:rPr>
+                                    <w:b/>
+                                    <w:lang w:val="en-AU"/>
+                                  </w:rPr>
+                                  <w:t>Rebecca Barnett</w:t>
+                                </w:r>
+                                <w:r>
+                                  <w:rPr>
+                                    <w:b/>
+                                    <w:lang w:val="en-AU"/>
+                                  </w:rPr>
+                                  <w:tab/>
+                                  <w:t>S3856827</w:t>
+                                </w:r>
+                              </w:p>
+                              <w:p>
+                                <w:pPr>
+                                  <w:rPr>
+                                    <w:b/>
+                                    <w:lang w:val="en-AU"/>
+                                  </w:rPr>
+                                </w:pPr>
+                                <w:r>
+                                  <w:rPr>
+                                    <w:b/>
+                                    <w:lang w:val="en-AU"/>
+                                  </w:rPr>
+                                  <w:t xml:space="preserve">Adrian </w:t>
+                                </w:r>
+                                <w:proofErr w:type="spellStart"/>
+                                <w:r>
+                                  <w:rPr>
+                                    <w:b/>
+                                    <w:lang w:val="en-AU"/>
+                                  </w:rPr>
+                                  <w:t>Foti</w:t>
+                                </w:r>
+                                <w:proofErr w:type="spellEnd"/>
+                                <w:r>
+                                  <w:rPr>
+                                    <w:b/>
+                                    <w:lang w:val="en-AU"/>
+                                  </w:rPr>
+                                  <w:tab/>
+                                </w:r>
+                                <w:r>
+                                  <w:rPr>
+                                    <w:b/>
+                                    <w:lang w:val="en-AU"/>
+                                  </w:rPr>
+                                  <w:tab/>
+                                  <w:t>S3857888</w:t>
+                                </w:r>
+                              </w:p>
+                              <w:p>
+                                <w:pPr>
+                                  <w:rPr>
+                                    <w:b/>
+                                    <w:lang w:val="en-AU"/>
+                                  </w:rPr>
+                                </w:pPr>
+                                <w:r>
+                                  <w:rPr>
+                                    <w:b/>
+                                    <w:lang w:val="en-AU"/>
+                                  </w:rPr>
+                                  <w:t>Adrian Ferrara</w:t>
+                                </w:r>
+                                <w:r>
+                                  <w:rPr>
+                                    <w:b/>
+                                    <w:lang w:val="en-AU"/>
+                                  </w:rPr>
+                                  <w:tab/>
+                                </w:r>
+                                <w:r>
+                                  <w:rPr>
+                                    <w:b/>
+                                    <w:lang w:val="en-AU"/>
+                                  </w:rPr>
+                                  <w:tab/>
+                                  <w:t>S3856304</w:t>
+                                </w:r>
+                              </w:p>
+                            </w:txbxContent>
+                          </v:textbox>
+                        </v:shape>
+                      </w:pict>
+                    </mc:Fallback>
+                  </mc:AlternateContent>
+                </w:r>
+              </w:p>
+            </w:tc>
           </w:tr>
         </w:tbl>
+        <w:p/>
+        <w:p/>
+        <w:p/>
+        <w:p/>
+        <w:p/>
         <w:p/>
         <w:p/>
         <w:tbl>
@@ -419,7 +785,41 @@
             </w:sdt>
           </w:tr>
         </w:tbl>
-        <w:p/>
+        <w:p>
+          <w:pPr>
+            <w:jc w:val="center"/>
+          </w:pPr>
+          <w:sdt>
+            <w:sdtPr>
+              <w:rPr>
+                <w:b/>
+                <w:bCs/>
+              </w:rPr>
+              <w:alias w:val="Date"/>
+              <w:id w:val="516659546"/>
+              <w:placeholder>
+                <w:docPart w:val="92B3544B48B144CE952DB51BBF1A1841"/>
+              </w:placeholder>
+              <w:dataBinding w:prefixMappings="xmlns:ns0='http://schemas.microsoft.com/office/2006/coverPageProps'" w:xpath="/ns0:CoverPageProperties[1]/ns0:PublishDate[1]" w:storeItemID="{55AF091B-3C7A-41E3-B477-F2FDAA23CFDA}"/>
+              <w:date w:fullDate="2020-04-10T00:00:00Z">
+                <w:dateFormat w:val="dd-MMM-yy"/>
+                <w:lid w:val="en-US"/>
+                <w:storeMappedDataAs w:val="dateTime"/>
+                <w:calendar w:val="gregorian"/>
+              </w:date>
+            </w:sdtPr>
+            <w:sdtContent>
+              <w:r>
+                <w:rPr>
+                  <w:b/>
+                  <w:bCs/>
+                  <w:lang w:val="en-US"/>
+                </w:rPr>
+                <w:t>10-Apr-20</w:t>
+              </w:r>
+            </w:sdtContent>
+          </w:sdt>
+        </w:p>
         <w:p>
           <w:pPr>
             <w:rPr>
@@ -488,7 +888,7 @@
           <w:r>
             <w:fldChar w:fldCharType="separate"/>
           </w:r>
-          <w:hyperlink w:anchor="_Toc37432327" w:history="1">
+          <w:hyperlink w:anchor="_Toc37435065" w:history="1">
             <w:r>
               <w:rPr>
                 <w:rStyle w:val="Hyperlink"/>
@@ -515,7 +915,7 @@
                 <w:noProof/>
                 <w:webHidden/>
               </w:rPr>
-              <w:instrText xml:space="preserve"> PAGEREF _Toc37432327 \h </w:instrText>
+              <w:instrText xml:space="preserve"> PAGEREF _Toc37435065 \h </w:instrText>
             </w:r>
             <w:r>
               <w:rPr>
@@ -558,7 +958,7 @@
               <w:lang w:val="en-AU" w:eastAsia="en-AU"/>
             </w:rPr>
           </w:pPr>
-          <w:hyperlink w:anchor="_Toc37432328" w:history="1">
+          <w:hyperlink w:anchor="_Toc37435066" w:history="1">
             <w:r>
               <w:rPr>
                 <w:rStyle w:val="Hyperlink"/>
@@ -585,7 +985,7 @@
                 <w:noProof/>
                 <w:webHidden/>
               </w:rPr>
-              <w:instrText xml:space="preserve"> PAGEREF _Toc37432328 \h </w:instrText>
+              <w:instrText xml:space="preserve"> PAGEREF _Toc37435066 \h </w:instrText>
             </w:r>
             <w:r>
               <w:rPr>
@@ -628,7 +1028,7 @@
               <w:lang w:val="en-AU" w:eastAsia="en-AU"/>
             </w:rPr>
           </w:pPr>
-          <w:hyperlink w:anchor="_Toc37432329" w:history="1">
+          <w:hyperlink w:anchor="_Toc37435067" w:history="1">
             <w:r>
               <w:rPr>
                 <w:rStyle w:val="Hyperlink"/>
@@ -655,7 +1055,7 @@
                 <w:noProof/>
                 <w:webHidden/>
               </w:rPr>
-              <w:instrText xml:space="preserve"> PAGEREF _Toc37432329 \h </w:instrText>
+              <w:instrText xml:space="preserve"> PAGEREF _Toc37435067 \h </w:instrText>
             </w:r>
             <w:r>
               <w:rPr>
@@ -698,7 +1098,7 @@
               <w:lang w:val="en-AU" w:eastAsia="en-AU"/>
             </w:rPr>
           </w:pPr>
-          <w:hyperlink w:anchor="_Toc37432330" w:history="1">
+          <w:hyperlink w:anchor="_Toc37435068" w:history="1">
             <w:r>
               <w:rPr>
                 <w:rStyle w:val="Hyperlink"/>
@@ -725,7 +1125,7 @@
                 <w:noProof/>
                 <w:webHidden/>
               </w:rPr>
-              <w:instrText xml:space="preserve"> PAGEREF _Toc37432330 \h </w:instrText>
+              <w:instrText xml:space="preserve"> PAGEREF _Toc37435068 \h </w:instrText>
             </w:r>
             <w:r>
               <w:rPr>
@@ -768,7 +1168,7 @@
               <w:lang w:val="en-AU" w:eastAsia="en-AU"/>
             </w:rPr>
           </w:pPr>
-          <w:hyperlink w:anchor="_Toc37432331" w:history="1">
+          <w:hyperlink w:anchor="_Toc37435069" w:history="1">
             <w:r>
               <w:rPr>
                 <w:rStyle w:val="Hyperlink"/>
@@ -795,7 +1195,7 @@
                 <w:noProof/>
                 <w:webHidden/>
               </w:rPr>
-              <w:instrText xml:space="preserve"> PAGEREF _Toc37432331 \h </w:instrText>
+              <w:instrText xml:space="preserve"> PAGEREF _Toc37435069 \h </w:instrText>
             </w:r>
             <w:r>
               <w:rPr>
@@ -838,7 +1238,7 @@
               <w:lang w:val="en-AU" w:eastAsia="en-AU"/>
             </w:rPr>
           </w:pPr>
-          <w:hyperlink w:anchor="_Toc37432332" w:history="1">
+          <w:hyperlink w:anchor="_Toc37435070" w:history="1">
             <w:r>
               <w:rPr>
                 <w:rStyle w:val="Hyperlink"/>
@@ -865,7 +1265,7 @@
                 <w:noProof/>
                 <w:webHidden/>
               </w:rPr>
-              <w:instrText xml:space="preserve"> PAGEREF _Toc37432332 \h </w:instrText>
+              <w:instrText xml:space="preserve"> PAGEREF _Toc37435070 \h </w:instrText>
             </w:r>
             <w:r>
               <w:rPr>
@@ -908,7 +1308,7 @@
               <w:lang w:val="en-AU" w:eastAsia="en-AU"/>
             </w:rPr>
           </w:pPr>
-          <w:hyperlink w:anchor="_Toc37432333" w:history="1">
+          <w:hyperlink w:anchor="_Toc37435071" w:history="1">
             <w:r>
               <w:rPr>
                 <w:rStyle w:val="Hyperlink"/>
@@ -935,7 +1335,7 @@
                 <w:noProof/>
                 <w:webHidden/>
               </w:rPr>
-              <w:instrText xml:space="preserve"> PAGEREF _Toc37432333 \h </w:instrText>
+              <w:instrText xml:space="preserve"> PAGEREF _Toc37435071 \h </w:instrText>
             </w:r>
             <w:r>
               <w:rPr>
@@ -978,7 +1378,7 @@
               <w:lang w:val="en-AU" w:eastAsia="en-AU"/>
             </w:rPr>
           </w:pPr>
-          <w:hyperlink w:anchor="_Toc37432334" w:history="1">
+          <w:hyperlink w:anchor="_Toc37435072" w:history="1">
             <w:r>
               <w:rPr>
                 <w:rStyle w:val="Hyperlink"/>
@@ -1005,7 +1405,7 @@
                 <w:noProof/>
                 <w:webHidden/>
               </w:rPr>
-              <w:instrText xml:space="preserve"> PAGEREF _Toc37432334 \h </w:instrText>
+              <w:instrText xml:space="preserve"> PAGEREF _Toc37435072 \h </w:instrText>
             </w:r>
             <w:r>
               <w:rPr>
@@ -1048,7 +1448,7 @@
               <w:lang w:val="en-AU" w:eastAsia="en-AU"/>
             </w:rPr>
           </w:pPr>
-          <w:hyperlink w:anchor="_Toc37432335" w:history="1">
+          <w:hyperlink w:anchor="_Toc37435073" w:history="1">
             <w:r>
               <w:rPr>
                 <w:rStyle w:val="Hyperlink"/>
@@ -1075,7 +1475,7 @@
                 <w:noProof/>
                 <w:webHidden/>
               </w:rPr>
-              <w:instrText xml:space="preserve"> PAGEREF _Toc37432335 \h </w:instrText>
+              <w:instrText xml:space="preserve"> PAGEREF _Toc37435073 \h </w:instrText>
             </w:r>
             <w:r>
               <w:rPr>
@@ -1118,13 +1518,13 @@
               <w:lang w:val="en-AU" w:eastAsia="en-AU"/>
             </w:rPr>
           </w:pPr>
-          <w:hyperlink w:anchor="_Toc37432336" w:history="1">
+          <w:hyperlink w:anchor="_Toc37435074" w:history="1">
             <w:r>
               <w:rPr>
                 <w:rStyle w:val="Hyperlink"/>
                 <w:noProof/>
               </w:rPr>
-              <w:t>2.2 Team Profile</w:t>
+              <w:t>2.2 Team Personality Test Results</w:t>
             </w:r>
             <w:r>
               <w:rPr>
@@ -1145,7 +1545,7 @@
                 <w:noProof/>
                 <w:webHidden/>
               </w:rPr>
-              <w:instrText xml:space="preserve"> PAGEREF _Toc37432336 \h </w:instrText>
+              <w:instrText xml:space="preserve"> PAGEREF _Toc37435074 \h </w:instrText>
             </w:r>
             <w:r>
               <w:rPr>
@@ -1188,7 +1588,7 @@
               <w:lang w:val="en-AU" w:eastAsia="en-AU"/>
             </w:rPr>
           </w:pPr>
-          <w:hyperlink w:anchor="_Toc37432337" w:history="1">
+          <w:hyperlink w:anchor="_Toc37435075" w:history="1">
             <w:r>
               <w:rPr>
                 <w:rStyle w:val="Hyperlink"/>
@@ -1215,7 +1615,7 @@
                 <w:noProof/>
                 <w:webHidden/>
               </w:rPr>
-              <w:instrText xml:space="preserve"> PAGEREF _Toc37432337 \h </w:instrText>
+              <w:instrText xml:space="preserve"> PAGEREF _Toc37435075 \h </w:instrText>
             </w:r>
             <w:r>
               <w:rPr>
@@ -1258,7 +1658,7 @@
               <w:lang w:val="en-AU" w:eastAsia="en-AU"/>
             </w:rPr>
           </w:pPr>
-          <w:hyperlink w:anchor="_Toc37432338" w:history="1">
+          <w:hyperlink w:anchor="_Toc37435076" w:history="1">
             <w:r>
               <w:rPr>
                 <w:rStyle w:val="Hyperlink"/>
@@ -1285,7 +1685,7 @@
                 <w:noProof/>
                 <w:webHidden/>
               </w:rPr>
-              <w:instrText xml:space="preserve"> PAGEREF _Toc37432338 \h </w:instrText>
+              <w:instrText xml:space="preserve"> PAGEREF _Toc37435076 \h </w:instrText>
             </w:r>
             <w:r>
               <w:rPr>
@@ -1328,7 +1728,7 @@
               <w:lang w:val="en-AU" w:eastAsia="en-AU"/>
             </w:rPr>
           </w:pPr>
-          <w:hyperlink w:anchor="_Toc37432339" w:history="1">
+          <w:hyperlink w:anchor="_Toc37435077" w:history="1">
             <w:r>
               <w:rPr>
                 <w:rStyle w:val="Hyperlink"/>
@@ -1355,7 +1755,7 @@
                 <w:noProof/>
                 <w:webHidden/>
               </w:rPr>
-              <w:instrText xml:space="preserve"> PAGEREF _Toc37432339 \h </w:instrText>
+              <w:instrText xml:space="preserve"> PAGEREF _Toc37435077 \h </w:instrText>
             </w:r>
             <w:r>
               <w:rPr>
@@ -1376,6 +1776,286 @@
                 <w:webHidden/>
               </w:rPr>
               <w:t>10</w:t>
+            </w:r>
+            <w:r>
+              <w:rPr>
+                <w:noProof/>
+                <w:webHidden/>
+              </w:rPr>
+              <w:fldChar w:fldCharType="end"/>
+            </w:r>
+          </w:hyperlink>
+        </w:p>
+        <w:p>
+          <w:pPr>
+            <w:pStyle w:val="TOC2"/>
+            <w:tabs>
+              <w:tab w:val="right" w:leader="dot" w:pos="9016"/>
+            </w:tabs>
+            <w:rPr>
+              <w:rFonts w:eastAsiaTheme="minorEastAsia"/>
+              <w:noProof/>
+              <w:lang w:val="en-AU" w:eastAsia="en-AU"/>
+            </w:rPr>
+          </w:pPr>
+          <w:hyperlink w:anchor="_Toc37435078" w:history="1">
+            <w:r>
+              <w:rPr>
+                <w:rStyle w:val="Hyperlink"/>
+                <w:noProof/>
+              </w:rPr>
+              <w:t>2.3 Team Career Goals</w:t>
+            </w:r>
+            <w:r>
+              <w:rPr>
+                <w:noProof/>
+                <w:webHidden/>
+              </w:rPr>
+              <w:tab/>
+            </w:r>
+            <w:r>
+              <w:rPr>
+                <w:noProof/>
+                <w:webHidden/>
+              </w:rPr>
+              <w:fldChar w:fldCharType="begin"/>
+            </w:r>
+            <w:r>
+              <w:rPr>
+                <w:noProof/>
+                <w:webHidden/>
+              </w:rPr>
+              <w:instrText xml:space="preserve"> PAGEREF _Toc37435078 \h </w:instrText>
+            </w:r>
+            <w:r>
+              <w:rPr>
+                <w:noProof/>
+                <w:webHidden/>
+              </w:rPr>
+            </w:r>
+            <w:r>
+              <w:rPr>
+                <w:noProof/>
+                <w:webHidden/>
+              </w:rPr>
+              <w:fldChar w:fldCharType="separate"/>
+            </w:r>
+            <w:r>
+              <w:rPr>
+                <w:noProof/>
+                <w:webHidden/>
+              </w:rPr>
+              <w:t>12</w:t>
+            </w:r>
+            <w:r>
+              <w:rPr>
+                <w:noProof/>
+                <w:webHidden/>
+              </w:rPr>
+              <w:fldChar w:fldCharType="end"/>
+            </w:r>
+          </w:hyperlink>
+        </w:p>
+        <w:p>
+          <w:pPr>
+            <w:pStyle w:val="TOC3"/>
+            <w:tabs>
+              <w:tab w:val="right" w:leader="dot" w:pos="9016"/>
+            </w:tabs>
+            <w:rPr>
+              <w:rFonts w:eastAsiaTheme="minorEastAsia"/>
+              <w:noProof/>
+              <w:lang w:val="en-AU" w:eastAsia="en-AU"/>
+            </w:rPr>
+          </w:pPr>
+          <w:hyperlink w:anchor="_Toc37435079" w:history="1">
+            <w:r>
+              <w:rPr>
+                <w:rStyle w:val="Hyperlink"/>
+                <w:noProof/>
+              </w:rPr>
+              <w:t>2.3.1 Ideal Jobs</w:t>
+            </w:r>
+            <w:r>
+              <w:rPr>
+                <w:noProof/>
+                <w:webHidden/>
+              </w:rPr>
+              <w:tab/>
+            </w:r>
+            <w:r>
+              <w:rPr>
+                <w:noProof/>
+                <w:webHidden/>
+              </w:rPr>
+              <w:fldChar w:fldCharType="begin"/>
+            </w:r>
+            <w:r>
+              <w:rPr>
+                <w:noProof/>
+                <w:webHidden/>
+              </w:rPr>
+              <w:instrText xml:space="preserve"> PAGEREF _Toc37435079 \h </w:instrText>
+            </w:r>
+            <w:r>
+              <w:rPr>
+                <w:noProof/>
+                <w:webHidden/>
+              </w:rPr>
+            </w:r>
+            <w:r>
+              <w:rPr>
+                <w:noProof/>
+                <w:webHidden/>
+              </w:rPr>
+              <w:fldChar w:fldCharType="separate"/>
+            </w:r>
+            <w:r>
+              <w:rPr>
+                <w:noProof/>
+                <w:webHidden/>
+              </w:rPr>
+              <w:t>12</w:t>
+            </w:r>
+            <w:r>
+              <w:rPr>
+                <w:noProof/>
+                <w:webHidden/>
+              </w:rPr>
+              <w:fldChar w:fldCharType="end"/>
+            </w:r>
+          </w:hyperlink>
+        </w:p>
+        <w:p>
+          <w:pPr>
+            <w:pStyle w:val="TOC3"/>
+            <w:tabs>
+              <w:tab w:val="right" w:leader="dot" w:pos="9016"/>
+            </w:tabs>
+            <w:rPr>
+              <w:rFonts w:eastAsiaTheme="minorEastAsia"/>
+              <w:noProof/>
+              <w:lang w:val="en-AU" w:eastAsia="en-AU"/>
+            </w:rPr>
+          </w:pPr>
+          <w:hyperlink w:anchor="_Toc37435080" w:history="1">
+            <w:r>
+              <w:rPr>
+                <w:rStyle w:val="Hyperlink"/>
+                <w:noProof/>
+              </w:rPr>
+              <w:t>2.3.2 Industry Data Review</w:t>
+            </w:r>
+            <w:r>
+              <w:rPr>
+                <w:noProof/>
+                <w:webHidden/>
+              </w:rPr>
+              <w:tab/>
+            </w:r>
+            <w:r>
+              <w:rPr>
+                <w:noProof/>
+                <w:webHidden/>
+              </w:rPr>
+              <w:fldChar w:fldCharType="begin"/>
+            </w:r>
+            <w:r>
+              <w:rPr>
+                <w:noProof/>
+                <w:webHidden/>
+              </w:rPr>
+              <w:instrText xml:space="preserve"> PAGEREF _Toc37435080 \h </w:instrText>
+            </w:r>
+            <w:r>
+              <w:rPr>
+                <w:noProof/>
+                <w:webHidden/>
+              </w:rPr>
+            </w:r>
+            <w:r>
+              <w:rPr>
+                <w:noProof/>
+                <w:webHidden/>
+              </w:rPr>
+              <w:fldChar w:fldCharType="separate"/>
+            </w:r>
+            <w:r>
+              <w:rPr>
+                <w:noProof/>
+                <w:webHidden/>
+              </w:rPr>
+              <w:t>12</w:t>
+            </w:r>
+            <w:r>
+              <w:rPr>
+                <w:noProof/>
+                <w:webHidden/>
+              </w:rPr>
+              <w:fldChar w:fldCharType="end"/>
+            </w:r>
+          </w:hyperlink>
+        </w:p>
+        <w:p>
+          <w:pPr>
+            <w:pStyle w:val="TOC3"/>
+            <w:tabs>
+              <w:tab w:val="right" w:leader="dot" w:pos="9016"/>
+            </w:tabs>
+            <w:rPr>
+              <w:rFonts w:eastAsiaTheme="minorEastAsia"/>
+              <w:noProof/>
+              <w:lang w:val="en-AU" w:eastAsia="en-AU"/>
+            </w:rPr>
+          </w:pPr>
+          <w:hyperlink w:anchor="_Toc37435081" w:history="1">
+            <w:r>
+              <w:rPr>
+                <w:rStyle w:val="Hyperlink"/>
+                <w:noProof/>
+              </w:rPr>
+              <w:t>2.3.3 Interview with an IT Professional.</w:t>
+            </w:r>
+            <w:r>
+              <w:rPr>
+                <w:noProof/>
+                <w:webHidden/>
+              </w:rPr>
+              <w:tab/>
+            </w:r>
+            <w:r>
+              <w:rPr>
+                <w:noProof/>
+                <w:webHidden/>
+              </w:rPr>
+              <w:fldChar w:fldCharType="begin"/>
+            </w:r>
+            <w:r>
+              <w:rPr>
+                <w:noProof/>
+                <w:webHidden/>
+              </w:rPr>
+              <w:instrText xml:space="preserve"> PAGEREF _Toc37435081 \h </w:instrText>
+            </w:r>
+            <w:r>
+              <w:rPr>
+                <w:noProof/>
+                <w:webHidden/>
+              </w:rPr>
+            </w:r>
+            <w:r>
+              <w:rPr>
+                <w:noProof/>
+                <w:webHidden/>
+              </w:rPr>
+              <w:fldChar w:fldCharType="separate"/>
+            </w:r>
+            <w:r>
+              <w:rPr>
+                <w:noProof/>
+                <w:webHidden/>
+              </w:rPr>
+              <w:t>12</w:t>
             </w:r>
             <w:r>
               <w:rPr>
@@ -1398,13 +2078,13 @@
               <w:lang w:val="en-AU" w:eastAsia="en-AU"/>
             </w:rPr>
           </w:pPr>
-          <w:hyperlink w:anchor="_Toc37432340" w:history="1">
+          <w:hyperlink w:anchor="_Toc37435082" w:history="1">
             <w:r>
               <w:rPr>
                 <w:rStyle w:val="Hyperlink"/>
                 <w:noProof/>
               </w:rPr>
-              <w:t>Ideal Jobs</w:t>
+              <w:t>3. Project Tools</w:t>
             </w:r>
             <w:r>
               <w:rPr>
@@ -1425,7 +2105,7 @@
                 <w:noProof/>
                 <w:webHidden/>
               </w:rPr>
-              <w:instrText xml:space="preserve"> PAGEREF _Toc37432340 \h </w:instrText>
+              <w:instrText xml:space="preserve"> PAGEREF _Toc37435082 \h </w:instrText>
             </w:r>
             <w:r>
               <w:rPr>
@@ -1445,7 +2125,7 @@
                 <w:noProof/>
                 <w:webHidden/>
               </w:rPr>
-              <w:t>12</w:t>
+              <w:t>15</w:t>
             </w:r>
             <w:r>
               <w:rPr>
@@ -1468,13 +2148,13 @@
               <w:lang w:val="en-AU" w:eastAsia="en-AU"/>
             </w:rPr>
           </w:pPr>
-          <w:hyperlink w:anchor="_Toc37432341" w:history="1">
+          <w:hyperlink w:anchor="_Toc37435083" w:history="1">
             <w:r>
               <w:rPr>
                 <w:rStyle w:val="Hyperlink"/>
                 <w:noProof/>
               </w:rPr>
-              <w:t>Part 3: Tools (website, github )</w:t>
+              <w:t>4. IT Technologies</w:t>
             </w:r>
             <w:r>
               <w:rPr>
@@ -1495,7 +2175,7 @@
                 <w:noProof/>
                 <w:webHidden/>
               </w:rPr>
-              <w:instrText xml:space="preserve"> PAGEREF _Toc37432341 \h </w:instrText>
+              <w:instrText xml:space="preserve"> PAGEREF _Toc37435083 \h </w:instrText>
             </w:r>
             <w:r>
               <w:rPr>
@@ -1515,7 +2195,7 @@
                 <w:noProof/>
                 <w:webHidden/>
               </w:rPr>
-              <w:t>13</w:t>
+              <w:t>16</w:t>
             </w:r>
             <w:r>
               <w:rPr>
@@ -1538,13 +2218,13 @@
               <w:lang w:val="en-AU" w:eastAsia="en-AU"/>
             </w:rPr>
           </w:pPr>
-          <w:hyperlink w:anchor="_Toc37432342" w:history="1">
+          <w:hyperlink w:anchor="_Toc37435084" w:history="1">
             <w:r>
               <w:rPr>
                 <w:rStyle w:val="Hyperlink"/>
                 <w:noProof/>
               </w:rPr>
-              <w:t>Part 4: Industry Data From Burning Glass – Create a matrix of preferred jobs.</w:t>
+              <w:t>5. Team Project</w:t>
             </w:r>
             <w:r>
               <w:rPr>
@@ -1565,7 +2245,7 @@
                 <w:noProof/>
                 <w:webHidden/>
               </w:rPr>
-              <w:instrText xml:space="preserve"> PAGEREF _Toc37432342 \h </w:instrText>
+              <w:instrText xml:space="preserve"> PAGEREF _Toc37435084 \h </w:instrText>
             </w:r>
             <w:r>
               <w:rPr>
@@ -1585,7 +2265,7 @@
                 <w:noProof/>
                 <w:webHidden/>
               </w:rPr>
-              <w:t>13</w:t>
+              <w:t>17</w:t>
             </w:r>
             <w:r>
               <w:rPr>
@@ -1608,13 +2288,13 @@
               <w:lang w:val="en-AU" w:eastAsia="en-AU"/>
             </w:rPr>
           </w:pPr>
-          <w:hyperlink w:anchor="_Toc37432343" w:history="1">
+          <w:hyperlink w:anchor="_Toc37435085" w:history="1">
             <w:r>
               <w:rPr>
                 <w:rStyle w:val="Hyperlink"/>
                 <w:noProof/>
               </w:rPr>
-              <w:t>Part 5: Interview an IT professional.</w:t>
+              <w:t>6. Summary</w:t>
             </w:r>
             <w:r>
               <w:rPr>
@@ -1635,7 +2315,7 @@
                 <w:noProof/>
                 <w:webHidden/>
               </w:rPr>
-              <w:instrText xml:space="preserve"> PAGEREF _Toc37432343 \h </w:instrText>
+              <w:instrText xml:space="preserve"> PAGEREF _Toc37435085 \h </w:instrText>
             </w:r>
             <w:r>
               <w:rPr>
@@ -1655,7 +2335,7 @@
                 <w:noProof/>
                 <w:webHidden/>
               </w:rPr>
-              <w:t>13</w:t>
+              <w:t>18</w:t>
             </w:r>
             <w:r>
               <w:rPr>
@@ -1678,13 +2358,13 @@
               <w:lang w:val="en-AU" w:eastAsia="en-AU"/>
             </w:rPr>
           </w:pPr>
-          <w:hyperlink w:anchor="_Toc37432344" w:history="1">
+          <w:hyperlink w:anchor="_Toc37435086" w:history="1">
             <w:r>
               <w:rPr>
                 <w:rStyle w:val="Hyperlink"/>
                 <w:noProof/>
               </w:rPr>
-              <w:t>Part 6: IT Technologies X 4</w:t>
+              <w:t>7. Feedback</w:t>
             </w:r>
             <w:r>
               <w:rPr>
@@ -1705,7 +2385,7 @@
                 <w:noProof/>
                 <w:webHidden/>
               </w:rPr>
-              <w:instrText xml:space="preserve"> PAGEREF _Toc37432344 \h </w:instrText>
+              <w:instrText xml:space="preserve"> PAGEREF _Toc37435086 \h </w:instrText>
             </w:r>
             <w:r>
               <w:rPr>
@@ -1725,7 +2405,7 @@
                 <w:noProof/>
                 <w:webHidden/>
               </w:rPr>
-              <w:t>13</w:t>
+              <w:t>19</w:t>
             </w:r>
             <w:r>
               <w:rPr>
@@ -1748,13 +2428,13 @@
               <w:lang w:val="en-AU" w:eastAsia="en-AU"/>
             </w:rPr>
           </w:pPr>
-          <w:hyperlink w:anchor="_Toc37432345" w:history="1">
+          <w:hyperlink w:anchor="_Toc37435087" w:history="1">
             <w:r>
               <w:rPr>
                 <w:rStyle w:val="Hyperlink"/>
                 <w:noProof/>
               </w:rPr>
-              <w:t>Part 7: Team Project</w:t>
+              <w:t>References</w:t>
             </w:r>
             <w:r>
               <w:rPr>
@@ -1775,7 +2455,7 @@
                 <w:noProof/>
                 <w:webHidden/>
               </w:rPr>
-              <w:instrText xml:space="preserve"> PAGEREF _Toc37432345 \h </w:instrText>
+              <w:instrText xml:space="preserve"> PAGEREF _Toc37435087 \h </w:instrText>
             </w:r>
             <w:r>
               <w:rPr>
@@ -1795,147 +2475,7 @@
                 <w:noProof/>
                 <w:webHidden/>
               </w:rPr>
-              <w:t>13</w:t>
-            </w:r>
-            <w:r>
-              <w:rPr>
-                <w:noProof/>
-                <w:webHidden/>
-              </w:rPr>
-              <w:fldChar w:fldCharType="end"/>
-            </w:r>
-          </w:hyperlink>
-        </w:p>
-        <w:p>
-          <w:pPr>
-            <w:pStyle w:val="TOC1"/>
-            <w:tabs>
-              <w:tab w:val="right" w:leader="dot" w:pos="9016"/>
-            </w:tabs>
-            <w:rPr>
-              <w:rFonts w:eastAsiaTheme="minorEastAsia"/>
-              <w:noProof/>
-              <w:lang w:val="en-AU" w:eastAsia="en-AU"/>
-            </w:rPr>
-          </w:pPr>
-          <w:hyperlink w:anchor="_Toc37432346" w:history="1">
-            <w:r>
-              <w:rPr>
-                <w:rStyle w:val="Hyperlink"/>
-                <w:noProof/>
-              </w:rPr>
-              <w:t>Part 8: Feed back</w:t>
-            </w:r>
-            <w:r>
-              <w:rPr>
-                <w:noProof/>
-                <w:webHidden/>
-              </w:rPr>
-              <w:tab/>
-            </w:r>
-            <w:r>
-              <w:rPr>
-                <w:noProof/>
-                <w:webHidden/>
-              </w:rPr>
-              <w:fldChar w:fldCharType="begin"/>
-            </w:r>
-            <w:r>
-              <w:rPr>
-                <w:noProof/>
-                <w:webHidden/>
-              </w:rPr>
-              <w:instrText xml:space="preserve"> PAGEREF _Toc37432346 \h </w:instrText>
-            </w:r>
-            <w:r>
-              <w:rPr>
-                <w:noProof/>
-                <w:webHidden/>
-              </w:rPr>
-            </w:r>
-            <w:r>
-              <w:rPr>
-                <w:noProof/>
-                <w:webHidden/>
-              </w:rPr>
-              <w:fldChar w:fldCharType="separate"/>
-            </w:r>
-            <w:r>
-              <w:rPr>
-                <w:noProof/>
-                <w:webHidden/>
-              </w:rPr>
-              <w:t>13</w:t>
-            </w:r>
-            <w:r>
-              <w:rPr>
-                <w:noProof/>
-                <w:webHidden/>
-              </w:rPr>
-              <w:fldChar w:fldCharType="end"/>
-            </w:r>
-          </w:hyperlink>
-        </w:p>
-        <w:p>
-          <w:pPr>
-            <w:pStyle w:val="TOC2"/>
-            <w:tabs>
-              <w:tab w:val="right" w:leader="dot" w:pos="9016"/>
-            </w:tabs>
-            <w:rPr>
-              <w:rFonts w:eastAsiaTheme="minorEastAsia"/>
-              <w:noProof/>
-              <w:lang w:val="en-AU" w:eastAsia="en-AU"/>
-            </w:rPr>
-          </w:pPr>
-          <w:hyperlink w:anchor="_Toc37432347" w:history="1">
-            <w:r>
-              <w:rPr>
-                <w:rStyle w:val="Hyperlink"/>
-                <w:noProof/>
-              </w:rPr>
-              <w:t>References</w:t>
-            </w:r>
-            <w:r>
-              <w:rPr>
-                <w:noProof/>
-                <w:webHidden/>
-              </w:rPr>
-              <w:tab/>
-            </w:r>
-            <w:r>
-              <w:rPr>
-                <w:noProof/>
-                <w:webHidden/>
-              </w:rPr>
-              <w:fldChar w:fldCharType="begin"/>
-            </w:r>
-            <w:r>
-              <w:rPr>
-                <w:noProof/>
-                <w:webHidden/>
-              </w:rPr>
-              <w:instrText xml:space="preserve"> PAGEREF _Toc37432347 \h </w:instrText>
-            </w:r>
-            <w:r>
-              <w:rPr>
-                <w:noProof/>
-                <w:webHidden/>
-              </w:rPr>
-            </w:r>
-            <w:r>
-              <w:rPr>
-                <w:noProof/>
-                <w:webHidden/>
-              </w:rPr>
-              <w:fldChar w:fldCharType="separate"/>
-            </w:r>
-            <w:r>
-              <w:rPr>
-                <w:noProof/>
-                <w:webHidden/>
-              </w:rPr>
-              <w:t>14</w:t>
+              <w:t>20</w:t>
             </w:r>
             <w:r>
               <w:rPr>
@@ -1980,7 +2520,7 @@
       <w:pPr>
         <w:pStyle w:val="Heading1"/>
       </w:pPr>
-      <w:bookmarkStart w:id="0" w:name="_Toc37432327"/>
+      <w:bookmarkStart w:id="0" w:name="_Toc37435065"/>
       <w:r>
         <w:lastRenderedPageBreak/>
         <w:t xml:space="preserve">1. </w:t>
@@ -2059,7 +2599,7 @@
         <w:pStyle w:val="Heading1"/>
         <w:spacing w:after="100" w:afterAutospacing="1"/>
       </w:pPr>
-      <w:bookmarkStart w:id="1" w:name="_Toc37432328"/>
+      <w:bookmarkStart w:id="1" w:name="_Toc37435066"/>
       <w:proofErr w:type="gramStart"/>
       <w:r>
         <w:lastRenderedPageBreak/>
@@ -2082,7 +2622,7 @@
         <w:pStyle w:val="Heading2"/>
         <w:spacing w:after="360"/>
       </w:pPr>
-      <w:bookmarkStart w:id="2" w:name="_Toc37432329"/>
+      <w:bookmarkStart w:id="2" w:name="_Toc37435067"/>
       <w:r>
         <w:t>2.1 Team Introduction</w:t>
       </w:r>
@@ -2092,7 +2632,7 @@
       <w:pPr>
         <w:pStyle w:val="Heading3"/>
       </w:pPr>
-      <w:bookmarkStart w:id="3" w:name="_Toc37432330"/>
+      <w:bookmarkStart w:id="3" w:name="_Toc37435068"/>
       <w:r>
         <w:t xml:space="preserve">2.1.1 </w:t>
       </w:r>
@@ -2120,7 +2660,7 @@
       <w:pPr>
         <w:pStyle w:val="Heading3"/>
       </w:pPr>
-      <w:bookmarkStart w:id="4" w:name="_Toc37432331"/>
+      <w:bookmarkStart w:id="4" w:name="_Toc37435069"/>
       <w:r>
         <w:t xml:space="preserve">2.1.2 </w:t>
       </w:r>
@@ -2151,7 +2691,7 @@
       <w:pPr>
         <w:pStyle w:val="Heading3"/>
       </w:pPr>
-      <w:bookmarkStart w:id="5" w:name="_Toc37432332"/>
+      <w:bookmarkStart w:id="5" w:name="_Toc37435070"/>
       <w:r>
         <w:t xml:space="preserve">2.1.3 </w:t>
       </w:r>
@@ -2198,7 +2738,7 @@
       <w:pPr>
         <w:pStyle w:val="Heading3"/>
       </w:pPr>
-      <w:bookmarkStart w:id="6" w:name="_Toc37432333"/>
+      <w:bookmarkStart w:id="6" w:name="_Toc37435071"/>
       <w:r>
         <w:lastRenderedPageBreak/>
         <w:t xml:space="preserve">2.1.4 </w:t>
@@ -2278,7 +2818,7 @@
       <w:pPr>
         <w:pStyle w:val="Heading3"/>
       </w:pPr>
-      <w:bookmarkStart w:id="7" w:name="_Toc37432334"/>
+      <w:bookmarkStart w:id="7" w:name="_Toc37435072"/>
       <w:r>
         <w:t xml:space="preserve">2.1.5 </w:t>
       </w:r>
@@ -2343,7 +2883,7 @@
       <w:pPr>
         <w:pStyle w:val="Heading3"/>
       </w:pPr>
-      <w:bookmarkStart w:id="8" w:name="_Toc37432335"/>
+      <w:bookmarkStart w:id="8" w:name="_Toc37435073"/>
       <w:r>
         <w:t>2.1.</w:t>
       </w:r>
@@ -2378,7 +2918,7 @@
       <w:pPr>
         <w:pStyle w:val="Heading2"/>
       </w:pPr>
-      <w:bookmarkStart w:id="9" w:name="_Toc37432336"/>
+      <w:bookmarkStart w:id="9" w:name="_Toc37435074"/>
       <w:r>
         <w:lastRenderedPageBreak/>
         <w:t xml:space="preserve">2.2 </w:t>
@@ -2386,16 +2926,16 @@
       <w:r>
         <w:t xml:space="preserve">Team </w:t>
       </w:r>
+      <w:r>
+        <w:t>Personality Test Results</w:t>
+      </w:r>
       <w:bookmarkEnd w:id="9"/>
-      <w:r>
-        <w:t>Personality Test Results</w:t>
-      </w:r>
     </w:p>
     <w:p>
       <w:pPr>
         <w:pStyle w:val="Heading3"/>
       </w:pPr>
-      <w:bookmarkStart w:id="10" w:name="_Toc37432337"/>
+      <w:bookmarkStart w:id="10" w:name="_Toc37435075"/>
       <w:r>
         <w:t xml:space="preserve">2.2.1 </w:t>
       </w:r>
@@ -2438,12 +2978,7 @@
         <w:t xml:space="preserve">and was </w:t>
       </w:r>
       <w:r>
-        <w:t>based off of C. G. Jung’s psychological theo</w:t>
-      </w:r>
-      <w:bookmarkStart w:id="11" w:name="_GoBack"/>
-      <w:bookmarkEnd w:id="11"/>
-      <w:r>
-        <w:t>ries from the 1920’s and attempts to make insights into peoples behaviours and personality traits. (The Myers &amp; Briggs Foundation, 2020)</w:t>
+        <w:t>based off of C. G. Jung’s psychological theories from the 1920’s and attempts to make insights into peoples behaviours and personality traits. (The Myers &amp; Briggs Foundation, 2020)</w:t>
       </w:r>
     </w:p>
     <w:p>
@@ -2667,11 +3202,7 @@
           </mc:Choice>
           <mc:Fallback>
             <w:pict>
-              <v:shapetype id="_x0000_t202" coordsize="21600,21600" o:spt="202" path="m,l,21600r21600,l21600,xe">
-                <v:stroke joinstyle="miter"/>
-                <v:path gradientshapeok="t" o:connecttype="rect"/>
-              </v:shapetype>
-              <v:shape id="Text Box 2" o:spid="_x0000_s1026" type="#_x0000_t202" style="position:absolute;margin-left:19.6pt;margin-top:398.25pt;width:256.2pt;height:253.4pt;z-index:251677696;visibility:visible;mso-wrap-style:square;mso-width-percent:0;mso-height-percent:0;mso-wrap-distance-left:9pt;mso-wrap-distance-top:0;mso-wrap-distance-right:9pt;mso-wrap-distance-bottom:0;mso-position-horizontal:absolute;mso-position-horizontal-relative:text;mso-position-vertical:absolute;mso-position-vertical-relative:text;mso-width-percent:0;mso-height-percent:0;mso-width-relative:margin;mso-height-relative:margin;v-text-anchor:top" o:gfxdata="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" stroked="f">
+              <v:shape id="_x0000_s1027" type="#_x0000_t202" style="position:absolute;margin-left:19.6pt;margin-top:398.25pt;width:256.2pt;height:253.4pt;z-index:251677696;visibility:visible;mso-wrap-style:square;mso-width-percent:0;mso-height-percent:0;mso-wrap-distance-left:9pt;mso-wrap-distance-top:0;mso-wrap-distance-right:9pt;mso-wrap-distance-bottom:0;mso-position-horizontal:absolute;mso-position-horizontal-relative:text;mso-position-vertical:absolute;mso-position-vertical-relative:text;mso-width-percent:0;mso-height-percent:0;mso-width-relative:margin;mso-height-relative:margin;v-text-anchor:top" o:gfxdata="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" stroked="f">
                 <v:textbox>
                   <w:txbxContent>
                     <w:p>
@@ -2831,7 +3362,7 @@
           </mc:Choice>
           <mc:Fallback>
             <w:pict>
-              <v:shape id="_x0000_s1027" type="#_x0000_t202" style="position:absolute;margin-left:.8pt;margin-top:362.6pt;width:191.65pt;height:30.85pt;z-index:251672576;visibility:visible;mso-wrap-style:square;mso-width-percent:0;mso-height-percent:0;mso-wrap-distance-left:9pt;mso-wrap-distance-top:0;mso-wrap-distance-right:9pt;mso-wrap-distance-bottom:0;mso-position-horizontal:absolute;mso-position-horizontal-relative:text;mso-position-vertical:absolute;mso-position-vertical-relative:text;mso-width-percent:0;mso-height-percent:0;mso-width-relative:margin;mso-height-relative:margin;v-text-anchor:top" o:gfxdata="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" stroked="f">
+              <v:shape id="_x0000_s1028" type="#_x0000_t202" style="position:absolute;margin-left:.8pt;margin-top:362.6pt;width:191.65pt;height:30.85pt;z-index:251672576;visibility:visible;mso-wrap-style:square;mso-width-percent:0;mso-height-percent:0;mso-wrap-distance-left:9pt;mso-wrap-distance-top:0;mso-wrap-distance-right:9pt;mso-wrap-distance-bottom:0;mso-position-horizontal:absolute;mso-position-horizontal-relative:text;mso-position-vertical:absolute;mso-position-vertical-relative:text;mso-width-percent:0;mso-height-percent:0;mso-width-relative:margin;mso-height-relative:margin;v-text-anchor:top" o:gfxdata="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" stroked="f">
                 <v:textbox>
                   <w:txbxContent>
                     <w:p>
@@ -2969,7 +3500,7 @@
           </mc:Choice>
           <mc:Fallback>
             <w:pict>
-              <v:shape id="Text Box 4" o:spid="_x0000_s1028" type="#_x0000_t202" style="position:absolute;margin-left:286.9pt;margin-top:657.2pt;width:191.65pt;height:47.65pt;z-index:251675648;visibility:visible;mso-wrap-style:square;mso-width-percent:0;mso-height-percent:0;mso-wrap-distance-left:9pt;mso-wrap-distance-top:0;mso-wrap-distance-right:9pt;mso-wrap-distance-bottom:0;mso-position-horizontal:absolute;mso-position-horizontal-relative:text;mso-position-vertical:absolute;mso-position-vertical-relative:text;mso-width-percent:0;mso-height-percent:0;mso-width-relative:margin;mso-height-relative:margin;v-text-anchor:top" o:gfxdata="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" filled="f" stroked="f">
+              <v:shape id="Text Box 4" o:spid="_x0000_s1029" type="#_x0000_t202" style="position:absolute;margin-left:286.9pt;margin-top:657.2pt;width:191.65pt;height:47.65pt;z-index:251675648;visibility:visible;mso-wrap-style:square;mso-width-percent:0;mso-height-percent:0;mso-wrap-distance-left:9pt;mso-wrap-distance-top:0;mso-wrap-distance-right:9pt;mso-wrap-distance-bottom:0;mso-position-horizontal:absolute;mso-position-horizontal-relative:text;mso-position-vertical:absolute;mso-position-vertical-relative:text;mso-width-percent:0;mso-height-percent:0;mso-width-relative:margin;mso-height-relative:margin;v-text-anchor:top" o:gfxdata="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" filled="f" stroked="f">
                 <v:textbox>
                   <w:txbxContent>
                     <w:p>
@@ -3114,7 +3645,7 @@
           </mc:Choice>
           <mc:Fallback>
             <w:pict>
-              <v:shape id="_x0000_s1029" type="#_x0000_t202" style="position:absolute;margin-left:206.4pt;margin-top:31.5pt;width:256.2pt;height:247.75pt;z-index:251670528;visibility:visible;mso-wrap-style:square;mso-width-percent:0;mso-height-percent:0;mso-wrap-distance-left:9pt;mso-wrap-distance-top:0;mso-wrap-distance-right:9pt;mso-wrap-distance-bottom:0;mso-position-horizontal:absolute;mso-position-horizontal-relative:text;mso-position-vertical:absolute;mso-position-vertical-relative:text;mso-width-percent:0;mso-height-percent:0;mso-width-relative:margin;mso-height-relative:margin;v-text-anchor:top" o:gfxdata="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" filled="f" stroked="f">
+              <v:shape id="_x0000_s1030" type="#_x0000_t202" style="position:absolute;margin-left:206.4pt;margin-top:31.5pt;width:256.2pt;height:247.75pt;z-index:251670528;visibility:visible;mso-wrap-style:square;mso-width-percent:0;mso-height-percent:0;mso-wrap-distance-left:9pt;mso-wrap-distance-top:0;mso-wrap-distance-right:9pt;mso-wrap-distance-bottom:0;mso-position-horizontal:absolute;mso-position-horizontal-relative:text;mso-position-vertical:absolute;mso-position-vertical-relative:text;mso-width-percent:0;mso-height-percent:0;mso-width-relative:margin;mso-height-relative:margin;v-text-anchor:top" o:gfxdata="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" filled="f" stroked="f">
                 <v:textbox>
                   <w:txbxContent>
                     <w:p>
@@ -3319,7 +3850,7 @@
           </mc:Choice>
           <mc:Fallback>
             <w:pict>
-              <v:shape id="_x0000_s1030" type="#_x0000_t202" style="position:absolute;margin-left:205.6pt;margin-top:56.1pt;width:256.2pt;height:265.55pt;z-index:251681792;visibility:visible;mso-wrap-style:square;mso-width-percent:0;mso-height-percent:0;mso-wrap-distance-left:9pt;mso-wrap-distance-top:0;mso-wrap-distance-right:9pt;mso-wrap-distance-bottom:0;mso-position-horizontal:absolute;mso-position-horizontal-relative:text;mso-position-vertical:absolute;mso-position-vertical-relative:text;mso-width-percent:0;mso-height-percent:0;mso-width-relative:margin;mso-height-relative:margin;v-text-anchor:top" o:gfxdata="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" filled="f" stroked="f">
+              <v:shape id="_x0000_s1031" type="#_x0000_t202" style="position:absolute;margin-left:205.6pt;margin-top:56.1pt;width:256.2pt;height:265.55pt;z-index:251681792;visibility:visible;mso-wrap-style:square;mso-width-percent:0;mso-height-percent:0;mso-wrap-distance-left:9pt;mso-wrap-distance-top:0;mso-wrap-distance-right:9pt;mso-wrap-distance-bottom:0;mso-position-horizontal:absolute;mso-position-horizontal-relative:text;mso-position-vertical:absolute;mso-position-vertical-relative:text;mso-width-percent:0;mso-height-percent:0;mso-width-relative:margin;mso-height-relative:margin;v-text-anchor:top" o:gfxdata="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" filled="f" stroked="f">
                 <v:textbox>
                   <w:txbxContent>
                     <w:p>
@@ -3485,7 +4016,7 @@
           </mc:Choice>
           <mc:Fallback>
             <w:pict>
-              <v:shape id="_x0000_s1031" type="#_x0000_t202" style="position:absolute;margin-left:18.7pt;margin-top:432.9pt;width:256.2pt;height:232.8pt;z-index:251683840;visibility:visible;mso-wrap-style:square;mso-width-percent:0;mso-height-percent:0;mso-wrap-distance-left:9pt;mso-wrap-distance-top:0;mso-wrap-distance-right:9pt;mso-wrap-distance-bottom:0;mso-position-horizontal:absolute;mso-position-horizontal-relative:text;mso-position-vertical:absolute;mso-position-vertical-relative:text;mso-width-percent:0;mso-height-percent:0;mso-width-relative:margin;mso-height-relative:margin;v-text-anchor:top" o:gfxdata="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" filled="f" stroked="f">
+              <v:shape id="_x0000_s1032" type="#_x0000_t202" style="position:absolute;margin-left:18.7pt;margin-top:432.9pt;width:256.2pt;height:232.8pt;z-index:251683840;visibility:visible;mso-wrap-style:square;mso-width-percent:0;mso-height-percent:0;mso-wrap-distance-left:9pt;mso-wrap-distance-top:0;mso-wrap-distance-right:9pt;mso-wrap-distance-bottom:0;mso-position-horizontal:absolute;mso-position-horizontal-relative:text;mso-position-vertical:absolute;mso-position-vertical-relative:text;mso-width-percent:0;mso-height-percent:0;mso-width-relative:margin;mso-height-relative:margin;v-text-anchor:top" o:gfxdata="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" filled="f" stroked="f">
                 <v:textbox>
                   <w:txbxContent>
                     <w:p>
@@ -3636,7 +4167,7 @@
           </mc:Choice>
           <mc:Fallback>
             <w:pict>
-              <v:shape id="Text Box 9" o:spid="_x0000_s1032" type="#_x0000_t202" style="position:absolute;margin-left:279.35pt;margin-top:670.15pt;width:204.75pt;height:47.65pt;z-index:251685888;visibility:visible;mso-wrap-style:square;mso-width-percent:0;mso-height-percent:0;mso-wrap-distance-left:9pt;mso-wrap-distance-top:0;mso-wrap-distance-right:9pt;mso-wrap-distance-bottom:0;mso-position-horizontal:absolute;mso-position-horizontal-relative:text;mso-position-vertical:absolute;mso-position-vertical-relative:text;mso-width-percent:0;mso-height-percent:0;mso-width-relative:margin;mso-height-relative:margin;v-text-anchor:top" o:gfxdata="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" stroked="f">
+              <v:shape id="Text Box 9" o:spid="_x0000_s1033" type="#_x0000_t202" style="position:absolute;margin-left:279.35pt;margin-top:670.15pt;width:204.75pt;height:47.65pt;z-index:251685888;visibility:visible;mso-wrap-style:square;mso-width-percent:0;mso-height-percent:0;mso-wrap-distance-left:9pt;mso-wrap-distance-top:0;mso-wrap-distance-right:9pt;mso-wrap-distance-bottom:0;mso-position-horizontal:absolute;mso-position-horizontal-relative:text;mso-position-vertical:absolute;mso-position-vertical-relative:text;mso-width-percent:0;mso-height-percent:0;mso-width-relative:margin;mso-height-relative:margin;v-text-anchor:top" o:gfxdata="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" stroked="f">
                 <v:textbox>
                   <w:txbxContent>
                     <w:p>
@@ -3776,7 +4307,7 @@
           </mc:Choice>
           <mc:Fallback>
             <w:pict>
-              <v:shape id="Text Box 6" o:spid="_x0000_s1033" type="#_x0000_t202" style="position:absolute;margin-left:6.6pt;margin-top:359.95pt;width:199.15pt;height:47.65pt;z-index:251679744;visibility:visible;mso-wrap-style:square;mso-width-percent:0;mso-height-percent:0;mso-wrap-distance-left:9pt;mso-wrap-distance-top:0;mso-wrap-distance-right:9pt;mso-wrap-distance-bottom:0;mso-position-horizontal:absolute;mso-position-horizontal-relative:text;mso-position-vertical:absolute;mso-position-vertical-relative:text;mso-width-percent:0;mso-height-percent:0;mso-width-relative:margin;mso-height-relative:margin;v-text-anchor:top" o:gfxdata="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" stroked="f">
+              <v:shape id="Text Box 6" o:spid="_x0000_s1034" type="#_x0000_t202" style="position:absolute;margin-left:6.6pt;margin-top:359.95pt;width:199.15pt;height:47.65pt;z-index:251679744;visibility:visible;mso-wrap-style:square;mso-width-percent:0;mso-height-percent:0;mso-wrap-distance-left:9pt;mso-wrap-distance-top:0;mso-wrap-distance-right:9pt;mso-wrap-distance-bottom:0;mso-position-horizontal:absolute;mso-position-horizontal-relative:text;mso-position-vertical:absolute;mso-position-vertical-relative:text;mso-width-percent:0;mso-height-percent:0;mso-width-relative:margin;mso-height-relative:margin;v-text-anchor:top" o:gfxdata="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" stroked="f">
                 <v:textbox>
                   <w:txbxContent>
                     <w:p>
@@ -3961,7 +4492,7 @@
           </mc:Choice>
           <mc:Fallback>
             <w:pict>
-              <v:shape id="_x0000_s1034" type="#_x0000_t202" style="position:absolute;margin-left:186.75pt;margin-top:62.4pt;width:256.2pt;height:265.55pt;z-index:251687936;visibility:visible;mso-wrap-style:square;mso-width-percent:0;mso-height-percent:0;mso-wrap-distance-left:9pt;mso-wrap-distance-top:0;mso-wrap-distance-right:9pt;mso-wrap-distance-bottom:0;mso-position-horizontal:absolute;mso-position-horizontal-relative:text;mso-position-vertical:absolute;mso-position-vertical-relative:text;mso-width-percent:0;mso-height-percent:0;mso-width-relative:margin;mso-height-relative:margin;v-text-anchor:top" o:gfxdata="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" filled="f" stroked="f">
+              <v:shape id="_x0000_s1035" type="#_x0000_t202" style="position:absolute;margin-left:186.75pt;margin-top:62.4pt;width:256.2pt;height:265.55pt;z-index:251687936;visibility:visible;mso-wrap-style:square;mso-width-percent:0;mso-height-percent:0;mso-wrap-distance-left:9pt;mso-wrap-distance-top:0;mso-wrap-distance-right:9pt;mso-wrap-distance-bottom:0;mso-position-horizontal:absolute;mso-position-horizontal-relative:text;mso-position-vertical:absolute;mso-position-vertical-relative:text;mso-width-percent:0;mso-height-percent:0;mso-width-relative:margin;mso-height-relative:margin;v-text-anchor:top" o:gfxdata="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" filled="f" stroked="f">
                 <v:textbox>
                   <w:txbxContent>
                     <w:p>
@@ -4112,7 +4643,7 @@
           </mc:Choice>
           <mc:Fallback>
             <w:pict>
-              <v:shape id="Text Box 13" o:spid="_x0000_s1035" type="#_x0000_t202" style="position:absolute;margin-left:300.75pt;margin-top:675.6pt;width:204.75pt;height:47.65pt;z-index:251694080;visibility:visible;mso-wrap-style:square;mso-width-percent:0;mso-height-percent:0;mso-wrap-distance-left:9pt;mso-wrap-distance-top:0;mso-wrap-distance-right:9pt;mso-wrap-distance-bottom:0;mso-position-horizontal:absolute;mso-position-horizontal-relative:text;mso-position-vertical:absolute;mso-position-vertical-relative:text;mso-width-percent:0;mso-height-percent:0;mso-width-relative:margin;mso-height-relative:margin;v-text-anchor:top" o:gfxdata="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" filled="f" stroked="f">
+              <v:shape id="Text Box 13" o:spid="_x0000_s1036" type="#_x0000_t202" style="position:absolute;margin-left:300.75pt;margin-top:675.6pt;width:204.75pt;height:47.65pt;z-index:251694080;visibility:visible;mso-wrap-style:square;mso-width-percent:0;mso-height-percent:0;mso-wrap-distance-left:9pt;mso-wrap-distance-top:0;mso-wrap-distance-right:9pt;mso-wrap-distance-bottom:0;mso-position-horizontal:absolute;mso-position-horizontal-relative:text;mso-position-vertical:absolute;mso-position-vertical-relative:text;mso-width-percent:0;mso-height-percent:0;mso-width-relative:margin;mso-height-relative:margin;v-text-anchor:top" o:gfxdata="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" filled="f" stroked="f">
                 <v:textbox>
                   <w:txbxContent>
                     <w:p>
@@ -4266,7 +4797,7 @@
           </mc:Choice>
           <mc:Fallback>
             <w:pict>
-              <v:shape id="Text Box 12" o:spid="_x0000_s1036" type="#_x0000_t202" style="position:absolute;margin-left:-11.45pt;margin-top:362.25pt;width:204.75pt;height:47.65pt;z-index:251692032;visibility:visible;mso-wrap-style:square;mso-width-percent:0;mso-height-percent:0;mso-wrap-distance-left:9pt;mso-wrap-distance-top:0;mso-wrap-distance-right:9pt;mso-wrap-distance-bottom:0;mso-position-horizontal:absolute;mso-position-horizontal-relative:text;mso-position-vertical:absolute;mso-position-vertical-relative:text;mso-width-percent:0;mso-height-percent:0;mso-width-relative:margin;mso-height-relative:margin;v-text-anchor:top" o:gfxdata="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" stroked="f">
+              <v:shape id="Text Box 12" o:spid="_x0000_s1037" type="#_x0000_t202" style="position:absolute;margin-left:-11.45pt;margin-top:362.25pt;width:204.75pt;height:47.65pt;z-index:251692032;visibility:visible;mso-wrap-style:square;mso-width-percent:0;mso-height-percent:0;mso-wrap-distance-left:9pt;mso-wrap-distance-top:0;mso-wrap-distance-right:9pt;mso-wrap-distance-bottom:0;mso-position-horizontal:absolute;mso-position-horizontal-relative:text;mso-position-vertical:absolute;mso-position-vertical-relative:text;mso-width-percent:0;mso-height-percent:0;mso-width-relative:margin;mso-height-relative:margin;v-text-anchor:top" o:gfxdata="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" stroked="f">
                 <v:textbox>
                   <w:txbxContent>
                     <w:p>
@@ -4450,7 +4981,7 @@
           </mc:Choice>
           <mc:Fallback>
             <w:pict>
-              <v:shape id="_x0000_s1037" type="#_x0000_t202" style="position:absolute;margin-left:15.45pt;margin-top:439pt;width:256.2pt;height:265.55pt;z-index:251689984;visibility:visible;mso-wrap-style:square;mso-width-percent:0;mso-height-percent:0;mso-wrap-distance-left:9pt;mso-wrap-distance-top:0;mso-wrap-distance-right:9pt;mso-wrap-distance-bottom:0;mso-position-horizontal:absolute;mso-position-horizontal-relative:text;mso-position-vertical:absolute;mso-position-vertical-relative:text;mso-width-percent:0;mso-height-percent:0;mso-width-relative:margin;mso-height-relative:margin;v-text-anchor:top" o:gfxdata="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" filled="f" stroked="f">
+              <v:shape id="_x0000_s1038" type="#_x0000_t202" style="position:absolute;margin-left:15.45pt;margin-top:439pt;width:256.2pt;height:265.55pt;z-index:251689984;visibility:visible;mso-wrap-style:square;mso-width-percent:0;mso-height-percent:0;mso-wrap-distance-left:9pt;mso-wrap-distance-top:0;mso-wrap-distance-right:9pt;mso-wrap-distance-bottom:0;mso-position-horizontal:absolute;mso-position-horizontal-relative:text;mso-position-vertical:absolute;mso-position-vertical-relative:text;mso-width-percent:0;mso-height-percent:0;mso-width-relative:margin;mso-height-relative:margin;v-text-anchor:top" o:gfxdata="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" filled="f" stroked="f">
                 <v:textbox>
                   <w:txbxContent>
                     <w:p>
@@ -4551,7 +5082,7 @@
       <w:pPr>
         <w:pStyle w:val="Heading3"/>
       </w:pPr>
-      <w:bookmarkStart w:id="12" w:name="_Toc37432338"/>
+      <w:bookmarkStart w:id="11" w:name="_Toc37435076"/>
       <w:r>
         <w:rPr>
           <w:bCs w:val="0"/>
@@ -4568,7 +5099,7 @@
       <w:r>
         <w:t xml:space="preserve"> Style</w:t>
       </w:r>
-      <w:bookmarkEnd w:id="12"/>
+      <w:bookmarkEnd w:id="11"/>
     </w:p>
     <w:p>
       <w:pPr>
@@ -4766,7 +5297,7 @@
           </mc:Choice>
           <mc:Fallback>
             <w:pict>
-              <v:shape id="Text Box 15" o:spid="_x0000_s1038" type="#_x0000_t202" style="position:absolute;margin-left:363.3pt;margin-top:118.05pt;width:118.05pt;height:115.55pt;z-index:251698176;visibility:visible;mso-wrap-style:square;mso-width-percent:0;mso-height-percent:0;mso-wrap-distance-left:9pt;mso-wrap-distance-top:0;mso-wrap-distance-right:9pt;mso-wrap-distance-bottom:0;mso-position-horizontal:absolute;mso-position-horizontal-relative:text;mso-position-vertical:absolute;mso-position-vertical-relative:text;mso-width-percent:0;mso-height-percent:0;mso-width-relative:margin;mso-height-relative:margin;v-text-anchor:top" o:gfxdata="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" filled="f" stroked="f">
+              <v:shape id="Text Box 15" o:spid="_x0000_s1039" type="#_x0000_t202" style="position:absolute;margin-left:363.3pt;margin-top:118.05pt;width:118.05pt;height:115.55pt;z-index:251698176;visibility:visible;mso-wrap-style:square;mso-width-percent:0;mso-height-percent:0;mso-wrap-distance-left:9pt;mso-wrap-distance-top:0;mso-wrap-distance-right:9pt;mso-wrap-distance-bottom:0;mso-position-horizontal:absolute;mso-position-horizontal-relative:text;mso-position-vertical:absolute;mso-position-vertical-relative:text;mso-width-percent:0;mso-height-percent:0;mso-width-relative:margin;mso-height-relative:margin;v-text-anchor:top" o:gfxdata="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" filled="f" stroked="f">
                 <v:textbox>
                   <w:txbxContent>
                     <w:p>
@@ -4841,7 +5372,7 @@
       <w:pPr>
         <w:pStyle w:val="Heading3"/>
       </w:pPr>
-      <w:bookmarkStart w:id="13" w:name="_Toc37432339"/>
+      <w:bookmarkStart w:id="12" w:name="_Toc37435077"/>
       <w:r>
         <w:lastRenderedPageBreak/>
         <w:t xml:space="preserve">2.2.3 </w:t>
@@ -4849,7 +5380,7 @@
       <w:r>
         <w:t>Creativity</w:t>
       </w:r>
-      <w:bookmarkEnd w:id="13"/>
+      <w:bookmarkEnd w:id="12"/>
     </w:p>
     <w:p>
       <w:r>
@@ -5176,7 +5707,7 @@
           </mc:Choice>
           <mc:Fallback>
             <w:pict>
-              <v:shape id="_x0000_s1039" type="#_x0000_t202" style="position:absolute;left:0;text-align:left;margin-left:58.6pt;margin-top:132.35pt;width:77.6pt;height:110.55pt;z-index:251715584;visibility:visible;mso-wrap-style:square;mso-width-percent:0;mso-height-percent:200;mso-wrap-distance-left:9pt;mso-wrap-distance-top:0;mso-wrap-distance-right:9pt;mso-wrap-distance-bottom:0;mso-position-horizontal:absolute;mso-position-horizontal-relative:text;mso-position-vertical:absolute;mso-position-vertical-relative:text;mso-width-percent:0;mso-height-percent:200;mso-width-relative:margin;mso-height-relative:margin;v-text-anchor:top" o:gfxdata="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" filled="f" stroked="f">
+              <v:shape id="_x0000_s1040" type="#_x0000_t202" style="position:absolute;left:0;text-align:left;margin-left:58.6pt;margin-top:132.35pt;width:77.6pt;height:110.55pt;z-index:251715584;visibility:visible;mso-wrap-style:square;mso-width-percent:0;mso-height-percent:200;mso-wrap-distance-left:9pt;mso-wrap-distance-top:0;mso-wrap-distance-right:9pt;mso-wrap-distance-bottom:0;mso-position-horizontal:absolute;mso-position-horizontal-relative:text;mso-position-vertical:absolute;mso-position-vertical-relative:text;mso-width-percent:0;mso-height-percent:200;mso-width-relative:margin;mso-height-relative:margin;v-text-anchor:top" o:gfxdata="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" filled="f" stroked="f">
                 <v:textbox style="mso-fit-shape-to-text:t">
                   <w:txbxContent>
                     <w:p>
@@ -5269,13 +5800,7 @@
                               <w:rPr>
                                 <w:i/>
                               </w:rPr>
-                              <w:t>.</w:t>
-                            </w:r>
-                            <w:r>
-                              <w:rPr>
-                                <w:i/>
-                              </w:rPr>
-                              <w:t>3.1: Team Creativity Results</w:t>
+                              <w:t>.3.1: Team Creativity Results</w:t>
                             </w:r>
                           </w:p>
                         </w:txbxContent>
@@ -5297,7 +5822,7 @@
           </mc:Choice>
           <mc:Fallback>
             <w:pict>
-              <v:shape id="Text Box 23" o:spid="_x0000_s1040" type="#_x0000_t202" style="position:absolute;left:0;text-align:left;margin-left:131.75pt;margin-top:-9.4pt;width:204.75pt;height:31.75pt;z-index:251727872;visibility:visible;mso-wrap-style:square;mso-width-percent:0;mso-height-percent:0;mso-wrap-distance-left:9pt;mso-wrap-distance-top:0;mso-wrap-distance-right:9pt;mso-wrap-distance-bottom:0;mso-position-horizontal:absolute;mso-position-horizontal-relative:text;mso-position-vertical:absolute;mso-position-vertical-relative:text;mso-width-percent:0;mso-height-percent:0;mso-width-relative:margin;mso-height-relative:margin;v-text-anchor:top" o:gfxdata="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" filled="f" stroked="f">
+              <v:shape id="Text Box 23" o:spid="_x0000_s1041" type="#_x0000_t202" style="position:absolute;left:0;text-align:left;margin-left:131.75pt;margin-top:-9.4pt;width:204.75pt;height:31.75pt;z-index:251727872;visibility:visible;mso-wrap-style:square;mso-width-percent:0;mso-height-percent:0;mso-wrap-distance-left:9pt;mso-wrap-distance-top:0;mso-wrap-distance-right:9pt;mso-wrap-distance-bottom:0;mso-position-horizontal:absolute;mso-position-horizontal-relative:text;mso-position-vertical:absolute;mso-position-vertical-relative:text;mso-width-percent:0;mso-height-percent:0;mso-width-relative:margin;mso-height-relative:margin;v-text-anchor:top" o:gfxdata="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" filled="f" stroked="f">
                 <v:textbox>
                   <w:txbxContent>
                     <w:p>
@@ -5316,13 +5841,7 @@
                         <w:rPr>
                           <w:i/>
                         </w:rPr>
-                        <w:t>.</w:t>
-                      </w:r>
-                      <w:r>
-                        <w:rPr>
-                          <w:i/>
-                        </w:rPr>
-                        <w:t>3.1: Team Creativity Results</w:t>
+                        <w:t>.3.1: Team Creativity Results</w:t>
                       </w:r>
                     </w:p>
                   </w:txbxContent>
@@ -5424,7 +5943,7 @@
           </mc:Choice>
           <mc:Fallback>
             <w:pict>
-              <v:shape id="_x0000_s1041" type="#_x0000_t202" style="position:absolute;left:0;text-align:left;margin-left:270.2pt;margin-top:585.3pt;width:124.35pt;height:110.55pt;z-index:251725824;visibility:visible;mso-wrap-style:square;mso-width-percent:0;mso-height-percent:200;mso-wrap-distance-left:9pt;mso-wrap-distance-top:0;mso-wrap-distance-right:9pt;mso-wrap-distance-bottom:0;mso-position-horizontal:absolute;mso-position-horizontal-relative:text;mso-position-vertical:absolute;mso-position-vertical-relative:text;mso-width-percent:0;mso-height-percent:200;mso-width-relative:margin;mso-height-relative:margin;v-text-anchor:top" o:gfxdata="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" filled="f" stroked="f">
+              <v:shape id="_x0000_s1042" type="#_x0000_t202" style="position:absolute;left:0;text-align:left;margin-left:270.2pt;margin-top:585.3pt;width:124.35pt;height:110.55pt;z-index:251725824;visibility:visible;mso-wrap-style:square;mso-width-percent:0;mso-height-percent:200;mso-wrap-distance-left:9pt;mso-wrap-distance-top:0;mso-wrap-distance-right:9pt;mso-wrap-distance-bottom:0;mso-position-horizontal:absolute;mso-position-horizontal-relative:text;mso-position-vertical:absolute;mso-position-vertical-relative:text;mso-width-percent:0;mso-height-percent:200;mso-width-relative:margin;mso-height-relative:margin;v-text-anchor:top" o:gfxdata="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" filled="f" stroked="f">
                 <v:textbox style="mso-fit-shape-to-text:t">
                   <w:txbxContent>
                     <w:p>
@@ -5555,7 +6074,7 @@
           </mc:Choice>
           <mc:Fallback>
             <w:pict>
-              <v:shape id="_x0000_s1042" type="#_x0000_t202" style="position:absolute;left:0;text-align:left;margin-left:44.85pt;margin-top:588.05pt;width:86pt;height:110.55pt;z-index:251723776;visibility:visible;mso-wrap-style:square;mso-width-percent:0;mso-height-percent:200;mso-wrap-distance-left:9pt;mso-wrap-distance-top:0;mso-wrap-distance-right:9pt;mso-wrap-distance-bottom:0;mso-position-horizontal:absolute;mso-position-horizontal-relative:text;mso-position-vertical:absolute;mso-position-vertical-relative:text;mso-width-percent:0;mso-height-percent:200;mso-width-relative:margin;mso-height-relative:margin;v-text-anchor:top" o:gfxdata="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" filled="f" stroked="f">
+              <v:shape id="_x0000_s1043" type="#_x0000_t202" style="position:absolute;left:0;text-align:left;margin-left:44.85pt;margin-top:588.05pt;width:86pt;height:110.55pt;z-index:251723776;visibility:visible;mso-wrap-style:square;mso-width-percent:0;mso-height-percent:200;mso-wrap-distance-left:9pt;mso-wrap-distance-top:0;mso-wrap-distance-right:9pt;mso-wrap-distance-bottom:0;mso-position-horizontal:absolute;mso-position-horizontal-relative:text;mso-position-vertical:absolute;mso-position-vertical-relative:text;mso-width-percent:0;mso-height-percent:200;mso-width-relative:margin;mso-height-relative:margin;v-text-anchor:top" o:gfxdata="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" filled="f" stroked="f">
                 <v:textbox style="mso-fit-shape-to-text:t">
                   <w:txbxContent>
                     <w:p>
@@ -5682,7 +6201,7 @@
           </mc:Choice>
           <mc:Fallback>
             <w:pict>
-              <v:shape id="_x0000_s1043" type="#_x0000_t202" style="position:absolute;left:0;text-align:left;margin-left:296.45pt;margin-top:356.45pt;width:77.6pt;height:110.55pt;z-index:251721728;visibility:visible;mso-wrap-style:square;mso-width-percent:0;mso-height-percent:200;mso-wrap-distance-left:9pt;mso-wrap-distance-top:0;mso-wrap-distance-right:9pt;mso-wrap-distance-bottom:0;mso-position-horizontal:absolute;mso-position-horizontal-relative:text;mso-position-vertical:absolute;mso-position-vertical-relative:text;mso-width-percent:0;mso-height-percent:200;mso-width-relative:margin;mso-height-relative:margin;v-text-anchor:top" o:gfxdata="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" filled="f" stroked="f">
+              <v:shape id="_x0000_s1044" type="#_x0000_t202" style="position:absolute;left:0;text-align:left;margin-left:296.45pt;margin-top:356.45pt;width:77.6pt;height:110.55pt;z-index:251721728;visibility:visible;mso-wrap-style:square;mso-width-percent:0;mso-height-percent:200;mso-wrap-distance-left:9pt;mso-wrap-distance-top:0;mso-wrap-distance-right:9pt;mso-wrap-distance-bottom:0;mso-position-horizontal:absolute;mso-position-horizontal-relative:text;mso-position-vertical:absolute;mso-position-vertical-relative:text;mso-width-percent:0;mso-height-percent:200;mso-width-relative:margin;mso-height-relative:margin;v-text-anchor:top" o:gfxdata="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" filled="f" stroked="f">
                 <v:textbox style="mso-fit-shape-to-text:t">
                   <w:txbxContent>
                     <w:p>
@@ -5802,7 +6321,7 @@
           </mc:Choice>
           <mc:Fallback>
             <w:pict>
-              <v:shape id="_x0000_s1044" type="#_x0000_t202" style="position:absolute;left:0;text-align:left;margin-left:67.55pt;margin-top:359.5pt;width:77.6pt;height:110.55pt;z-index:251719680;visibility:visible;mso-wrap-style:square;mso-width-percent:0;mso-height-percent:200;mso-wrap-distance-left:9pt;mso-wrap-distance-top:0;mso-wrap-distance-right:9pt;mso-wrap-distance-bottom:0;mso-position-horizontal:absolute;mso-position-horizontal-relative:text;mso-position-vertical:absolute;mso-position-vertical-relative:text;mso-width-percent:0;mso-height-percent:200;mso-width-relative:margin;mso-height-relative:margin;v-text-anchor:top" o:gfxdata="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" filled="f" stroked="f">
+              <v:shape id="_x0000_s1045" type="#_x0000_t202" style="position:absolute;left:0;text-align:left;margin-left:67.55pt;margin-top:359.5pt;width:77.6pt;height:110.55pt;z-index:251719680;visibility:visible;mso-wrap-style:square;mso-width-percent:0;mso-height-percent:200;mso-wrap-distance-left:9pt;mso-wrap-distance-top:0;mso-wrap-distance-right:9pt;mso-wrap-distance-bottom:0;mso-position-horizontal:absolute;mso-position-horizontal-relative:text;mso-position-vertical:absolute;mso-position-vertical-relative:text;mso-width-percent:0;mso-height-percent:200;mso-width-relative:margin;mso-height-relative:margin;v-text-anchor:top" o:gfxdata="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" filled="f" stroked="f">
                 <v:textbox style="mso-fit-shape-to-text:t">
                   <w:txbxContent>
                     <w:p>
@@ -5922,7 +6441,7 @@
           </mc:Choice>
           <mc:Fallback>
             <w:pict>
-              <v:shape id="_x0000_s1045" type="#_x0000_t202" style="position:absolute;left:0;text-align:left;margin-left:296.85pt;margin-top:133.1pt;width:77.6pt;height:110.55pt;z-index:251717632;visibility:visible;mso-wrap-style:square;mso-width-percent:0;mso-height-percent:200;mso-wrap-distance-left:9pt;mso-wrap-distance-top:0;mso-wrap-distance-right:9pt;mso-wrap-distance-bottom:0;mso-position-horizontal:absolute;mso-position-horizontal-relative:text;mso-position-vertical:absolute;mso-position-vertical-relative:text;mso-width-percent:0;mso-height-percent:200;mso-width-relative:margin;mso-height-relative:margin;v-text-anchor:top" o:gfxdata="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" filled="f" stroked="f">
+              <v:shape id="_x0000_s1046" type="#_x0000_t202" style="position:absolute;left:0;text-align:left;margin-left:296.85pt;margin-top:133.1pt;width:77.6pt;height:110.55pt;z-index:251717632;visibility:visible;mso-wrap-style:square;mso-width-percent:0;mso-height-percent:200;mso-wrap-distance-left:9pt;mso-wrap-distance-top:0;mso-wrap-distance-right:9pt;mso-wrap-distance-bottom:0;mso-position-horizontal:absolute;mso-position-horizontal-relative:text;mso-position-vertical:absolute;mso-position-vertical-relative:text;mso-width-percent:0;mso-height-percent:200;mso-width-relative:margin;mso-height-relative:margin;v-text-anchor:top" o:gfxdata="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" filled="f" stroked="f">
                 <v:textbox style="mso-fit-shape-to-text:t">
                   <w:txbxContent>
                     <w:p>
@@ -6020,26 +6539,589 @@
     </w:p>
     <w:p>
       <w:pPr>
-        <w:pStyle w:val="Heading1"/>
-      </w:pPr>
-      <w:bookmarkStart w:id="14" w:name="_Toc37432340"/>
+        <w:pStyle w:val="Heading2"/>
+      </w:pPr>
+      <w:bookmarkStart w:id="13" w:name="_Toc37435078"/>
       <w:r>
         <w:lastRenderedPageBreak/>
+        <w:t>2.</w:t>
+      </w:r>
+      <w:r>
+        <w:t xml:space="preserve">3 </w:t>
+      </w:r>
+      <w:r>
+        <w:t>Team Career Goals</w:t>
+      </w:r>
+      <w:bookmarkEnd w:id="13"/>
+    </w:p>
+    <w:p>
+      <w:pPr>
+        <w:pStyle w:val="Heading3"/>
+      </w:pPr>
+      <w:bookmarkStart w:id="14" w:name="_Toc37435079"/>
+      <w:r>
+        <w:t xml:space="preserve">2.3.1 </w:t>
+      </w:r>
+      <w:r>
         <w:t>Ideal Jobs</w:t>
       </w:r>
       <w:bookmarkEnd w:id="14"/>
     </w:p>
-    <w:p>
-      <w:pPr>
-        <w:pStyle w:val="ListParagraph"/>
-        <w:numPr>
-          <w:ilvl w:val="0"/>
-          <w:numId w:val="4"/>
-        </w:numPr>
-      </w:pPr>
-      <w:r>
-        <w:t>Compare and contrast the ideal jobs for each person in the group. This may have changed due to feedback from Assignment 1. What common elements are there, if any? What differentiates each position from the others, if anything? How similar or different are your career plans across the group?</w:t>
-      </w:r>
+    <w:p/>
+    <w:p/>
+    <w:p>
+      <w:pPr>
+        <w:pStyle w:val="Heading3"/>
+      </w:pPr>
+      <w:bookmarkStart w:id="15" w:name="_Toc37435080"/>
+      <w:r>
+        <w:t>2.3.2</w:t>
+      </w:r>
+      <w:r>
+        <w:t xml:space="preserve"> Industry Data Review</w:t>
+      </w:r>
+      <w:bookmarkEnd w:id="15"/>
+    </w:p>
+    <w:p>
+      <w:pPr>
+        <w:pStyle w:val="Heading3"/>
+      </w:pPr>
+    </w:p>
+    <w:p>
+      <w:pPr>
+        <w:pStyle w:val="Heading3"/>
+      </w:pPr>
+      <w:bookmarkStart w:id="16" w:name="_Toc37435081"/>
+      <w:r>
+        <w:t>2.3.3</w:t>
+      </w:r>
+      <w:r>
+        <w:t xml:space="preserve"> Interview with an IT Professional.</w:t>
+      </w:r>
+      <w:bookmarkEnd w:id="16"/>
+      <w:r>
+        <w:t xml:space="preserve"> </w:t>
+      </w:r>
+    </w:p>
+    <w:p>
+      <w:pPr>
+        <w:pStyle w:val="Heading4"/>
+      </w:pPr>
+      <w:r>
+        <w:t>2.3.3.1 Introduction</w:t>
+      </w:r>
+    </w:p>
+    <w:p>
+      <w:r>
+        <w:t xml:space="preserve">As an additional tool for analysing the relevance of our desired career goals, we were tasked with conducting an interview with an IT Professional. </w:t>
+      </w:r>
+    </w:p>
+    <w:p>
+      <w:r>
+        <w:t xml:space="preserve">It interests the team to learn about the ups and downs of what a career in IT might entail and speaking with industry professionals may influence each team </w:t>
+      </w:r>
+      <w:r>
+        <w:t>member’s</w:t>
+      </w:r>
+      <w:r>
+        <w:t xml:space="preserve"> decisions on what their ideal job may be.  </w:t>
+      </w:r>
+    </w:p>
+    <w:p>
+      <w:r>
+        <w:t xml:space="preserve">Benjamin McDonald conducted the following interview with David Herod, </w:t>
+      </w:r>
+      <w:r>
+        <w:t xml:space="preserve">  </w:t>
+      </w:r>
+      <w:r>
+        <w:t xml:space="preserve">a Software Development Manager who works for Aware 3, a company which provides IT services for Churches and Schools in the US.  </w:t>
+      </w:r>
+      <w:r>
+        <w:t xml:space="preserve">The </w:t>
+      </w:r>
+      <w:r>
+        <w:t xml:space="preserve">company developed an </w:t>
+      </w:r>
+      <w:r>
+        <w:t>application</w:t>
+      </w:r>
+      <w:r>
+        <w:t xml:space="preserve"> that organis</w:t>
+      </w:r>
+      <w:r>
+        <w:t>es group gatherings and events for the institutions that use it. David has worked in the IT industry for thirty years in many rolls</w:t>
+      </w:r>
+      <w:r>
+        <w:t xml:space="preserve"> -</w:t>
+      </w:r>
+      <w:r>
+        <w:t xml:space="preserve"> from data analyst to </w:t>
+      </w:r>
+      <w:r>
+        <w:t xml:space="preserve">now </w:t>
+      </w:r>
+      <w:r>
+        <w:t xml:space="preserve">managing a team of programmers. When asked, </w:t>
+      </w:r>
+      <w:r>
+        <w:t>David</w:t>
+      </w:r>
+      <w:r>
+        <w:t xml:space="preserve"> was more than happy to answer any questions </w:t>
+      </w:r>
+      <w:r>
+        <w:t>we</w:t>
+      </w:r>
+      <w:r>
+        <w:t xml:space="preserve"> had. </w:t>
+      </w:r>
+    </w:p>
+    <w:p>
+      <w:pPr>
+        <w:pStyle w:val="Heading4"/>
+      </w:pPr>
+      <w:r>
+        <w:t>2.3.3.2 Interview with David Herod</w:t>
+      </w:r>
+    </w:p>
+    <w:p>
+      <w:pPr>
+        <w:rPr>
+          <w:b/>
+        </w:rPr>
+      </w:pPr>
+      <w:r>
+        <w:rPr>
+          <w:b/>
+        </w:rPr>
+        <w:t>Q. W</w:t>
+      </w:r>
+      <w:r>
+        <w:rPr>
+          <w:b/>
+        </w:rPr>
+        <w:t>hat company do you work for?</w:t>
+      </w:r>
+    </w:p>
+    <w:p>
+      <w:r>
+        <w:t xml:space="preserve">A. Aware </w:t>
+      </w:r>
+      <w:proofErr w:type="gramStart"/>
+      <w:r>
+        <w:t>3,</w:t>
+      </w:r>
+      <w:proofErr w:type="gramEnd"/>
+      <w:r>
+        <w:t xml:space="preserve"> manage groups and connectivity in the church market. Fun fact, they started with restaurants and bands and then they just found a niche in the church market. They provide group activities through a mobile application that’s available on both Android and IOS. The company I work for gains a 5% kick back on every dollar that’s donated through the application.</w:t>
+      </w:r>
+    </w:p>
+    <w:p>
+      <w:pPr>
+        <w:rPr>
+          <w:b/>
+        </w:rPr>
+      </w:pPr>
+      <w:r>
+        <w:rPr>
+          <w:b/>
+        </w:rPr>
+        <w:t>Q. H</w:t>
+      </w:r>
+      <w:r>
+        <w:rPr>
+          <w:b/>
+        </w:rPr>
+        <w:t>ow long have you worked there</w:t>
+      </w:r>
+      <w:r>
+        <w:rPr>
+          <w:b/>
+        </w:rPr>
+        <w:t>?</w:t>
+      </w:r>
+    </w:p>
+    <w:p>
+      <w:r>
+        <w:t>A. I’ve been with aware 3 for 1 year and the parent company Nelnet for 2 years</w:t>
+      </w:r>
+      <w:r>
+        <w:t>.</w:t>
+      </w:r>
+    </w:p>
+    <w:p>
+      <w:pPr>
+        <w:rPr>
+          <w:b/>
+        </w:rPr>
+      </w:pPr>
+      <w:r>
+        <w:rPr>
+          <w:b/>
+        </w:rPr>
+        <w:t>Q. W</w:t>
+      </w:r>
+      <w:r>
+        <w:rPr>
+          <w:b/>
+        </w:rPr>
+        <w:t>hat was your first IT job?</w:t>
+      </w:r>
+    </w:p>
+    <w:p>
+      <w:r>
+        <w:t xml:space="preserve">A. </w:t>
+      </w:r>
+      <w:proofErr w:type="spellStart"/>
+      <w:r>
+        <w:t>Fritolay</w:t>
+      </w:r>
+      <w:proofErr w:type="spellEnd"/>
+      <w:r>
+        <w:t xml:space="preserve"> research and development for 30 years. </w:t>
+      </w:r>
+    </w:p>
+    <w:p>
+      <w:pPr>
+        <w:rPr>
+          <w:b/>
+        </w:rPr>
+      </w:pPr>
+      <w:r>
+        <w:rPr>
+          <w:b/>
+        </w:rPr>
+        <w:t>Q. H</w:t>
+      </w:r>
+      <w:r>
+        <w:rPr>
+          <w:b/>
+        </w:rPr>
+        <w:t>ow did you get into the industry?</w:t>
+      </w:r>
+    </w:p>
+    <w:p>
+      <w:r>
+        <w:t xml:space="preserve">A. My boss needed some marketing analysis and I learned I could go into the mainframe and pull data down, </w:t>
+      </w:r>
+      <w:r>
+        <w:t>and then</w:t>
+      </w:r>
+      <w:r>
+        <w:t xml:space="preserve"> I was just organizing that data into a </w:t>
+      </w:r>
+      <w:r>
+        <w:t>spread sheet</w:t>
+      </w:r>
+      <w:r>
+        <w:t xml:space="preserve">. That was really mundane and boring. Then I found out I could automate it through something called Macro’s on an old program called Lotus 123. Then I extended that to my next thing when we moved to Colorado which was doing </w:t>
+      </w:r>
+      <w:r>
+        <w:t>spread sheet</w:t>
+      </w:r>
+      <w:r>
+        <w:t xml:space="preserve"> analysis for an engineering firm. I took a recording of my </w:t>
+      </w:r>
+      <w:r>
+        <w:t>spread sheet</w:t>
+      </w:r>
+      <w:r>
+        <w:t xml:space="preserve"> actions in Microsoft XL and I learned that the language that it was writing, how it interpreted my machine selections, followed a simple rule that was easy to r</w:t>
+      </w:r>
+      <w:r>
+        <w:t>ead. It was in English, Visual B</w:t>
+      </w:r>
+      <w:r>
+        <w:t xml:space="preserve">asic was the language. Then I learned I could manipulate it, replace it with more generic variables so that I </w:t>
+      </w:r>
+      <w:r>
+        <w:lastRenderedPageBreak/>
+        <w:t>could make it do more analysis for me, then that kind of kicked me off and launched me in to a career in IT.</w:t>
+      </w:r>
+    </w:p>
+    <w:p>
+      <w:pPr>
+        <w:rPr>
+          <w:b/>
+        </w:rPr>
+      </w:pPr>
+      <w:r>
+        <w:rPr>
+          <w:b/>
+        </w:rPr>
+        <w:t xml:space="preserve">Q. </w:t>
+      </w:r>
+      <w:r>
+        <w:rPr>
+          <w:b/>
+        </w:rPr>
+        <w:t>W</w:t>
+      </w:r>
+      <w:r>
+        <w:rPr>
+          <w:b/>
+        </w:rPr>
+        <w:t>hat made you want to get into IT?</w:t>
+      </w:r>
+    </w:p>
+    <w:p>
+      <w:r>
+        <w:t xml:space="preserve">A. I’m smart but lazy and I wanted a way to </w:t>
+      </w:r>
+      <w:r>
+        <w:t>e</w:t>
+      </w:r>
+      <w:r>
+        <w:t>xploit a mundane process to achieve my goals. I found that I could use a language to automate and do repetitive tasks pretty efficiently, and that’s how it started.</w:t>
+      </w:r>
+    </w:p>
+    <w:p>
+      <w:pPr>
+        <w:rPr>
+          <w:b/>
+        </w:rPr>
+      </w:pPr>
+      <w:r>
+        <w:rPr>
+          <w:b/>
+        </w:rPr>
+        <w:t>Q. what kind of work do you do? What is your job title?</w:t>
+      </w:r>
+    </w:p>
+    <w:p>
+      <w:r>
+        <w:t>A. My technical expertise is as a full stack software developer, but in my thirty years in IT I’ve been a software developer for twenty-five years, and I’ve owned my own company where I did everything start to finish, analy</w:t>
+      </w:r>
+      <w:r>
+        <w:t>s</w:t>
+      </w:r>
+      <w:r>
+        <w:t xml:space="preserve">ing business requirements, designing the software, develop it then see it through to a production environment where </w:t>
+      </w:r>
+      <w:r>
+        <w:t>it’s</w:t>
+      </w:r>
+      <w:r>
+        <w:t xml:space="preserve"> used fully. That’s how I spent half of my career. The other half of my career I’ve spent focused on one or more of those disciplines. </w:t>
+      </w:r>
+    </w:p>
+    <w:p>
+      <w:r>
+        <w:t>My current roll is I’m acting as a softwar</w:t>
+      </w:r>
+      <w:r>
+        <w:t>e development manager. I organis</w:t>
+      </w:r>
+      <w:r>
+        <w:t>e teams that do all of the various stages of software development</w:t>
+      </w:r>
+    </w:p>
+    <w:p>
+      <w:pPr>
+        <w:rPr>
+          <w:b/>
+        </w:rPr>
+      </w:pPr>
+      <w:r>
+        <w:rPr>
+          <w:b/>
+        </w:rPr>
+        <w:t>Q. W</w:t>
+      </w:r>
+      <w:r>
+        <w:rPr>
+          <w:b/>
+        </w:rPr>
+        <w:t>hat kind of peopl</w:t>
+      </w:r>
+      <w:r>
+        <w:rPr>
+          <w:b/>
+        </w:rPr>
+        <w:t>e do you interact with? Are there</w:t>
+      </w:r>
+      <w:r>
+        <w:rPr>
+          <w:b/>
+        </w:rPr>
+        <w:t xml:space="preserve"> other IT professionals, clients, investors, general </w:t>
+      </w:r>
+      <w:proofErr w:type="gramStart"/>
+      <w:r>
+        <w:rPr>
+          <w:b/>
+        </w:rPr>
+        <w:t>public</w:t>
+      </w:r>
+      <w:proofErr w:type="gramEnd"/>
+    </w:p>
+    <w:p>
+      <w:r>
+        <w:t>A. In my case we have business analysts that work as an interface between us and the actual public. Also the product owners (clients) who define what we do to deliver a software product, which is great because that keeps us from having to talk to the public.</w:t>
+      </w:r>
+    </w:p>
+    <w:p>
+      <w:pPr>
+        <w:rPr>
+          <w:b/>
+        </w:rPr>
+      </w:pPr>
+      <w:r>
+        <w:rPr>
+          <w:b/>
+        </w:rPr>
+        <w:t>Q. W</w:t>
+      </w:r>
+      <w:r>
+        <w:rPr>
+          <w:b/>
+        </w:rPr>
+        <w:t>here do you spend most of your time?</w:t>
+      </w:r>
+    </w:p>
+    <w:p>
+      <w:r>
+        <w:t>A. I’m 100% remote from home. M</w:t>
+      </w:r>
+      <w:r>
+        <w:t>y corporate office is in Kansas C</w:t>
+      </w:r>
+      <w:r>
+        <w:t>ity and what’s really neat is that about half of us are located in Kansas and the rest of us are all over the country so we’re coast to coast all over the US.</w:t>
+      </w:r>
+    </w:p>
+    <w:p>
+      <w:pPr>
+        <w:rPr>
+          <w:b/>
+        </w:rPr>
+      </w:pPr>
+      <w:r>
+        <w:rPr>
+          <w:b/>
+        </w:rPr>
+        <w:t>Q. W</w:t>
+      </w:r>
+      <w:r>
+        <w:rPr>
+          <w:b/>
+        </w:rPr>
+        <w:t>hat aspect of your position is the most challenging?</w:t>
+      </w:r>
+    </w:p>
+    <w:p>
+      <w:r>
+        <w:t>A. For me the greatest challenge is that I had to learn a completely new language. I was trying to find everything that resembled a pattern in languages I already know and it turned out there were a lot of aspects in this new language PHP that I knew really well. What’s</w:t>
+      </w:r>
+      <w:r>
+        <w:t xml:space="preserve"> always fun and interesting is l</w:t>
+      </w:r>
+      <w:r>
+        <w:t>earning the business nuance of the different companies.</w:t>
+      </w:r>
+    </w:p>
+    <w:p>
+      <w:pPr>
+        <w:rPr>
+          <w:b/>
+        </w:rPr>
+      </w:pPr>
+      <w:r>
+        <w:rPr>
+          <w:b/>
+        </w:rPr>
+        <w:t>Q. H</w:t>
+      </w:r>
+      <w:r>
+        <w:rPr>
+          <w:b/>
+        </w:rPr>
+        <w:t>ow did you get in to this position?</w:t>
+      </w:r>
+    </w:p>
+    <w:p>
+      <w:r>
+        <w:t>A. So I’m with the company Aware 3. That company was acquired by my company, which is a larger, m</w:t>
+      </w:r>
+      <w:r>
+        <w:t>u</w:t>
+      </w:r>
+      <w:r>
+        <w:t xml:space="preserve">lti-billion dollar company called Nelnet. Nelnet made their money through providing student loans. I’ve been with them two years and I jumped over with this company a year ago. So I brought with me another vertical for them to acquire which </w:t>
+      </w:r>
+      <w:proofErr w:type="gramStart"/>
+      <w:r>
+        <w:t>was schools</w:t>
+      </w:r>
+      <w:proofErr w:type="gramEnd"/>
+      <w:r>
+        <w:t>. I brought a program that woul</w:t>
+      </w:r>
+      <w:r>
+        <w:t xml:space="preserve">d bring one thousand churches and </w:t>
+      </w:r>
+      <w:r>
+        <w:t>schools as clients over to this new platform Aware 3. Each school has an average of about ten thousand people. Every donator donates an average of three hundred dollars each year. We get 5% of each donation, so it’s a very large segment of business we’re providing. There were a new set of requirements that managing a school organization brought and I happened to know all of those. So I brought this inherit business knowledge across with me and translated it in to this new company.</w:t>
+      </w:r>
+    </w:p>
+    <w:p/>
+    <w:p>
+      <w:pPr>
+        <w:rPr>
+          <w:b/>
+        </w:rPr>
+      </w:pPr>
+      <w:r>
+        <w:rPr>
+          <w:b/>
+        </w:rPr>
+        <w:lastRenderedPageBreak/>
+        <w:t>Q. How does your job measure progression/</w:t>
+      </w:r>
+      <w:r>
+        <w:rPr>
+          <w:b/>
+        </w:rPr>
+        <w:t>up scaling</w:t>
+      </w:r>
+      <w:r>
+        <w:rPr>
+          <w:b/>
+        </w:rPr>
+        <w:t>?</w:t>
+      </w:r>
+    </w:p>
+    <w:p>
+      <w:r>
+        <w:t xml:space="preserve">A. We have a simple </w:t>
+      </w:r>
+      <w:r>
+        <w:t>spread sheet</w:t>
+      </w:r>
+      <w:r>
+        <w:t xml:space="preserve"> of what the rolls are and the different levels of software developer. It is really based on people who have the right skills for the job based on the project. The person in the management roll, in this case me decides when a person is ready to move up based on their work.</w:t>
+      </w:r>
+    </w:p>
+    <w:p>
+      <w:r>
+        <w:t xml:space="preserve">This interview was recorded with the permission of David.  An audio transcript is available on the team website. </w:t>
+      </w:r>
+    </w:p>
+    <w:p>
+      <w:pPr>
+        <w:pStyle w:val="Heading4"/>
+      </w:pPr>
+      <w:r>
+        <w:t>2.3.3.3 Conclusions</w:t>
+      </w:r>
+    </w:p>
+    <w:p>
+      <w:r>
+        <w:t xml:space="preserve">This interview was very informative to the team.  It is interesting to hear about the ins and outs of the programming field.  It sounds like David got his start as a programmer doing what many of us enjoy, automating processes to make life easier.  It also sounds very lucrative being able to charge a commission for each client brought to the platform.  </w:t>
+      </w:r>
+      <w:bookmarkStart w:id="17" w:name="_GoBack"/>
+      <w:bookmarkEnd w:id="17"/>
     </w:p>
     <w:p>
       <w:pPr>
@@ -6047,11 +7129,12 @@
           <w:rFonts w:asciiTheme="majorHAnsi" w:eastAsiaTheme="majorEastAsia" w:hAnsiTheme="majorHAnsi" w:cstheme="majorBidi"/>
           <w:b/>
           <w:bCs/>
-          <w:color w:val="4472C4" w:themeColor="accent1"/>
-          <w:sz w:val="26"/>
-          <w:szCs w:val="26"/>
+          <w:color w:val="2F5496" w:themeColor="accent1" w:themeShade="BF"/>
+          <w:sz w:val="36"/>
+          <w:szCs w:val="28"/>
         </w:rPr>
       </w:pPr>
+      <w:bookmarkStart w:id="18" w:name="_Toc37435082"/>
       <w:r>
         <w:br w:type="page"/>
       </w:r>
@@ -6060,285 +7143,134 @@
       <w:pPr>
         <w:pStyle w:val="Heading1"/>
       </w:pPr>
-      <w:bookmarkStart w:id="15" w:name="_Toc37432341"/>
       <w:r>
         <w:lastRenderedPageBreak/>
-        <w:t xml:space="preserve">Part 3: </w:t>
-      </w:r>
-      <w:r>
-        <w:t xml:space="preserve">Tools (website, </w:t>
-      </w:r>
-      <w:proofErr w:type="gramStart"/>
-      <w:r>
-        <w:t>github )</w:t>
-      </w:r>
-      <w:bookmarkEnd w:id="15"/>
-      <w:proofErr w:type="gramEnd"/>
-    </w:p>
-    <w:p>
-      <w:pPr>
-        <w:pStyle w:val="ListParagraph"/>
-        <w:numPr>
-          <w:ilvl w:val="0"/>
-          <w:numId w:val="4"/>
-        </w:numPr>
-      </w:pPr>
-      <w:r>
-        <w:t>Setup a website for a team webpage and create a github repository</w:t>
-      </w:r>
-    </w:p>
-    <w:p>
-      <w:pPr>
-        <w:pStyle w:val="ListParagraph"/>
-        <w:numPr>
-          <w:ilvl w:val="0"/>
-          <w:numId w:val="4"/>
-        </w:numPr>
-      </w:pPr>
-      <w:r>
-        <w:t xml:space="preserve">In your report you should include a brief description of what you have done, and include the following: • </w:t>
-      </w:r>
-      <w:proofErr w:type="gramStart"/>
-      <w:r>
-        <w:t>The</w:t>
-      </w:r>
-      <w:proofErr w:type="gramEnd"/>
-      <w:r>
-        <w:t xml:space="preserve"> link to your group’s website • The link to your group’s Git repository (</w:t>
-      </w:r>
-      <w:proofErr w:type="spellStart"/>
-      <w:r>
-        <w:t>GitHub</w:t>
-      </w:r>
-      <w:proofErr w:type="spellEnd"/>
-      <w:r>
-        <w:t xml:space="preserve">, </w:t>
-      </w:r>
-      <w:proofErr w:type="spellStart"/>
-      <w:r>
-        <w:t>BitBucket</w:t>
-      </w:r>
-      <w:proofErr w:type="spellEnd"/>
-      <w:r>
-        <w:t xml:space="preserve">, </w:t>
-      </w:r>
-      <w:proofErr w:type="spellStart"/>
-      <w:r>
-        <w:t>etc</w:t>
-      </w:r>
-      <w:proofErr w:type="spellEnd"/>
-      <w:r>
-        <w:t>) • Your comments on how well the audit trail on the Git repository reflects your group’s work. You will presumably only be able to do this close to the time of submission.</w:t>
-      </w:r>
-    </w:p>
-    <w:p>
-      <w:pPr>
-        <w:pStyle w:val="ListParagraph"/>
-      </w:pPr>
+        <w:t>3. Project Tools</w:t>
+      </w:r>
+      <w:bookmarkEnd w:id="18"/>
+    </w:p>
+    <w:p/>
+    <w:p/>
+    <w:p>
+      <w:pPr>
+        <w:rPr>
+          <w:rFonts w:asciiTheme="majorHAnsi" w:eastAsiaTheme="majorEastAsia" w:hAnsiTheme="majorHAnsi" w:cstheme="majorBidi"/>
+          <w:b/>
+          <w:bCs/>
+          <w:color w:val="2F5496" w:themeColor="accent1" w:themeShade="BF"/>
+          <w:sz w:val="36"/>
+          <w:szCs w:val="28"/>
+        </w:rPr>
+      </w:pPr>
+      <w:r>
+        <w:br w:type="page"/>
+      </w:r>
     </w:p>
     <w:p>
       <w:pPr>
         <w:pStyle w:val="Heading1"/>
       </w:pPr>
-      <w:bookmarkStart w:id="16" w:name="_Toc37432342"/>
-      <w:r>
-        <w:t xml:space="preserve">Part 4: </w:t>
-      </w:r>
-      <w:r>
-        <w:t xml:space="preserve">Industry Data </w:t>
-      </w:r>
-      <w:proofErr w:type="gramStart"/>
-      <w:r>
-        <w:t>From</w:t>
-      </w:r>
-      <w:proofErr w:type="gramEnd"/>
-      <w:r>
-        <w:t xml:space="preserve"> Burning Glass – Create a matrix of preferred jobs.</w:t>
-      </w:r>
-      <w:bookmarkEnd w:id="16"/>
-      <w:r>
-        <w:t xml:space="preserve"> </w:t>
-      </w:r>
+      <w:bookmarkStart w:id="19" w:name="_Toc37435083"/>
+      <w:r>
+        <w:lastRenderedPageBreak/>
+        <w:t>4. IT Technologies</w:t>
+      </w:r>
+      <w:bookmarkEnd w:id="19"/>
     </w:p>
     <w:p/>
     <w:p>
       <w:pPr>
+        <w:rPr>
+          <w:rFonts w:asciiTheme="majorHAnsi" w:eastAsiaTheme="majorEastAsia" w:hAnsiTheme="majorHAnsi" w:cstheme="majorBidi"/>
+          <w:b/>
+          <w:bCs/>
+          <w:color w:val="2F5496" w:themeColor="accent1" w:themeShade="BF"/>
+          <w:sz w:val="36"/>
+          <w:szCs w:val="28"/>
+        </w:rPr>
+      </w:pPr>
+      <w:r>
+        <w:br w:type="page"/>
+      </w:r>
+    </w:p>
+    <w:p>
+      <w:pPr>
         <w:pStyle w:val="Heading1"/>
       </w:pPr>
-      <w:bookmarkStart w:id="17" w:name="_Toc37432343"/>
-      <w:r>
-        <w:t xml:space="preserve">Part 5: </w:t>
-      </w:r>
-      <w:r>
-        <w:t>Interview an IT professional.</w:t>
-      </w:r>
-      <w:bookmarkEnd w:id="17"/>
-      <w:r>
-        <w:t xml:space="preserve">   </w:t>
-      </w:r>
-    </w:p>
-    <w:p>
-      <w:pPr>
-        <w:pStyle w:val="ListParagraph"/>
-        <w:numPr>
-          <w:ilvl w:val="0"/>
-          <w:numId w:val="1"/>
-        </w:numPr>
-      </w:pPr>
-      <w:r>
-        <w:t xml:space="preserve">Add the question – how do you </w:t>
-      </w:r>
-      <w:proofErr w:type="spellStart"/>
-      <w:r>
-        <w:t>upskill</w:t>
-      </w:r>
-      <w:proofErr w:type="spellEnd"/>
-      <w:r>
-        <w:t xml:space="preserve"> and keep current in your current job noting how fast IT does change?</w:t>
-      </w:r>
-    </w:p>
-    <w:p>
-      <w:pPr>
-        <w:pStyle w:val="ListParagraph"/>
-        <w:numPr>
-          <w:ilvl w:val="0"/>
-          <w:numId w:val="1"/>
-        </w:numPr>
-      </w:pPr>
-      <w:r>
-        <w:t>Conclusion Paragraph – Reflect on the answers anything new/different than you were expecting.</w:t>
+      <w:bookmarkStart w:id="20" w:name="_Toc37435084"/>
+      <w:r>
+        <w:lastRenderedPageBreak/>
+        <w:t>5. Team Project</w:t>
+      </w:r>
+      <w:bookmarkEnd w:id="20"/>
+    </w:p>
+    <w:p>
+      <w:pPr>
+        <w:rPr>
+          <w:rFonts w:asciiTheme="majorHAnsi" w:eastAsiaTheme="majorEastAsia" w:hAnsiTheme="majorHAnsi" w:cstheme="majorBidi"/>
+          <w:b/>
+          <w:bCs/>
+          <w:color w:val="2F5496" w:themeColor="accent1" w:themeShade="BF"/>
+          <w:sz w:val="36"/>
+          <w:szCs w:val="28"/>
+        </w:rPr>
+      </w:pPr>
+      <w:r>
+        <w:br w:type="page"/>
       </w:r>
     </w:p>
     <w:p>
       <w:pPr>
         <w:pStyle w:val="Heading1"/>
       </w:pPr>
-      <w:bookmarkStart w:id="18" w:name="_Toc37432344"/>
-      <w:r>
-        <w:t xml:space="preserve">Part 6: </w:t>
-      </w:r>
-      <w:r>
-        <w:t>IT Technologies X 4</w:t>
-      </w:r>
-      <w:bookmarkEnd w:id="18"/>
-      <w:r>
-        <w:t xml:space="preserve"> </w:t>
-      </w:r>
-      <w:r>
-        <w:t xml:space="preserve">   </w:t>
-      </w:r>
-    </w:p>
-    <w:p>
-      <w:pPr>
-        <w:numPr>
-          <w:ilvl w:val="0"/>
-          <w:numId w:val="3"/>
-        </w:numPr>
-      </w:pPr>
-      <w:r>
-        <w:t xml:space="preserve">300 Words what is the likely impact? </w:t>
-      </w:r>
-    </w:p>
-    <w:p>
-      <w:pPr>
-        <w:pStyle w:val="ListParagraph"/>
-        <w:numPr>
-          <w:ilvl w:val="0"/>
-          <w:numId w:val="3"/>
-        </w:numPr>
-      </w:pPr>
-      <w:r>
-        <w:t xml:space="preserve">300 How will this affect </w:t>
-      </w:r>
-      <w:proofErr w:type="gramStart"/>
-      <w:r>
-        <w:t>you ?</w:t>
-      </w:r>
-      <w:proofErr w:type="gramEnd"/>
+      <w:bookmarkStart w:id="21" w:name="_Toc37435085"/>
+      <w:r>
+        <w:lastRenderedPageBreak/>
+        <w:t>6. Summary</w:t>
+      </w:r>
+      <w:bookmarkEnd w:id="21"/>
+    </w:p>
+    <w:p>
+      <w:pPr>
+        <w:rPr>
+          <w:rFonts w:asciiTheme="majorHAnsi" w:eastAsiaTheme="majorEastAsia" w:hAnsiTheme="majorHAnsi" w:cstheme="majorBidi"/>
+          <w:b/>
+          <w:bCs/>
+          <w:color w:val="2F5496" w:themeColor="accent1" w:themeShade="BF"/>
+          <w:sz w:val="36"/>
+          <w:szCs w:val="28"/>
+        </w:rPr>
+      </w:pPr>
+      <w:r>
+        <w:br w:type="page"/>
+      </w:r>
     </w:p>
     <w:p>
       <w:pPr>
         <w:pStyle w:val="Heading1"/>
       </w:pPr>
-      <w:bookmarkStart w:id="19" w:name="_Toc37432345"/>
-      <w:r>
-        <w:t>Part 7: Team Project</w:t>
-      </w:r>
-      <w:bookmarkEnd w:id="19"/>
+      <w:bookmarkStart w:id="22" w:name="_Toc37435086"/>
+      <w:r>
+        <w:lastRenderedPageBreak/>
+        <w:t>7. Feedback</w:t>
+      </w:r>
+      <w:bookmarkEnd w:id="22"/>
+    </w:p>
+    <w:p>
+      <w:r>
+        <w:br w:type="page"/>
+      </w:r>
     </w:p>
     <w:p>
       <w:pPr>
         <w:pStyle w:val="Heading1"/>
       </w:pPr>
-      <w:bookmarkStart w:id="20" w:name="_Toc37432346"/>
-      <w:r>
-        <w:t xml:space="preserve">Part </w:t>
-      </w:r>
-      <w:r>
-        <w:t>8</w:t>
-      </w:r>
-      <w:r>
-        <w:t xml:space="preserve">: </w:t>
-      </w:r>
-      <w:r>
-        <w:t>Feed back</w:t>
-      </w:r>
-      <w:bookmarkEnd w:id="20"/>
-      <w:r>
-        <w:t xml:space="preserve">   </w:t>
-      </w:r>
-    </w:p>
-    <w:p>
-      <w:pPr>
-        <w:pStyle w:val="ListParagraph"/>
-        <w:numPr>
-          <w:ilvl w:val="0"/>
-          <w:numId w:val="2"/>
-        </w:numPr>
-      </w:pPr>
-      <w:r>
-        <w:t>Group Reflection – How we went/ what could we do better for the future and what have/will we change</w:t>
-      </w:r>
-    </w:p>
-    <w:p>
-      <w:pPr>
-        <w:pStyle w:val="ListParagraph"/>
-        <w:numPr>
-          <w:ilvl w:val="0"/>
-          <w:numId w:val="2"/>
-        </w:numPr>
-      </w:pPr>
-      <w:r>
-        <w:t>200 words each</w:t>
-      </w:r>
-    </w:p>
-    <w:p>
-      <w:pPr>
-        <w:pStyle w:val="ListParagraph"/>
-        <w:numPr>
-          <w:ilvl w:val="0"/>
-          <w:numId w:val="2"/>
-        </w:numPr>
-      </w:pPr>
-      <w:r>
-        <w:t>400 words as a team</w:t>
-      </w:r>
-    </w:p>
-    <w:p>
-      <w:r>
-        <w:br w:type="page"/>
-      </w:r>
-    </w:p>
-    <w:p>
-      <w:pPr>
-        <w:pStyle w:val="Heading2"/>
-      </w:pPr>
-      <w:bookmarkStart w:id="21" w:name="_Toc37432347"/>
+      <w:bookmarkStart w:id="23" w:name="_Toc37435087"/>
       <w:r>
         <w:lastRenderedPageBreak/>
         <w:t>References</w:t>
       </w:r>
-      <w:bookmarkEnd w:id="21"/>
+      <w:bookmarkEnd w:id="23"/>
     </w:p>
     <w:p>
       <w:pPr>
@@ -6707,10 +7639,7 @@
       </w:rPr>
     </w:pPr>
     <w:r>
-      <w:t>Techstra-</w:t>
-    </w:r>
-    <w:r>
-      <w:t>One</w:t>
+      <w:t>Techstra-One</w:t>
     </w:r>
     <w:r>
       <w:tab/>
@@ -6757,7 +7686,7 @@
         <w:sz w:val="20"/>
         <w:szCs w:val="20"/>
       </w:rPr>
-      <w:t>5</w:t>
+      <w:t>14</w:t>
     </w:r>
     <w:r>
       <w:rPr>
@@ -6805,7 +7734,7 @@
         <w:sz w:val="20"/>
         <w:szCs w:val="20"/>
       </w:rPr>
-      <w:t>14</w:t>
+      <w:t>20</w:t>
     </w:r>
     <w:r>
       <w:rPr>
@@ -9074,66 +10003,6 @@
     </w:docPart>
     <w:docPart>
       <w:docPartPr>
-        <w:name w:val="9C96667F79E3453CA8C3665E2103CF0C"/>
-        <w:category>
-          <w:name w:val="General"/>
-          <w:gallery w:val="placeholder"/>
-        </w:category>
-        <w:types>
-          <w:type w:val="bbPlcHdr"/>
-        </w:types>
-        <w:behaviors>
-          <w:behavior w:val="content"/>
-        </w:behaviors>
-        <w:guid w:val="{AFF93427-1540-466F-921F-A609631FC219}"/>
-      </w:docPartPr>
-      <w:docPartBody>
-        <w:p>
-          <w:pPr>
-            <w:pStyle w:val="9C96667F79E3453CA8C3665E2103CF0C"/>
-          </w:pPr>
-          <w:r>
-            <w:rPr>
-              <w:b/>
-              <w:bCs/>
-            </w:rPr>
-            <w:t>[Type the author name]</w:t>
-          </w:r>
-        </w:p>
-      </w:docPartBody>
-    </w:docPart>
-    <w:docPart>
-      <w:docPartPr>
-        <w:name w:val="60CCDA972BBF475D9DB00E8FA35094A7"/>
-        <w:category>
-          <w:name w:val="General"/>
-          <w:gallery w:val="placeholder"/>
-        </w:category>
-        <w:types>
-          <w:type w:val="bbPlcHdr"/>
-        </w:types>
-        <w:behaviors>
-          <w:behavior w:val="content"/>
-        </w:behaviors>
-        <w:guid w:val="{21301D38-B57E-40BF-8409-7AE525ECD3CA}"/>
-      </w:docPartPr>
-      <w:docPartBody>
-        <w:p>
-          <w:pPr>
-            <w:pStyle w:val="60CCDA972BBF475D9DB00E8FA35094A7"/>
-          </w:pPr>
-          <w:r>
-            <w:rPr>
-              <w:b/>
-              <w:bCs/>
-            </w:rPr>
-            <w:t>[Pick the date]</w:t>
-          </w:r>
-        </w:p>
-      </w:docPartBody>
-    </w:docPart>
-    <w:docPart>
-      <w:docPartPr>
         <w:name w:val="62816279CA904705B1CB8BB6F74DC865"/>
         <w:category>
           <w:name w:val="General"/>
@@ -9154,6 +10023,36 @@
           </w:pPr>
           <w:r>
             <w:t>[Type the abstract of the document here. The abstract is typically a short summary of the contents of the document. Type the abstract of the document here. The abstract is typically a short summary of the contents of the document.]</w:t>
+          </w:r>
+        </w:p>
+      </w:docPartBody>
+    </w:docPart>
+    <w:docPart>
+      <w:docPartPr>
+        <w:name w:val="92B3544B48B144CE952DB51BBF1A1841"/>
+        <w:category>
+          <w:name w:val="General"/>
+          <w:gallery w:val="placeholder"/>
+        </w:category>
+        <w:types>
+          <w:type w:val="bbPlcHdr"/>
+        </w:types>
+        <w:behaviors>
+          <w:behavior w:val="content"/>
+        </w:behaviors>
+        <w:guid w:val="{E06B769B-DF50-4099-94B1-89550499B3BC}"/>
+      </w:docPartPr>
+      <w:docPartBody>
+        <w:p>
+          <w:pPr>
+            <w:pStyle w:val="92B3544B48B144CE952DB51BBF1A1841"/>
+          </w:pPr>
+          <w:r>
+            <w:rPr>
+              <w:b/>
+              <w:bCs/>
+            </w:rPr>
+            <w:t>[Pick the date]</w:t>
           </w:r>
         </w:p>
       </w:docPartBody>
@@ -9478,6 +10377,30 @@
     <w:name w:val="EECB1D6BC1AF491DAC90D04EE9B49C52"/>
     <w:rsid w:val="002609B0"/>
   </w:style>
+  <w:style w:type="paragraph" w:customStyle="1" w:styleId="06BD16C0013B4784A7CF502DED3B62AD">
+    <w:name w:val="06BD16C0013B4784A7CF502DED3B62AD"/>
+    <w:rsid w:val="002609B0"/>
+  </w:style>
+  <w:style w:type="paragraph" w:customStyle="1" w:styleId="7115DBB8BCAE4ACC9399524331F8823A">
+    <w:name w:val="7115DBB8BCAE4ACC9399524331F8823A"/>
+    <w:rsid w:val="002609B0"/>
+  </w:style>
+  <w:style w:type="paragraph" w:customStyle="1" w:styleId="4B7943A0532540089D1A74081F91F291">
+    <w:name w:val="4B7943A0532540089D1A74081F91F291"/>
+    <w:rsid w:val="002609B0"/>
+  </w:style>
+  <w:style w:type="paragraph" w:customStyle="1" w:styleId="0679639BF7ED4D24A2B04C10DCFB3EC3">
+    <w:name w:val="0679639BF7ED4D24A2B04C10DCFB3EC3"/>
+    <w:rsid w:val="002609B0"/>
+  </w:style>
+  <w:style w:type="paragraph" w:customStyle="1" w:styleId="92B3544B48B144CE952DB51BBF1A1841">
+    <w:name w:val="92B3544B48B144CE952DB51BBF1A1841"/>
+    <w:rsid w:val="002609B0"/>
+  </w:style>
+  <w:style w:type="paragraph" w:customStyle="1" w:styleId="57082F1C24C14B6EBEAA37ECDF5AEC42">
+    <w:name w:val="57082F1C24C14B6EBEAA37ECDF5AEC42"/>
+    <w:rsid w:val="002609B0"/>
+  </w:style>
 </w:styles>
 </file>
 
@@ -9698,6 +10621,30 @@
   </w:style>
   <w:style w:type="paragraph" w:customStyle="1" w:styleId="EECB1D6BC1AF491DAC90D04EE9B49C52">
     <w:name w:val="EECB1D6BC1AF491DAC90D04EE9B49C52"/>
+    <w:rsid w:val="002609B0"/>
+  </w:style>
+  <w:style w:type="paragraph" w:customStyle="1" w:styleId="06BD16C0013B4784A7CF502DED3B62AD">
+    <w:name w:val="06BD16C0013B4784A7CF502DED3B62AD"/>
+    <w:rsid w:val="002609B0"/>
+  </w:style>
+  <w:style w:type="paragraph" w:customStyle="1" w:styleId="7115DBB8BCAE4ACC9399524331F8823A">
+    <w:name w:val="7115DBB8BCAE4ACC9399524331F8823A"/>
+    <w:rsid w:val="002609B0"/>
+  </w:style>
+  <w:style w:type="paragraph" w:customStyle="1" w:styleId="4B7943A0532540089D1A74081F91F291">
+    <w:name w:val="4B7943A0532540089D1A74081F91F291"/>
+    <w:rsid w:val="002609B0"/>
+  </w:style>
+  <w:style w:type="paragraph" w:customStyle="1" w:styleId="0679639BF7ED4D24A2B04C10DCFB3EC3">
+    <w:name w:val="0679639BF7ED4D24A2B04C10DCFB3EC3"/>
+    <w:rsid w:val="002609B0"/>
+  </w:style>
+  <w:style w:type="paragraph" w:customStyle="1" w:styleId="92B3544B48B144CE952DB51BBF1A1841">
+    <w:name w:val="92B3544B48B144CE952DB51BBF1A1841"/>
+    <w:rsid w:val="002609B0"/>
+  </w:style>
+  <w:style w:type="paragraph" w:customStyle="1" w:styleId="57082F1C24C14B6EBEAA37ECDF5AEC42">
+    <w:name w:val="57082F1C24C14B6EBEAA37ECDF5AEC42"/>
     <w:rsid w:val="002609B0"/>
   </w:style>
 </w:styles>
@@ -10191,7 +11138,7 @@
 </file>
 
 <file path=customXml/itemProps5.xml><?xml version="1.0" encoding="utf-8"?>
-<ds:datastoreItem xmlns:ds="http://schemas.openxmlformats.org/officeDocument/2006/customXml" ds:itemID="{6CB4F22F-A77C-4F61-8A00-B100FD11DECB}">
+<ds:datastoreItem xmlns:ds="http://schemas.openxmlformats.org/officeDocument/2006/customXml" ds:itemID="{7213AEA0-B9E8-47B6-A7FE-0FDDC03F61E8}">
   <ds:schemaRefs>
     <ds:schemaRef ds:uri="http://schemas.openxmlformats.org/officeDocument/2006/bibliography"/>
   </ds:schemaRefs>

</xml_diff>

<commit_message>
added AI tech section
</commit_message>
<xml_diff>
--- a/Documents/A2_Report_TechstraOne.docx
+++ b/Documents/A2_Report_TechstraOne.docx
@@ -7,6 +7,7 @@
         <w:rPr>
           <w:rFonts w:asciiTheme="majorHAnsi" w:eastAsiaTheme="majorEastAsia" w:hAnsiTheme="majorHAnsi" w:cstheme="majorBidi"/>
           <w:caps/>
+          <w:lang w:val="en-GB" w:eastAsia="en-US"/>
         </w:rPr>
         <w:id w:val="1257483831"/>
         <w:docPartObj>
@@ -18,7 +19,6 @@
         <w:rPr>
           <w:rFonts w:asciiTheme="minorHAnsi" w:eastAsiaTheme="minorHAnsi" w:hAnsiTheme="minorHAnsi" w:cstheme="minorBidi"/>
           <w:caps w:val="0"/>
-          <w:lang w:val="en-GB" w:eastAsia="en-US"/>
         </w:rPr>
       </w:sdtEndPr>
       <w:sdtContent>
@@ -140,6 +140,7 @@
                 <w:dataBinding w:prefixMappings="xmlns:ns0='http://schemas.openxmlformats.org/package/2006/metadata/core-properties' xmlns:ns1='http://purl.org/dc/elements/1.1/'" w:xpath="/ns0:coreProperties[1]/ns1:title[1]" w:storeItemID="{6C3C8BC8-F283-45AE-878A-BAB7291924A1}"/>
                 <w:text/>
               </w:sdtPr>
+              <w:sdtEndPr/>
               <w:sdtContent>
                 <w:tc>
                   <w:tcPr>
@@ -210,6 +211,7 @@
                 <w:dataBinding w:prefixMappings="xmlns:ns0='http://schemas.openxmlformats.org/package/2006/metadata/core-properties' xmlns:ns1='http://purl.org/dc/elements/1.1/'" w:xpath="/ns0:coreProperties[1]/ns1:subject[1]" w:storeItemID="{6C3C8BC8-F283-45AE-878A-BAB7291924A1}"/>
                 <w:text/>
               </w:sdtPr>
+              <w:sdtEndPr/>
               <w:sdtContent>
                 <w:tc>
                   <w:tcPr>
@@ -762,6 +764,7 @@
                 <w:dataBinding w:prefixMappings="xmlns:ns0='http://schemas.microsoft.com/office/2006/coverPageProps'" w:xpath="/ns0:CoverPageProperties[1]/ns0:Abstract[1]" w:storeItemID="{55AF091B-3C7A-41E3-B477-F2FDAA23CFDA}"/>
                 <w:text/>
               </w:sdtPr>
+              <w:sdtEndPr/>
               <w:sdtContent>
                 <w:tc>
                   <w:tcPr>
@@ -808,6 +811,7 @@
                 <w:calendar w:val="gregorian"/>
               </w:date>
             </w:sdtPr>
+            <w:sdtEndPr/>
             <w:sdtContent>
               <w:r>
                 <w:rPr>
@@ -839,6 +843,15 @@
     </w:sdt>
     <w:sdt>
       <w:sdtPr>
+        <w:rPr>
+          <w:rFonts w:asciiTheme="minorHAnsi" w:eastAsiaTheme="minorHAnsi" w:hAnsiTheme="minorHAnsi" w:cstheme="minorBidi"/>
+          <w:b w:val="0"/>
+          <w:bCs w:val="0"/>
+          <w:color w:val="auto"/>
+          <w:sz w:val="22"/>
+          <w:szCs w:val="22"/>
+          <w:lang w:val="en-GB" w:eastAsia="en-US"/>
+        </w:rPr>
         <w:id w:val="-817029000"/>
         <w:docPartObj>
           <w:docPartGallery w:val="Table of Contents"/>
@@ -847,12 +860,7 @@
       </w:sdtPr>
       <w:sdtEndPr>
         <w:rPr>
-          <w:rFonts w:asciiTheme="minorHAnsi" w:eastAsiaTheme="minorHAnsi" w:hAnsiTheme="minorHAnsi" w:cstheme="minorBidi"/>
           <w:noProof/>
-          <w:color w:val="auto"/>
-          <w:sz w:val="22"/>
-          <w:szCs w:val="22"/>
-          <w:lang w:val="en-GB" w:eastAsia="en-US"/>
         </w:rPr>
       </w:sdtEndPr>
       <w:sdtContent>
@@ -888,7 +896,7 @@
           <w:r>
             <w:fldChar w:fldCharType="separate"/>
           </w:r>
-          <w:hyperlink w:anchor="_Toc37440977" w:history="1">
+          <w:hyperlink w:anchor="_Toc37442212" w:history="1">
             <w:r>
               <w:rPr>
                 <w:rStyle w:val="Hyperlink"/>
@@ -915,7 +923,7 @@
                 <w:noProof/>
                 <w:webHidden/>
               </w:rPr>
-              <w:instrText xml:space="preserve"> PAGEREF _Toc37440977 \h </w:instrText>
+              <w:instrText xml:space="preserve"> PAGEREF _Toc37442212 \h </w:instrText>
             </w:r>
             <w:r>
               <w:rPr>
@@ -958,7 +966,7 @@
               <w:lang w:val="en-AU" w:eastAsia="en-AU"/>
             </w:rPr>
           </w:pPr>
-          <w:hyperlink w:anchor="_Toc37440978" w:history="1">
+          <w:hyperlink w:anchor="_Toc37442213" w:history="1">
             <w:r>
               <w:rPr>
                 <w:rStyle w:val="Hyperlink"/>
@@ -985,7 +993,7 @@
                 <w:noProof/>
                 <w:webHidden/>
               </w:rPr>
-              <w:instrText xml:space="preserve"> PAGEREF _Toc37440978 \h </w:instrText>
+              <w:instrText xml:space="preserve"> PAGEREF _Toc37442213 \h </w:instrText>
             </w:r>
             <w:r>
               <w:rPr>
@@ -1028,7 +1036,7 @@
               <w:lang w:val="en-AU" w:eastAsia="en-AU"/>
             </w:rPr>
           </w:pPr>
-          <w:hyperlink w:anchor="_Toc37440979" w:history="1">
+          <w:hyperlink w:anchor="_Toc37442214" w:history="1">
             <w:r>
               <w:rPr>
                 <w:rStyle w:val="Hyperlink"/>
@@ -1055,7 +1063,7 @@
                 <w:noProof/>
                 <w:webHidden/>
               </w:rPr>
-              <w:instrText xml:space="preserve"> PAGEREF _Toc37440979 \h </w:instrText>
+              <w:instrText xml:space="preserve"> PAGEREF _Toc37442214 \h </w:instrText>
             </w:r>
             <w:r>
               <w:rPr>
@@ -1098,7 +1106,7 @@
               <w:lang w:val="en-AU" w:eastAsia="en-AU"/>
             </w:rPr>
           </w:pPr>
-          <w:hyperlink w:anchor="_Toc37440980" w:history="1">
+          <w:hyperlink w:anchor="_Toc37442215" w:history="1">
             <w:r>
               <w:rPr>
                 <w:rStyle w:val="Hyperlink"/>
@@ -1125,7 +1133,7 @@
                 <w:noProof/>
                 <w:webHidden/>
               </w:rPr>
-              <w:instrText xml:space="preserve"> PAGEREF _Toc37440980 \h </w:instrText>
+              <w:instrText xml:space="preserve"> PAGEREF _Toc37442215 \h </w:instrText>
             </w:r>
             <w:r>
               <w:rPr>
@@ -1168,7 +1176,7 @@
               <w:lang w:val="en-AU" w:eastAsia="en-AU"/>
             </w:rPr>
           </w:pPr>
-          <w:hyperlink w:anchor="_Toc37440981" w:history="1">
+          <w:hyperlink w:anchor="_Toc37442216" w:history="1">
             <w:r>
               <w:rPr>
                 <w:rStyle w:val="Hyperlink"/>
@@ -1195,7 +1203,7 @@
                 <w:noProof/>
                 <w:webHidden/>
               </w:rPr>
-              <w:instrText xml:space="preserve"> PAGEREF _Toc37440981 \h </w:instrText>
+              <w:instrText xml:space="preserve"> PAGEREF _Toc37442216 \h </w:instrText>
             </w:r>
             <w:r>
               <w:rPr>
@@ -1238,7 +1246,7 @@
               <w:lang w:val="en-AU" w:eastAsia="en-AU"/>
             </w:rPr>
           </w:pPr>
-          <w:hyperlink w:anchor="_Toc37440982" w:history="1">
+          <w:hyperlink w:anchor="_Toc37442217" w:history="1">
             <w:r>
               <w:rPr>
                 <w:rStyle w:val="Hyperlink"/>
@@ -1265,7 +1273,7 @@
                 <w:noProof/>
                 <w:webHidden/>
               </w:rPr>
-              <w:instrText xml:space="preserve"> PAGEREF _Toc37440982 \h </w:instrText>
+              <w:instrText xml:space="preserve"> PAGEREF _Toc37442217 \h </w:instrText>
             </w:r>
             <w:r>
               <w:rPr>
@@ -1308,7 +1316,7 @@
               <w:lang w:val="en-AU" w:eastAsia="en-AU"/>
             </w:rPr>
           </w:pPr>
-          <w:hyperlink w:anchor="_Toc37440983" w:history="1">
+          <w:hyperlink w:anchor="_Toc37442218" w:history="1">
             <w:r>
               <w:rPr>
                 <w:rStyle w:val="Hyperlink"/>
@@ -1335,7 +1343,7 @@
                 <w:noProof/>
                 <w:webHidden/>
               </w:rPr>
-              <w:instrText xml:space="preserve"> PAGEREF _Toc37440983 \h </w:instrText>
+              <w:instrText xml:space="preserve"> PAGEREF _Toc37442218 \h </w:instrText>
             </w:r>
             <w:r>
               <w:rPr>
@@ -1378,7 +1386,7 @@
               <w:lang w:val="en-AU" w:eastAsia="en-AU"/>
             </w:rPr>
           </w:pPr>
-          <w:hyperlink w:anchor="_Toc37440984" w:history="1">
+          <w:hyperlink w:anchor="_Toc37442219" w:history="1">
             <w:r>
               <w:rPr>
                 <w:rStyle w:val="Hyperlink"/>
@@ -1405,7 +1413,7 @@
                 <w:noProof/>
                 <w:webHidden/>
               </w:rPr>
-              <w:instrText xml:space="preserve"> PAGEREF _Toc37440984 \h </w:instrText>
+              <w:instrText xml:space="preserve"> PAGEREF _Toc37442219 \h </w:instrText>
             </w:r>
             <w:r>
               <w:rPr>
@@ -1448,7 +1456,7 @@
               <w:lang w:val="en-AU" w:eastAsia="en-AU"/>
             </w:rPr>
           </w:pPr>
-          <w:hyperlink w:anchor="_Toc37440985" w:history="1">
+          <w:hyperlink w:anchor="_Toc37442220" w:history="1">
             <w:r>
               <w:rPr>
                 <w:rStyle w:val="Hyperlink"/>
@@ -1475,7 +1483,7 @@
                 <w:noProof/>
                 <w:webHidden/>
               </w:rPr>
-              <w:instrText xml:space="preserve"> PAGEREF _Toc37440985 \h </w:instrText>
+              <w:instrText xml:space="preserve"> PAGEREF _Toc37442220 \h </w:instrText>
             </w:r>
             <w:r>
               <w:rPr>
@@ -1518,7 +1526,7 @@
               <w:lang w:val="en-AU" w:eastAsia="en-AU"/>
             </w:rPr>
           </w:pPr>
-          <w:hyperlink w:anchor="_Toc37440986" w:history="1">
+          <w:hyperlink w:anchor="_Toc37442221" w:history="1">
             <w:r>
               <w:rPr>
                 <w:rStyle w:val="Hyperlink"/>
@@ -1545,7 +1553,7 @@
                 <w:noProof/>
                 <w:webHidden/>
               </w:rPr>
-              <w:instrText xml:space="preserve"> PAGEREF _Toc37440986 \h </w:instrText>
+              <w:instrText xml:space="preserve"> PAGEREF _Toc37442221 \h </w:instrText>
             </w:r>
             <w:r>
               <w:rPr>
@@ -1588,7 +1596,7 @@
               <w:lang w:val="en-AU" w:eastAsia="en-AU"/>
             </w:rPr>
           </w:pPr>
-          <w:hyperlink w:anchor="_Toc37440987" w:history="1">
+          <w:hyperlink w:anchor="_Toc37442222" w:history="1">
             <w:r>
               <w:rPr>
                 <w:rStyle w:val="Hyperlink"/>
@@ -1615,7 +1623,7 @@
                 <w:noProof/>
                 <w:webHidden/>
               </w:rPr>
-              <w:instrText xml:space="preserve"> PAGEREF _Toc37440987 \h </w:instrText>
+              <w:instrText xml:space="preserve"> PAGEREF _Toc37442222 \h </w:instrText>
             </w:r>
             <w:r>
               <w:rPr>
@@ -1658,7 +1666,7 @@
               <w:lang w:val="en-AU" w:eastAsia="en-AU"/>
             </w:rPr>
           </w:pPr>
-          <w:hyperlink w:anchor="_Toc37440988" w:history="1">
+          <w:hyperlink w:anchor="_Toc37442223" w:history="1">
             <w:r>
               <w:rPr>
                 <w:rStyle w:val="Hyperlink"/>
@@ -1685,7 +1693,7 @@
                 <w:noProof/>
                 <w:webHidden/>
               </w:rPr>
-              <w:instrText xml:space="preserve"> PAGEREF _Toc37440988 \h </w:instrText>
+              <w:instrText xml:space="preserve"> PAGEREF _Toc37442223 \h </w:instrText>
             </w:r>
             <w:r>
               <w:rPr>
@@ -1728,7 +1736,7 @@
               <w:lang w:val="en-AU" w:eastAsia="en-AU"/>
             </w:rPr>
           </w:pPr>
-          <w:hyperlink w:anchor="_Toc37440989" w:history="1">
+          <w:hyperlink w:anchor="_Toc37442224" w:history="1">
             <w:r>
               <w:rPr>
                 <w:rStyle w:val="Hyperlink"/>
@@ -1755,7 +1763,7 @@
                 <w:noProof/>
                 <w:webHidden/>
               </w:rPr>
-              <w:instrText xml:space="preserve"> PAGEREF _Toc37440989 \h </w:instrText>
+              <w:instrText xml:space="preserve"> PAGEREF _Toc37442224 \h </w:instrText>
             </w:r>
             <w:r>
               <w:rPr>
@@ -1798,7 +1806,7 @@
               <w:lang w:val="en-AU" w:eastAsia="en-AU"/>
             </w:rPr>
           </w:pPr>
-          <w:hyperlink w:anchor="_Toc37440990" w:history="1">
+          <w:hyperlink w:anchor="_Toc37442225" w:history="1">
             <w:r>
               <w:rPr>
                 <w:rStyle w:val="Hyperlink"/>
@@ -1825,7 +1833,7 @@
                 <w:noProof/>
                 <w:webHidden/>
               </w:rPr>
-              <w:instrText xml:space="preserve"> PAGEREF _Toc37440990 \h </w:instrText>
+              <w:instrText xml:space="preserve"> PAGEREF _Toc37442225 \h </w:instrText>
             </w:r>
             <w:r>
               <w:rPr>
@@ -1868,7 +1876,7 @@
               <w:lang w:val="en-AU" w:eastAsia="en-AU"/>
             </w:rPr>
           </w:pPr>
-          <w:hyperlink w:anchor="_Toc37440991" w:history="1">
+          <w:hyperlink w:anchor="_Toc37442226" w:history="1">
             <w:r>
               <w:rPr>
                 <w:rStyle w:val="Hyperlink"/>
@@ -1895,7 +1903,7 @@
                 <w:noProof/>
                 <w:webHidden/>
               </w:rPr>
-              <w:instrText xml:space="preserve"> PAGEREF _Toc37440991 \h </w:instrText>
+              <w:instrText xml:space="preserve"> PAGEREF _Toc37442226 \h </w:instrText>
             </w:r>
             <w:r>
               <w:rPr>
@@ -1938,7 +1946,7 @@
               <w:lang w:val="en-AU" w:eastAsia="en-AU"/>
             </w:rPr>
           </w:pPr>
-          <w:hyperlink w:anchor="_Toc37440992" w:history="1">
+          <w:hyperlink w:anchor="_Toc37442227" w:history="1">
             <w:r>
               <w:rPr>
                 <w:rStyle w:val="Hyperlink"/>
@@ -1965,7 +1973,7 @@
                 <w:noProof/>
                 <w:webHidden/>
               </w:rPr>
-              <w:instrText xml:space="preserve"> PAGEREF _Toc37440992 \h </w:instrText>
+              <w:instrText xml:space="preserve"> PAGEREF _Toc37442227 \h </w:instrText>
             </w:r>
             <w:r>
               <w:rPr>
@@ -2008,7 +2016,7 @@
               <w:lang w:val="en-AU" w:eastAsia="en-AU"/>
             </w:rPr>
           </w:pPr>
-          <w:hyperlink w:anchor="_Toc37440993" w:history="1">
+          <w:hyperlink w:anchor="_Toc37442228" w:history="1">
             <w:r>
               <w:rPr>
                 <w:rStyle w:val="Hyperlink"/>
@@ -2035,7 +2043,7 @@
                 <w:noProof/>
                 <w:webHidden/>
               </w:rPr>
-              <w:instrText xml:space="preserve"> PAGEREF _Toc37440993 \h </w:instrText>
+              <w:instrText xml:space="preserve"> PAGEREF _Toc37442228 \h </w:instrText>
             </w:r>
             <w:r>
               <w:rPr>
@@ -2078,7 +2086,7 @@
               <w:lang w:val="en-AU" w:eastAsia="en-AU"/>
             </w:rPr>
           </w:pPr>
-          <w:hyperlink w:anchor="_Toc37440994" w:history="1">
+          <w:hyperlink w:anchor="_Toc37442229" w:history="1">
             <w:r>
               <w:rPr>
                 <w:rStyle w:val="Hyperlink"/>
@@ -2105,7 +2113,7 @@
                 <w:noProof/>
                 <w:webHidden/>
               </w:rPr>
-              <w:instrText xml:space="preserve"> PAGEREF _Toc37440994 \h </w:instrText>
+              <w:instrText xml:space="preserve"> PAGEREF _Toc37442229 \h </w:instrText>
             </w:r>
             <w:r>
               <w:rPr>
@@ -2148,7 +2156,7 @@
               <w:lang w:val="en-AU" w:eastAsia="en-AU"/>
             </w:rPr>
           </w:pPr>
-          <w:hyperlink w:anchor="_Toc37440995" w:history="1">
+          <w:hyperlink w:anchor="_Toc37442230" w:history="1">
             <w:r>
               <w:rPr>
                 <w:rStyle w:val="Hyperlink"/>
@@ -2175,7 +2183,7 @@
                 <w:noProof/>
                 <w:webHidden/>
               </w:rPr>
-              <w:instrText xml:space="preserve"> PAGEREF _Toc37440995 \h </w:instrText>
+              <w:instrText xml:space="preserve"> PAGEREF _Toc37442230 \h </w:instrText>
             </w:r>
             <w:r>
               <w:rPr>
@@ -2196,6 +2204,286 @@
                 <w:webHidden/>
               </w:rPr>
               <w:t>21</w:t>
+            </w:r>
+            <w:r>
+              <w:rPr>
+                <w:noProof/>
+                <w:webHidden/>
+              </w:rPr>
+              <w:fldChar w:fldCharType="end"/>
+            </w:r>
+          </w:hyperlink>
+        </w:p>
+        <w:p>
+          <w:pPr>
+            <w:pStyle w:val="TOC2"/>
+            <w:tabs>
+              <w:tab w:val="right" w:leader="dot" w:pos="9016"/>
+            </w:tabs>
+            <w:rPr>
+              <w:rFonts w:eastAsiaTheme="minorEastAsia"/>
+              <w:noProof/>
+              <w:lang w:val="en-AU" w:eastAsia="en-AU"/>
+            </w:rPr>
+          </w:pPr>
+          <w:hyperlink w:anchor="_Toc37442231" w:history="1">
+            <w:r>
+              <w:rPr>
+                <w:rStyle w:val="Hyperlink"/>
+                <w:noProof/>
+              </w:rPr>
+              <w:t>4.1 Cyber Security</w:t>
+            </w:r>
+            <w:r>
+              <w:rPr>
+                <w:noProof/>
+                <w:webHidden/>
+              </w:rPr>
+              <w:tab/>
+            </w:r>
+            <w:r>
+              <w:rPr>
+                <w:noProof/>
+                <w:webHidden/>
+              </w:rPr>
+              <w:fldChar w:fldCharType="begin"/>
+            </w:r>
+            <w:r>
+              <w:rPr>
+                <w:noProof/>
+                <w:webHidden/>
+              </w:rPr>
+              <w:instrText xml:space="preserve"> PAGEREF _Toc37442231 \h </w:instrText>
+            </w:r>
+            <w:r>
+              <w:rPr>
+                <w:noProof/>
+                <w:webHidden/>
+              </w:rPr>
+            </w:r>
+            <w:r>
+              <w:rPr>
+                <w:noProof/>
+                <w:webHidden/>
+              </w:rPr>
+              <w:fldChar w:fldCharType="separate"/>
+            </w:r>
+            <w:r>
+              <w:rPr>
+                <w:noProof/>
+                <w:webHidden/>
+              </w:rPr>
+              <w:t>21</w:t>
+            </w:r>
+            <w:r>
+              <w:rPr>
+                <w:noProof/>
+                <w:webHidden/>
+              </w:rPr>
+              <w:fldChar w:fldCharType="end"/>
+            </w:r>
+          </w:hyperlink>
+        </w:p>
+        <w:p>
+          <w:pPr>
+            <w:pStyle w:val="TOC2"/>
+            <w:tabs>
+              <w:tab w:val="right" w:leader="dot" w:pos="9016"/>
+            </w:tabs>
+            <w:rPr>
+              <w:rFonts w:eastAsiaTheme="minorEastAsia"/>
+              <w:noProof/>
+              <w:lang w:val="en-AU" w:eastAsia="en-AU"/>
+            </w:rPr>
+          </w:pPr>
+          <w:hyperlink w:anchor="_Toc37442232" w:history="1">
+            <w:r>
+              <w:rPr>
+                <w:rStyle w:val="Hyperlink"/>
+                <w:noProof/>
+              </w:rPr>
+              <w:t>4.2 Technology 2</w:t>
+            </w:r>
+            <w:r>
+              <w:rPr>
+                <w:noProof/>
+                <w:webHidden/>
+              </w:rPr>
+              <w:tab/>
+            </w:r>
+            <w:r>
+              <w:rPr>
+                <w:noProof/>
+                <w:webHidden/>
+              </w:rPr>
+              <w:fldChar w:fldCharType="begin"/>
+            </w:r>
+            <w:r>
+              <w:rPr>
+                <w:noProof/>
+                <w:webHidden/>
+              </w:rPr>
+              <w:instrText xml:space="preserve"> PAGEREF _Toc37442232 \h </w:instrText>
+            </w:r>
+            <w:r>
+              <w:rPr>
+                <w:noProof/>
+                <w:webHidden/>
+              </w:rPr>
+            </w:r>
+            <w:r>
+              <w:rPr>
+                <w:noProof/>
+                <w:webHidden/>
+              </w:rPr>
+              <w:fldChar w:fldCharType="separate"/>
+            </w:r>
+            <w:r>
+              <w:rPr>
+                <w:noProof/>
+                <w:webHidden/>
+              </w:rPr>
+              <w:t>22</w:t>
+            </w:r>
+            <w:r>
+              <w:rPr>
+                <w:noProof/>
+                <w:webHidden/>
+              </w:rPr>
+              <w:fldChar w:fldCharType="end"/>
+            </w:r>
+          </w:hyperlink>
+        </w:p>
+        <w:p>
+          <w:pPr>
+            <w:pStyle w:val="TOC2"/>
+            <w:tabs>
+              <w:tab w:val="right" w:leader="dot" w:pos="9016"/>
+            </w:tabs>
+            <w:rPr>
+              <w:rFonts w:eastAsiaTheme="minorEastAsia"/>
+              <w:noProof/>
+              <w:lang w:val="en-AU" w:eastAsia="en-AU"/>
+            </w:rPr>
+          </w:pPr>
+          <w:hyperlink w:anchor="_Toc37442233" w:history="1">
+            <w:r>
+              <w:rPr>
+                <w:rStyle w:val="Hyperlink"/>
+                <w:noProof/>
+              </w:rPr>
+              <w:t>4.3 Technology 3</w:t>
+            </w:r>
+            <w:r>
+              <w:rPr>
+                <w:noProof/>
+                <w:webHidden/>
+              </w:rPr>
+              <w:tab/>
+            </w:r>
+            <w:r>
+              <w:rPr>
+                <w:noProof/>
+                <w:webHidden/>
+              </w:rPr>
+              <w:fldChar w:fldCharType="begin"/>
+            </w:r>
+            <w:r>
+              <w:rPr>
+                <w:noProof/>
+                <w:webHidden/>
+              </w:rPr>
+              <w:instrText xml:space="preserve"> PAGEREF _Toc37442233 \h </w:instrText>
+            </w:r>
+            <w:r>
+              <w:rPr>
+                <w:noProof/>
+                <w:webHidden/>
+              </w:rPr>
+            </w:r>
+            <w:r>
+              <w:rPr>
+                <w:noProof/>
+                <w:webHidden/>
+              </w:rPr>
+              <w:fldChar w:fldCharType="separate"/>
+            </w:r>
+            <w:r>
+              <w:rPr>
+                <w:noProof/>
+                <w:webHidden/>
+              </w:rPr>
+              <w:t>22</w:t>
+            </w:r>
+            <w:r>
+              <w:rPr>
+                <w:noProof/>
+                <w:webHidden/>
+              </w:rPr>
+              <w:fldChar w:fldCharType="end"/>
+            </w:r>
+          </w:hyperlink>
+        </w:p>
+        <w:p>
+          <w:pPr>
+            <w:pStyle w:val="TOC2"/>
+            <w:tabs>
+              <w:tab w:val="right" w:leader="dot" w:pos="9016"/>
+            </w:tabs>
+            <w:rPr>
+              <w:rFonts w:eastAsiaTheme="minorEastAsia"/>
+              <w:noProof/>
+              <w:lang w:val="en-AU" w:eastAsia="en-AU"/>
+            </w:rPr>
+          </w:pPr>
+          <w:hyperlink w:anchor="_Toc37442234" w:history="1">
+            <w:r>
+              <w:rPr>
+                <w:rStyle w:val="Hyperlink"/>
+                <w:noProof/>
+              </w:rPr>
+              <w:t>4.4 Technology 4</w:t>
+            </w:r>
+            <w:r>
+              <w:rPr>
+                <w:noProof/>
+                <w:webHidden/>
+              </w:rPr>
+              <w:tab/>
+            </w:r>
+            <w:r>
+              <w:rPr>
+                <w:noProof/>
+                <w:webHidden/>
+              </w:rPr>
+              <w:fldChar w:fldCharType="begin"/>
+            </w:r>
+            <w:r>
+              <w:rPr>
+                <w:noProof/>
+                <w:webHidden/>
+              </w:rPr>
+              <w:instrText xml:space="preserve"> PAGEREF _Toc37442234 \h </w:instrText>
+            </w:r>
+            <w:r>
+              <w:rPr>
+                <w:noProof/>
+                <w:webHidden/>
+              </w:rPr>
+            </w:r>
+            <w:r>
+              <w:rPr>
+                <w:noProof/>
+                <w:webHidden/>
+              </w:rPr>
+              <w:fldChar w:fldCharType="separate"/>
+            </w:r>
+            <w:r>
+              <w:rPr>
+                <w:noProof/>
+                <w:webHidden/>
+              </w:rPr>
+              <w:t>22</w:t>
             </w:r>
             <w:r>
               <w:rPr>
@@ -2218,7 +2506,7 @@
               <w:lang w:val="en-AU" w:eastAsia="en-AU"/>
             </w:rPr>
           </w:pPr>
-          <w:hyperlink w:anchor="_Toc37440996" w:history="1">
+          <w:hyperlink w:anchor="_Toc37442235" w:history="1">
             <w:r>
               <w:rPr>
                 <w:rStyle w:val="Hyperlink"/>
@@ -2245,7 +2533,7 @@
                 <w:noProof/>
                 <w:webHidden/>
               </w:rPr>
-              <w:instrText xml:space="preserve"> PAGEREF _Toc37440996 \h </w:instrText>
+              <w:instrText xml:space="preserve"> PAGEREF _Toc37442235 \h </w:instrText>
             </w:r>
             <w:r>
               <w:rPr>
@@ -2265,7 +2553,7 @@
                 <w:noProof/>
                 <w:webHidden/>
               </w:rPr>
-              <w:t>22</w:t>
+              <w:t>24</w:t>
             </w:r>
             <w:r>
               <w:rPr>
@@ -2288,7 +2576,7 @@
               <w:lang w:val="en-AU" w:eastAsia="en-AU"/>
             </w:rPr>
           </w:pPr>
-          <w:hyperlink w:anchor="_Toc37440997" w:history="1">
+          <w:hyperlink w:anchor="_Toc37442236" w:history="1">
             <w:r>
               <w:rPr>
                 <w:rStyle w:val="Hyperlink"/>
@@ -2315,7 +2603,7 @@
                 <w:noProof/>
                 <w:webHidden/>
               </w:rPr>
-              <w:instrText xml:space="preserve"> PAGEREF _Toc37440997 \h </w:instrText>
+              <w:instrText xml:space="preserve"> PAGEREF _Toc37442236 \h </w:instrText>
             </w:r>
             <w:r>
               <w:rPr>
@@ -2335,7 +2623,7 @@
                 <w:noProof/>
                 <w:webHidden/>
               </w:rPr>
-              <w:t>23</w:t>
+              <w:t>25</w:t>
             </w:r>
             <w:r>
               <w:rPr>
@@ -2358,7 +2646,7 @@
               <w:lang w:val="en-AU" w:eastAsia="en-AU"/>
             </w:rPr>
           </w:pPr>
-          <w:hyperlink w:anchor="_Toc37440998" w:history="1">
+          <w:hyperlink w:anchor="_Toc37442237" w:history="1">
             <w:r>
               <w:rPr>
                 <w:rStyle w:val="Hyperlink"/>
@@ -2385,7 +2673,7 @@
                 <w:noProof/>
                 <w:webHidden/>
               </w:rPr>
-              <w:instrText xml:space="preserve"> PAGEREF _Toc37440998 \h </w:instrText>
+              <w:instrText xml:space="preserve"> PAGEREF _Toc37442237 \h </w:instrText>
             </w:r>
             <w:r>
               <w:rPr>
@@ -2405,7 +2693,7 @@
                 <w:noProof/>
                 <w:webHidden/>
               </w:rPr>
-              <w:t>24</w:t>
+              <w:t>26</w:t>
             </w:r>
             <w:r>
               <w:rPr>
@@ -2428,7 +2716,7 @@
               <w:lang w:val="en-AU" w:eastAsia="en-AU"/>
             </w:rPr>
           </w:pPr>
-          <w:hyperlink w:anchor="_Toc37440999" w:history="1">
+          <w:hyperlink w:anchor="_Toc37442238" w:history="1">
             <w:r>
               <w:rPr>
                 <w:rStyle w:val="Hyperlink"/>
@@ -2455,7 +2743,7 @@
                 <w:noProof/>
                 <w:webHidden/>
               </w:rPr>
-              <w:instrText xml:space="preserve"> PAGEREF _Toc37440999 \h </w:instrText>
+              <w:instrText xml:space="preserve"> PAGEREF _Toc37442238 \h </w:instrText>
             </w:r>
             <w:r>
               <w:rPr>
@@ -2475,7 +2763,7 @@
                 <w:noProof/>
                 <w:webHidden/>
               </w:rPr>
-              <w:t>25</w:t>
+              <w:t>27</w:t>
             </w:r>
             <w:r>
               <w:rPr>
@@ -2520,7 +2808,7 @@
       <w:pPr>
         <w:pStyle w:val="Heading1"/>
       </w:pPr>
-      <w:bookmarkStart w:id="0" w:name="_Toc37440977"/>
+      <w:bookmarkStart w:id="0" w:name="_Toc37442212"/>
       <w:r>
         <w:lastRenderedPageBreak/>
         <w:t xml:space="preserve">1. </w:t>
@@ -2599,7 +2887,7 @@
         <w:pStyle w:val="Heading1"/>
         <w:spacing w:after="100" w:afterAutospacing="1"/>
       </w:pPr>
-      <w:bookmarkStart w:id="1" w:name="_Toc37440978"/>
+      <w:bookmarkStart w:id="1" w:name="_Toc37442213"/>
       <w:proofErr w:type="gramStart"/>
       <w:r>
         <w:lastRenderedPageBreak/>
@@ -2622,7 +2910,7 @@
         <w:pStyle w:val="Heading2"/>
         <w:spacing w:after="360"/>
       </w:pPr>
-      <w:bookmarkStart w:id="2" w:name="_Toc37440979"/>
+      <w:bookmarkStart w:id="2" w:name="_Toc37442214"/>
       <w:r>
         <w:t>2.1 Team Introduction</w:t>
       </w:r>
@@ -2632,7 +2920,7 @@
       <w:pPr>
         <w:pStyle w:val="Heading3"/>
       </w:pPr>
-      <w:bookmarkStart w:id="3" w:name="_Toc37440980"/>
+      <w:bookmarkStart w:id="3" w:name="_Toc37442215"/>
       <w:r>
         <w:t xml:space="preserve">2.1.1 </w:t>
       </w:r>
@@ -2660,7 +2948,7 @@
       <w:pPr>
         <w:pStyle w:val="Heading3"/>
       </w:pPr>
-      <w:bookmarkStart w:id="4" w:name="_Toc37440981"/>
+      <w:bookmarkStart w:id="4" w:name="_Toc37442216"/>
       <w:r>
         <w:t xml:space="preserve">2.1.2 </w:t>
       </w:r>
@@ -2691,7 +2979,7 @@
       <w:pPr>
         <w:pStyle w:val="Heading3"/>
       </w:pPr>
-      <w:bookmarkStart w:id="5" w:name="_Toc37440982"/>
+      <w:bookmarkStart w:id="5" w:name="_Toc37442217"/>
       <w:r>
         <w:t xml:space="preserve">2.1.3 </w:t>
       </w:r>
@@ -2738,7 +3026,7 @@
       <w:pPr>
         <w:pStyle w:val="Heading3"/>
       </w:pPr>
-      <w:bookmarkStart w:id="6" w:name="_Toc37440983"/>
+      <w:bookmarkStart w:id="6" w:name="_Toc37442218"/>
       <w:r>
         <w:lastRenderedPageBreak/>
         <w:t xml:space="preserve">2.1.4 </w:t>
@@ -2818,7 +3106,7 @@
       <w:pPr>
         <w:pStyle w:val="Heading3"/>
       </w:pPr>
-      <w:bookmarkStart w:id="7" w:name="_Toc37440984"/>
+      <w:bookmarkStart w:id="7" w:name="_Toc37442219"/>
       <w:r>
         <w:t xml:space="preserve">2.1.5 </w:t>
       </w:r>
@@ -2875,7 +3163,7 @@
       <w:pPr>
         <w:pStyle w:val="Heading3"/>
       </w:pPr>
-      <w:bookmarkStart w:id="8" w:name="_Toc37440985"/>
+      <w:bookmarkStart w:id="8" w:name="_Toc37442220"/>
       <w:r>
         <w:t>2.1.</w:t>
       </w:r>
@@ -2910,7 +3198,7 @@
       <w:pPr>
         <w:pStyle w:val="Heading2"/>
       </w:pPr>
-      <w:bookmarkStart w:id="9" w:name="_Toc37440986"/>
+      <w:bookmarkStart w:id="9" w:name="_Toc37442221"/>
       <w:r>
         <w:lastRenderedPageBreak/>
         <w:t xml:space="preserve">2.2 </w:t>
@@ -2927,7 +3215,7 @@
       <w:pPr>
         <w:pStyle w:val="Heading3"/>
       </w:pPr>
-      <w:bookmarkStart w:id="10" w:name="_Toc37440987"/>
+      <w:bookmarkStart w:id="10" w:name="_Toc37442222"/>
       <w:r>
         <w:t xml:space="preserve">2.2.1 </w:t>
       </w:r>
@@ -5030,7 +5318,7 @@
       <w:pPr>
         <w:pStyle w:val="Heading3"/>
       </w:pPr>
-      <w:bookmarkStart w:id="11" w:name="_Toc37440988"/>
+      <w:bookmarkStart w:id="11" w:name="_Toc37442223"/>
       <w:r>
         <w:rPr>
           <w:bCs w:val="0"/>
@@ -5319,7 +5607,7 @@
       <w:pPr>
         <w:pStyle w:val="Heading3"/>
       </w:pPr>
-      <w:bookmarkStart w:id="12" w:name="_Toc37440989"/>
+      <w:bookmarkStart w:id="12" w:name="_Toc37442224"/>
       <w:r>
         <w:lastRenderedPageBreak/>
         <w:t xml:space="preserve">2.2.3 </w:t>
@@ -6480,7 +6768,7 @@
       <w:pPr>
         <w:pStyle w:val="Heading2"/>
       </w:pPr>
-      <w:bookmarkStart w:id="13" w:name="_Toc37440990"/>
+      <w:bookmarkStart w:id="13" w:name="_Toc37442225"/>
       <w:r>
         <w:lastRenderedPageBreak/>
         <w:t>2.</w:t>
@@ -6497,7 +6785,7 @@
       <w:pPr>
         <w:pStyle w:val="Heading3"/>
       </w:pPr>
-      <w:bookmarkStart w:id="14" w:name="_Toc37440991"/>
+      <w:bookmarkStart w:id="14" w:name="_Toc37442226"/>
       <w:r>
         <w:t xml:space="preserve">2.3.1 </w:t>
       </w:r>
@@ -8263,12 +8551,30 @@
           <w:bCs/>
         </w:rPr>
       </w:pPr>
+      <w:proofErr w:type="spellStart"/>
       <w:r>
         <w:rPr>
           <w:rFonts w:asciiTheme="majorHAnsi" w:eastAsiaTheme="majorEastAsia" w:hAnsiTheme="majorHAnsi" w:cstheme="majorBidi"/>
           <w:bCs/>
         </w:rPr>
-        <w:t xml:space="preserve">Templating Languages (Twig, </w:t>
+        <w:t>Temp</w:t>
+      </w:r>
+      <w:bookmarkStart w:id="15" w:name="_GoBack"/>
+      <w:bookmarkEnd w:id="15"/>
+      <w:r>
+        <w:rPr>
+          <w:rFonts w:asciiTheme="majorHAnsi" w:eastAsiaTheme="majorEastAsia" w:hAnsiTheme="majorHAnsi" w:cstheme="majorBidi"/>
+          <w:bCs/>
+        </w:rPr>
+        <w:t>lating</w:t>
+      </w:r>
+      <w:proofErr w:type="spellEnd"/>
+      <w:r>
+        <w:rPr>
+          <w:rFonts w:asciiTheme="majorHAnsi" w:eastAsiaTheme="majorEastAsia" w:hAnsiTheme="majorHAnsi" w:cstheme="majorBidi"/>
+          <w:bCs/>
+        </w:rPr>
+        <w:t xml:space="preserve"> Languages (Twig, </w:t>
       </w:r>
       <w:proofErr w:type="spellStart"/>
       <w:r>
@@ -8769,19 +9075,7 @@
                               <w:rPr>
                                 <w:i/>
                               </w:rPr>
-                              <w:t>Figure 2.3.1</w:t>
-                            </w:r>
-                            <w:r>
-                              <w:rPr>
-                                <w:i/>
-                              </w:rPr>
-                              <w:t xml:space="preserve">.1: </w:t>
-                            </w:r>
-                            <w:r>
-                              <w:rPr>
-                                <w:i/>
-                              </w:rPr>
-                              <w:t>Overlapping required skills</w:t>
+                              <w:t>Figure 2.3.1.1: Overlapping required skills</w:t>
                             </w:r>
                           </w:p>
                         </w:txbxContent>
@@ -8816,19 +9110,7 @@
                         <w:rPr>
                           <w:i/>
                         </w:rPr>
-                        <w:t>Figure 2.3.1</w:t>
-                      </w:r>
-                      <w:r>
-                        <w:rPr>
-                          <w:i/>
-                        </w:rPr>
-                        <w:t xml:space="preserve">.1: </w:t>
-                      </w:r>
-                      <w:r>
-                        <w:rPr>
-                          <w:i/>
-                        </w:rPr>
-                        <w:t>Overlapping required skills</w:t>
+                        <w:t>Figure 2.3.1.1: Overlapping required skills</w:t>
                       </w:r>
                     </w:p>
                   </w:txbxContent>
@@ -8929,14 +9211,14 @@
       <w:pPr>
         <w:pStyle w:val="Heading3"/>
       </w:pPr>
-      <w:bookmarkStart w:id="15" w:name="_Toc37440992"/>
+      <w:bookmarkStart w:id="16" w:name="_Toc37442227"/>
       <w:r>
         <w:t>2.3.2</w:t>
       </w:r>
       <w:r>
         <w:t xml:space="preserve"> Industry Data Review</w:t>
       </w:r>
-      <w:bookmarkEnd w:id="15"/>
+      <w:bookmarkEnd w:id="16"/>
     </w:p>
     <w:p>
       <w:pPr>
@@ -9258,7 +9540,7 @@
       <w:pPr>
         <w:pStyle w:val="Heading3"/>
       </w:pPr>
-      <w:bookmarkStart w:id="16" w:name="_Toc37440993"/>
+      <w:bookmarkStart w:id="17" w:name="_Toc37442228"/>
       <w:r>
         <w:lastRenderedPageBreak/>
         <w:t>2.3.3</w:t>
@@ -9266,7 +9548,7 @@
       <w:r>
         <w:t xml:space="preserve"> Interview with an IT Professional.</w:t>
       </w:r>
-      <w:bookmarkEnd w:id="16"/>
+      <w:bookmarkEnd w:id="17"/>
       <w:r>
         <w:t xml:space="preserve"> </w:t>
       </w:r>
@@ -9768,8 +10050,19 @@
       </w:r>
     </w:p>
     <w:p>
-      <w:r>
-        <w:t xml:space="preserve">This interview was recorded with the permission of David.  An audio transcript is available on the team website. </w:t>
+      <w:pPr>
+        <w:rPr>
+          <w:color w:val="FF0000"/>
+        </w:rPr>
+      </w:pPr>
+      <w:r>
+        <w:t>This interview was recorded with the permission of David</w:t>
+      </w:r>
+      <w:r>
+        <w:rPr>
+          <w:color w:val="FF0000"/>
+        </w:rPr>
+        <w:t xml:space="preserve">.  An audio transcript is available on the team website. </w:t>
       </w:r>
     </w:p>
     <w:p>
@@ -9810,12 +10103,12 @@
       <w:pPr>
         <w:pStyle w:val="Heading1"/>
       </w:pPr>
-      <w:bookmarkStart w:id="17" w:name="_Toc37440994"/>
+      <w:bookmarkStart w:id="18" w:name="_Toc37442229"/>
       <w:r>
         <w:lastRenderedPageBreak/>
         <w:t>3. Project Tools</w:t>
       </w:r>
-      <w:bookmarkEnd w:id="17"/>
+      <w:bookmarkEnd w:id="18"/>
     </w:p>
     <w:p/>
     <w:p>
@@ -9824,8 +10117,6 @@
           <w:color w:val="FF0000"/>
         </w:rPr>
       </w:pPr>
-      <w:bookmarkStart w:id="18" w:name="_GoBack"/>
-      <w:bookmarkEnd w:id="18"/>
       <w:r>
         <w:rPr>
           <w:color w:val="FF0000"/>
@@ -9964,7 +10255,7 @@
       <w:pPr>
         <w:pStyle w:val="Heading1"/>
       </w:pPr>
-      <w:bookmarkStart w:id="19" w:name="_Toc37440995"/>
+      <w:bookmarkStart w:id="19" w:name="_Toc37442230"/>
       <w:r>
         <w:lastRenderedPageBreak/>
         <w:t>4. IT Technologies</w:t>
@@ -9976,9 +10267,11 @@
       <w:pPr>
         <w:pStyle w:val="Heading2"/>
       </w:pPr>
+      <w:bookmarkStart w:id="20" w:name="_Toc37442231"/>
       <w:r>
         <w:t>4.1 Cyber Security</w:t>
       </w:r>
+      <w:bookmarkEnd w:id="20"/>
     </w:p>
     <w:p>
       <w:r>
@@ -9987,19 +10280,7 @@
     </w:p>
     <w:p>
       <w:r>
-        <w:t xml:space="preserve">Check Point Software Technologies has recently released IoT Security offering a </w:t>
-      </w:r>
-      <w:r>
-        <w:t>cyber-security</w:t>
-      </w:r>
-      <w:r>
-        <w:t xml:space="preserve"> solution for different IoT environments using components provided by Check Point, including Check Point Security Management, Checkpoint Security Gateways, IoT Discovery Engine (using third party partners) and IoT </w:t>
-      </w:r>
-      <w:r>
-        <w:t>Nano</w:t>
-      </w:r>
-      <w:r>
-        <w:t xml:space="preserve"> agent.</w:t>
+        <w:t>Check Point Software Technologies has recently released IoT Security offering a cyber-security solution for different IoT environments using components provided by Check Point, including Check Point Security Management, Checkpoint Security Gateways, IoT Discovery Engine (using third party partners) and IoT Nano agent.</w:t>
       </w:r>
     </w:p>
     <w:p>
@@ -10052,13 +10333,7 @@
       </w:r>
       <w:proofErr w:type="gramEnd"/>
       <w:r>
-        <w:t xml:space="preserve"> jobs available in the cyber security field when AI becomes more cognitive and can make better and more human </w:t>
-      </w:r>
-      <w:r>
-        <w:t xml:space="preserve">decisions. </w:t>
-      </w:r>
-      <w:r>
-        <w:t>Companies would benefit greatly by having effective protections on their devices and ensuring that the devices connected are doing the job they are supposed to as well as effectively analysing if a certain device is at risk. If new devices are purchased by the company they can be added to the network immediately with no need to add security policies and will be constantly monitored and analysed from the start. If the company owns devices that are no longer being patched by the manufacturer then the technology will create its own patches for it ensuring that it remains protected from potential attacks.</w:t>
+        <w:t xml:space="preserve"> jobs available in the cyber security field when AI becomes more cognitive and can make better and more human decisions. Companies would benefit greatly by having effective protections on their devices and ensuring that the devices connected are doing the job they are supposed to as well as effectively analysing if a certain device is at risk. If new devices are purchased by the company they can be added to the network immediately with no need to add security policies and will be constantly monitored and analysed from the start. If the company owns devices that are no longer being patched by the manufacturer then the technology will create its own patches for it ensuring that it remains protected from potential attacks.</w:t>
       </w:r>
     </w:p>
     <w:p/>
@@ -10071,27 +10346,420 @@
       <w:pPr>
         <w:pStyle w:val="Heading2"/>
       </w:pPr>
-      <w:r>
-        <w:t>4.2 Technology 2</w:t>
+      <w:bookmarkStart w:id="21" w:name="_Toc37442232"/>
+      <w:r>
+        <w:t xml:space="preserve">4.2 </w:t>
+      </w:r>
+      <w:bookmarkEnd w:id="21"/>
+      <w:r>
+        <w:t>Machine Learning</w:t>
+      </w:r>
+    </w:p>
+    <w:p>
+      <w:pPr>
+        <w:pStyle w:val="Heading4"/>
+      </w:pPr>
+      <w:r>
+        <w:t>Introduction</w:t>
+      </w:r>
+    </w:p>
+    <w:p>
+      <w:r>
+        <w:t xml:space="preserve">Artificial intelligence has become a big part of everyday life. </w:t>
+      </w:r>
+      <w:proofErr w:type="spellStart"/>
+      <w:r>
+        <w:t>Siri</w:t>
+      </w:r>
+      <w:proofErr w:type="spellEnd"/>
+      <w:r>
+        <w:t xml:space="preserve"> sorts out our calendar and reminds us about appointments, </w:t>
+      </w:r>
+      <w:proofErr w:type="spellStart"/>
+      <w:r>
+        <w:t>Alexa</w:t>
+      </w:r>
+      <w:proofErr w:type="spellEnd"/>
+      <w:r>
+        <w:t xml:space="preserve"> orders online purchases and plays our favourite party mix, businesses send out personalised catalogues based off your previous purchases and search history. All of these technologies are the result of advances in artificial intelligence. Of course none of these technologies would be possible without three key components, Data mining, </w:t>
+      </w:r>
+      <w:proofErr w:type="gramStart"/>
+      <w:r>
+        <w:t>Deep</w:t>
+      </w:r>
+      <w:proofErr w:type="gramEnd"/>
+      <w:r>
+        <w:t xml:space="preserve"> learning and machine learning. In this report we will be exploring Machine learning, the latest technologies based around machine learning and the future impact that machine learning could have on our society.</w:t>
       </w:r>
     </w:p>
     <w:p/>
     <w:p>
       <w:pPr>
+        <w:pStyle w:val="Heading4"/>
+      </w:pPr>
+      <w:r>
+        <w:t>What is Machine learning?</w:t>
+      </w:r>
+    </w:p>
+    <w:p>
+      <w:r>
+        <w:t>What is machine learning? Machine learning is a method of data analysis. This method of analysis allows systems to learn and improve from experience without having to be constantly reprogrammed by a human. But how does machine learning work? Machine learning uses an algorithm to look for and learn from patterns in data. The aim is to allow computers to learn automatically without human intervention. There are four main categories of algorithm that are used in machine learning. They are:</w:t>
+      </w:r>
+    </w:p>
+    <w:p>
+      <w:r>
+        <w:t>Supervised algorithms which uses labelled examples to learn (e.g. an input with a known output). This data is then used to predict what future output values will be. After enough training the algorithm will be able to determine the target for inputs by comparing with the previous inputs with known outputs that it has gathered. Supervised algorithms are commonly used where past data predicts future events such as consumer patterns, or fraudulent behaviour with banking.</w:t>
+      </w:r>
+    </w:p>
+    <w:p>
+      <w:proofErr w:type="gramStart"/>
+      <w:r>
+        <w:t>Unsupervised algorithms which use unlabelled data to train the algorithm.</w:t>
+      </w:r>
+      <w:proofErr w:type="gramEnd"/>
+      <w:r>
+        <w:t xml:space="preserve"> As the algorithm only uses unlabelled data, it has no examples to compare with new data. The reason for this is not to solve the problem but to find some structure inside the data.</w:t>
+      </w:r>
+    </w:p>
+    <w:p>
+      <w:proofErr w:type="gramStart"/>
+      <w:r>
+        <w:t>Semi-supervised algorithms which use both labelled and unlabelled data to train the algorithm.</w:t>
+      </w:r>
+      <w:proofErr w:type="gramEnd"/>
+      <w:r>
+        <w:t xml:space="preserve"> This algorithm usually uses a small amount of labelled data and a large amount of unlabelled data. Semi-supervised algorithms can be used as an alternative to supervised algorithms. As semi-supervised algorithms use a large amount of unlabelled data and only a small amount of labelled data, this method works out cheaper than supervised algorithms in most cases.</w:t>
+      </w:r>
+    </w:p>
+    <w:p>
+      <w:r>
+        <w:t xml:space="preserve">Reinforced </w:t>
+      </w:r>
+      <w:proofErr w:type="gramStart"/>
+      <w:r>
+        <w:t>algorithms which uses</w:t>
+      </w:r>
+      <w:proofErr w:type="gramEnd"/>
+      <w:r>
+        <w:t xml:space="preserve"> more of a trial and error method to find the best way to learn and improve. There are three main components involved in reinforced algorithms, the agent (the decision maker), the environment (everything the agent interacts with), and actions (what the agent can do). The idea is to have the agent choose the actions that achieve the greatest reward. Reinforced algorithms are commonly used in navigation, robotics and games.</w:t>
+      </w:r>
+    </w:p>
+    <w:p>
+      <w:pPr>
+        <w:pStyle w:val="Heading4"/>
+      </w:pPr>
+      <w:r>
+        <w:t xml:space="preserve"> The latest machine learning technology</w:t>
+      </w:r>
+    </w:p>
+    <w:p>
+      <w:r>
+        <w:t>As mentioned earlier, machine learning has become a part of everyday life. Some examples of this are:</w:t>
+      </w:r>
+    </w:p>
+    <w:p>
+      <w:r>
+        <w:t xml:space="preserve">Household </w:t>
+      </w:r>
+      <w:proofErr w:type="spellStart"/>
+      <w:r>
+        <w:t>Chatbot’s</w:t>
+      </w:r>
+      <w:proofErr w:type="spellEnd"/>
+      <w:r>
+        <w:t xml:space="preserve"> such as Amazon’s </w:t>
+      </w:r>
+      <w:proofErr w:type="spellStart"/>
+      <w:r>
+        <w:t>Alexa</w:t>
+      </w:r>
+      <w:proofErr w:type="spellEnd"/>
+      <w:r>
+        <w:t xml:space="preserve"> or Apple’s </w:t>
+      </w:r>
+      <w:proofErr w:type="spellStart"/>
+      <w:r>
+        <w:t>Siri</w:t>
+      </w:r>
+      <w:proofErr w:type="spellEnd"/>
+      <w:r>
+        <w:t xml:space="preserve"> are virtual assistants. They can help you by setting reminders, adding items to </w:t>
+      </w:r>
+      <w:proofErr w:type="gramStart"/>
+      <w:r>
+        <w:t>lists,</w:t>
+      </w:r>
+      <w:proofErr w:type="gramEnd"/>
+      <w:r>
+        <w:t xml:space="preserve"> play your favourite music or video, search the internet for any information you may need, and many more helpful tasks. Not only can </w:t>
+      </w:r>
+      <w:proofErr w:type="spellStart"/>
+      <w:r>
+        <w:t>chatbots</w:t>
+      </w:r>
+      <w:proofErr w:type="spellEnd"/>
+      <w:r>
+        <w:t xml:space="preserve"> perform tasks but they can also find patterns in your request and customize settings as a result. One of the great things about </w:t>
+      </w:r>
+      <w:proofErr w:type="spellStart"/>
+      <w:r>
+        <w:t>chatbot’s</w:t>
+      </w:r>
+      <w:proofErr w:type="spellEnd"/>
+      <w:r>
+        <w:t xml:space="preserve"> is they’re voice activated and can easily understand anything you ask them.</w:t>
+      </w:r>
+    </w:p>
+    <w:p>
+      <w:proofErr w:type="spellStart"/>
+      <w:r>
+        <w:t>Googles</w:t>
+      </w:r>
+      <w:proofErr w:type="spellEnd"/>
+      <w:r>
+        <w:t xml:space="preserve"> self-driving car is an amazing example of machine learning. This car is equipped with an arsenal of sensors such as sonar, radar, GPS, lasers, </w:t>
+      </w:r>
+      <w:proofErr w:type="spellStart"/>
+      <w:r>
+        <w:t>etc</w:t>
+      </w:r>
+      <w:proofErr w:type="spellEnd"/>
+      <w:r>
+        <w:t xml:space="preserve">, to help it determine distance from pedestrians and other vehicles, read road signs and traffic lights, and just keep </w:t>
+      </w:r>
+      <w:proofErr w:type="spellStart"/>
+      <w:r>
+        <w:t>every one</w:t>
+      </w:r>
+      <w:proofErr w:type="spellEnd"/>
+      <w:r>
+        <w:t xml:space="preserve"> safe in general. Of course none of these features would be useful if it wasn’t for the autonomous cars ability to put this information to use. Through machine learning and AI technology, this car has been taught to identify potential hazards and read signs to abide by road rules. Not only that but this car can follow the navigation settings to get you where you need to go. </w:t>
+      </w:r>
+    </w:p>
+    <w:p/>
+    <w:p>
+      <w:r>
+        <w:lastRenderedPageBreak/>
+        <w:t xml:space="preserve">With the leaps and bounds in technology that have involved machine learning and artificial intelligence, the future is looking like something out of a science fiction movie. There are labs around the world working on robot’s that can mimic human behaviour such as Sophia, who is one of the </w:t>
+      </w:r>
+      <w:proofErr w:type="gramStart"/>
+      <w:r>
+        <w:t>worlds</w:t>
+      </w:r>
+      <w:proofErr w:type="gramEnd"/>
+      <w:r>
+        <w:t xml:space="preserve"> most sophisticated humanoid robots to date. Created by Hong Kong </w:t>
+      </w:r>
+      <w:proofErr w:type="gramStart"/>
+      <w:r>
+        <w:t>company</w:t>
+      </w:r>
+      <w:proofErr w:type="gramEnd"/>
+      <w:r>
+        <w:t xml:space="preserve"> Hanson Robotics, Sophia has an advanced neural network that lets her discern someone’s emotions from their tone of voice and facial expression as well as react to it. Sophia is still a long way from being completely mistaken for </w:t>
+      </w:r>
+      <w:proofErr w:type="gramStart"/>
+      <w:r>
+        <w:t>human,</w:t>
+      </w:r>
+      <w:proofErr w:type="gramEnd"/>
+      <w:r>
+        <w:t xml:space="preserve"> however she is definitely a sign of the exciting breakthroughs to come.</w:t>
+      </w:r>
+    </w:p>
+    <w:p>
+      <w:pPr>
+        <w:pStyle w:val="Heading4"/>
+      </w:pPr>
+      <w:r>
+        <w:t>The impact of Machine learning</w:t>
+      </w:r>
+    </w:p>
+    <w:p>
+      <w:r>
+        <w:t xml:space="preserve">As discussed, future breakthroughs in machine learning could lead to some exciting advances in current and future technology. However, it could also lead to some serious issues as well. Let’s look at some of the good and bad </w:t>
+      </w:r>
+      <w:proofErr w:type="spellStart"/>
+      <w:proofErr w:type="gramStart"/>
+      <w:r>
+        <w:t>possibility’s</w:t>
+      </w:r>
+      <w:proofErr w:type="spellEnd"/>
+      <w:proofErr w:type="gramEnd"/>
+      <w:r>
+        <w:t xml:space="preserve"> of machine learning in regards to Future advancements:</w:t>
+      </w:r>
+    </w:p>
+    <w:p>
+      <w:r>
+        <w:rPr>
+          <w:b/>
+        </w:rPr>
+        <w:t>Good:</w:t>
+      </w:r>
+      <w:r>
+        <w:rPr>
+          <w:b/>
+        </w:rPr>
+        <w:t xml:space="preserve"> </w:t>
+      </w:r>
+      <w:r>
+        <w:t>Self diving and semi-</w:t>
+      </w:r>
+      <w:proofErr w:type="spellStart"/>
+      <w:r>
+        <w:t>self driving</w:t>
+      </w:r>
+      <w:proofErr w:type="spellEnd"/>
+      <w:r>
+        <w:t xml:space="preserve"> cars once perfected could lower the road death toll substantially. Drunk and under the influence driving could be almost eliminated as the car won’t be operated by a human. That being said, I’m sure there will still be some form of limitation on the consumption of alcohol as the driver may need to take control if </w:t>
+      </w:r>
+      <w:proofErr w:type="spellStart"/>
+      <w:r>
+        <w:t>some thing</w:t>
+      </w:r>
+      <w:proofErr w:type="spellEnd"/>
+      <w:r>
+        <w:t xml:space="preserve"> goes wrong. There will also be </w:t>
+      </w:r>
+      <w:proofErr w:type="gramStart"/>
+      <w:r>
+        <w:t>less</w:t>
+      </w:r>
+      <w:proofErr w:type="gramEnd"/>
+      <w:r>
+        <w:t xml:space="preserve"> accidents as a </w:t>
+      </w:r>
+      <w:proofErr w:type="spellStart"/>
+      <w:r>
+        <w:t>resalt</w:t>
+      </w:r>
+      <w:proofErr w:type="spellEnd"/>
+      <w:r>
+        <w:t xml:space="preserve"> of speeding and not paying attention to the road. </w:t>
+      </w:r>
+    </w:p>
+    <w:p>
+      <w:r>
+        <w:t xml:space="preserve">AI in the workplace will be able to further increase the security and productivity of companies around the world. Over the past decade we have seen the growth of artificial intelligence in big firms around the globe. The AI is mainly used for sorting through data and improving the way a company operates based on the results. AI is also a big part of security, helping to keep hackers from attaining important or harmful information. In future years we could see artificial intelligence play a much bigger role in the workplace. </w:t>
+      </w:r>
+      <w:proofErr w:type="gramStart"/>
+      <w:r>
+        <w:t>Everything from helping a customer in a more understanding way to performing surgery with a more effective and precise method that only an AI could do.</w:t>
+      </w:r>
+      <w:proofErr w:type="gramEnd"/>
+      <w:r>
+        <w:t xml:space="preserve"> </w:t>
+      </w:r>
+    </w:p>
+    <w:p>
+      <w:r>
+        <w:rPr>
+          <w:b/>
+        </w:rPr>
+        <w:t>Bad:</w:t>
+      </w:r>
+      <w:r>
+        <w:rPr>
+          <w:b/>
+        </w:rPr>
+        <w:t xml:space="preserve"> </w:t>
+      </w:r>
+      <w:r>
+        <w:t xml:space="preserve">Redundant jobs and retraining staff will </w:t>
+      </w:r>
+      <w:proofErr w:type="spellStart"/>
+      <w:r>
+        <w:t>undoubtably</w:t>
+      </w:r>
+      <w:proofErr w:type="spellEnd"/>
+      <w:r>
+        <w:t xml:space="preserve"> be more of a problem as artificial intelligence takes on a bigger </w:t>
+      </w:r>
+      <w:proofErr w:type="spellStart"/>
+      <w:r>
+        <w:t>roll</w:t>
+      </w:r>
+      <w:proofErr w:type="spellEnd"/>
+      <w:r>
+        <w:t xml:space="preserve"> in the workplace. This has already been seen in China with fully automated factories becoming cheaper to run than a factory full of paid workers. A McKinsey Global institute study of eight hundred occupations in nearly fifty countries showed that nearly eight hundred million jobs or twenty </w:t>
+      </w:r>
+      <w:proofErr w:type="spellStart"/>
+      <w:r>
+        <w:t>percent</w:t>
+      </w:r>
+      <w:proofErr w:type="spellEnd"/>
+      <w:r>
+        <w:t xml:space="preserve"> of the global workforce could be replaced by a AI and robotics by 2030  (Robotics, Artificial Intelligence, and the Workplace of the Future, 2020). This could be one of the biggest issues regarding machine learning in the future.</w:t>
+      </w:r>
+    </w:p>
+    <w:p>
+      <w:pPr>
+        <w:pStyle w:val="Heading4"/>
+      </w:pPr>
+      <w:r>
+        <w:t>How will this affect me</w:t>
+      </w:r>
+    </w:p>
+    <w:p>
+      <w:r>
+        <w:t xml:space="preserve">I believe </w:t>
+      </w:r>
+      <w:proofErr w:type="gramStart"/>
+      <w:r>
+        <w:t>This</w:t>
+      </w:r>
+      <w:proofErr w:type="gramEnd"/>
+      <w:r>
+        <w:t xml:space="preserve"> will improve a lot of things for a lot of people in the long run. There will initially be some loss of jobs as well as some other problems that will need to be ironed out. However the evolution of machine learning, AI and robotics will </w:t>
+      </w:r>
+      <w:proofErr w:type="spellStart"/>
+      <w:r>
+        <w:t>undoubtably</w:t>
+      </w:r>
+      <w:proofErr w:type="spellEnd"/>
+      <w:r>
+        <w:t xml:space="preserve"> create more jobs and education </w:t>
+      </w:r>
+      <w:proofErr w:type="gramStart"/>
+      <w:r>
+        <w:t>opportunity’s</w:t>
+      </w:r>
+      <w:proofErr w:type="gramEnd"/>
+      <w:r>
+        <w:t xml:space="preserve">. The end </w:t>
+      </w:r>
+      <w:proofErr w:type="spellStart"/>
+      <w:r>
+        <w:t>resalt</w:t>
+      </w:r>
+      <w:proofErr w:type="spellEnd"/>
+      <w:r>
+        <w:t xml:space="preserve"> could be a highly advanced society, with improved living conditions and more time to live and be with family. Of course there is the other opinion that we could destroy our self with this technology that still loom’s in the shadows. However we have had the power to do so for almost a century and yet we still exist. There is no doubt that it could happen, but when you think about the possibilities how could we not pursue this future. Machine learning is a huge technological advancement any way you look at it, and the lives it could improve and even save are countless.</w:t>
+      </w:r>
+    </w:p>
+    <w:p/>
+    <w:p>
+      <w:pPr>
         <w:pStyle w:val="Heading2"/>
       </w:pPr>
-      <w:r>
+      <w:bookmarkStart w:id="22" w:name="_Toc37442233"/>
+      <w:r>
+        <w:lastRenderedPageBreak/>
         <w:t>4.3 Technology 3</w:t>
       </w:r>
+      <w:bookmarkEnd w:id="22"/>
     </w:p>
     <w:p/>
     <w:p>
       <w:pPr>
         <w:pStyle w:val="Heading2"/>
       </w:pPr>
+      <w:bookmarkStart w:id="23" w:name="_Toc37442234"/>
       <w:r>
         <w:t>4.4 Technology 4</w:t>
       </w:r>
+      <w:bookmarkEnd w:id="23"/>
     </w:p>
     <w:p/>
     <w:p>
@@ -10119,13 +10787,106 @@
       <w:pPr>
         <w:pStyle w:val="Heading1"/>
       </w:pPr>
-      <w:bookmarkStart w:id="20" w:name="_Toc37440996"/>
+      <w:bookmarkStart w:id="24" w:name="_Toc37442235"/>
       <w:r>
         <w:lastRenderedPageBreak/>
         <w:t>5. Team Project</w:t>
       </w:r>
-      <w:bookmarkEnd w:id="20"/>
-    </w:p>
+      <w:bookmarkEnd w:id="24"/>
+    </w:p>
+    <w:p>
+      <w:r>
+        <w:t>A mobile app that creates and collates a database of collector items (</w:t>
+      </w:r>
+      <w:r>
+        <w:t>e.g.</w:t>
+      </w:r>
+      <w:r>
+        <w:t xml:space="preserve">: trading cards, pop </w:t>
+      </w:r>
+      <w:r>
+        <w:t>vinyl’s</w:t>
+      </w:r>
+      <w:r>
+        <w:t xml:space="preserve"> </w:t>
+      </w:r>
+      <w:r>
+        <w:t>ect.</w:t>
+      </w:r>
+      <w:r>
+        <w:t xml:space="preserve">) with the ability to add friends and view their collections. If, for example, you are searching for a particular </w:t>
+      </w:r>
+      <w:r>
+        <w:t>collector’s</w:t>
+      </w:r>
+      <w:r>
+        <w:t xml:space="preserve"> item you can search your friends collections to see if they own it, if they do you can request a trade, rather than having to rely on them to see if they own it.</w:t>
+      </w:r>
+    </w:p>
+    <w:p/>
+    <w:p>
+      <w:r>
+        <w:t xml:space="preserve">The service would provide an intuitive and user friendly display with different types of collections, for example </w:t>
+      </w:r>
+      <w:r>
+        <w:t>Pokémon</w:t>
+      </w:r>
+      <w:r>
+        <w:t xml:space="preserve"> cards, magic the gathering cards, pop </w:t>
+      </w:r>
+      <w:r>
+        <w:t>vinyl’s</w:t>
+      </w:r>
+      <w:r>
+        <w:t xml:space="preserve"> etc. The databases for these types of collections already exist so finding the information would not be difficult to do, but users would need to manually input their collections. This would be a potential drawback as these types of collections can be rather large scale and may put users off from inputting the data to catalogue. A way around this could be to utilise a “</w:t>
+      </w:r>
+      <w:r>
+        <w:t>levelling</w:t>
+      </w:r>
+      <w:r>
+        <w:t xml:space="preserve">” system (because everyone loves </w:t>
+      </w:r>
+      <w:r>
+        <w:t>levelling</w:t>
+      </w:r>
+      <w:r>
+        <w:t xml:space="preserve"> up). Adding the ability to add friends and view their collections would be beneficial in all respects when it comes to providing and retrieving information from peers. It would be easy to track your collection and track your friends collections by utilising a search option for ease of access to information, for example if you are searching for a particular item for your own collection and you search for it across your friends list you will be able to see who owns it, who owns multiples and would be open to a trade. In addition to this you will be able to form a list of items you will be willing to trade as well as viewing what your friends are willing to trade. Images of the items on the database is crucial to adding aesthetic value to the mobile app. With the images being readily available an image recognition service can be utilised to easily add the physical items to your digital collection by using the inbuilt camera to scan the physical image and match it to the digital image. In the case of pop </w:t>
+      </w:r>
+      <w:r>
+        <w:t>vinyl’s</w:t>
+      </w:r>
+      <w:r>
+        <w:t>, the same ideas can be applied but can also work in conjunction with funko to provide QR Codes enclosed with each pop vinyl to be easily added to the digital collection. The basic idea is to connect and share your physical collections digitally with friends and peers.</w:t>
+      </w:r>
+    </w:p>
+    <w:p/>
+    <w:p>
+      <w:r>
+        <w:t>Using .NET frameworks and SQL servers to create the databases</w:t>
+      </w:r>
+    </w:p>
+    <w:p>
+      <w:r>
+        <w:t>Angular in conjunction with JavaScript for front end</w:t>
+      </w:r>
+    </w:p>
+    <w:p>
+      <w:r>
+        <w:t xml:space="preserve">Data server to store user information and cloud services to store </w:t>
+      </w:r>
+      <w:r>
+        <w:t>user’s</w:t>
+      </w:r>
+      <w:r>
+        <w:t xml:space="preserve"> collection information for ease of access</w:t>
+      </w:r>
+    </w:p>
+    <w:p>
+      <w:r>
+        <w:t>Highly feasible to acquire the skills, hardware and software to develop almost immediately</w:t>
+      </w:r>
+    </w:p>
+    <w:p/>
     <w:p>
       <w:pPr>
         <w:rPr>
@@ -10138,6 +10899,9 @@
         </w:rPr>
       </w:pPr>
       <w:r>
+        <w:t>The success of the project would make collectors more enthusiastic about their collections and provide a sense of value to their collections as friends and peers can connect with each other and open more dialogue in regards to recent acquisitions of items. In future this could be extended to convention settings where collectors will be around each other and form new friendships.</w:t>
+      </w:r>
+      <w:r>
         <w:br w:type="page"/>
       </w:r>
     </w:p>
@@ -10145,12 +10909,12 @@
       <w:pPr>
         <w:pStyle w:val="Heading1"/>
       </w:pPr>
-      <w:bookmarkStart w:id="21" w:name="_Toc37440997"/>
+      <w:bookmarkStart w:id="25" w:name="_Toc37442236"/>
       <w:r>
         <w:lastRenderedPageBreak/>
         <w:t>6. Summary</w:t>
       </w:r>
-      <w:bookmarkEnd w:id="21"/>
+      <w:bookmarkEnd w:id="25"/>
     </w:p>
     <w:p>
       <w:pPr>
@@ -10171,12 +10935,12 @@
       <w:pPr>
         <w:pStyle w:val="Heading1"/>
       </w:pPr>
-      <w:bookmarkStart w:id="22" w:name="_Toc37440998"/>
+      <w:bookmarkStart w:id="26" w:name="_Toc37442237"/>
       <w:r>
         <w:lastRenderedPageBreak/>
         <w:t>7. Feedback</w:t>
       </w:r>
-      <w:bookmarkEnd w:id="22"/>
+      <w:bookmarkEnd w:id="26"/>
     </w:p>
     <w:p>
       <w:r>
@@ -10187,12 +10951,12 @@
       <w:pPr>
         <w:pStyle w:val="Heading1"/>
       </w:pPr>
-      <w:bookmarkStart w:id="23" w:name="_Toc37440999"/>
+      <w:bookmarkStart w:id="27" w:name="_Toc37442238"/>
       <w:r>
         <w:lastRenderedPageBreak/>
         <w:t>References</w:t>
       </w:r>
-      <w:bookmarkEnd w:id="23"/>
+      <w:bookmarkEnd w:id="27"/>
     </w:p>
     <w:p>
       <w:pPr>
@@ -10410,19 +11174,7 @@
           <w:rPr>
             <w:rStyle w:val="Hyperlink"/>
           </w:rPr>
-          <w:t>http://www.educationplanner.org/stud</w:t>
-        </w:r>
-        <w:r>
-          <w:rPr>
-            <w:rStyle w:val="Hyperlink"/>
-          </w:rPr>
-          <w:t>e</w:t>
-        </w:r>
-        <w:r>
-          <w:rPr>
-            <w:rStyle w:val="Hyperlink"/>
-          </w:rPr>
-          <w:t>nts/self-assessments/learning-styles-quiz.shtml?event=results&amp;A=6&amp;V=7&amp;T=7</w:t>
+          <w:t>http://www.educationplanner.org/students/self-assessments/learning-styles-quiz.shtml?event=results&amp;A=6&amp;V=7&amp;T=7</w:t>
         </w:r>
       </w:hyperlink>
       <w:r>
@@ -10593,12 +11345,621 @@
         <w:rPr>
           <w:color w:val="FF0000"/>
         </w:rPr>
-        <w:t>https://en.wikipedia.org/wiki/Metasploit_Project https://www.peerbits.com/blog/10-iot-security-concerns-to-keep-in-mind-before-developing-apps.html</w:t>
+        <w:t xml:space="preserve">https://en.wikipedia.org/wiki/Metasploit_Project </w:t>
+      </w:r>
+      <w:hyperlink r:id="rId37" w:history="1">
+        <w:r>
+          <w:rPr>
+            <w:rStyle w:val="Hyperlink"/>
+          </w:rPr>
+          <w:t>https://www.peerbits.com/blog/10-iot-security-concerns-to-keep-in-mind-before-developing-apps.html</w:t>
+        </w:r>
+      </w:hyperlink>
+    </w:p>
+    <w:p>
+      <w:pPr>
+        <w:ind w:left="720" w:hanging="720"/>
+        <w:rPr>
+          <w:color w:val="FF0000"/>
+        </w:rPr>
+      </w:pPr>
+      <w:r>
+        <w:rPr>
+          <w:color w:val="FF0000"/>
+        </w:rPr>
+        <w:t>Robotics, artificial intelligence, and the workplace of the future</w:t>
+      </w:r>
+    </w:p>
+    <w:p>
+      <w:pPr>
+        <w:ind w:left="720" w:hanging="720"/>
+        <w:rPr>
+          <w:color w:val="FF0000"/>
+        </w:rPr>
+      </w:pPr>
+      <w:proofErr w:type="gramStart"/>
+      <w:r>
+        <w:rPr>
+          <w:color w:val="FF0000"/>
+        </w:rPr>
+        <w:t>Opentextbc.ca. 2020.</w:t>
+      </w:r>
+      <w:proofErr w:type="gramEnd"/>
+      <w:r>
+        <w:rPr>
+          <w:color w:val="FF0000"/>
+        </w:rPr>
+        <w:t xml:space="preserve"> Robotics, Artificial Intelligence, </w:t>
+      </w:r>
+      <w:proofErr w:type="gramStart"/>
+      <w:r>
+        <w:rPr>
+          <w:color w:val="FF0000"/>
+        </w:rPr>
+        <w:t>And</w:t>
+      </w:r>
+      <w:proofErr w:type="gramEnd"/>
+      <w:r>
+        <w:rPr>
+          <w:color w:val="FF0000"/>
+        </w:rPr>
+        <w:t xml:space="preserve"> The Workplace Of The Future. [</w:t>
+      </w:r>
+      <w:proofErr w:type="gramStart"/>
+      <w:r>
+        <w:rPr>
+          <w:color w:val="FF0000"/>
+        </w:rPr>
+        <w:t>online</w:t>
+      </w:r>
+      <w:proofErr w:type="gramEnd"/>
+      <w:r>
+        <w:rPr>
+          <w:color w:val="FF0000"/>
+        </w:rPr>
+        <w:t>] Available at: &lt;https://opentextbc.ca/businessethicsopenstax/chapter/robotics-artificial-intelligence-and-the-workplace-of-the-future/&gt; [Accessed 12 April 2020].</w:t>
+      </w:r>
+    </w:p>
+    <w:p>
+      <w:pPr>
+        <w:ind w:left="720" w:hanging="720"/>
+        <w:rPr>
+          <w:color w:val="FF0000"/>
+        </w:rPr>
+      </w:pPr>
+      <w:r>
+        <w:rPr>
+          <w:color w:val="FF0000"/>
+        </w:rPr>
+        <w:t>Automation, robotics and the factory of the future</w:t>
+      </w:r>
+    </w:p>
+    <w:p>
+      <w:pPr>
+        <w:ind w:left="720" w:hanging="720"/>
+        <w:rPr>
+          <w:color w:val="FF0000"/>
+        </w:rPr>
+      </w:pPr>
+      <w:r>
+        <w:rPr>
+          <w:color w:val="FF0000"/>
+        </w:rPr>
+        <w:t xml:space="preserve"> McKinsey &amp; Company. 2020. Automation, Robotics, </w:t>
+      </w:r>
+      <w:proofErr w:type="gramStart"/>
+      <w:r>
+        <w:rPr>
+          <w:color w:val="FF0000"/>
+        </w:rPr>
+        <w:t>And</w:t>
+      </w:r>
+      <w:proofErr w:type="gramEnd"/>
+      <w:r>
+        <w:rPr>
+          <w:color w:val="FF0000"/>
+        </w:rPr>
+        <w:t xml:space="preserve"> The Factory Of The Future. [</w:t>
+      </w:r>
+      <w:proofErr w:type="gramStart"/>
+      <w:r>
+        <w:rPr>
+          <w:color w:val="FF0000"/>
+        </w:rPr>
+        <w:t>online</w:t>
+      </w:r>
+      <w:proofErr w:type="gramEnd"/>
+      <w:r>
+        <w:rPr>
+          <w:color w:val="FF0000"/>
+        </w:rPr>
+        <w:t>] Available at: &lt;https://www.mckinsey.com/business-functions/operations/our-insights/automation-robotics-and-the-factory-of-the-future&gt; [Accessed 12 April 2020].</w:t>
+      </w:r>
+    </w:p>
+    <w:p>
+      <w:pPr>
+        <w:ind w:left="720" w:hanging="720"/>
+        <w:rPr>
+          <w:color w:val="FF0000"/>
+        </w:rPr>
+      </w:pPr>
+      <w:r>
+        <w:rPr>
+          <w:color w:val="FF0000"/>
+        </w:rPr>
+        <w:t>AI and the future of work</w:t>
+      </w:r>
+    </w:p>
+    <w:p>
+      <w:pPr>
+        <w:ind w:left="720" w:hanging="720"/>
+        <w:rPr>
+          <w:color w:val="FF0000"/>
+        </w:rPr>
+      </w:pPr>
+      <w:proofErr w:type="gramStart"/>
+      <w:r>
+        <w:rPr>
+          <w:color w:val="FF0000"/>
+        </w:rPr>
+        <w:lastRenderedPageBreak/>
+        <w:t>WIRED, A., 2020.</w:t>
+      </w:r>
+      <w:proofErr w:type="gramEnd"/>
+      <w:r>
+        <w:rPr>
+          <w:color w:val="FF0000"/>
+        </w:rPr>
+        <w:t xml:space="preserve"> AI And </w:t>
+      </w:r>
+      <w:proofErr w:type="gramStart"/>
+      <w:r>
+        <w:rPr>
+          <w:color w:val="FF0000"/>
+        </w:rPr>
+        <w:t>The</w:t>
+      </w:r>
+      <w:proofErr w:type="gramEnd"/>
+      <w:r>
+        <w:rPr>
+          <w:color w:val="FF0000"/>
+        </w:rPr>
+        <w:t xml:space="preserve"> Future Of Work. [</w:t>
+      </w:r>
+      <w:proofErr w:type="gramStart"/>
+      <w:r>
+        <w:rPr>
+          <w:color w:val="FF0000"/>
+        </w:rPr>
+        <w:t>online</w:t>
+      </w:r>
+      <w:proofErr w:type="gramEnd"/>
+      <w:r>
+        <w:rPr>
+          <w:color w:val="FF0000"/>
+        </w:rPr>
+        <w:t xml:space="preserve">] </w:t>
+      </w:r>
+      <w:proofErr w:type="gramStart"/>
+      <w:r>
+        <w:rPr>
+          <w:color w:val="FF0000"/>
+        </w:rPr>
+        <w:t>WIRED.</w:t>
+      </w:r>
+      <w:proofErr w:type="gramEnd"/>
+      <w:r>
+        <w:rPr>
+          <w:color w:val="FF0000"/>
+        </w:rPr>
+        <w:t xml:space="preserve"> Available at: &lt;https://www.wired.com/wiredinsider/2018/04/ai-future-work/&gt; [Accessed 12 April 2020].</w:t>
+      </w:r>
+    </w:p>
+    <w:p>
+      <w:pPr>
+        <w:ind w:left="720" w:hanging="720"/>
+        <w:rPr>
+          <w:color w:val="FF0000"/>
+        </w:rPr>
+      </w:pPr>
+      <w:r>
+        <w:rPr>
+          <w:color w:val="FF0000"/>
+        </w:rPr>
+        <w:t>The good, the bad and the ugly of artificial intelligence and machine learning</w:t>
+      </w:r>
+    </w:p>
+    <w:p>
+      <w:pPr>
+        <w:ind w:left="720" w:hanging="720"/>
+        <w:rPr>
+          <w:color w:val="FF0000"/>
+        </w:rPr>
+      </w:pPr>
+      <w:r>
+        <w:rPr>
+          <w:color w:val="FF0000"/>
+        </w:rPr>
+        <w:t xml:space="preserve"> </w:t>
+      </w:r>
+      <w:proofErr w:type="gramStart"/>
+      <w:r>
+        <w:rPr>
+          <w:color w:val="FF0000"/>
+        </w:rPr>
+        <w:t>Medium.</w:t>
+      </w:r>
+      <w:proofErr w:type="gramEnd"/>
+      <w:r>
+        <w:rPr>
+          <w:color w:val="FF0000"/>
+        </w:rPr>
+        <w:t xml:space="preserve"> 2020. The Good, </w:t>
+      </w:r>
+      <w:proofErr w:type="gramStart"/>
+      <w:r>
+        <w:rPr>
+          <w:color w:val="FF0000"/>
+        </w:rPr>
+        <w:t>The</w:t>
+      </w:r>
+      <w:proofErr w:type="gramEnd"/>
+      <w:r>
+        <w:rPr>
+          <w:color w:val="FF0000"/>
+        </w:rPr>
+        <w:t xml:space="preserve"> Bad And The Ugly Of Artificial Intelligence And Machine Learning. [</w:t>
+      </w:r>
+      <w:proofErr w:type="gramStart"/>
+      <w:r>
+        <w:rPr>
+          <w:color w:val="FF0000"/>
+        </w:rPr>
+        <w:t>online</w:t>
+      </w:r>
+      <w:proofErr w:type="gramEnd"/>
+      <w:r>
+        <w:rPr>
+          <w:color w:val="FF0000"/>
+        </w:rPr>
+        <w:t>] Available at: &lt;https://medium.com/applied-innovation-exchange/the-good-the-bad-and-the-ugly-of-artificial-intelligence-and-machine-learning-3f7e663c317a&gt; [Accessed 12 April 2020].</w:t>
+      </w:r>
+    </w:p>
+    <w:p>
+      <w:pPr>
+        <w:ind w:left="720" w:hanging="720"/>
+        <w:rPr>
+          <w:color w:val="FF0000"/>
+        </w:rPr>
+      </w:pPr>
+      <w:r>
+        <w:rPr>
+          <w:color w:val="FF0000"/>
+        </w:rPr>
+        <w:t>The state of AI in 2019</w:t>
+      </w:r>
+    </w:p>
+    <w:p>
+      <w:pPr>
+        <w:ind w:left="720" w:hanging="720"/>
+        <w:rPr>
+          <w:color w:val="FF0000"/>
+        </w:rPr>
+      </w:pPr>
+      <w:r>
+        <w:rPr>
+          <w:color w:val="FF0000"/>
+        </w:rPr>
+        <w:t xml:space="preserve"> </w:t>
+      </w:r>
+      <w:proofErr w:type="spellStart"/>
+      <w:r>
+        <w:rPr>
+          <w:color w:val="FF0000"/>
+        </w:rPr>
+        <w:t>Anadiotis</w:t>
+      </w:r>
+      <w:proofErr w:type="spellEnd"/>
+      <w:r>
+        <w:rPr>
+          <w:color w:val="FF0000"/>
+        </w:rPr>
+        <w:t xml:space="preserve">, G., 2020. The State Of AI In 2019: Breakthroughs In Machine Learning, Natural Language Processing, Games, And Knowledge Graphs | </w:t>
+      </w:r>
+      <w:proofErr w:type="spellStart"/>
+      <w:r>
+        <w:rPr>
+          <w:color w:val="FF0000"/>
+        </w:rPr>
+        <w:t>Zdnet</w:t>
+      </w:r>
+      <w:proofErr w:type="spellEnd"/>
+      <w:r>
+        <w:rPr>
+          <w:color w:val="FF0000"/>
+        </w:rPr>
+        <w:t>. [</w:t>
+      </w:r>
+      <w:proofErr w:type="gramStart"/>
+      <w:r>
+        <w:rPr>
+          <w:color w:val="FF0000"/>
+        </w:rPr>
+        <w:t>online</w:t>
+      </w:r>
+      <w:proofErr w:type="gramEnd"/>
+      <w:r>
+        <w:rPr>
+          <w:color w:val="FF0000"/>
+        </w:rPr>
+        <w:t xml:space="preserve">] </w:t>
+      </w:r>
+      <w:proofErr w:type="gramStart"/>
+      <w:r>
+        <w:rPr>
+          <w:color w:val="FF0000"/>
+        </w:rPr>
+        <w:t>ZDNet.</w:t>
+      </w:r>
+      <w:proofErr w:type="gramEnd"/>
+      <w:r>
+        <w:rPr>
+          <w:color w:val="FF0000"/>
+        </w:rPr>
+        <w:t xml:space="preserve"> Available at: &lt;https://www.zdnet.com/article/the-state-of-ai-in-2019-breakthroughs-in-machine-learning-natural-language-processing-games-and-knowledge-graphs/&gt; [Accessed 12 April 2020].</w:t>
+      </w:r>
+    </w:p>
+    <w:p>
+      <w:pPr>
+        <w:ind w:left="720" w:hanging="720"/>
+        <w:rPr>
+          <w:color w:val="FF0000"/>
+        </w:rPr>
+      </w:pPr>
+      <w:r>
+        <w:rPr>
+          <w:color w:val="FF0000"/>
+        </w:rPr>
+        <w:t>The state of AI in 2020</w:t>
+      </w:r>
+    </w:p>
+    <w:p>
+      <w:pPr>
+        <w:ind w:left="720" w:hanging="720"/>
+        <w:rPr>
+          <w:color w:val="FF0000"/>
+        </w:rPr>
+      </w:pPr>
+      <w:r>
+        <w:rPr>
+          <w:color w:val="FF0000"/>
+        </w:rPr>
+        <w:t xml:space="preserve"> </w:t>
+      </w:r>
+      <w:proofErr w:type="gramStart"/>
+      <w:r>
+        <w:rPr>
+          <w:color w:val="FF0000"/>
+        </w:rPr>
+        <w:t>Medium.</w:t>
+      </w:r>
+      <w:proofErr w:type="gramEnd"/>
+      <w:r>
+        <w:rPr>
+          <w:color w:val="FF0000"/>
+        </w:rPr>
+        <w:t xml:space="preserve"> 2020. The State Of AI </w:t>
+      </w:r>
+      <w:proofErr w:type="gramStart"/>
+      <w:r>
+        <w:rPr>
+          <w:color w:val="FF0000"/>
+        </w:rPr>
+        <w:t>In</w:t>
+      </w:r>
+      <w:proofErr w:type="gramEnd"/>
+      <w:r>
+        <w:rPr>
+          <w:color w:val="FF0000"/>
+        </w:rPr>
+        <w:t xml:space="preserve"> 2020. [</w:t>
+      </w:r>
+      <w:proofErr w:type="gramStart"/>
+      <w:r>
+        <w:rPr>
+          <w:color w:val="FF0000"/>
+        </w:rPr>
+        <w:t>online</w:t>
+      </w:r>
+      <w:proofErr w:type="gramEnd"/>
+      <w:r>
+        <w:rPr>
+          <w:color w:val="FF0000"/>
+        </w:rPr>
+        <w:t>] Available at: &lt;https://towardsdatascience.com/the-state-of-ai-in-2020-1f95df336eb0&gt; [Accessed 12 April 2020].</w:t>
+      </w:r>
+    </w:p>
+    <w:p>
+      <w:pPr>
+        <w:ind w:left="720" w:hanging="720"/>
+        <w:rPr>
+          <w:color w:val="FF0000"/>
+        </w:rPr>
+      </w:pPr>
+      <w:r>
+        <w:rPr>
+          <w:color w:val="FF0000"/>
+        </w:rPr>
+        <w:t>Machine learning: What is it and why it matters</w:t>
+      </w:r>
+    </w:p>
+    <w:p>
+      <w:pPr>
+        <w:ind w:left="720" w:hanging="720"/>
+        <w:rPr>
+          <w:color w:val="FF0000"/>
+        </w:rPr>
+      </w:pPr>
+      <w:proofErr w:type="gramStart"/>
+      <w:r>
+        <w:rPr>
+          <w:color w:val="FF0000"/>
+        </w:rPr>
+        <w:t>Insights, S., 2020.</w:t>
+      </w:r>
+      <w:proofErr w:type="gramEnd"/>
+      <w:r>
+        <w:rPr>
+          <w:color w:val="FF0000"/>
+        </w:rPr>
+        <w:t xml:space="preserve"> Machine Learning: What It Is </w:t>
+      </w:r>
+      <w:proofErr w:type="gramStart"/>
+      <w:r>
+        <w:rPr>
+          <w:color w:val="FF0000"/>
+        </w:rPr>
+        <w:t>And</w:t>
+      </w:r>
+      <w:proofErr w:type="gramEnd"/>
+      <w:r>
+        <w:rPr>
+          <w:color w:val="FF0000"/>
+        </w:rPr>
+        <w:t xml:space="preserve"> Why It Matters. [</w:t>
+      </w:r>
+      <w:proofErr w:type="gramStart"/>
+      <w:r>
+        <w:rPr>
+          <w:color w:val="FF0000"/>
+        </w:rPr>
+        <w:t>online</w:t>
+      </w:r>
+      <w:proofErr w:type="gramEnd"/>
+      <w:r>
+        <w:rPr>
+          <w:color w:val="FF0000"/>
+        </w:rPr>
+        <w:t>] Sas.com. Available at: &lt;https://www.sas.com/en_au/insights/analytics/machine-learning.html&gt; [Accessed 12 April 2020].</w:t>
+      </w:r>
+    </w:p>
+    <w:p>
+      <w:pPr>
+        <w:ind w:left="720" w:hanging="720"/>
+        <w:rPr>
+          <w:color w:val="FF0000"/>
+        </w:rPr>
+      </w:pPr>
+      <w:r>
+        <w:rPr>
+          <w:color w:val="FF0000"/>
+        </w:rPr>
+        <w:t>What is machine learning? A definition</w:t>
+      </w:r>
+    </w:p>
+    <w:p>
+      <w:pPr>
+        <w:ind w:left="720" w:hanging="720"/>
+        <w:rPr>
+          <w:color w:val="FF0000"/>
+        </w:rPr>
+      </w:pPr>
+      <w:proofErr w:type="gramStart"/>
+      <w:r>
+        <w:rPr>
+          <w:color w:val="FF0000"/>
+        </w:rPr>
+        <w:t>Expert System.</w:t>
+      </w:r>
+      <w:proofErr w:type="gramEnd"/>
+      <w:r>
+        <w:rPr>
+          <w:color w:val="FF0000"/>
+        </w:rPr>
+        <w:t xml:space="preserve"> 2020. What Is Machine Learning? </w:t>
+      </w:r>
+      <w:proofErr w:type="gramStart"/>
+      <w:r>
+        <w:rPr>
+          <w:color w:val="FF0000"/>
+        </w:rPr>
+        <w:t>A Definition - Expert System.</w:t>
+      </w:r>
+      <w:proofErr w:type="gramEnd"/>
+      <w:r>
+        <w:rPr>
+          <w:color w:val="FF0000"/>
+        </w:rPr>
+        <w:t xml:space="preserve"> [</w:t>
+      </w:r>
+      <w:proofErr w:type="gramStart"/>
+      <w:r>
+        <w:rPr>
+          <w:color w:val="FF0000"/>
+        </w:rPr>
+        <w:t>online</w:t>
+      </w:r>
+      <w:proofErr w:type="gramEnd"/>
+      <w:r>
+        <w:rPr>
+          <w:color w:val="FF0000"/>
+        </w:rPr>
+        <w:t>] Available at: &lt;https://expertsystem.com/machine-learning-definition/&gt; [Accessed 12 April 2020].</w:t>
+      </w:r>
+    </w:p>
+    <w:p>
+      <w:pPr>
+        <w:ind w:left="720" w:hanging="720"/>
+        <w:rPr>
+          <w:color w:val="FF0000"/>
+        </w:rPr>
+      </w:pPr>
+      <w:r>
+        <w:rPr>
+          <w:color w:val="FF0000"/>
+        </w:rPr>
+        <w:t>Meet Sofia, the robot that looks almost human</w:t>
+      </w:r>
+    </w:p>
+    <w:p>
+      <w:pPr>
+        <w:ind w:left="720" w:hanging="720"/>
+        <w:rPr>
+          <w:color w:val="FF0000"/>
+        </w:rPr>
+      </w:pPr>
+      <w:proofErr w:type="gramStart"/>
+      <w:r>
+        <w:rPr>
+          <w:color w:val="FF0000"/>
+        </w:rPr>
+        <w:t>Nationalgeographic.com. 2020.</w:t>
+      </w:r>
+      <w:proofErr w:type="gramEnd"/>
+      <w:r>
+        <w:rPr>
+          <w:color w:val="FF0000"/>
+        </w:rPr>
+        <w:t xml:space="preserve"> Meet Sophia, The Robot That Looks Almost Human. [</w:t>
+      </w:r>
+      <w:proofErr w:type="gramStart"/>
+      <w:r>
+        <w:rPr>
+          <w:color w:val="FF0000"/>
+        </w:rPr>
+        <w:t>online</w:t>
+      </w:r>
+      <w:proofErr w:type="gramEnd"/>
+      <w:r>
+        <w:rPr>
+          <w:color w:val="FF0000"/>
+        </w:rPr>
+        <w:t>] Available at: &lt;https://www.nationalgeographic.com/photography/proof/2018/05/sophia-robot-artificial-intelligence-science/&gt; [Accessed 12 April 2020].</w:t>
       </w:r>
     </w:p>
     <w:sectPr>
-      <w:headerReference w:type="default" r:id="rId37"/>
-      <w:footerReference w:type="default" r:id="rId38"/>
+      <w:headerReference w:type="default" r:id="rId38"/>
+      <w:footerReference w:type="default" r:id="rId39"/>
       <w:pgSz w:w="11906" w:h="16838"/>
       <w:pgMar w:top="1440" w:right="1440" w:bottom="1440" w:left="1440" w:header="720" w:footer="720" w:gutter="0"/>
       <w:pgNumType w:start="0"/>
@@ -10703,7 +12064,7 @@
         <w:sz w:val="20"/>
         <w:szCs w:val="20"/>
       </w:rPr>
-      <w:t>27</w:t>
+      <w:t>1</w:t>
     </w:r>
     <w:r>
       <w:rPr>
@@ -10751,7 +12112,7 @@
         <w:sz w:val="20"/>
         <w:szCs w:val="20"/>
       </w:rPr>
-      <w:t>27</w:t>
+      <w:t>30</w:t>
     </w:r>
     <w:r>
       <w:rPr>
@@ -13312,6 +14673,7 @@
   <w:style w:type="character" w:default="1" w:styleId="DefaultParagraphFont">
     <w:name w:val="Default Paragraph Font"/>
     <w:uiPriority w:val="1"/>
+    <w:semiHidden/>
     <w:unhideWhenUsed/>
   </w:style>
   <w:style w:type="table" w:default="1" w:styleId="TableNormal">
@@ -13840,6 +15202,7 @@
   <w:style w:type="character" w:default="1" w:styleId="DefaultParagraphFont">
     <w:name w:val="Default Paragraph Font"/>
     <w:uiPriority w:val="1"/>
+    <w:semiHidden/>
     <w:unhideWhenUsed/>
   </w:style>
   <w:style w:type="table" w:default="1" w:styleId="TableNormal">
@@ -14202,36 +15565,6 @@
         </w:p>
       </w:docPartBody>
     </w:docPart>
-    <w:docPart>
-      <w:docPartPr>
-        <w:name w:val="92B3544B48B144CE952DB51BBF1A1841"/>
-        <w:category>
-          <w:name w:val="General"/>
-          <w:gallery w:val="placeholder"/>
-        </w:category>
-        <w:types>
-          <w:type w:val="bbPlcHdr"/>
-        </w:types>
-        <w:behaviors>
-          <w:behavior w:val="content"/>
-        </w:behaviors>
-        <w:guid w:val="{E06B769B-DF50-4099-94B1-89550499B3BC}"/>
-      </w:docPartPr>
-      <w:docPartBody>
-        <w:p>
-          <w:pPr>
-            <w:pStyle w:val="92B3544B48B144CE952DB51BBF1A1841"/>
-          </w:pPr>
-          <w:r>
-            <w:rPr>
-              <w:b/>
-              <w:bCs/>
-            </w:rPr>
-            <w:t>[Pick the date]</w:t>
-          </w:r>
-        </w:p>
-      </w:docPartBody>
-    </w:docPart>
   </w:docParts>
 </w:glossaryDocument>
 </file>
@@ -14312,6 +15645,7 @@
   <w:rsids>
     <w:rsidRoot w:val="002609B0"/>
     <w:rsid w:val="002609B0"/>
+    <w:rsid w:val="007353CC"/>
   </w:rsids>
   <m:mathPr>
     <m:mathFont m:val="Cambria Math"/>
@@ -15087,7 +16421,7 @@
   <a:extraClrSchemeLst/>
   <a:extLst>
     <a:ext uri="{05A4C25C-085E-4340-85A3-A5531E510DB2}">
-      <thm15:themeFamily xmlns="" xmlns:thm15="http://schemas.microsoft.com/office/thememl/2012/main" name="Office Theme" id="{62F939B6-93AF-4DB8-9C6B-D6C7DFDC589F}" vid="{4A3C46E8-61CC-4603-A589-7422A47A8E4A}"/>
+      <thm15:themeFamily xmlns:thm15="http://schemas.microsoft.com/office/thememl/2012/main" xmlns="" name="Office Theme" id="{62F939B6-93AF-4DB8-9C6B-D6C7DFDC589F}" vid="{4A3C46E8-61CC-4603-A589-7422A47A8E4A}"/>
     </a:ext>
   </a:extLst>
 </a:theme>
@@ -15105,6 +16439,15 @@
 </file>
 
 <file path=customXml/item2.xml><?xml version="1.0" encoding="utf-8"?>
+<?mso-contentType ?>
+<FormTemplates xmlns="http://schemas.microsoft.com/sharepoint/v3/contenttype/forms">
+  <Display>DocumentLibraryForm</Display>
+  <Edit>DocumentLibraryForm</Edit>
+  <New>DocumentLibraryForm</New>
+</FormTemplates>
+</file>
+
+<file path=customXml/item3.xml><?xml version="1.0" encoding="utf-8"?>
 <ct:contentTypeSchema xmlns:ct="http://schemas.microsoft.com/office/2006/metadata/contentType" xmlns:ma="http://schemas.microsoft.com/office/2006/metadata/properties/metaAttributes" ct:_="" ma:_="" ma:contentTypeName="Document" ma:contentTypeID="0x010100ECAD2FECAD0A484880450D78887CDE9B" ma:contentTypeVersion="4" ma:contentTypeDescription="Create a new document." ma:contentTypeScope="" ma:versionID="9982823b518d17854e8884bd534cb75f">
   <xsd:schema xmlns:xsd="http://www.w3.org/2001/XMLSchema" xmlns:xs="http://www.w3.org/2001/XMLSchema" xmlns:p="http://schemas.microsoft.com/office/2006/metadata/properties" xmlns:ns2="78bb7e01-156a-49d7-b0d1-bf5de749bfa9" targetNamespace="http://schemas.microsoft.com/office/2006/metadata/properties" ma:root="true" ma:fieldsID="09c38eefad0e1d47bb9bbb3a8909222a" ns2:_="">
     <xsd:import namespace="78bb7e01-156a-49d7-b0d1-bf5de749bfa9"/>
@@ -15250,15 +16593,6 @@
 </ct:contentTypeSchema>
 </file>
 
-<file path=customXml/item3.xml><?xml version="1.0" encoding="utf-8"?>
-<?mso-contentType ?>
-<FormTemplates xmlns="http://schemas.microsoft.com/sharepoint/v3/contenttype/forms">
-  <Display>DocumentLibraryForm</Display>
-  <Edit>DocumentLibraryForm</Edit>
-  <New>DocumentLibraryForm</New>
-</FormTemplates>
-</file>
-
 <file path=customXml/item4.xml><?xml version="1.0" encoding="utf-8"?>
 <p:properties xmlns:p="http://schemas.microsoft.com/office/2006/metadata/properties" xmlns:xsi="http://www.w3.org/2001/XMLSchema-instance" xmlns:pc="http://schemas.microsoft.com/office/infopath/2007/PartnerControls">
   <documentManagement/>
@@ -15278,6 +16612,14 @@
 </file>
 
 <file path=customXml/itemProps2.xml><?xml version="1.0" encoding="utf-8"?>
+<ds:datastoreItem xmlns:ds="http://schemas.openxmlformats.org/officeDocument/2006/customXml" ds:itemID="{A04D85EE-4659-4176-A767-66EBB537AFF3}">
+  <ds:schemaRefs>
+    <ds:schemaRef ds:uri="http://schemas.microsoft.com/sharepoint/v3/contenttype/forms"/>
+  </ds:schemaRefs>
+</ds:datastoreItem>
+</file>
+
+<file path=customXml/itemProps3.xml><?xml version="1.0" encoding="utf-8"?>
 <ds:datastoreItem xmlns:ds="http://schemas.openxmlformats.org/officeDocument/2006/customXml" ds:itemID="{EC1D4AEB-1A9F-4432-A9F5-BA023D4D8B8F}">
   <ds:schemaRefs>
     <ds:schemaRef ds:uri="http://schemas.microsoft.com/office/2006/metadata/contentType"/>
@@ -15295,14 +16637,6 @@
 </ds:datastoreItem>
 </file>
 
-<file path=customXml/itemProps3.xml><?xml version="1.0" encoding="utf-8"?>
-<ds:datastoreItem xmlns:ds="http://schemas.openxmlformats.org/officeDocument/2006/customXml" ds:itemID="{A04D85EE-4659-4176-A767-66EBB537AFF3}">
-  <ds:schemaRefs>
-    <ds:schemaRef ds:uri="http://schemas.microsoft.com/sharepoint/v3/contenttype/forms"/>
-  </ds:schemaRefs>
-</ds:datastoreItem>
-</file>
-
 <file path=customXml/itemProps4.xml><?xml version="1.0" encoding="utf-8"?>
 <ds:datastoreItem xmlns:ds="http://schemas.openxmlformats.org/officeDocument/2006/customXml" ds:itemID="{F374B5B1-6CED-4946-B8C8-6DE86A635018}">
   <ds:schemaRefs>
@@ -15313,7 +16647,7 @@
 </file>
 
 <file path=customXml/itemProps5.xml><?xml version="1.0" encoding="utf-8"?>
-<ds:datastoreItem xmlns:ds="http://schemas.openxmlformats.org/officeDocument/2006/customXml" ds:itemID="{6269B374-05DB-4640-8F56-4BFD23321ACA}">
+<ds:datastoreItem xmlns:ds="http://schemas.openxmlformats.org/officeDocument/2006/customXml" ds:itemID="{494DC282-EBFE-4D04-B64F-24FA74F947A0}">
   <ds:schemaRefs>
     <ds:schemaRef ds:uri="http://schemas.openxmlformats.org/officeDocument/2006/bibliography"/>
   </ds:schemaRefs>

</xml_diff>

<commit_message>
updated IT pro interview
</commit_message>
<xml_diff>
--- a/Documents/A2_Report_TechstraOne.docx
+++ b/Documents/A2_Report_TechstraOne.docx
@@ -8557,16 +8557,7 @@
           <w:rFonts w:asciiTheme="majorHAnsi" w:eastAsiaTheme="majorEastAsia" w:hAnsiTheme="majorHAnsi" w:cstheme="majorBidi"/>
           <w:bCs/>
         </w:rPr>
-        <w:t>Temp</w:t>
-      </w:r>
-      <w:bookmarkStart w:id="15" w:name="_GoBack"/>
-      <w:bookmarkEnd w:id="15"/>
-      <w:r>
-        <w:rPr>
-          <w:rFonts w:asciiTheme="majorHAnsi" w:eastAsiaTheme="majorEastAsia" w:hAnsiTheme="majorHAnsi" w:cstheme="majorBidi"/>
-          <w:bCs/>
-        </w:rPr>
-        <w:t>lating</w:t>
+        <w:t>Templating</w:t>
       </w:r>
       <w:proofErr w:type="spellEnd"/>
       <w:r>
@@ -9211,14 +9202,14 @@
       <w:pPr>
         <w:pStyle w:val="Heading3"/>
       </w:pPr>
-      <w:bookmarkStart w:id="16" w:name="_Toc37442227"/>
+      <w:bookmarkStart w:id="15" w:name="_Toc37442227"/>
       <w:r>
         <w:t>2.3.2</w:t>
       </w:r>
       <w:r>
         <w:t xml:space="preserve"> Industry Data Review</w:t>
       </w:r>
-      <w:bookmarkEnd w:id="16"/>
+      <w:bookmarkEnd w:id="15"/>
     </w:p>
     <w:p>
       <w:pPr>
@@ -9540,7 +9531,7 @@
       <w:pPr>
         <w:pStyle w:val="Heading3"/>
       </w:pPr>
-      <w:bookmarkStart w:id="17" w:name="_Toc37442228"/>
+      <w:bookmarkStart w:id="16" w:name="_Toc37442228"/>
       <w:r>
         <w:lastRenderedPageBreak/>
         <w:t>2.3.3</w:t>
@@ -9548,7 +9539,7 @@
       <w:r>
         <w:t xml:space="preserve"> Interview with an IT Professional.</w:t>
       </w:r>
-      <w:bookmarkEnd w:id="17"/>
+      <w:bookmarkEnd w:id="16"/>
       <w:r>
         <w:t xml:space="preserve"> </w:t>
       </w:r>
@@ -10012,7 +10003,6 @@
         <w:t>schools as clients over to this new platform Aware 3. Each school has an average of about ten thousand people. Every donator donates an average of three hundred dollars each year. We get 5% of each donation, so it’s a very large segment of business we’re providing. There were a new set of requirements that managing a school organization brought and I happened to know all of those. So I brought this inherit business knowledge across with me and translated it in to this new company.</w:t>
       </w:r>
     </w:p>
-    <w:p/>
     <w:p>
       <w:pPr>
         <w:rPr>
@@ -10050,6 +10040,102 @@
       </w:r>
     </w:p>
     <w:p>
+      <w:r>
+        <w:br w:type="page"/>
+      </w:r>
+    </w:p>
+    <w:p>
+      <w:pPr>
+        <w:rPr>
+          <w:b/>
+        </w:rPr>
+      </w:pPr>
+      <w:r>
+        <w:rPr>
+          <w:b/>
+        </w:rPr>
+        <w:lastRenderedPageBreak/>
+        <w:t>Q. Is there any in house training offered to employees so that they can progress in the company?</w:t>
+      </w:r>
+    </w:p>
+    <w:p>
+      <w:r>
+        <w:t xml:space="preserve">A. We promote external training but leave it to the individual to create improvement plans, whether through continuing education or online learning. We have online accounts for Plurinsight.com and safari, I use these resources </w:t>
+      </w:r>
+      <w:proofErr w:type="spellStart"/>
+      <w:r>
+        <w:t>my self</w:t>
+      </w:r>
+      <w:proofErr w:type="spellEnd"/>
+      <w:r>
+        <w:t>. The company does have a fund for reimbursement of continuing education but it is not yet at the level I’d like to see.</w:t>
+      </w:r>
+    </w:p>
+    <w:p>
+      <w:pPr>
+        <w:rPr>
+          <w:b/>
+        </w:rPr>
+      </w:pPr>
+      <w:r>
+        <w:rPr>
+          <w:b/>
+        </w:rPr>
+        <w:t xml:space="preserve">Q. How do you find working remotely, is it easy enough to collaborate with your team to ensure work is getting done? Do you use a platform like </w:t>
+      </w:r>
+      <w:proofErr w:type="spellStart"/>
+      <w:r>
+        <w:rPr>
+          <w:b/>
+        </w:rPr>
+        <w:t>Github</w:t>
+      </w:r>
+      <w:proofErr w:type="spellEnd"/>
+      <w:r>
+        <w:rPr>
+          <w:b/>
+        </w:rPr>
+        <w:t xml:space="preserve"> to track progress and changes to the program?</w:t>
+      </w:r>
+    </w:p>
+    <w:p>
+      <w:r>
+        <w:t xml:space="preserve">A. Working remotely is successful due to the tools we use to collaborate. Slack, Zoom, </w:t>
+      </w:r>
+      <w:proofErr w:type="spellStart"/>
+      <w:r>
+        <w:t>Webex</w:t>
+      </w:r>
+      <w:proofErr w:type="spellEnd"/>
+      <w:r>
+        <w:t xml:space="preserve"> for f2f meetings, screen sharing, remote control, pair coding, all embraced by Aware 3. We use </w:t>
+      </w:r>
+      <w:proofErr w:type="spellStart"/>
+      <w:r>
+        <w:t>Jira</w:t>
+      </w:r>
+      <w:proofErr w:type="spellEnd"/>
+      <w:r>
+        <w:t xml:space="preserve"> (</w:t>
+      </w:r>
+      <w:proofErr w:type="spellStart"/>
+      <w:r>
+        <w:t>Atlassian</w:t>
+      </w:r>
+      <w:proofErr w:type="spellEnd"/>
+      <w:r>
+        <w:t xml:space="preserve">) for project management, ticketing and tracking our efforts, through a novel mixture of agile practices (Scrum and </w:t>
+      </w:r>
+      <w:proofErr w:type="spellStart"/>
+      <w:r>
+        <w:t>Kanban</w:t>
+      </w:r>
+      <w:proofErr w:type="spellEnd"/>
+      <w:r>
+        <w:t>). We use Git hub as out source code repository for our half a dozen code bases.</w:t>
+      </w:r>
+    </w:p>
+    <w:p>
       <w:pPr>
         <w:rPr>
           <w:color w:val="FF0000"/>
@@ -10070,7 +10156,6 @@
         <w:pStyle w:val="Heading4"/>
       </w:pPr>
       <w:r>
-        <w:lastRenderedPageBreak/>
         <w:t>2.3.3.3 Conclusions</w:t>
       </w:r>
     </w:p>
@@ -10081,7 +10166,12 @@
     </w:p>
     <w:p>
       <w:r>
-        <w:t>It sounds like David is constantly having to update his skills and learn new technologies in order to stay relevant and on top of trends.  This means it is important as an IT professional to be constantly learning and adapting to the requirements of industry.</w:t>
+        <w:t>It sounds like David is constantly having to update his skills and learn new technologies in order to stay relevant and on top of trends.  This means it is important as an IT professional to be constantly learning and adapting to the requir</w:t>
+      </w:r>
+      <w:bookmarkStart w:id="17" w:name="_GoBack"/>
+      <w:bookmarkEnd w:id="17"/>
+      <w:r>
+        <w:t>ements of industry.</w:t>
       </w:r>
     </w:p>
     <w:p>
@@ -12064,7 +12154,7 @@
         <w:sz w:val="20"/>
         <w:szCs w:val="20"/>
       </w:rPr>
-      <w:t>1</w:t>
+      <w:t>19</w:t>
     </w:r>
     <w:r>
       <w:rPr>
@@ -15565,6 +15655,36 @@
         </w:p>
       </w:docPartBody>
     </w:docPart>
+    <w:docPart>
+      <w:docPartPr>
+        <w:name w:val="92B3544B48B144CE952DB51BBF1A1841"/>
+        <w:category>
+          <w:name w:val="General"/>
+          <w:gallery w:val="placeholder"/>
+        </w:category>
+        <w:types>
+          <w:type w:val="bbPlcHdr"/>
+        </w:types>
+        <w:behaviors>
+          <w:behavior w:val="content"/>
+        </w:behaviors>
+        <w:guid w:val="{E06B769B-DF50-4099-94B1-89550499B3BC}"/>
+      </w:docPartPr>
+      <w:docPartBody>
+        <w:p>
+          <w:pPr>
+            <w:pStyle w:val="92B3544B48B144CE952DB51BBF1A1841"/>
+          </w:pPr>
+          <w:r>
+            <w:rPr>
+              <w:b/>
+              <w:bCs/>
+            </w:rPr>
+            <w:t>[Pick the date]</w:t>
+          </w:r>
+        </w:p>
+      </w:docPartBody>
+    </w:docPart>
   </w:docParts>
 </w:glossaryDocument>
 </file>
@@ -15645,7 +15765,7 @@
   <w:rsids>
     <w:rsidRoot w:val="002609B0"/>
     <w:rsid w:val="002609B0"/>
-    <w:rsid w:val="007353CC"/>
+    <w:rsid w:val="0036151A"/>
   </w:rsids>
   <m:mathPr>
     <m:mathFont m:val="Cambria Math"/>
@@ -16647,7 +16767,7 @@
 </file>
 
 <file path=customXml/itemProps5.xml><?xml version="1.0" encoding="utf-8"?>
-<ds:datastoreItem xmlns:ds="http://schemas.openxmlformats.org/officeDocument/2006/customXml" ds:itemID="{494DC282-EBFE-4D04-B64F-24FA74F947A0}">
+<ds:datastoreItem xmlns:ds="http://schemas.openxmlformats.org/officeDocument/2006/customXml" ds:itemID="{6ED438A4-5702-421C-A36C-F08C701FD9CB}">
   <ds:schemaRefs>
     <ds:schemaRef ds:uri="http://schemas.openxmlformats.org/officeDocument/2006/bibliography"/>
   </ds:schemaRefs>

</xml_diff>

<commit_message>
Added Rebecca's BGD review
</commit_message>
<xml_diff>
--- a/Documents/A2_Report_TechstraOne.docx
+++ b/Documents/A2_Report_TechstraOne.docx
@@ -754,9 +754,6 @@
               <w:sdtPr>
                 <w:alias w:val="Abstract"/>
                 <w:id w:val="8276291"/>
-                <w:placeholder>
-                  <w:docPart w:val="62816279CA904705B1CB8BB6F74DC865"/>
-                </w:placeholder>
                 <w:dataBinding w:prefixMappings="xmlns:ns0='http://schemas.microsoft.com/office/2006/coverPageProps'" w:xpath="/ns0:CoverPageProperties[1]/ns0:Abstract[1]" w:storeItemID="{55AF091B-3C7A-41E3-B477-F2FDAA23CFDA}"/>
                 <w:text/>
               </w:sdtPr>
@@ -893,7 +890,7 @@
           <w:r>
             <w:fldChar w:fldCharType="separate"/>
           </w:r>
-          <w:hyperlink w:anchor="_Toc37705105" w:history="1">
+          <w:hyperlink w:anchor="_Toc37925909" w:history="1">
             <w:r>
               <w:rPr>
                 <w:rStyle w:val="Hyperlink"/>
@@ -920,7 +917,7 @@
                 <w:noProof/>
                 <w:webHidden/>
               </w:rPr>
-              <w:instrText xml:space="preserve"> PAGEREF _Toc37705105 \h </w:instrText>
+              <w:instrText xml:space="preserve"> PAGEREF _Toc37925909 \h </w:instrText>
             </w:r>
             <w:r>
               <w:rPr>
@@ -940,7 +937,7 @@
                 <w:noProof/>
                 <w:webHidden/>
               </w:rPr>
-              <w:t>2</w:t>
+              <w:t>3</w:t>
             </w:r>
             <w:r>
               <w:rPr>
@@ -963,7 +960,7 @@
               <w:lang w:val="en-AU" w:eastAsia="en-AU"/>
             </w:rPr>
           </w:pPr>
-          <w:hyperlink w:anchor="_Toc37705106" w:history="1">
+          <w:hyperlink w:anchor="_Toc37925910" w:history="1">
             <w:r>
               <w:rPr>
                 <w:rStyle w:val="Hyperlink"/>
@@ -990,7 +987,7 @@
                 <w:noProof/>
                 <w:webHidden/>
               </w:rPr>
-              <w:instrText xml:space="preserve"> PAGEREF _Toc37705106 \h </w:instrText>
+              <w:instrText xml:space="preserve"> PAGEREF _Toc37925910 \h </w:instrText>
             </w:r>
             <w:r>
               <w:rPr>
@@ -1010,7 +1007,7 @@
                 <w:noProof/>
                 <w:webHidden/>
               </w:rPr>
-              <w:t>3</w:t>
+              <w:t>4</w:t>
             </w:r>
             <w:r>
               <w:rPr>
@@ -1033,7 +1030,7 @@
               <w:lang w:val="en-AU" w:eastAsia="en-AU"/>
             </w:rPr>
           </w:pPr>
-          <w:hyperlink w:anchor="_Toc37705107" w:history="1">
+          <w:hyperlink w:anchor="_Toc37925911" w:history="1">
             <w:r>
               <w:rPr>
                 <w:rStyle w:val="Hyperlink"/>
@@ -1060,7 +1057,7 @@
                 <w:noProof/>
                 <w:webHidden/>
               </w:rPr>
-              <w:instrText xml:space="preserve"> PAGEREF _Toc37705107 \h </w:instrText>
+              <w:instrText xml:space="preserve"> PAGEREF _Toc37925911 \h </w:instrText>
             </w:r>
             <w:r>
               <w:rPr>
@@ -1080,7 +1077,7 @@
                 <w:noProof/>
                 <w:webHidden/>
               </w:rPr>
-              <w:t>3</w:t>
+              <w:t>4</w:t>
             </w:r>
             <w:r>
               <w:rPr>
@@ -1103,7 +1100,7 @@
               <w:lang w:val="en-AU" w:eastAsia="en-AU"/>
             </w:rPr>
           </w:pPr>
-          <w:hyperlink w:anchor="_Toc37705108" w:history="1">
+          <w:hyperlink w:anchor="_Toc37925912" w:history="1">
             <w:r>
               <w:rPr>
                 <w:rStyle w:val="Hyperlink"/>
@@ -1130,7 +1127,7 @@
                 <w:noProof/>
                 <w:webHidden/>
               </w:rPr>
-              <w:instrText xml:space="preserve"> PAGEREF _Toc37705108 \h </w:instrText>
+              <w:instrText xml:space="preserve"> PAGEREF _Toc37925912 \h </w:instrText>
             </w:r>
             <w:r>
               <w:rPr>
@@ -1150,7 +1147,7 @@
                 <w:noProof/>
                 <w:webHidden/>
               </w:rPr>
-              <w:t>3</w:t>
+              <w:t>4</w:t>
             </w:r>
             <w:r>
               <w:rPr>
@@ -1173,7 +1170,7 @@
               <w:lang w:val="en-AU" w:eastAsia="en-AU"/>
             </w:rPr>
           </w:pPr>
-          <w:hyperlink w:anchor="_Toc37705109" w:history="1">
+          <w:hyperlink w:anchor="_Toc37925913" w:history="1">
             <w:r>
               <w:rPr>
                 <w:rStyle w:val="Hyperlink"/>
@@ -1200,7 +1197,7 @@
                 <w:noProof/>
                 <w:webHidden/>
               </w:rPr>
-              <w:instrText xml:space="preserve"> PAGEREF _Toc37705109 \h </w:instrText>
+              <w:instrText xml:space="preserve"> PAGEREF _Toc37925913 \h </w:instrText>
             </w:r>
             <w:r>
               <w:rPr>
@@ -1220,7 +1217,7 @@
                 <w:noProof/>
                 <w:webHidden/>
               </w:rPr>
-              <w:t>3</w:t>
+              <w:t>4</w:t>
             </w:r>
             <w:r>
               <w:rPr>
@@ -1243,7 +1240,7 @@
               <w:lang w:val="en-AU" w:eastAsia="en-AU"/>
             </w:rPr>
           </w:pPr>
-          <w:hyperlink w:anchor="_Toc37705110" w:history="1">
+          <w:hyperlink w:anchor="_Toc37925914" w:history="1">
             <w:r>
               <w:rPr>
                 <w:rStyle w:val="Hyperlink"/>
@@ -1270,7 +1267,7 @@
                 <w:noProof/>
                 <w:webHidden/>
               </w:rPr>
-              <w:instrText xml:space="preserve"> PAGEREF _Toc37705110 \h </w:instrText>
+              <w:instrText xml:space="preserve"> PAGEREF _Toc37925914 \h </w:instrText>
             </w:r>
             <w:r>
               <w:rPr>
@@ -1290,7 +1287,7 @@
                 <w:noProof/>
                 <w:webHidden/>
               </w:rPr>
-              <w:t>3</w:t>
+              <w:t>4</w:t>
             </w:r>
             <w:r>
               <w:rPr>
@@ -1313,7 +1310,7 @@
               <w:lang w:val="en-AU" w:eastAsia="en-AU"/>
             </w:rPr>
           </w:pPr>
-          <w:hyperlink w:anchor="_Toc37705111" w:history="1">
+          <w:hyperlink w:anchor="_Toc37925915" w:history="1">
             <w:r>
               <w:rPr>
                 <w:rStyle w:val="Hyperlink"/>
@@ -1340,7 +1337,7 @@
                 <w:noProof/>
                 <w:webHidden/>
               </w:rPr>
-              <w:instrText xml:space="preserve"> PAGEREF _Toc37705111 \h </w:instrText>
+              <w:instrText xml:space="preserve"> PAGEREF _Toc37925915 \h </w:instrText>
             </w:r>
             <w:r>
               <w:rPr>
@@ -1360,7 +1357,7 @@
                 <w:noProof/>
                 <w:webHidden/>
               </w:rPr>
-              <w:t>4</w:t>
+              <w:t>5</w:t>
             </w:r>
             <w:r>
               <w:rPr>
@@ -1383,7 +1380,7 @@
               <w:lang w:val="en-AU" w:eastAsia="en-AU"/>
             </w:rPr>
           </w:pPr>
-          <w:hyperlink w:anchor="_Toc37705112" w:history="1">
+          <w:hyperlink w:anchor="_Toc37925916" w:history="1">
             <w:r>
               <w:rPr>
                 <w:rStyle w:val="Hyperlink"/>
@@ -1410,7 +1407,7 @@
                 <w:noProof/>
                 <w:webHidden/>
               </w:rPr>
-              <w:instrText xml:space="preserve"> PAGEREF _Toc37705112 \h </w:instrText>
+              <w:instrText xml:space="preserve"> PAGEREF _Toc37925916 \h </w:instrText>
             </w:r>
             <w:r>
               <w:rPr>
@@ -1430,7 +1427,7 @@
                 <w:noProof/>
                 <w:webHidden/>
               </w:rPr>
-              <w:t>4</w:t>
+              <w:t>5</w:t>
             </w:r>
             <w:r>
               <w:rPr>
@@ -1453,7 +1450,7 @@
               <w:lang w:val="en-AU" w:eastAsia="en-AU"/>
             </w:rPr>
           </w:pPr>
-          <w:hyperlink w:anchor="_Toc37705113" w:history="1">
+          <w:hyperlink w:anchor="_Toc37925917" w:history="1">
             <w:r>
               <w:rPr>
                 <w:rStyle w:val="Hyperlink"/>
@@ -1480,7 +1477,7 @@
                 <w:noProof/>
                 <w:webHidden/>
               </w:rPr>
-              <w:instrText xml:space="preserve"> PAGEREF _Toc37705113 \h </w:instrText>
+              <w:instrText xml:space="preserve"> PAGEREF _Toc37925917 \h </w:instrText>
             </w:r>
             <w:r>
               <w:rPr>
@@ -1500,7 +1497,7 @@
                 <w:noProof/>
                 <w:webHidden/>
               </w:rPr>
-              <w:t>4</w:t>
+              <w:t>5</w:t>
             </w:r>
             <w:r>
               <w:rPr>
@@ -1523,7 +1520,7 @@
               <w:lang w:val="en-AU" w:eastAsia="en-AU"/>
             </w:rPr>
           </w:pPr>
-          <w:hyperlink w:anchor="_Toc37705114" w:history="1">
+          <w:hyperlink w:anchor="_Toc37925918" w:history="1">
             <w:r>
               <w:rPr>
                 <w:rStyle w:val="Hyperlink"/>
@@ -1550,7 +1547,7 @@
                 <w:noProof/>
                 <w:webHidden/>
               </w:rPr>
-              <w:instrText xml:space="preserve"> PAGEREF _Toc37705114 \h </w:instrText>
+              <w:instrText xml:space="preserve"> PAGEREF _Toc37925918 \h </w:instrText>
             </w:r>
             <w:r>
               <w:rPr>
@@ -1570,7 +1567,7 @@
                 <w:noProof/>
                 <w:webHidden/>
               </w:rPr>
-              <w:t>5</w:t>
+              <w:t>6</w:t>
             </w:r>
             <w:r>
               <w:rPr>
@@ -1593,7 +1590,7 @@
               <w:lang w:val="en-AU" w:eastAsia="en-AU"/>
             </w:rPr>
           </w:pPr>
-          <w:hyperlink w:anchor="_Toc37705115" w:history="1">
+          <w:hyperlink w:anchor="_Toc37925919" w:history="1">
             <w:r>
               <w:rPr>
                 <w:rStyle w:val="Hyperlink"/>
@@ -1620,7 +1617,7 @@
                 <w:noProof/>
                 <w:webHidden/>
               </w:rPr>
-              <w:instrText xml:space="preserve"> PAGEREF _Toc37705115 \h </w:instrText>
+              <w:instrText xml:space="preserve"> PAGEREF _Toc37925919 \h </w:instrText>
             </w:r>
             <w:r>
               <w:rPr>
@@ -1640,7 +1637,7 @@
                 <w:noProof/>
                 <w:webHidden/>
               </w:rPr>
-              <w:t>5</w:t>
+              <w:t>6</w:t>
             </w:r>
             <w:r>
               <w:rPr>
@@ -1663,7 +1660,7 @@
               <w:lang w:val="en-AU" w:eastAsia="en-AU"/>
             </w:rPr>
           </w:pPr>
-          <w:hyperlink w:anchor="_Toc37705116" w:history="1">
+          <w:hyperlink w:anchor="_Toc37925920" w:history="1">
             <w:r>
               <w:rPr>
                 <w:rStyle w:val="Hyperlink"/>
@@ -1690,7 +1687,7 @@
                 <w:noProof/>
                 <w:webHidden/>
               </w:rPr>
-              <w:instrText xml:space="preserve"> PAGEREF _Toc37705116 \h </w:instrText>
+              <w:instrText xml:space="preserve"> PAGEREF _Toc37925920 \h </w:instrText>
             </w:r>
             <w:r>
               <w:rPr>
@@ -1710,7 +1707,7 @@
                 <w:noProof/>
                 <w:webHidden/>
               </w:rPr>
-              <w:t>9</w:t>
+              <w:t>10</w:t>
             </w:r>
             <w:r>
               <w:rPr>
@@ -1733,7 +1730,7 @@
               <w:lang w:val="en-AU" w:eastAsia="en-AU"/>
             </w:rPr>
           </w:pPr>
-          <w:hyperlink w:anchor="_Toc37705117" w:history="1">
+          <w:hyperlink w:anchor="_Toc37925921" w:history="1">
             <w:r>
               <w:rPr>
                 <w:rStyle w:val="Hyperlink"/>
@@ -1760,7 +1757,7 @@
                 <w:noProof/>
                 <w:webHidden/>
               </w:rPr>
-              <w:instrText xml:space="preserve"> PAGEREF _Toc37705117 \h </w:instrText>
+              <w:instrText xml:space="preserve"> PAGEREF _Toc37925921 \h </w:instrText>
             </w:r>
             <w:r>
               <w:rPr>
@@ -1780,7 +1777,7 @@
                 <w:noProof/>
                 <w:webHidden/>
               </w:rPr>
-              <w:t>10</w:t>
+              <w:t>11</w:t>
             </w:r>
             <w:r>
               <w:rPr>
@@ -1803,7 +1800,7 @@
               <w:lang w:val="en-AU" w:eastAsia="en-AU"/>
             </w:rPr>
           </w:pPr>
-          <w:hyperlink w:anchor="_Toc37705118" w:history="1">
+          <w:hyperlink w:anchor="_Toc37925922" w:history="1">
             <w:r>
               <w:rPr>
                 <w:rStyle w:val="Hyperlink"/>
@@ -1830,7 +1827,7 @@
                 <w:noProof/>
                 <w:webHidden/>
               </w:rPr>
-              <w:instrText xml:space="preserve"> PAGEREF _Toc37705118 \h </w:instrText>
+              <w:instrText xml:space="preserve"> PAGEREF _Toc37925922 \h </w:instrText>
             </w:r>
             <w:r>
               <w:rPr>
@@ -1850,7 +1847,7 @@
                 <w:noProof/>
                 <w:webHidden/>
               </w:rPr>
-              <w:t>12</w:t>
+              <w:t>13</w:t>
             </w:r>
             <w:r>
               <w:rPr>
@@ -1873,7 +1870,7 @@
               <w:lang w:val="en-AU" w:eastAsia="en-AU"/>
             </w:rPr>
           </w:pPr>
-          <w:hyperlink w:anchor="_Toc37705119" w:history="1">
+          <w:hyperlink w:anchor="_Toc37925923" w:history="1">
             <w:r>
               <w:rPr>
                 <w:rStyle w:val="Hyperlink"/>
@@ -1900,7 +1897,7 @@
                 <w:noProof/>
                 <w:webHidden/>
               </w:rPr>
-              <w:instrText xml:space="preserve"> PAGEREF _Toc37705119 \h </w:instrText>
+              <w:instrText xml:space="preserve"> PAGEREF _Toc37925923 \h </w:instrText>
             </w:r>
             <w:r>
               <w:rPr>
@@ -1920,7 +1917,7 @@
                 <w:noProof/>
                 <w:webHidden/>
               </w:rPr>
-              <w:t>12</w:t>
+              <w:t>13</w:t>
             </w:r>
             <w:r>
               <w:rPr>
@@ -1943,7 +1940,7 @@
               <w:lang w:val="en-AU" w:eastAsia="en-AU"/>
             </w:rPr>
           </w:pPr>
-          <w:hyperlink w:anchor="_Toc37705120" w:history="1">
+          <w:hyperlink w:anchor="_Toc37925924" w:history="1">
             <w:r>
               <w:rPr>
                 <w:rStyle w:val="Hyperlink"/>
@@ -1970,7 +1967,7 @@
                 <w:noProof/>
                 <w:webHidden/>
               </w:rPr>
-              <w:instrText xml:space="preserve"> PAGEREF _Toc37705120 \h </w:instrText>
+              <w:instrText xml:space="preserve"> PAGEREF _Toc37925924 \h </w:instrText>
             </w:r>
             <w:r>
               <w:rPr>
@@ -1990,7 +1987,7 @@
                 <w:noProof/>
                 <w:webHidden/>
               </w:rPr>
-              <w:t>16</w:t>
+              <w:t>17</w:t>
             </w:r>
             <w:r>
               <w:rPr>
@@ -2013,7 +2010,7 @@
               <w:lang w:val="en-AU" w:eastAsia="en-AU"/>
             </w:rPr>
           </w:pPr>
-          <w:hyperlink w:anchor="_Toc37705121" w:history="1">
+          <w:hyperlink w:anchor="_Toc37925925" w:history="1">
             <w:r>
               <w:rPr>
                 <w:rStyle w:val="Hyperlink"/>
@@ -2040,7 +2037,7 @@
                 <w:noProof/>
                 <w:webHidden/>
               </w:rPr>
-              <w:instrText xml:space="preserve"> PAGEREF _Toc37705121 \h </w:instrText>
+              <w:instrText xml:space="preserve"> PAGEREF _Toc37925925 \h </w:instrText>
             </w:r>
             <w:r>
               <w:rPr>
@@ -2060,7 +2057,7 @@
                 <w:noProof/>
                 <w:webHidden/>
               </w:rPr>
-              <w:t>18</w:t>
+              <w:t>19</w:t>
             </w:r>
             <w:r>
               <w:rPr>
@@ -2083,7 +2080,7 @@
               <w:lang w:val="en-AU" w:eastAsia="en-AU"/>
             </w:rPr>
           </w:pPr>
-          <w:hyperlink w:anchor="_Toc37705122" w:history="1">
+          <w:hyperlink w:anchor="_Toc37925926" w:history="1">
             <w:r>
               <w:rPr>
                 <w:rStyle w:val="Hyperlink"/>
@@ -2110,7 +2107,7 @@
                 <w:noProof/>
                 <w:webHidden/>
               </w:rPr>
-              <w:instrText xml:space="preserve"> PAGEREF _Toc37705122 \h </w:instrText>
+              <w:instrText xml:space="preserve"> PAGEREF _Toc37925926 \h </w:instrText>
             </w:r>
             <w:r>
               <w:rPr>
@@ -2130,7 +2127,7 @@
                 <w:noProof/>
                 <w:webHidden/>
               </w:rPr>
-              <w:t>21</w:t>
+              <w:t>22</w:t>
             </w:r>
             <w:r>
               <w:rPr>
@@ -2153,7 +2150,7 @@
               <w:lang w:val="en-AU" w:eastAsia="en-AU"/>
             </w:rPr>
           </w:pPr>
-          <w:hyperlink w:anchor="_Toc37705123" w:history="1">
+          <w:hyperlink w:anchor="_Toc37925927" w:history="1">
             <w:r>
               <w:rPr>
                 <w:rStyle w:val="Hyperlink"/>
@@ -2180,7 +2177,7 @@
                 <w:noProof/>
                 <w:webHidden/>
               </w:rPr>
-              <w:instrText xml:space="preserve"> PAGEREF _Toc37705123 \h </w:instrText>
+              <w:instrText xml:space="preserve"> PAGEREF _Toc37925927 \h </w:instrText>
             </w:r>
             <w:r>
               <w:rPr>
@@ -2200,7 +2197,7 @@
                 <w:noProof/>
                 <w:webHidden/>
               </w:rPr>
-              <w:t>22</w:t>
+              <w:t>23</w:t>
             </w:r>
             <w:r>
               <w:rPr>
@@ -2223,7 +2220,7 @@
               <w:lang w:val="en-AU" w:eastAsia="en-AU"/>
             </w:rPr>
           </w:pPr>
-          <w:hyperlink w:anchor="_Toc37705124" w:history="1">
+          <w:hyperlink w:anchor="_Toc37925928" w:history="1">
             <w:r>
               <w:rPr>
                 <w:rStyle w:val="Hyperlink"/>
@@ -2250,7 +2247,7 @@
                 <w:noProof/>
                 <w:webHidden/>
               </w:rPr>
-              <w:instrText xml:space="preserve"> PAGEREF _Toc37705124 \h </w:instrText>
+              <w:instrText xml:space="preserve"> PAGEREF _Toc37925928 \h </w:instrText>
             </w:r>
             <w:r>
               <w:rPr>
@@ -2270,7 +2267,7 @@
                 <w:noProof/>
                 <w:webHidden/>
               </w:rPr>
-              <w:t>22</w:t>
+              <w:t>23</w:t>
             </w:r>
             <w:r>
               <w:rPr>
@@ -2293,7 +2290,7 @@
               <w:lang w:val="en-AU" w:eastAsia="en-AU"/>
             </w:rPr>
           </w:pPr>
-          <w:hyperlink w:anchor="_Toc37705125" w:history="1">
+          <w:hyperlink w:anchor="_Toc37925929" w:history="1">
             <w:r>
               <w:rPr>
                 <w:rStyle w:val="Hyperlink"/>
@@ -2320,7 +2317,7 @@
                 <w:noProof/>
                 <w:webHidden/>
               </w:rPr>
-              <w:instrText xml:space="preserve"> PAGEREF _Toc37705125 \h </w:instrText>
+              <w:instrText xml:space="preserve"> PAGEREF _Toc37925929 \h </w:instrText>
             </w:r>
             <w:r>
               <w:rPr>
@@ -2340,7 +2337,7 @@
                 <w:noProof/>
                 <w:webHidden/>
               </w:rPr>
-              <w:t>24</w:t>
+              <w:t>25</w:t>
             </w:r>
             <w:r>
               <w:rPr>
@@ -2363,7 +2360,7 @@
               <w:lang w:val="en-AU" w:eastAsia="en-AU"/>
             </w:rPr>
           </w:pPr>
-          <w:hyperlink w:anchor="_Toc37705126" w:history="1">
+          <w:hyperlink w:anchor="_Toc37925930" w:history="1">
             <w:r>
               <w:rPr>
                 <w:rStyle w:val="Hyperlink"/>
@@ -2390,7 +2387,7 @@
                 <w:noProof/>
                 <w:webHidden/>
               </w:rPr>
-              <w:instrText xml:space="preserve"> PAGEREF _Toc37705126 \h </w:instrText>
+              <w:instrText xml:space="preserve"> PAGEREF _Toc37925930 \h </w:instrText>
             </w:r>
             <w:r>
               <w:rPr>
@@ -2410,7 +2407,7 @@
                 <w:noProof/>
                 <w:webHidden/>
               </w:rPr>
-              <w:t>27</w:t>
+              <w:t>28</w:t>
             </w:r>
             <w:r>
               <w:rPr>
@@ -2433,7 +2430,7 @@
               <w:lang w:val="en-AU" w:eastAsia="en-AU"/>
             </w:rPr>
           </w:pPr>
-          <w:hyperlink w:anchor="_Toc37705127" w:history="1">
+          <w:hyperlink w:anchor="_Toc37925931" w:history="1">
             <w:r>
               <w:rPr>
                 <w:rStyle w:val="Hyperlink"/>
@@ -2460,7 +2457,7 @@
                 <w:noProof/>
                 <w:webHidden/>
               </w:rPr>
-              <w:instrText xml:space="preserve"> PAGEREF _Toc37705127 \h </w:instrText>
+              <w:instrText xml:space="preserve"> PAGEREF _Toc37925931 \h </w:instrText>
             </w:r>
             <w:r>
               <w:rPr>
@@ -2480,7 +2477,7 @@
                 <w:noProof/>
                 <w:webHidden/>
               </w:rPr>
-              <w:t>28</w:t>
+              <w:t>29</w:t>
             </w:r>
             <w:r>
               <w:rPr>
@@ -2503,13 +2500,13 @@
               <w:lang w:val="en-AU" w:eastAsia="en-AU"/>
             </w:rPr>
           </w:pPr>
-          <w:hyperlink w:anchor="_Toc37705128" w:history="1">
+          <w:hyperlink w:anchor="_Toc37925932" w:history="1">
             <w:r>
               <w:rPr>
                 <w:rStyle w:val="Hyperlink"/>
                 <w:noProof/>
               </w:rPr>
-              <w:t>5. Team Project</w:t>
+              <w:t>5. Team Project – Collectables Trading App</w:t>
             </w:r>
             <w:r>
               <w:rPr>
@@ -2530,7 +2527,7 @@
                 <w:noProof/>
                 <w:webHidden/>
               </w:rPr>
-              <w:instrText xml:space="preserve"> PAGEREF _Toc37705128 \h </w:instrText>
+              <w:instrText xml:space="preserve"> PAGEREF _Toc37925932 \h </w:instrText>
             </w:r>
             <w:r>
               <w:rPr>
@@ -2550,7 +2547,287 @@
                 <w:noProof/>
                 <w:webHidden/>
               </w:rPr>
-              <w:t>31</w:t>
+              <w:t>33</w:t>
+            </w:r>
+            <w:r>
+              <w:rPr>
+                <w:noProof/>
+                <w:webHidden/>
+              </w:rPr>
+              <w:fldChar w:fldCharType="end"/>
+            </w:r>
+          </w:hyperlink>
+        </w:p>
+        <w:p>
+          <w:pPr>
+            <w:pStyle w:val="TOC2"/>
+            <w:tabs>
+              <w:tab w:val="right" w:leader="dot" w:pos="9016"/>
+            </w:tabs>
+            <w:rPr>
+              <w:rFonts w:eastAsiaTheme="minorEastAsia"/>
+              <w:noProof/>
+              <w:lang w:val="en-AU" w:eastAsia="en-AU"/>
+            </w:rPr>
+          </w:pPr>
+          <w:hyperlink w:anchor="_Toc37925933" w:history="1">
+            <w:r>
+              <w:rPr>
+                <w:rStyle w:val="Hyperlink"/>
+                <w:noProof/>
+              </w:rPr>
+              <w:t>Introduction</w:t>
+            </w:r>
+            <w:r>
+              <w:rPr>
+                <w:noProof/>
+                <w:webHidden/>
+              </w:rPr>
+              <w:tab/>
+            </w:r>
+            <w:r>
+              <w:rPr>
+                <w:noProof/>
+                <w:webHidden/>
+              </w:rPr>
+              <w:fldChar w:fldCharType="begin"/>
+            </w:r>
+            <w:r>
+              <w:rPr>
+                <w:noProof/>
+                <w:webHidden/>
+              </w:rPr>
+              <w:instrText xml:space="preserve"> PAGEREF _Toc37925933 \h </w:instrText>
+            </w:r>
+            <w:r>
+              <w:rPr>
+                <w:noProof/>
+                <w:webHidden/>
+              </w:rPr>
+            </w:r>
+            <w:r>
+              <w:rPr>
+                <w:noProof/>
+                <w:webHidden/>
+              </w:rPr>
+              <w:fldChar w:fldCharType="separate"/>
+            </w:r>
+            <w:r>
+              <w:rPr>
+                <w:noProof/>
+                <w:webHidden/>
+              </w:rPr>
+              <w:t>34</w:t>
+            </w:r>
+            <w:r>
+              <w:rPr>
+                <w:noProof/>
+                <w:webHidden/>
+              </w:rPr>
+              <w:fldChar w:fldCharType="end"/>
+            </w:r>
+          </w:hyperlink>
+        </w:p>
+        <w:p>
+          <w:pPr>
+            <w:pStyle w:val="TOC2"/>
+            <w:tabs>
+              <w:tab w:val="right" w:leader="dot" w:pos="9016"/>
+            </w:tabs>
+            <w:rPr>
+              <w:rFonts w:eastAsiaTheme="minorEastAsia"/>
+              <w:noProof/>
+              <w:lang w:val="en-AU" w:eastAsia="en-AU"/>
+            </w:rPr>
+          </w:pPr>
+          <w:hyperlink w:anchor="_Toc37925934" w:history="1">
+            <w:r>
+              <w:rPr>
+                <w:rStyle w:val="Hyperlink"/>
+                <w:noProof/>
+              </w:rPr>
+              <w:t>Functionalities</w:t>
+            </w:r>
+            <w:r>
+              <w:rPr>
+                <w:noProof/>
+                <w:webHidden/>
+              </w:rPr>
+              <w:tab/>
+            </w:r>
+            <w:r>
+              <w:rPr>
+                <w:noProof/>
+                <w:webHidden/>
+              </w:rPr>
+              <w:fldChar w:fldCharType="begin"/>
+            </w:r>
+            <w:r>
+              <w:rPr>
+                <w:noProof/>
+                <w:webHidden/>
+              </w:rPr>
+              <w:instrText xml:space="preserve"> PAGEREF _Toc37925934 \h </w:instrText>
+            </w:r>
+            <w:r>
+              <w:rPr>
+                <w:noProof/>
+                <w:webHidden/>
+              </w:rPr>
+            </w:r>
+            <w:r>
+              <w:rPr>
+                <w:noProof/>
+                <w:webHidden/>
+              </w:rPr>
+              <w:fldChar w:fldCharType="separate"/>
+            </w:r>
+            <w:r>
+              <w:rPr>
+                <w:noProof/>
+                <w:webHidden/>
+              </w:rPr>
+              <w:t>35</w:t>
+            </w:r>
+            <w:r>
+              <w:rPr>
+                <w:noProof/>
+                <w:webHidden/>
+              </w:rPr>
+              <w:fldChar w:fldCharType="end"/>
+            </w:r>
+          </w:hyperlink>
+        </w:p>
+        <w:p>
+          <w:pPr>
+            <w:pStyle w:val="TOC2"/>
+            <w:tabs>
+              <w:tab w:val="right" w:leader="dot" w:pos="9016"/>
+            </w:tabs>
+            <w:rPr>
+              <w:rFonts w:eastAsiaTheme="minorEastAsia"/>
+              <w:noProof/>
+              <w:lang w:val="en-AU" w:eastAsia="en-AU"/>
+            </w:rPr>
+          </w:pPr>
+          <w:hyperlink w:anchor="_Toc37925935" w:history="1">
+            <w:r>
+              <w:rPr>
+                <w:rStyle w:val="Hyperlink"/>
+                <w:noProof/>
+              </w:rPr>
+              <w:t>Technologies Involved</w:t>
+            </w:r>
+            <w:r>
+              <w:rPr>
+                <w:noProof/>
+                <w:webHidden/>
+              </w:rPr>
+              <w:tab/>
+            </w:r>
+            <w:r>
+              <w:rPr>
+                <w:noProof/>
+                <w:webHidden/>
+              </w:rPr>
+              <w:fldChar w:fldCharType="begin"/>
+            </w:r>
+            <w:r>
+              <w:rPr>
+                <w:noProof/>
+                <w:webHidden/>
+              </w:rPr>
+              <w:instrText xml:space="preserve"> PAGEREF _Toc37925935 \h </w:instrText>
+            </w:r>
+            <w:r>
+              <w:rPr>
+                <w:noProof/>
+                <w:webHidden/>
+              </w:rPr>
+            </w:r>
+            <w:r>
+              <w:rPr>
+                <w:noProof/>
+                <w:webHidden/>
+              </w:rPr>
+              <w:fldChar w:fldCharType="separate"/>
+            </w:r>
+            <w:r>
+              <w:rPr>
+                <w:noProof/>
+                <w:webHidden/>
+              </w:rPr>
+              <w:t>35</w:t>
+            </w:r>
+            <w:r>
+              <w:rPr>
+                <w:noProof/>
+                <w:webHidden/>
+              </w:rPr>
+              <w:fldChar w:fldCharType="end"/>
+            </w:r>
+          </w:hyperlink>
+        </w:p>
+        <w:p>
+          <w:pPr>
+            <w:pStyle w:val="TOC2"/>
+            <w:tabs>
+              <w:tab w:val="right" w:leader="dot" w:pos="9016"/>
+            </w:tabs>
+            <w:rPr>
+              <w:rFonts w:eastAsiaTheme="minorEastAsia"/>
+              <w:noProof/>
+              <w:lang w:val="en-AU" w:eastAsia="en-AU"/>
+            </w:rPr>
+          </w:pPr>
+          <w:hyperlink w:anchor="_Toc37925936" w:history="1">
+            <w:r>
+              <w:rPr>
+                <w:rStyle w:val="Hyperlink"/>
+                <w:noProof/>
+              </w:rPr>
+              <w:t>Implementation</w:t>
+            </w:r>
+            <w:r>
+              <w:rPr>
+                <w:noProof/>
+                <w:webHidden/>
+              </w:rPr>
+              <w:tab/>
+            </w:r>
+            <w:r>
+              <w:rPr>
+                <w:noProof/>
+                <w:webHidden/>
+              </w:rPr>
+              <w:fldChar w:fldCharType="begin"/>
+            </w:r>
+            <w:r>
+              <w:rPr>
+                <w:noProof/>
+                <w:webHidden/>
+              </w:rPr>
+              <w:instrText xml:space="preserve"> PAGEREF _Toc37925936 \h </w:instrText>
+            </w:r>
+            <w:r>
+              <w:rPr>
+                <w:noProof/>
+                <w:webHidden/>
+              </w:rPr>
+            </w:r>
+            <w:r>
+              <w:rPr>
+                <w:noProof/>
+                <w:webHidden/>
+              </w:rPr>
+              <w:fldChar w:fldCharType="separate"/>
+            </w:r>
+            <w:r>
+              <w:rPr>
+                <w:noProof/>
+                <w:webHidden/>
+              </w:rPr>
+              <w:t>35</w:t>
             </w:r>
             <w:r>
               <w:rPr>
@@ -2573,7 +2850,7 @@
               <w:lang w:val="en-AU" w:eastAsia="en-AU"/>
             </w:rPr>
           </w:pPr>
-          <w:hyperlink w:anchor="_Toc37705129" w:history="1">
+          <w:hyperlink w:anchor="_Toc37925937" w:history="1">
             <w:r>
               <w:rPr>
                 <w:rStyle w:val="Hyperlink"/>
@@ -2600,7 +2877,7 @@
                 <w:noProof/>
                 <w:webHidden/>
               </w:rPr>
-              <w:instrText xml:space="preserve"> PAGEREF _Toc37705129 \h </w:instrText>
+              <w:instrText xml:space="preserve"> PAGEREF _Toc37925937 \h </w:instrText>
             </w:r>
             <w:r>
               <w:rPr>
@@ -2620,7 +2897,7 @@
                 <w:noProof/>
                 <w:webHidden/>
               </w:rPr>
-              <w:t>33</w:t>
+              <w:t>36</w:t>
             </w:r>
             <w:r>
               <w:rPr>
@@ -2643,7 +2920,7 @@
               <w:lang w:val="en-AU" w:eastAsia="en-AU"/>
             </w:rPr>
           </w:pPr>
-          <w:hyperlink w:anchor="_Toc37705130" w:history="1">
+          <w:hyperlink w:anchor="_Toc37925938" w:history="1">
             <w:r>
               <w:rPr>
                 <w:rStyle w:val="Hyperlink"/>
@@ -2670,7 +2947,7 @@
                 <w:noProof/>
                 <w:webHidden/>
               </w:rPr>
-              <w:instrText xml:space="preserve"> PAGEREF _Toc37705130 \h </w:instrText>
+              <w:instrText xml:space="preserve"> PAGEREF _Toc37925938 \h </w:instrText>
             </w:r>
             <w:r>
               <w:rPr>
@@ -2690,7 +2967,7 @@
                 <w:noProof/>
                 <w:webHidden/>
               </w:rPr>
-              <w:t>34</w:t>
+              <w:t>37</w:t>
             </w:r>
             <w:r>
               <w:rPr>
@@ -2713,7 +2990,7 @@
               <w:lang w:val="en-AU" w:eastAsia="en-AU"/>
             </w:rPr>
           </w:pPr>
-          <w:hyperlink w:anchor="_Toc37705131" w:history="1">
+          <w:hyperlink w:anchor="_Toc37925939" w:history="1">
             <w:r>
               <w:rPr>
                 <w:rStyle w:val="Hyperlink"/>
@@ -2740,7 +3017,7 @@
                 <w:noProof/>
                 <w:webHidden/>
               </w:rPr>
-              <w:instrText xml:space="preserve"> PAGEREF _Toc37705131 \h </w:instrText>
+              <w:instrText xml:space="preserve"> PAGEREF _Toc37925939 \h </w:instrText>
             </w:r>
             <w:r>
               <w:rPr>
@@ -2760,7 +3037,7 @@
                 <w:noProof/>
                 <w:webHidden/>
               </w:rPr>
-              <w:t>34</w:t>
+              <w:t>37</w:t>
             </w:r>
             <w:r>
               <w:rPr>
@@ -2783,7 +3060,7 @@
               <w:lang w:val="en-AU" w:eastAsia="en-AU"/>
             </w:rPr>
           </w:pPr>
-          <w:hyperlink w:anchor="_Toc37705132" w:history="1">
+          <w:hyperlink w:anchor="_Toc37925940" w:history="1">
             <w:r>
               <w:rPr>
                 <w:rStyle w:val="Hyperlink"/>
@@ -2810,7 +3087,7 @@
                 <w:noProof/>
                 <w:webHidden/>
               </w:rPr>
-              <w:instrText xml:space="preserve"> PAGEREF _Toc37705132 \h </w:instrText>
+              <w:instrText xml:space="preserve"> PAGEREF _Toc37925940 \h </w:instrText>
             </w:r>
             <w:r>
               <w:rPr>
@@ -2830,7 +3107,7 @@
                 <w:noProof/>
                 <w:webHidden/>
               </w:rPr>
-              <w:t>34</w:t>
+              <w:t>37</w:t>
             </w:r>
             <w:r>
               <w:rPr>
@@ -2853,7 +3130,7 @@
               <w:lang w:val="en-AU" w:eastAsia="en-AU"/>
             </w:rPr>
           </w:pPr>
-          <w:hyperlink w:anchor="_Toc37705133" w:history="1">
+          <w:hyperlink w:anchor="_Toc37925941" w:history="1">
             <w:r>
               <w:rPr>
                 <w:rStyle w:val="Hyperlink"/>
@@ -2880,7 +3157,7 @@
                 <w:noProof/>
                 <w:webHidden/>
               </w:rPr>
-              <w:instrText xml:space="preserve"> PAGEREF _Toc37705133 \h </w:instrText>
+              <w:instrText xml:space="preserve"> PAGEREF _Toc37925941 \h </w:instrText>
             </w:r>
             <w:r>
               <w:rPr>
@@ -2900,7 +3177,7 @@
                 <w:noProof/>
                 <w:webHidden/>
               </w:rPr>
-              <w:t>35</w:t>
+              <w:t>38</w:t>
             </w:r>
             <w:r>
               <w:rPr>
@@ -2928,6 +3205,77 @@
     </w:sdt>
     <w:p>
       <w:pPr>
+        <w:pStyle w:val="Heading1"/>
+      </w:pPr>
+      <w:bookmarkStart w:id="0" w:name="_Toc37925909"/>
+      <w:bookmarkStart w:id="1" w:name="_GoBack"/>
+      <w:bookmarkEnd w:id="1"/>
+      <w:r>
+        <w:lastRenderedPageBreak/>
+        <w:t xml:space="preserve">1. </w:t>
+      </w:r>
+      <w:r>
+        <w:t>Introduction</w:t>
+      </w:r>
+      <w:bookmarkEnd w:id="0"/>
+    </w:p>
+    <w:p>
+      <w:r>
+        <w:t>The Techstra</w:t>
+      </w:r>
+      <w:r>
+        <w:t>-</w:t>
+      </w:r>
+      <w:r>
+        <w:t xml:space="preserve">One team was formed by students from RMIT who shared an interest in creating a project that would allow us to develop and demonstrate skills relevant to our interests in Information Technology.  The students met during the Introduction to Information Technology course as part of the Bachelor of Information Technology offered by RMIT.  </w:t>
+      </w:r>
+    </w:p>
+    <w:p>
+      <w:r>
+        <w:t xml:space="preserve">In the following report, </w:t>
+      </w:r>
+      <w:r>
+        <w:t>you will learn more about the Techstra</w:t>
+      </w:r>
+      <w:r>
+        <w:t>-</w:t>
+      </w:r>
+      <w:r>
+        <w:t xml:space="preserve">One team members, what their interest in Information Technology is and how their personality’s and learning styles will impact the team.  We will also discuss what each team member’s ideal job is and the required skill set that they would like to develop and how that relates to industry demand. </w:t>
+      </w:r>
+    </w:p>
+    <w:p>
+      <w:r>
+        <w:t xml:space="preserve">We will </w:t>
+      </w:r>
+      <w:r>
+        <w:t xml:space="preserve">also </w:t>
+      </w:r>
+      <w:r>
+        <w:t xml:space="preserve">discuss IT Technologies that are of interest to the team and what influence this may have on the future of </w:t>
+      </w:r>
+      <w:r>
+        <w:t xml:space="preserve">Information Technology.  </w:t>
+      </w:r>
+    </w:p>
+    <w:p>
+      <w:r>
+        <w:t>Finally, we will reveal our project idea in detail and discuss our approach</w:t>
+      </w:r>
+      <w:r>
+        <w:t xml:space="preserve"> to</w:t>
+      </w:r>
+      <w:r>
+        <w:t xml:space="preserve"> its development and implementation in the future.  </w:t>
+      </w:r>
+    </w:p>
+    <w:p>
+      <w:pPr>
+        <w:pStyle w:val="Heading2"/>
+      </w:pPr>
+    </w:p>
+    <w:p>
+      <w:pPr>
         <w:rPr>
           <w:rFonts w:asciiTheme="majorHAnsi" w:eastAsiaTheme="majorEastAsia" w:hAnsiTheme="majorHAnsi" w:cstheme="majorBidi"/>
           <w:b/>
@@ -2944,71 +3292,124 @@
     <w:p>
       <w:pPr>
         <w:pStyle w:val="Heading1"/>
-      </w:pPr>
-      <w:bookmarkStart w:id="0" w:name="_Toc37705105"/>
+        <w:spacing w:after="100" w:afterAutospacing="1"/>
+      </w:pPr>
+      <w:bookmarkStart w:id="2" w:name="_Toc37925910"/>
       <w:r>
         <w:lastRenderedPageBreak/>
-        <w:t xml:space="preserve">1. </w:t>
-      </w:r>
-      <w:r>
-        <w:t>Introduction</w:t>
-      </w:r>
-      <w:bookmarkEnd w:id="0"/>
-    </w:p>
-    <w:p>
-      <w:r>
-        <w:t>The Techstra</w:t>
+        <w:t>2. Team</w:t>
+      </w:r>
+      <w:r>
+        <w:t xml:space="preserve"> </w:t>
+      </w:r>
+      <w:r>
+        <w:t>Profile</w:t>
+      </w:r>
+      <w:bookmarkEnd w:id="2"/>
+    </w:p>
+    <w:p>
+      <w:pPr>
+        <w:pStyle w:val="Heading2"/>
+        <w:spacing w:after="360"/>
+      </w:pPr>
+      <w:bookmarkStart w:id="3" w:name="_Toc37925911"/>
+      <w:r>
+        <w:t>2.1 Team Introduction</w:t>
+      </w:r>
+      <w:bookmarkEnd w:id="3"/>
+    </w:p>
+    <w:p>
+      <w:pPr>
+        <w:pStyle w:val="Heading3"/>
+      </w:pPr>
+      <w:bookmarkStart w:id="4" w:name="_Toc37925912"/>
+      <w:r>
+        <w:t xml:space="preserve">2.1.1 </w:t>
+      </w:r>
+      <w:r>
+        <w:t>Timothy Hall S3851553</w:t>
+      </w:r>
+      <w:bookmarkEnd w:id="4"/>
+    </w:p>
+    <w:p>
+      <w:r>
+        <w:t xml:space="preserve">Tim has always had an interest in IT from a very young age and continued to follow this interest by pursuing a role in IT in the Navy. </w:t>
+      </w:r>
+    </w:p>
+    <w:p>
+      <w:r>
+        <w:t xml:space="preserve">Completing 15 years of service following this interest he has found his passion for IT revolves around networking. Tim has continued to follow his passion by completing his CISCO CCNA qualification and continues to educate himself. With his 15 years of experience in the Navy, Tim brings project and team management skills as well as a raft of IT knowledge to Techstra-One to help see the goals of the company come to life. </w:t>
+      </w:r>
+    </w:p>
+    <w:p>
+      <w:r>
+        <w:t>During his spare time Tim is an amateur home chef and loves to go to the gym and rock climbing with his partner Tiffany.</w:t>
+      </w:r>
+    </w:p>
+    <w:p>
+      <w:pPr>
+        <w:pStyle w:val="Heading3"/>
+      </w:pPr>
+      <w:bookmarkStart w:id="5" w:name="_Toc37925913"/>
+      <w:r>
+        <w:t xml:space="preserve">2.1.2 </w:t>
+      </w:r>
+      <w:r>
+        <w:t>Benjamin McDonald S3851983</w:t>
+      </w:r>
+      <w:bookmarkEnd w:id="5"/>
+    </w:p>
+    <w:p>
+      <w:r>
+        <w:t xml:space="preserve">Ben is a student at RMIT studying a Bachelor of Information Technology. Prior to beginning his degree, Ben had pursued a career as an audio visual technician working for companies in Canada and Australia. </w:t>
+      </w:r>
+    </w:p>
+    <w:p>
+      <w:r>
+        <w:t xml:space="preserve">Working in the AV industry for seven years helped Ben develop his knowledge of networking as well as hardware and software. This led to an interest in IT and AI (Artificial Intelligence) and the possibilities of what AI could hold not only for the AV industry but for every industry. </w:t>
+      </w:r>
+    </w:p>
+    <w:p>
+      <w:r>
+        <w:t xml:space="preserve">Ben strives to work as an AI developer, working with the top teams on creating sentient AI, as well as working on smaller AI inclined projects. Ben is semi-fluent in HTML, CSS, and is currently </w:t>
+      </w:r>
+      <w:r>
+        <w:t xml:space="preserve">learning java script and python which will all be of benefit to the Techstra-One team. </w:t>
+      </w:r>
+    </w:p>
+    <w:p>
+      <w:pPr>
+        <w:pStyle w:val="Heading3"/>
+      </w:pPr>
+      <w:bookmarkStart w:id="6" w:name="_Toc37925914"/>
+      <w:r>
+        <w:t xml:space="preserve">2.1.3 </w:t>
+      </w:r>
+      <w:r>
+        <w:t>Andrew Wendt S3858515</w:t>
+      </w:r>
+      <w:bookmarkEnd w:id="6"/>
+    </w:p>
+    <w:p>
+      <w:r>
+        <w:t xml:space="preserve">Andrew’s career started out at a data centre, where he administrated the facilities access control and building management systems. </w:t>
+      </w:r>
+    </w:p>
+    <w:p>
+      <w:r>
+        <w:t>He successfully completed a certificate 4 in IT networking and a certificate 3 in electronics, he applied the knowledge he learnt by becoming a technical specialist for an electronic security company. He has worked in the field for 5 years, with his responsibilities and experience including fitting off field devices, running cables to programming advance access control systems, IP CCTV, biometrics and intercom systems.</w:t>
+      </w:r>
+    </w:p>
+    <w:p>
+      <w:r>
+        <w:t>One of Andrew’s goals is to further his knowledge with cyber security - a career in cyber security is very interesting to him. Andrew brings an array of technical knowledge to Techstra</w:t>
       </w:r>
       <w:r>
         <w:t>-</w:t>
       </w:r>
       <w:r>
-        <w:t xml:space="preserve">One team was formed by students from RMIT who shared an interest in creating a project that would allow us to develop and demonstrate skills relevant to our interests in Information Technology.  The students met during the Introduction to Information Technology course as part of the Bachelor of Information Technology offered by RMIT.  </w:t>
-      </w:r>
-    </w:p>
-    <w:p>
-      <w:r>
-        <w:t xml:space="preserve">In the following report, </w:t>
-      </w:r>
-      <w:r>
-        <w:t>you will learn more about the Techstra</w:t>
-      </w:r>
-      <w:r>
-        <w:t>-</w:t>
-      </w:r>
-      <w:r>
-        <w:t xml:space="preserve">One team members, what their interest in Information Technology is and how their personality’s and learning styles will impact the team.  We will also discuss what each team member’s ideal job is and the required skill set that they would like to develop and how that relates to industry demand. </w:t>
-      </w:r>
-    </w:p>
-    <w:p>
-      <w:r>
-        <w:t xml:space="preserve">We will </w:t>
-      </w:r>
-      <w:r>
-        <w:t xml:space="preserve">also </w:t>
-      </w:r>
-      <w:r>
-        <w:t xml:space="preserve">discuss IT Technologies that are of interest to the team and what influence this may have on the future of </w:t>
-      </w:r>
-      <w:r>
-        <w:t xml:space="preserve">Information Technology.  </w:t>
-      </w:r>
-    </w:p>
-    <w:p>
-      <w:r>
-        <w:t>Finally, we will reveal our project idea in detail and discuss our approach</w:t>
-      </w:r>
-      <w:r>
-        <w:t xml:space="preserve"> to</w:t>
-      </w:r>
-      <w:r>
-        <w:t xml:space="preserve"> its development and implementation in the future.  </w:t>
-      </w:r>
-    </w:p>
-    <w:p>
-      <w:pPr>
-        <w:pStyle w:val="Heading2"/>
-      </w:pPr>
+        <w:t>One, including IT networking, electronics and hardware, Linux based operating systems, SQL database management and cisco routing and switching.</w:t>
+      </w:r>
     </w:p>
     <w:p>
       <w:pPr>
@@ -3017,8 +3418,6 @@
           <w:b/>
           <w:bCs/>
           <w:color w:val="4472C4" w:themeColor="accent1"/>
-          <w:sz w:val="26"/>
-          <w:szCs w:val="26"/>
         </w:rPr>
       </w:pPr>
       <w:r>
@@ -3027,124 +3426,60 @@
     </w:p>
     <w:p>
       <w:pPr>
-        <w:pStyle w:val="Heading1"/>
-        <w:spacing w:after="100" w:afterAutospacing="1"/>
-      </w:pPr>
-      <w:bookmarkStart w:id="1" w:name="_Toc37705106"/>
+        <w:pStyle w:val="Heading3"/>
+      </w:pPr>
+      <w:bookmarkStart w:id="7" w:name="_Toc37925915"/>
       <w:r>
         <w:lastRenderedPageBreak/>
-        <w:t>2. Team</w:t>
-      </w:r>
-      <w:r>
-        <w:t xml:space="preserve"> </w:t>
-      </w:r>
-      <w:r>
-        <w:t>Profile</w:t>
-      </w:r>
-      <w:bookmarkEnd w:id="1"/>
-    </w:p>
-    <w:p>
-      <w:pPr>
-        <w:pStyle w:val="Heading2"/>
-        <w:spacing w:after="360"/>
-      </w:pPr>
-      <w:bookmarkStart w:id="2" w:name="_Toc37705107"/>
-      <w:r>
-        <w:t>2.1 Team Introduction</w:t>
-      </w:r>
-      <w:bookmarkEnd w:id="2"/>
-    </w:p>
-    <w:p>
-      <w:pPr>
-        <w:pStyle w:val="Heading3"/>
-      </w:pPr>
-      <w:bookmarkStart w:id="3" w:name="_Toc37705108"/>
-      <w:r>
-        <w:t xml:space="preserve">2.1.1 </w:t>
-      </w:r>
-      <w:r>
-        <w:t>Timothy Hall S3851553</w:t>
-      </w:r>
-      <w:bookmarkEnd w:id="3"/>
-    </w:p>
-    <w:p>
-      <w:r>
-        <w:t xml:space="preserve">Tim has always had an interest in IT from a very young age and continued to follow this interest by pursuing a role in IT in the Navy. </w:t>
-      </w:r>
-    </w:p>
-    <w:p>
-      <w:r>
-        <w:t xml:space="preserve">Completing 15 years of service following this interest he has found his passion for IT revolves around networking. Tim has continued to follow his passion by completing his CISCO CCNA qualification and continues to educate himself. With his 15 years of experience in the Navy, Tim brings project and team management skills as well as a raft of IT knowledge to Techstra-One to help see the goals of the company come to life. </w:t>
-      </w:r>
-    </w:p>
-    <w:p>
-      <w:r>
-        <w:t>During his spare time Tim is an amateur home chef and loves to go to the gym and rock climbing with his partner Tiffany.</w:t>
-      </w:r>
-    </w:p>
-    <w:p>
-      <w:pPr>
-        <w:pStyle w:val="Heading3"/>
-      </w:pPr>
-      <w:bookmarkStart w:id="4" w:name="_Toc37705109"/>
-      <w:r>
-        <w:t xml:space="preserve">2.1.2 </w:t>
-      </w:r>
-      <w:r>
-        <w:t>Benjamin McDonald S3851983</w:t>
-      </w:r>
-      <w:bookmarkEnd w:id="4"/>
-    </w:p>
-    <w:p>
-      <w:r>
-        <w:t xml:space="preserve">Ben is a student at RMIT studying a Bachelor of Information Technology. Prior to beginning his degree, Ben had pursued a career as an audio visual technician working for companies in Canada and Australia. </w:t>
-      </w:r>
-    </w:p>
-    <w:p>
-      <w:r>
-        <w:t xml:space="preserve">Working in the AV industry for seven years helped Ben develop his knowledge of networking as well as hardware and software. This led to an interest in IT and AI (Artificial Intelligence) and the possibilities of what AI could hold not only for the AV industry but for every industry. </w:t>
-      </w:r>
-    </w:p>
-    <w:p>
-      <w:r>
-        <w:t xml:space="preserve">Ben strives to work as an AI developer, working with the top teams on creating sentient AI, as well as working on smaller AI inclined projects. Ben is semi-fluent in HTML, CSS, and is currently </w:t>
-      </w:r>
-      <w:r>
-        <w:t xml:space="preserve">learning java script and python which will all be of benefit to the Techstra-One team. </w:t>
-      </w:r>
-    </w:p>
-    <w:p>
-      <w:pPr>
-        <w:pStyle w:val="Heading3"/>
-      </w:pPr>
-      <w:bookmarkStart w:id="5" w:name="_Toc37705110"/>
-      <w:r>
-        <w:t xml:space="preserve">2.1.3 </w:t>
-      </w:r>
-      <w:r>
-        <w:t>Andrew Wendt S3858515</w:t>
-      </w:r>
-      <w:bookmarkEnd w:id="5"/>
-    </w:p>
-    <w:p>
-      <w:r>
-        <w:t xml:space="preserve">Andrew’s career started out at a data centre, where he administrated the facilities access control and building management systems. </w:t>
-      </w:r>
-    </w:p>
-    <w:p>
-      <w:r>
-        <w:t>He successfully completed a certificate 4 in IT networking and a certificate 3 in electronics, he applied the knowledge he learnt by becoming a technical specialist for an electronic security company. He has worked in the field for 5 years, with his responsibilities and experience including fitting off field devices, running cables to programming advance access control systems, IP CCTV, biometrics and intercom systems.</w:t>
-      </w:r>
-    </w:p>
-    <w:p>
-      <w:r>
-        <w:t>One of Andrew’s goals is to further his knowledge with cyber security - a career in cyber security is very interesting to him. Andrew brings an array of technical knowledge to Techstra</w:t>
+        <w:t xml:space="preserve">2.1.4 </w:t>
+      </w:r>
+      <w:r>
+        <w:t>Rebecca Barnett S3856827</w:t>
+      </w:r>
+      <w:bookmarkEnd w:id="7"/>
+    </w:p>
+    <w:p>
+      <w:r>
+        <w:t xml:space="preserve">Rebecca has been interested in Software &amp; Website Development for many years, teaching herself how to code HTML in high school before choosing to commence a Bachelor of Technology degree after graduating.  </w:t>
+      </w:r>
+    </w:p>
+    <w:p>
+      <w:r>
+        <w:t>Although her life took a different career path early on - working as a retail manager for fifteen years, Rebecca has always had a passion for technology and is excited to pursue new opportunities in Information Technology, hoping to work as part of a Software De</w:t>
+      </w:r>
+      <w:r>
+        <w:t xml:space="preserve">velopment team in the future.  </w:t>
+      </w:r>
+    </w:p>
+    <w:p>
+      <w:r>
+        <w:t>Rebecca enjoys the problem solving aspects of Information Technology and loves</w:t>
+      </w:r>
+      <w:r>
+        <w:t xml:space="preserve"> pursuing</w:t>
+      </w:r>
+      <w:r>
+        <w:t xml:space="preserve"> the “ah-ha!” moment of getting something difficult to work.  Rebecca loves to break down problems into manageable parts and can spend endless time perfecting her work whether it is when coding or writing documentation. </w:t>
+      </w:r>
+    </w:p>
+    <w:p>
+      <w:r>
+        <w:t xml:space="preserve">Rebecca brings some project management and Java development </w:t>
+      </w:r>
+      <w:r>
+        <w:t>experience to Techstra</w:t>
       </w:r>
       <w:r>
         <w:t>-</w:t>
       </w:r>
       <w:r>
-        <w:t>One, including IT networking, electronics and hardware, Linux based operating systems, SQL database management and cisco routing and switching.</w:t>
+        <w:t>One, which</w:t>
+      </w:r>
+      <w:r>
+        <w:t xml:space="preserve"> she acquired whilst studying for her Diploma of Information Technology and from a six month industry based scheduling software project.  </w:t>
+      </w:r>
+      <w:r>
+        <w:t xml:space="preserve">She considers herself excellent at documentation and enjoys producing reports and experimenting with data to create graphs and charts. </w:t>
       </w:r>
     </w:p>
     <w:p>
@@ -3157,65 +3492,51 @@
         </w:rPr>
       </w:pPr>
       <w:r>
-        <w:br w:type="page"/>
+        <w:t>In her spare time Rebecca enjoys strategy games, reading and going for long drives</w:t>
+      </w:r>
+      <w:r>
+        <w:t xml:space="preserve"> with her husband David</w:t>
+      </w:r>
+      <w:r>
+        <w:t xml:space="preserve">. </w:t>
+      </w:r>
+      <w:r>
+        <w:t xml:space="preserve"> </w:t>
       </w:r>
     </w:p>
     <w:p>
       <w:pPr>
         <w:pStyle w:val="Heading3"/>
       </w:pPr>
-      <w:bookmarkStart w:id="6" w:name="_Toc37705111"/>
-      <w:r>
-        <w:lastRenderedPageBreak/>
-        <w:t xml:space="preserve">2.1.4 </w:t>
-      </w:r>
-      <w:r>
-        <w:t>Rebecca Barnett S3856827</w:t>
-      </w:r>
-      <w:bookmarkEnd w:id="6"/>
-    </w:p>
-    <w:p>
-      <w:r>
-        <w:t xml:space="preserve">Rebecca has been interested in Software &amp; Website Development for many years, teaching herself how to code HTML in high school before choosing to commence a Bachelor of Technology degree after graduating.  </w:t>
-      </w:r>
-    </w:p>
-    <w:p>
-      <w:r>
-        <w:t>Although her life took a different career path early on - working as a retail manager for fifteen years, Rebecca has always had a passion for technology and is excited to pursue new opportunities in Information Technology, hoping to work as part of a Software De</w:t>
-      </w:r>
-      <w:r>
-        <w:t xml:space="preserve">velopment team in the future.  </w:t>
-      </w:r>
-    </w:p>
-    <w:p>
-      <w:r>
-        <w:t>Rebecca enjoys the problem solving aspects of Information Technology and loves</w:t>
-      </w:r>
-      <w:r>
-        <w:t xml:space="preserve"> pursuing</w:t>
-      </w:r>
-      <w:r>
-        <w:t xml:space="preserve"> the “ah-ha!” moment of getting something difficult to work.  Rebecca loves to break down problems into manageable parts and can spend endless time perfecting her work whether it is when coding or writing documentation. </w:t>
-      </w:r>
-    </w:p>
-    <w:p>
-      <w:r>
-        <w:t xml:space="preserve">Rebecca brings some project management and Java development </w:t>
-      </w:r>
-      <w:r>
-        <w:t>experience to Techstra</w:t>
-      </w:r>
-      <w:r>
-        <w:t>-</w:t>
-      </w:r>
-      <w:r>
-        <w:t>One, which</w:t>
-      </w:r>
-      <w:r>
-        <w:t xml:space="preserve"> she acquired whilst studying for her Diploma of Information Technology and from a six month industry based scheduling software project.  </w:t>
-      </w:r>
-      <w:r>
-        <w:t xml:space="preserve">She considers herself excellent at documentation and enjoys producing reports and experimenting with data to create graphs and charts. </w:t>
+      <w:bookmarkStart w:id="8" w:name="_Toc37925916"/>
+      <w:r>
+        <w:t xml:space="preserve">2.1.5 </w:t>
+      </w:r>
+      <w:r>
+        <w:t>Adrian Foti S3857888</w:t>
+      </w:r>
+      <w:bookmarkEnd w:id="8"/>
+    </w:p>
+    <w:p>
+      <w:pPr>
+        <w:rPr>
+          <w:b/>
+          <w:bCs/>
+        </w:rPr>
+      </w:pPr>
+      <w:r>
+        <w:t xml:space="preserve">Adrian is an enthusiastic, hardworking individual recently obtaining his VCE certificate after completing year 12. Adrian was previously an apprentice Cabinet Maker where he acquired a Cert II in Furniture Making and is now a Building Construction worker looking to further his career.  </w:t>
+      </w:r>
+    </w:p>
+    <w:p>
+      <w:pPr>
+        <w:rPr>
+          <w:b/>
+          <w:bCs/>
+        </w:rPr>
+      </w:pPr>
+      <w:r>
+        <w:t xml:space="preserve">Adrian’s interest in IT began at a young age, experimenting with and tweaking Windows XP machines.  Adrian developed a curiosity in how machines worked and how their output could be manipulated.  </w:t>
       </w:r>
     </w:p>
     <w:p>
@@ -3228,96 +3549,39 @@
         </w:rPr>
       </w:pPr>
       <w:r>
-        <w:t>In her spare time Rebecca enjoys strategy games, reading and going for long drives</w:t>
-      </w:r>
-      <w:r>
-        <w:t xml:space="preserve"> with her husband David</w:t>
-      </w:r>
-      <w:r>
-        <w:t xml:space="preserve">. </w:t>
+        <w:t xml:space="preserve">Adrian </w:t>
+      </w:r>
+      <w:r>
+        <w:t>intends to learn the skills required to be part of a business ICT team and also programming skills that he c</w:t>
+      </w:r>
+      <w:r>
+        <w:rPr>
+          <w:bCs/>
+        </w:rPr>
+        <w:t>an utilise in passion projects and as part of the Techstra-One team.</w:t>
+      </w:r>
+    </w:p>
+    <w:p>
+      <w:pPr>
+        <w:pStyle w:val="Heading3"/>
+      </w:pPr>
+      <w:bookmarkStart w:id="9" w:name="_Toc37925917"/>
+      <w:r>
+        <w:t>2.1.</w:t>
+      </w:r>
+      <w:r>
+        <w:t>6</w:t>
       </w:r>
       <w:r>
         <w:t xml:space="preserve"> </w:t>
       </w:r>
-    </w:p>
-    <w:p>
-      <w:pPr>
-        <w:pStyle w:val="Heading3"/>
-      </w:pPr>
-      <w:bookmarkStart w:id="7" w:name="_Toc37705112"/>
-      <w:r>
-        <w:t xml:space="preserve">2.1.5 </w:t>
-      </w:r>
-      <w:r>
-        <w:t>Adrian Foti S3857888</w:t>
-      </w:r>
-      <w:bookmarkEnd w:id="7"/>
-    </w:p>
-    <w:p>
-      <w:pPr>
-        <w:rPr>
-          <w:b/>
-          <w:bCs/>
-        </w:rPr>
-      </w:pPr>
-      <w:r>
-        <w:t xml:space="preserve">Adrian is an enthusiastic, hardworking individual recently obtaining his VCE certificate after completing year 12. Adrian was previously an apprentice Cabinet Maker where he acquired a Cert II in Furniture Making and is now a Building Construction worker looking to further his career.  </w:t>
-      </w:r>
-    </w:p>
-    <w:p>
-      <w:pPr>
-        <w:rPr>
-          <w:b/>
-          <w:bCs/>
-        </w:rPr>
-      </w:pPr>
-      <w:r>
-        <w:t xml:space="preserve">Adrian’s interest in IT began at a young age, experimenting with and tweaking Windows XP machines.  Adrian developed a curiosity in how machines worked and how their output could be manipulated.  </w:t>
-      </w:r>
-    </w:p>
-    <w:p>
-      <w:pPr>
-        <w:rPr>
-          <w:rFonts w:asciiTheme="majorHAnsi" w:eastAsiaTheme="majorEastAsia" w:hAnsiTheme="majorHAnsi" w:cstheme="majorBidi"/>
-          <w:b/>
-          <w:bCs/>
-          <w:color w:val="4472C4" w:themeColor="accent1"/>
-        </w:rPr>
-      </w:pPr>
-      <w:r>
-        <w:t xml:space="preserve">Adrian </w:t>
-      </w:r>
-      <w:r>
-        <w:t>intends to learn the skills required to be part of a business ICT team and also programming skills that he c</w:t>
-      </w:r>
-      <w:r>
-        <w:rPr>
-          <w:bCs/>
-        </w:rPr>
-        <w:t>an utilise in passion projects and as part of the Techstra-One team.</w:t>
-      </w:r>
-    </w:p>
-    <w:p>
-      <w:pPr>
-        <w:pStyle w:val="Heading3"/>
-      </w:pPr>
-      <w:bookmarkStart w:id="8" w:name="_Toc37705113"/>
-      <w:r>
-        <w:t>2.1.</w:t>
-      </w:r>
-      <w:r>
-        <w:t>6</w:t>
-      </w:r>
-      <w:r>
-        <w:t xml:space="preserve"> </w:t>
-      </w:r>
       <w:r>
         <w:t>Adrian</w:t>
       </w:r>
       <w:r>
         <w:t xml:space="preserve"> Ferrara S3856304</w:t>
       </w:r>
-      <w:bookmarkEnd w:id="8"/>
+      <w:bookmarkEnd w:id="9"/>
     </w:p>
     <w:p>
       <w:r>
@@ -3336,7 +3600,7 @@
       <w:pPr>
         <w:pStyle w:val="Heading2"/>
       </w:pPr>
-      <w:bookmarkStart w:id="9" w:name="_Toc37705114"/>
+      <w:bookmarkStart w:id="10" w:name="_Toc37925918"/>
       <w:r>
         <w:lastRenderedPageBreak/>
         <w:t xml:space="preserve">2.2 </w:t>
@@ -3347,20 +3611,20 @@
       <w:r>
         <w:t>Personality Test Results</w:t>
       </w:r>
-      <w:bookmarkEnd w:id="9"/>
+      <w:bookmarkEnd w:id="10"/>
     </w:p>
     <w:p>
       <w:pPr>
         <w:pStyle w:val="Heading3"/>
       </w:pPr>
-      <w:bookmarkStart w:id="10" w:name="_Toc37705115"/>
+      <w:bookmarkStart w:id="11" w:name="_Toc37925919"/>
       <w:r>
         <w:t xml:space="preserve">2.2.1 </w:t>
       </w:r>
       <w:r>
         <w:t>Myers Briggs</w:t>
       </w:r>
-      <w:bookmarkEnd w:id="10"/>
+      <w:bookmarkEnd w:id="11"/>
     </w:p>
     <w:p>
       <w:r>
@@ -5462,7 +5726,7 @@
       <w:pPr>
         <w:pStyle w:val="Heading3"/>
       </w:pPr>
-      <w:bookmarkStart w:id="11" w:name="_Toc37705116"/>
+      <w:bookmarkStart w:id="12" w:name="_Toc37925920"/>
       <w:r>
         <w:rPr>
           <w:bCs w:val="0"/>
@@ -5479,7 +5743,7 @@
       <w:r>
         <w:t xml:space="preserve"> Style</w:t>
       </w:r>
-      <w:bookmarkEnd w:id="11"/>
+      <w:bookmarkEnd w:id="12"/>
     </w:p>
     <w:p>
       <w:pPr>
@@ -5757,7 +6021,7 @@
       <w:pPr>
         <w:pStyle w:val="Heading3"/>
       </w:pPr>
-      <w:bookmarkStart w:id="12" w:name="_Toc37705117"/>
+      <w:bookmarkStart w:id="13" w:name="_Toc37925921"/>
       <w:r>
         <w:lastRenderedPageBreak/>
         <w:t xml:space="preserve">2.2.3 </w:t>
@@ -5765,7 +6029,7 @@
       <w:r>
         <w:t>Creativity</w:t>
       </w:r>
-      <w:bookmarkEnd w:id="12"/>
+      <w:bookmarkEnd w:id="13"/>
     </w:p>
     <w:p>
       <w:r>
@@ -6918,7 +7182,7 @@
       <w:pPr>
         <w:pStyle w:val="Heading2"/>
       </w:pPr>
-      <w:bookmarkStart w:id="13" w:name="_Toc37705118"/>
+      <w:bookmarkStart w:id="14" w:name="_Toc37925922"/>
       <w:r>
         <w:lastRenderedPageBreak/>
         <w:t>2.</w:t>
@@ -6929,20 +7193,20 @@
       <w:r>
         <w:t>Team Career Goals</w:t>
       </w:r>
-      <w:bookmarkEnd w:id="13"/>
+      <w:bookmarkEnd w:id="14"/>
     </w:p>
     <w:p>
       <w:pPr>
         <w:pStyle w:val="Heading3"/>
       </w:pPr>
-      <w:bookmarkStart w:id="14" w:name="_Toc37705119"/>
+      <w:bookmarkStart w:id="15" w:name="_Toc37925923"/>
       <w:r>
         <w:t xml:space="preserve">2.3.1 </w:t>
       </w:r>
       <w:r>
         <w:t>Ideal Jobs</w:t>
       </w:r>
-      <w:bookmarkEnd w:id="14"/>
+      <w:bookmarkEnd w:id="15"/>
     </w:p>
     <w:p>
       <w:r>
@@ -8213,22 +8477,218 @@
         <w:rPr>
           <w:rFonts w:asciiTheme="majorHAnsi" w:eastAsiaTheme="majorEastAsia" w:hAnsiTheme="majorHAnsi" w:cstheme="majorBidi"/>
           <w:bCs/>
-        </w:rPr>
-        <w:t>Re</w:t>
+          <w:noProof/>
+          <w:lang w:val="en-AU" w:eastAsia="en-AU"/>
+        </w:rPr>
+        <mc:AlternateContent>
+          <mc:Choice Requires="wps">
+            <w:drawing>
+              <wp:anchor distT="0" distB="0" distL="114300" distR="114300" simplePos="0" relativeHeight="251744256" behindDoc="0" locked="0" layoutInCell="1" allowOverlap="1" wp14:anchorId="66E256F4" wp14:editId="077FDB17">
+                <wp:simplePos x="0" y="0"/>
+                <wp:positionH relativeFrom="column">
+                  <wp:posOffset>2644405</wp:posOffset>
+                </wp:positionH>
+                <wp:positionV relativeFrom="paragraph">
+                  <wp:posOffset>779145</wp:posOffset>
+                </wp:positionV>
+                <wp:extent cx="2374265" cy="1403985"/>
+                <wp:effectExtent l="0" t="0" r="0" b="5715"/>
+                <wp:wrapNone/>
+                <wp:docPr id="3" name="Text Box 2"/>
+                <wp:cNvGraphicFramePr>
+                  <a:graphicFrameLocks xmlns:a="http://schemas.openxmlformats.org/drawingml/2006/main"/>
+                </wp:cNvGraphicFramePr>
+                <a:graphic xmlns:a="http://schemas.openxmlformats.org/drawingml/2006/main">
+                  <a:graphicData uri="http://schemas.microsoft.com/office/word/2010/wordprocessingShape">
+                    <wps:wsp>
+                      <wps:cNvSpPr txBox="1">
+                        <a:spLocks noChangeArrowheads="1"/>
+                      </wps:cNvSpPr>
+                      <wps:spPr bwMode="auto">
+                        <a:xfrm>
+                          <a:off x="0" y="0"/>
+                          <a:ext cx="2374265" cy="1403985"/>
+                        </a:xfrm>
+                        <a:prstGeom prst="rect">
+                          <a:avLst/>
+                        </a:prstGeom>
+                        <a:noFill/>
+                        <a:ln w="9525">
+                          <a:noFill/>
+                          <a:miter lim="800000"/>
+                          <a:headEnd/>
+                          <a:tailEnd/>
+                        </a:ln>
+                      </wps:spPr>
+                      <wps:txbx>
+                        <w:txbxContent>
+                          <w:p>
+                            <w:pPr>
+                              <w:rPr>
+                                <w:lang w:val="en-AU"/>
+                              </w:rPr>
+                            </w:pPr>
+                            <w:r>
+                              <w:rPr>
+                                <w:lang w:val="en-AU"/>
+                              </w:rPr>
+                              <w:t>Non-Technical Skills:</w:t>
+                            </w:r>
+                          </w:p>
+                          <w:p>
+                            <w:pPr>
+                              <w:pStyle w:val="ListParagraph"/>
+                              <w:numPr>
+                                <w:ilvl w:val="0"/>
+                                <w:numId w:val="25"/>
+                              </w:numPr>
+                              <w:rPr>
+                                <w:lang w:val="en-AU"/>
+                              </w:rPr>
+                            </w:pPr>
+                            <w:r>
+                              <w:rPr>
+                                <w:lang w:val="en-AU"/>
+                              </w:rPr>
+                              <w:t>Time Management Skills</w:t>
+                            </w:r>
+                          </w:p>
+                          <w:p>
+                            <w:pPr>
+                              <w:pStyle w:val="ListParagraph"/>
+                              <w:numPr>
+                                <w:ilvl w:val="0"/>
+                                <w:numId w:val="25"/>
+                              </w:numPr>
+                              <w:rPr>
+                                <w:lang w:val="en-AU"/>
+                              </w:rPr>
+                            </w:pPr>
+                            <w:r>
+                              <w:rPr>
+                                <w:lang w:val="en-AU"/>
+                              </w:rPr>
+                              <w:t>Problem Solving Skills</w:t>
+                            </w:r>
+                          </w:p>
+                        </w:txbxContent>
+                      </wps:txbx>
+                      <wps:bodyPr rot="0" vert="horz" wrap="square" lIns="91440" tIns="45720" rIns="91440" bIns="45720" anchor="t" anchorCtr="0">
+                        <a:spAutoFit/>
+                      </wps:bodyPr>
+                    </wps:wsp>
+                  </a:graphicData>
+                </a:graphic>
+                <wp14:sizeRelH relativeFrom="margin">
+                  <wp14:pctWidth>40000</wp14:pctWidth>
+                </wp14:sizeRelH>
+                <wp14:sizeRelV relativeFrom="margin">
+                  <wp14:pctHeight>20000</wp14:pctHeight>
+                </wp14:sizeRelV>
+              </wp:anchor>
+            </w:drawing>
+          </mc:Choice>
+          <mc:Fallback>
+            <w:pict>
+              <v:shapetype id="_x0000_t202" coordsize="21600,21600" o:spt="202" path="m,l,21600r21600,l21600,xe">
+                <v:stroke joinstyle="miter"/>
+                <v:path gradientshapeok="t" o:connecttype="rect"/>
+              </v:shapetype>
+              <v:shape id="_x0000_s1050" type="#_x0000_t202" style="position:absolute;margin-left:208.2pt;margin-top:61.35pt;width:186.95pt;height:110.55pt;z-index:251744256;visibility:visible;mso-wrap-style:square;mso-width-percent:400;mso-height-percent:200;mso-wrap-distance-left:9pt;mso-wrap-distance-top:0;mso-wrap-distance-right:9pt;mso-wrap-distance-bottom:0;mso-position-horizontal:absolute;mso-position-horizontal-relative:text;mso-position-vertical:absolute;mso-position-vertical-relative:text;mso-width-percent:400;mso-height-percent:200;mso-width-relative:margin;mso-height-relative:margin;v-text-anchor:top" o:gfxdata="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" filled="f" stroked="f">
+                <v:textbox style="mso-fit-shape-to-text:t">
+                  <w:txbxContent>
+                    <w:p>
+                      <w:pPr>
+                        <w:rPr>
+                          <w:lang w:val="en-AU"/>
+                        </w:rPr>
+                      </w:pPr>
+                      <w:r>
+                        <w:rPr>
+                          <w:lang w:val="en-AU"/>
+                        </w:rPr>
+                        <w:t>Non-Technical Skills:</w:t>
+                      </w:r>
+                    </w:p>
+                    <w:p>
+                      <w:pPr>
+                        <w:pStyle w:val="ListParagraph"/>
+                        <w:numPr>
+                          <w:ilvl w:val="0"/>
+                          <w:numId w:val="25"/>
+                        </w:numPr>
+                        <w:rPr>
+                          <w:lang w:val="en-AU"/>
+                        </w:rPr>
+                      </w:pPr>
+                      <w:r>
+                        <w:rPr>
+                          <w:lang w:val="en-AU"/>
+                        </w:rPr>
+                        <w:t>Time Management Skills</w:t>
+                      </w:r>
+                    </w:p>
+                    <w:p>
+                      <w:pPr>
+                        <w:pStyle w:val="ListParagraph"/>
+                        <w:numPr>
+                          <w:ilvl w:val="0"/>
+                          <w:numId w:val="25"/>
+                        </w:numPr>
+                        <w:rPr>
+                          <w:lang w:val="en-AU"/>
+                        </w:rPr>
+                      </w:pPr>
+                      <w:r>
+                        <w:rPr>
+                          <w:lang w:val="en-AU"/>
+                        </w:rPr>
+                        <w:t>Problem Solving Skills</w:t>
+                      </w:r>
+                    </w:p>
+                  </w:txbxContent>
+                </v:textbox>
+              </v:shape>
+            </w:pict>
+          </mc:Fallback>
+        </mc:AlternateContent>
       </w:r>
       <w:r>
         <w:rPr>
           <w:rFonts w:asciiTheme="majorHAnsi" w:eastAsiaTheme="majorEastAsia" w:hAnsiTheme="majorHAnsi" w:cstheme="majorBidi"/>
           <w:bCs/>
         </w:rPr>
-        <w:t>becca’s ideal job would be as a Software De</w:t>
+        <w:t>Re</w:t>
       </w:r>
       <w:r>
         <w:rPr>
           <w:rFonts w:asciiTheme="majorHAnsi" w:eastAsiaTheme="majorEastAsia" w:hAnsiTheme="majorHAnsi" w:cstheme="majorBidi"/>
           <w:bCs/>
         </w:rPr>
+        <w:t>becca’s ideal job would be as a Software De</w:t>
+      </w:r>
+      <w:r>
+        <w:rPr>
+          <w:rFonts w:asciiTheme="majorHAnsi" w:eastAsiaTheme="majorEastAsia" w:hAnsiTheme="majorHAnsi" w:cstheme="majorBidi"/>
+          <w:bCs/>
+        </w:rPr>
         <w:t>veloper, creating solutions for complex problems in a challenging yet rewarding environment.  Rebecca has previously completed work on development projects in Java and would love to make it her career. A Software Developer position Rebecca is interested in requires the following skills:</w:t>
+      </w:r>
+    </w:p>
+    <w:p>
+      <w:pPr>
+        <w:spacing w:after="0"/>
+        <w:rPr>
+          <w:rFonts w:asciiTheme="majorHAnsi" w:eastAsiaTheme="majorEastAsia" w:hAnsiTheme="majorHAnsi" w:cstheme="majorBidi"/>
+          <w:bCs/>
+        </w:rPr>
+      </w:pPr>
+      <w:r>
+        <w:rPr>
+          <w:rFonts w:asciiTheme="majorHAnsi" w:eastAsiaTheme="majorEastAsia" w:hAnsiTheme="majorHAnsi" w:cstheme="majorBidi"/>
+          <w:bCs/>
+        </w:rPr>
+        <w:t>Technical Skills:</w:t>
       </w:r>
     </w:p>
     <w:p>
@@ -8279,6 +8739,29 @@
         </w:rPr>
         <w:t>Node.js</w:t>
       </w:r>
+      <w:r>
+        <w:rPr>
+          <w:rFonts w:asciiTheme="majorHAnsi" w:eastAsiaTheme="majorEastAsia" w:hAnsiTheme="majorHAnsi" w:cstheme="majorBidi"/>
+          <w:bCs/>
+        </w:rPr>
+        <w:t xml:space="preserve"> (</w:t>
+      </w:r>
+      <w:proofErr w:type="spellStart"/>
+      <w:r>
+        <w:rPr>
+          <w:rFonts w:asciiTheme="majorHAnsi" w:eastAsiaTheme="majorEastAsia" w:hAnsiTheme="majorHAnsi" w:cstheme="majorBidi"/>
+          <w:bCs/>
+        </w:rPr>
+        <w:t>Javascript</w:t>
+      </w:r>
+      <w:proofErr w:type="spellEnd"/>
+      <w:r>
+        <w:rPr>
+          <w:rFonts w:asciiTheme="majorHAnsi" w:eastAsiaTheme="majorEastAsia" w:hAnsiTheme="majorHAnsi" w:cstheme="majorBidi"/>
+          <w:bCs/>
+        </w:rPr>
+        <w:t>)</w:t>
+      </w:r>
     </w:p>
     <w:p>
       <w:pPr>
@@ -8300,6 +8783,29 @@
         </w:rPr>
         <w:t>Angular.js</w:t>
       </w:r>
+      <w:r>
+        <w:rPr>
+          <w:rFonts w:asciiTheme="majorHAnsi" w:eastAsiaTheme="majorEastAsia" w:hAnsiTheme="majorHAnsi" w:cstheme="majorBidi"/>
+          <w:bCs/>
+        </w:rPr>
+        <w:t xml:space="preserve"> (</w:t>
+      </w:r>
+      <w:proofErr w:type="spellStart"/>
+      <w:r>
+        <w:rPr>
+          <w:rFonts w:asciiTheme="majorHAnsi" w:eastAsiaTheme="majorEastAsia" w:hAnsiTheme="majorHAnsi" w:cstheme="majorBidi"/>
+          <w:bCs/>
+        </w:rPr>
+        <w:t>Javascript</w:t>
+      </w:r>
+      <w:proofErr w:type="spellEnd"/>
+      <w:r>
+        <w:rPr>
+          <w:rFonts w:asciiTheme="majorHAnsi" w:eastAsiaTheme="majorEastAsia" w:hAnsiTheme="majorHAnsi" w:cstheme="majorBidi"/>
+          <w:bCs/>
+        </w:rPr>
+        <w:t>)</w:t>
+      </w:r>
     </w:p>
     <w:p>
       <w:pPr>
@@ -8321,6 +8827,29 @@
         </w:rPr>
         <w:t>Express.js</w:t>
       </w:r>
+      <w:r>
+        <w:rPr>
+          <w:rFonts w:asciiTheme="majorHAnsi" w:eastAsiaTheme="majorEastAsia" w:hAnsiTheme="majorHAnsi" w:cstheme="majorBidi"/>
+          <w:bCs/>
+        </w:rPr>
+        <w:t xml:space="preserve"> (</w:t>
+      </w:r>
+      <w:proofErr w:type="spellStart"/>
+      <w:r>
+        <w:rPr>
+          <w:rFonts w:asciiTheme="majorHAnsi" w:eastAsiaTheme="majorEastAsia" w:hAnsiTheme="majorHAnsi" w:cstheme="majorBidi"/>
+          <w:bCs/>
+        </w:rPr>
+        <w:t>Javascript</w:t>
+      </w:r>
+      <w:proofErr w:type="spellEnd"/>
+      <w:r>
+        <w:rPr>
+          <w:rFonts w:asciiTheme="majorHAnsi" w:eastAsiaTheme="majorEastAsia" w:hAnsiTheme="majorHAnsi" w:cstheme="majorBidi"/>
+          <w:bCs/>
+        </w:rPr>
+        <w:t>)</w:t>
+      </w:r>
     </w:p>
     <w:p>
       <w:pPr>
@@ -8344,6 +8873,13 @@
         <w:t>MongoDB</w:t>
       </w:r>
       <w:proofErr w:type="spellEnd"/>
+      <w:r>
+        <w:rPr>
+          <w:rFonts w:asciiTheme="majorHAnsi" w:eastAsiaTheme="majorEastAsia" w:hAnsiTheme="majorHAnsi" w:cstheme="majorBidi"/>
+          <w:bCs/>
+        </w:rPr>
+        <w:t xml:space="preserve"> (Multiple Languages)</w:t>
+      </w:r>
     </w:p>
     <w:p>
       <w:pPr>
@@ -8402,6 +8938,13 @@
         </w:rPr>
         <w:t>Native Android</w:t>
       </w:r>
+      <w:r>
+        <w:rPr>
+          <w:rFonts w:asciiTheme="majorHAnsi" w:eastAsiaTheme="majorEastAsia" w:hAnsiTheme="majorHAnsi" w:cstheme="majorBidi"/>
+          <w:bCs/>
+        </w:rPr>
+        <w:t xml:space="preserve"> (Java)</w:t>
+      </w:r>
     </w:p>
     <w:p>
       <w:pPr>
@@ -8519,14 +9062,6 @@
         </w:rPr>
         <w:t>Business Intelligence</w:t>
       </w:r>
-    </w:p>
-    <w:p>
-      <w:pPr>
-        <w:rPr>
-          <w:rFonts w:asciiTheme="majorHAnsi" w:eastAsiaTheme="majorEastAsia" w:hAnsiTheme="majorHAnsi" w:cstheme="majorBidi"/>
-          <w:bCs/>
-        </w:rPr>
-      </w:pPr>
     </w:p>
     <w:p>
       <w:pPr>
@@ -9293,6 +9828,454 @@
     </w:p>
     <w:p>
       <w:pPr>
+        <w:pStyle w:val="Heading3"/>
+      </w:pPr>
+      <w:bookmarkStart w:id="16" w:name="_Toc37925924"/>
+      <w:r>
+        <w:lastRenderedPageBreak/>
+        <w:t>2.3.2</w:t>
+      </w:r>
+      <w:r>
+        <w:t xml:space="preserve"> Industry Data Review</w:t>
+      </w:r>
+      <w:bookmarkEnd w:id="16"/>
+    </w:p>
+    <w:p>
+      <w:pPr>
+        <w:pStyle w:val="Heading4"/>
+      </w:pPr>
+      <w:r>
+        <w:t>Timothy Hall</w:t>
+      </w:r>
+      <w:r>
+        <w:t xml:space="preserve"> </w:t>
+      </w:r>
+    </w:p>
+    <w:p>
+      <w:r>
+        <w:t xml:space="preserve">After looking at the data in the Burning Glass reports </w:t>
+      </w:r>
+      <w:r>
+        <w:t>Tim’s opinion of his</w:t>
+      </w:r>
+      <w:r>
+        <w:t xml:space="preserve"> ideal job </w:t>
+      </w:r>
+      <w:r>
+        <w:t>hasn’t changed. While there was</w:t>
+      </w:r>
+      <w:r>
+        <w:t xml:space="preserve"> not a lot of Senior Netw</w:t>
+      </w:r>
+      <w:r>
+        <w:t>ork Engineer positions compared</w:t>
+      </w:r>
+      <w:r>
+        <w:t xml:space="preserve"> to the total jobs offered it is similar to other senior positions. The one thing the data did not provide is how many people appli</w:t>
+      </w:r>
+      <w:r>
+        <w:t>ed for those positions. Tim, according to</w:t>
+      </w:r>
+      <w:r>
+        <w:t xml:space="preserve"> </w:t>
+      </w:r>
+      <w:r>
+        <w:t xml:space="preserve">his </w:t>
+      </w:r>
+      <w:r>
+        <w:t>experience in working in IT for the last 15 years</w:t>
+      </w:r>
+      <w:r>
+        <w:t xml:space="preserve"> believes</w:t>
+      </w:r>
+      <w:r>
+        <w:t xml:space="preserve"> there isn’t many Senior Network Engineers required in general. It is only medium to large business that require someone with that level of experience as they either have a large enough business or, the service that the business provides has a large network presence like a ISP for example.</w:t>
+      </w:r>
+    </w:p>
+    <w:p>
+      <w:pPr>
+        <w:pStyle w:val="Heading4"/>
+      </w:pPr>
+      <w:r>
+        <w:t xml:space="preserve">Benjamin McDonald - AI Architect </w:t>
+      </w:r>
+    </w:p>
+    <w:p>
+      <w:r>
+        <w:t>The required IT specific skills for an artificial intelligence architect rank rather high in the desired skill</w:t>
+      </w:r>
+      <w:r>
+        <w:t>s on the burning glass report, t</w:t>
+      </w:r>
+      <w:r>
+        <w:t xml:space="preserve">he highest of which being Software engineering with 5852 job postings requiring this skill. JAVA, Python, and C++ also ranked high in the desired IT specific skills chart. This works out well for </w:t>
+      </w:r>
+      <w:r>
+        <w:t>Ben</w:t>
+      </w:r>
+      <w:r>
+        <w:t xml:space="preserve"> plan as these skills will allow </w:t>
+      </w:r>
+      <w:r>
+        <w:t>him</w:t>
+      </w:r>
+      <w:r>
+        <w:t xml:space="preserve"> to work in other and related IT fields while</w:t>
+      </w:r>
+      <w:r>
+        <w:t xml:space="preserve"> he</w:t>
+      </w:r>
+      <w:r>
+        <w:t xml:space="preserve"> complete</w:t>
+      </w:r>
+      <w:r>
+        <w:t>s</w:t>
+      </w:r>
+      <w:r>
+        <w:t xml:space="preserve"> </w:t>
+      </w:r>
+      <w:r>
+        <w:t>his</w:t>
+      </w:r>
+      <w:r>
+        <w:t xml:space="preserve"> master’s degree latter on. Working in other IT fields will give </w:t>
+      </w:r>
+      <w:r>
+        <w:t>him</w:t>
+      </w:r>
+      <w:r>
+        <w:t xml:space="preserve"> the opportunity to learn and gain the experience needed to attain a career as an AI architect.</w:t>
+      </w:r>
+    </w:p>
+    <w:p>
+      <w:r>
+        <w:t xml:space="preserve">The general skills needed for an artificial intelligence architect rank a lot lower in the general skills report. The highest of which being big data which is around the mid-range of the graph with 1939 jobs requiring experience in this field. That being said, there is still lot of opportunity in this field. The rest of the general skills rank from mid-range to the lower end of the scale of desirability, though the lowest number of job postings for one of these skills was still relatively high with 954 jobs requiring skills in client-based relations. </w:t>
+      </w:r>
+    </w:p>
+    <w:p>
+      <w:r>
+        <w:t xml:space="preserve">The three highest ranked skills in both IT specific skills and general skills on the Burning glass report that are not part of </w:t>
+      </w:r>
+      <w:r>
+        <w:t>Ben’s</w:t>
+      </w:r>
+      <w:r>
+        <w:t xml:space="preserve"> required skills are SQL with 3570 job postings, JavaScript with 2946 and Microsoft Windows with 2699. The fact that these skills are at the top of the list for both reports indicates that they are of great importance in the IT industry. Thankfully these are all skills </w:t>
+      </w:r>
+      <w:r>
+        <w:t>ben</w:t>
+      </w:r>
+      <w:r>
+        <w:t xml:space="preserve"> will be learning in </w:t>
+      </w:r>
+      <w:r>
+        <w:t>his</w:t>
+      </w:r>
+      <w:r>
+        <w:t xml:space="preserve"> degree of </w:t>
+      </w:r>
+      <w:r>
+        <w:t>Information T</w:t>
+      </w:r>
+      <w:r>
+        <w:t xml:space="preserve">echnology. </w:t>
+      </w:r>
+      <w:r>
+        <w:t>Ben</w:t>
+      </w:r>
+      <w:r>
+        <w:t xml:space="preserve"> believe</w:t>
+      </w:r>
+      <w:r>
+        <w:t>s</w:t>
+      </w:r>
+      <w:r>
+        <w:t xml:space="preserve"> these skills will help toward </w:t>
+      </w:r>
+      <w:r>
+        <w:t>his</w:t>
+      </w:r>
+      <w:r>
+        <w:t xml:space="preserve"> career goal in many ways, such as helping </w:t>
+      </w:r>
+      <w:r>
+        <w:t>him</w:t>
+      </w:r>
+      <w:r>
+        <w:t xml:space="preserve"> attain a job once</w:t>
+      </w:r>
+      <w:r>
+        <w:t xml:space="preserve"> he</w:t>
+      </w:r>
+      <w:r>
+        <w:t xml:space="preserve"> finish</w:t>
+      </w:r>
+      <w:r>
+        <w:t>es</w:t>
+      </w:r>
+      <w:r>
+        <w:t xml:space="preserve"> </w:t>
+      </w:r>
+      <w:r>
+        <w:t>his</w:t>
+      </w:r>
+      <w:r>
+        <w:t xml:space="preserve"> degree.</w:t>
+      </w:r>
+    </w:p>
+    <w:p>
+      <w:pPr>
+        <w:spacing w:after="0"/>
+        <w:rPr>
+          <w:b/>
+          <w:color w:val="FF0000"/>
+        </w:rPr>
+      </w:pPr>
+      <w:r>
+        <w:rPr>
+          <w:rStyle w:val="Heading4Char"/>
+        </w:rPr>
+        <w:t>Andrew Wendt</w:t>
+      </w:r>
+      <w:r>
+        <w:rPr>
+          <w:b/>
+        </w:rPr>
+        <w:t xml:space="preserve"> </w:t>
+      </w:r>
+    </w:p>
+    <w:p>
+      <w:r>
+        <w:t>According to the burning glass data, some of the desired skills Andrew would like to possess are currently in high demand, his idea job as network security engineer requires knowledge in multiple fields in Information Technology. He believes that cyber security is quite broad and for his success he is highly interested in obtaining a broad knowledge base.</w:t>
+      </w:r>
+    </w:p>
+    <w:p>
+      <w:r>
+        <w:t>Andrew is also highly motivated to learn SQL Database Management, as this required skill continues to grow demand and is listed as the highest desired skill. Expanding his knowledge base will allow for flexibility and desirability for future employees. Andrew aims to continue his studies in all areas of Information technology that he has interests in. Some of these interests are Linux based operating systems, programming languages such as Python, C++, SQL, networking and virtualisation.</w:t>
+      </w:r>
+    </w:p>
+    <w:p>
+      <w:pPr>
+        <w:rPr>
+          <w:rStyle w:val="Heading4Char"/>
+        </w:rPr>
+      </w:pPr>
+      <w:r>
+        <w:rPr>
+          <w:rStyle w:val="Heading4Char"/>
+        </w:rPr>
+        <w:br w:type="page"/>
+      </w:r>
+    </w:p>
+    <w:p>
+      <w:pPr>
+        <w:rPr>
+          <w:b/>
+          <w:color w:val="FF0000"/>
+        </w:rPr>
+      </w:pPr>
+      <w:r>
+        <w:rPr>
+          <w:rStyle w:val="Heading4Char"/>
+        </w:rPr>
+        <w:lastRenderedPageBreak/>
+        <w:t>Rebecca Barnett</w:t>
+      </w:r>
+      <w:r>
+        <w:rPr>
+          <w:b/>
+        </w:rPr>
+        <w:t xml:space="preserve"> </w:t>
+      </w:r>
+    </w:p>
+    <w:p>
+      <w:r>
+        <w:t xml:space="preserve">Reflecting on the Burning Glass data, which represents what required skills were listed for job postings for the </w:t>
+      </w:r>
+      <w:r>
+        <w:t>twelve</w:t>
+      </w:r>
+      <w:r>
+        <w:t xml:space="preserve"> months between March 2017 to March 2018, it is obvious that Rebecca’s desired career as a Software Developer has great job outlook as it is listed as the top occupation in Information Technology, and the 19</w:t>
+      </w:r>
+      <w:r>
+        <w:rPr>
+          <w:vertAlign w:val="superscript"/>
+        </w:rPr>
+        <w:t>th</w:t>
+      </w:r>
+      <w:r>
+        <w:t xml:space="preserve"> most common job title in the data set.  </w:t>
+      </w:r>
+    </w:p>
+    <w:p>
+      <w:r>
+        <w:t xml:space="preserve">Rebecca’s ideal job’s skill set includes </w:t>
+      </w:r>
+      <w:r>
+        <w:t>JavaScript</w:t>
+      </w:r>
+      <w:r>
+        <w:t>, Java and Objective C which is the 2</w:t>
+      </w:r>
+      <w:r>
+        <w:rPr>
+          <w:vertAlign w:val="superscript"/>
+        </w:rPr>
+        <w:t>nd</w:t>
+      </w:r>
+      <w:r>
+        <w:t>, 4</w:t>
+      </w:r>
+      <w:r>
+        <w:rPr>
+          <w:vertAlign w:val="superscript"/>
+        </w:rPr>
+        <w:t>th</w:t>
+      </w:r>
+      <w:r>
+        <w:t xml:space="preserve"> and </w:t>
+      </w:r>
+      <w:r>
+        <w:t>78</w:t>
+      </w:r>
+      <w:r>
+        <w:rPr>
+          <w:vertAlign w:val="superscript"/>
+        </w:rPr>
+        <w:t>th</w:t>
+      </w:r>
+      <w:r>
+        <w:t xml:space="preserve"> most in demand technical IT skills respectively with JavaScript having 15368 job listings in the twelve months studied. Non-technical skills of problem solving and time management ranking 2</w:t>
+      </w:r>
+      <w:r>
+        <w:rPr>
+          <w:vertAlign w:val="superscript"/>
+        </w:rPr>
+        <w:t>nd</w:t>
+      </w:r>
+      <w:r>
+        <w:t xml:space="preserve"> and 12</w:t>
+      </w:r>
+      <w:r>
+        <w:rPr>
+          <w:vertAlign w:val="superscript"/>
+        </w:rPr>
+        <w:t>th</w:t>
+      </w:r>
+      <w:r>
+        <w:t xml:space="preserve"> with problem solving being mentioned in 16445 job postings.  </w:t>
+      </w:r>
+    </w:p>
+    <w:p>
+      <w:r>
+        <w:t>In-demand technical skills that are not a part of Rebecca’s required skill set include SQL, Microsoft Windows and Microsoft C#</w:t>
+      </w:r>
+      <w:r>
+        <w:t>, ranking 1</w:t>
+      </w:r>
+      <w:r>
+        <w:rPr>
+          <w:vertAlign w:val="superscript"/>
+        </w:rPr>
+        <w:t>st</w:t>
+      </w:r>
+      <w:r>
+        <w:t>, 3</w:t>
+      </w:r>
+      <w:r>
+        <w:rPr>
+          <w:vertAlign w:val="superscript"/>
+        </w:rPr>
+        <w:t>rd</w:t>
+      </w:r>
+      <w:r>
+        <w:t xml:space="preserve"> and 5</w:t>
+      </w:r>
+      <w:r>
+        <w:rPr>
+          <w:vertAlign w:val="superscript"/>
+        </w:rPr>
+        <w:t>th</w:t>
+      </w:r>
+      <w:r>
+        <w:t xml:space="preserve"> respectively with SQL having 17570 job listings. </w:t>
+      </w:r>
+    </w:p>
+    <w:p>
+      <w:r>
+        <w:t xml:space="preserve">In-demand non-technical skills that are not listed in Rebecca’s ideal jobs include Communication Skills, Organisational Skills and Writing with Communication Skills being mentioned in 44367 job listings.  </w:t>
+      </w:r>
+    </w:p>
+    <w:p>
+      <w:r>
+        <w:t>After reviewing the data, Rebecca feels assured that her chosen career path will be in demand when she graduates.  Rebecca thought it was interesting to see what other technical skills are in demand and realises it will be beneficial to have knowledge in a wide variety of programming languages i</w:t>
+      </w:r>
+      <w:r>
+        <w:t xml:space="preserve">n order to appeal to employers, however specialising in a high demand skill such as SQL may be very advantageous.  </w:t>
+      </w:r>
+    </w:p>
+    <w:p>
+      <w:r>
+        <w:t>Rebecca feels that during the course of her education and project work she will be able to develop many of the other technical skills that are in demand but not listed as a requirement for her ideal job</w:t>
+      </w:r>
+      <w:r>
+        <w:t xml:space="preserve"> such as experience with Microsoft Windows</w:t>
+      </w:r>
+      <w:r>
+        <w:t xml:space="preserve">.  The same applies for non-technical skills and Rebecca feels that communication, organisation and writing skills will be advantageous for </w:t>
+      </w:r>
+      <w:r>
+        <w:t xml:space="preserve">any career and that these skills are already a part of Rebecca’s repertoire.    </w:t>
+      </w:r>
+    </w:p>
+    <w:p>
+      <w:r>
+        <w:t>Rebecca is still uncertain of what she might like her job title to be but knows that a career in Software Development is what she wants however it is a very wide field with many specialities</w:t>
+      </w:r>
+      <w:r>
+        <w:t xml:space="preserve"> as the Burning Glass data suggests</w:t>
+      </w:r>
+      <w:r>
+        <w:t xml:space="preserve">. </w:t>
+      </w:r>
+    </w:p>
+    <w:p>
+      <w:pPr>
+        <w:rPr>
+          <w:b/>
+        </w:rPr>
+      </w:pPr>
+      <w:r>
+        <w:rPr>
+          <w:rStyle w:val="Heading4Char"/>
+        </w:rPr>
+        <w:t xml:space="preserve">Adrian </w:t>
+      </w:r>
+      <w:proofErr w:type="spellStart"/>
+      <w:r>
+        <w:rPr>
+          <w:rStyle w:val="Heading4Char"/>
+        </w:rPr>
+        <w:t>Foti</w:t>
+      </w:r>
+      <w:proofErr w:type="spellEnd"/>
+      <w:r>
+        <w:rPr>
+          <w:b/>
+        </w:rPr>
+        <w:t xml:space="preserve"> </w:t>
+      </w:r>
+      <w:r>
+        <w:rPr>
+          <w:b/>
+          <w:color w:val="FF0000"/>
+        </w:rPr>
+        <w:t>&lt;insert data review here&gt;</w:t>
+      </w:r>
+    </w:p>
+    <w:p>
+      <w:pPr>
         <w:rPr>
           <w:rFonts w:asciiTheme="majorHAnsi" w:eastAsiaTheme="majorEastAsia" w:hAnsiTheme="majorHAnsi" w:cstheme="majorBidi"/>
           <w:b/>
@@ -9300,348 +10283,37 @@
           <w:color w:val="4472C4" w:themeColor="accent1"/>
         </w:rPr>
       </w:pPr>
-    </w:p>
-    <w:p>
-      <w:pPr>
-        <w:pStyle w:val="Heading3"/>
-      </w:pPr>
-      <w:bookmarkStart w:id="15" w:name="_Toc37705120"/>
-      <w:r>
-        <w:t>2.3.2</w:t>
-      </w:r>
-      <w:r>
-        <w:t xml:space="preserve"> Industry Data Review</w:t>
-      </w:r>
-      <w:bookmarkEnd w:id="15"/>
-    </w:p>
-    <w:p>
-      <w:pPr>
-        <w:pStyle w:val="Heading4"/>
-      </w:pPr>
-      <w:r>
-        <w:t>Timothy Hall</w:t>
-      </w:r>
-      <w:r>
+      <w:r>
+        <w:rPr>
+          <w:rStyle w:val="Heading4Char"/>
+        </w:rPr>
+        <w:t>Adrian Ferrara</w:t>
+      </w:r>
+      <w:r>
+        <w:rPr>
+          <w:b/>
+        </w:rPr>
         <w:t xml:space="preserve"> </w:t>
       </w:r>
-    </w:p>
-    <w:p>
-      <w:r>
-        <w:t xml:space="preserve">After looking at the data in the Burning Glass reports </w:t>
-      </w:r>
-      <w:r>
-        <w:t>Tim’s opinion of his</w:t>
-      </w:r>
-      <w:r>
-        <w:t xml:space="preserve"> ideal job </w:t>
-      </w:r>
-      <w:r>
-        <w:t>hasn’t changed. While there was</w:t>
-      </w:r>
-      <w:r>
-        <w:t xml:space="preserve"> not a lot of Senior Netw</w:t>
-      </w:r>
-      <w:r>
-        <w:t>ork Engineer positions compared</w:t>
-      </w:r>
-      <w:r>
-        <w:t xml:space="preserve"> to the total jobs offered it is similar to other senior positions. The one thing the data did not provide is how many people appli</w:t>
-      </w:r>
-      <w:r>
-        <w:t>ed for those positions. Tim, according to</w:t>
-      </w:r>
-      <w:r>
-        <w:t xml:space="preserve"> </w:t>
-      </w:r>
-      <w:r>
-        <w:t xml:space="preserve">his </w:t>
-      </w:r>
-      <w:r>
-        <w:t>experience in working in IT for the last 15 years</w:t>
-      </w:r>
-      <w:r>
-        <w:t xml:space="preserve"> believes</w:t>
-      </w:r>
-      <w:r>
-        <w:t xml:space="preserve"> there isn’t many Senior Network Engineers required in general. It is only medium to large business that require someone with that level of experience as they either have a large enough business or, the service that the business provides has a large network presence like a ISP for example.</w:t>
-      </w:r>
-    </w:p>
-    <w:p>
-      <w:pPr>
-        <w:pStyle w:val="Heading4"/>
-      </w:pPr>
-      <w:r>
-        <w:t xml:space="preserve">Benjamin McDonald - AI Architect </w:t>
-      </w:r>
-    </w:p>
-    <w:p>
-      <w:r>
-        <w:t>The required IT specific skills for an artificial intelligence architect rank rather high in the desired skill</w:t>
-      </w:r>
-      <w:r>
-        <w:t>s on the burning glass report, t</w:t>
-      </w:r>
-      <w:r>
-        <w:t xml:space="preserve">he highest of which being Software engineering with 5852 job postings requiring this skill. JAVA, Python, and C++ also ranked high in the desired IT specific skills chart. This works out well for </w:t>
-      </w:r>
-      <w:r>
-        <w:t>Ben</w:t>
-      </w:r>
-      <w:r>
-        <w:t xml:space="preserve"> plan as these skills will allow </w:t>
-      </w:r>
-      <w:r>
-        <w:t>him</w:t>
-      </w:r>
-      <w:r>
-        <w:t xml:space="preserve"> to work in other and related IT fields while</w:t>
-      </w:r>
-      <w:r>
-        <w:t xml:space="preserve"> he</w:t>
-      </w:r>
-      <w:r>
-        <w:t xml:space="preserve"> complete</w:t>
-      </w:r>
-      <w:r>
-        <w:t>s</w:t>
-      </w:r>
-      <w:r>
-        <w:t xml:space="preserve"> </w:t>
-      </w:r>
-      <w:r>
-        <w:t>his</w:t>
-      </w:r>
-      <w:r>
-        <w:t xml:space="preserve"> master’s degree latter on. Working in other IT fields will give </w:t>
-      </w:r>
-      <w:r>
-        <w:t>him</w:t>
-      </w:r>
-      <w:r>
-        <w:t xml:space="preserve"> the opportunity to learn and gain the experience needed to attain a career as an AI architect.</w:t>
-      </w:r>
-    </w:p>
-    <w:p>
-      <w:r>
-        <w:t xml:space="preserve">The general skills needed for an artificial intelligence architect rank a lot lower in the general skills report. The highest of which being big data which is around the mid-range of the graph with 1939 jobs requiring experience in this field. That being said, there is still lot of opportunity in this field. The rest of the general skills rank from mid-range to the lower end of the scale of desirability, though the lowest number of job postings for one of these skills was still relatively high with 954 jobs requiring skills in client-based relations. </w:t>
-      </w:r>
-    </w:p>
-    <w:p>
-      <w:r>
-        <w:t xml:space="preserve">The three highest ranked skills in both IT specific skills and general skills on the Burning glass report that are not part of </w:t>
-      </w:r>
-      <w:r>
-        <w:t>Ben’s</w:t>
-      </w:r>
-      <w:r>
-        <w:t xml:space="preserve"> required skills are SQL with 3570 job postings, JavaScript with 2946 and Microsoft Windows with 2699. The fact that these skills are at the top of the list for both reports indicates that they are of great importance in the IT industry. Thankfully these are all skills </w:t>
-      </w:r>
-      <w:r>
-        <w:t>ben</w:t>
-      </w:r>
-      <w:r>
-        <w:t xml:space="preserve"> will be learning in </w:t>
-      </w:r>
-      <w:r>
-        <w:t>his</w:t>
-      </w:r>
-      <w:r>
-        <w:t xml:space="preserve"> degree of </w:t>
-      </w:r>
-      <w:r>
-        <w:t>Information T</w:t>
-      </w:r>
-      <w:r>
-        <w:t xml:space="preserve">echnology. </w:t>
-      </w:r>
-      <w:r>
-        <w:t>Ben</w:t>
-      </w:r>
-      <w:r>
-        <w:t xml:space="preserve"> believe</w:t>
-      </w:r>
-      <w:r>
-        <w:t>s</w:t>
-      </w:r>
-      <w:r>
-        <w:t xml:space="preserve"> these skills will help toward </w:t>
-      </w:r>
-      <w:r>
-        <w:t>his</w:t>
-      </w:r>
-      <w:r>
-        <w:t xml:space="preserve"> career goal in many ways, such as helping </w:t>
-      </w:r>
-      <w:r>
-        <w:t>him</w:t>
-      </w:r>
-      <w:r>
-        <w:t xml:space="preserve"> attain a job once</w:t>
-      </w:r>
-      <w:r>
-        <w:t xml:space="preserve"> he</w:t>
-      </w:r>
-      <w:r>
-        <w:t xml:space="preserve"> finish</w:t>
-      </w:r>
-      <w:r>
-        <w:t>es</w:t>
-      </w:r>
-      <w:r>
-        <w:t xml:space="preserve"> </w:t>
-      </w:r>
-      <w:r>
-        <w:t>his</w:t>
-      </w:r>
-      <w:r>
-        <w:t xml:space="preserve"> degree.</w:t>
-      </w:r>
-    </w:p>
-    <w:p>
-      <w:pPr>
-        <w:spacing w:after="0"/>
+      <w:r>
         <w:rPr>
           <w:b/>
           <w:color w:val="FF0000"/>
         </w:rPr>
-      </w:pPr>
-      <w:r>
-        <w:rPr>
-          <w:rStyle w:val="Heading4Char"/>
-        </w:rPr>
-        <w:t>Andrew Wendt</w:t>
+        <w:t>&lt;insert data review here&gt;</w:t>
       </w:r>
       <w:r>
         <w:rPr>
           <w:b/>
         </w:rPr>
-        <w:t xml:space="preserve"> </w:t>
-      </w:r>
-    </w:p>
-    <w:p>
-      <w:r>
-        <w:t>According to the burning glass data, some of the desired skills Andrew would like to possess are currently in high demand, his idea job as network security engineer requires knowledge in multiple fields in Information Technology. He believes that cyber security is quite broad and for his success he is highly interested in obtaining a broad knowledge base.</w:t>
-      </w:r>
-    </w:p>
-    <w:p>
-      <w:r>
-        <w:t>Andrew is also highly motivated to learn SQL Database Management, as this required skill continues to grow demand and is listed as the highest desired skill. Expanding his knowledge base will allow for flexibility and desirability for future employees. Andrew aims to continue his studies in all areas of Information technology that he has interests in. Some of these interests are Linux based operating systems, programming languages such as Python, C++, SQL, networking and virtualisation.</w:t>
-      </w:r>
-    </w:p>
-    <w:p>
-      <w:pPr>
-        <w:rPr>
-          <w:rStyle w:val="Heading4Char"/>
-        </w:rPr>
-      </w:pPr>
-      <w:r>
-        <w:rPr>
-          <w:rStyle w:val="Heading4Char"/>
-        </w:rPr>
         <w:br w:type="page"/>
       </w:r>
     </w:p>
     <w:p>
       <w:pPr>
-        <w:rPr>
-          <w:b/>
-        </w:rPr>
-      </w:pPr>
-      <w:r>
-        <w:rPr>
-          <w:rStyle w:val="Heading4Char"/>
-        </w:rPr>
-        <w:lastRenderedPageBreak/>
-        <w:t>Rebecca Barnett</w:t>
-      </w:r>
-      <w:r>
-        <w:rPr>
-          <w:b/>
-        </w:rPr>
-        <w:t xml:space="preserve"> </w:t>
-      </w:r>
-      <w:r>
-        <w:rPr>
-          <w:b/>
-          <w:color w:val="FF0000"/>
-        </w:rPr>
-        <w:t>&lt;insert data review here&gt;</w:t>
-      </w:r>
-    </w:p>
-    <w:p>
-      <w:pPr>
-        <w:rPr>
-          <w:b/>
-        </w:rPr>
-      </w:pPr>
-      <w:r>
-        <w:rPr>
-          <w:rStyle w:val="Heading4Char"/>
-        </w:rPr>
-        <w:t xml:space="preserve">Adrian </w:t>
-      </w:r>
-      <w:proofErr w:type="spellStart"/>
-      <w:r>
-        <w:rPr>
-          <w:rStyle w:val="Heading4Char"/>
-        </w:rPr>
-        <w:t>Foti</w:t>
-      </w:r>
-      <w:proofErr w:type="spellEnd"/>
-      <w:r>
-        <w:rPr>
-          <w:b/>
-        </w:rPr>
-        <w:t xml:space="preserve"> </w:t>
-      </w:r>
-      <w:r>
-        <w:rPr>
-          <w:b/>
-          <w:color w:val="FF0000"/>
-        </w:rPr>
-        <w:t>&lt;insert data review here&gt;</w:t>
-      </w:r>
-    </w:p>
-    <w:p>
-      <w:pPr>
-        <w:rPr>
-          <w:rFonts w:asciiTheme="majorHAnsi" w:eastAsiaTheme="majorEastAsia" w:hAnsiTheme="majorHAnsi" w:cstheme="majorBidi"/>
-          <w:b/>
-          <w:bCs/>
-          <w:color w:val="4472C4" w:themeColor="accent1"/>
-        </w:rPr>
-      </w:pPr>
-      <w:r>
-        <w:rPr>
-          <w:rStyle w:val="Heading4Char"/>
-        </w:rPr>
-        <w:t>Adrian Ferrara</w:t>
-      </w:r>
-      <w:r>
-        <w:rPr>
-          <w:b/>
-        </w:rPr>
-        <w:t xml:space="preserve"> </w:t>
-      </w:r>
-      <w:r>
-        <w:rPr>
-          <w:b/>
-          <w:color w:val="FF0000"/>
-        </w:rPr>
-        <w:t>&lt;insert data review here&gt;</w:t>
-      </w:r>
-      <w:r>
-        <w:rPr>
-          <w:b/>
-        </w:rPr>
-        <w:br w:type="page"/>
-      </w:r>
-    </w:p>
-    <w:p>
-      <w:pPr>
         <w:pStyle w:val="Heading3"/>
       </w:pPr>
-      <w:bookmarkStart w:id="16" w:name="_Toc37705121"/>
+      <w:bookmarkStart w:id="17" w:name="_Toc37925925"/>
       <w:r>
         <w:lastRenderedPageBreak/>
         <w:t>2.3.3</w:t>
@@ -9649,7 +10321,7 @@
       <w:r>
         <w:t xml:space="preserve"> Interview with an IT Professional.</w:t>
       </w:r>
-      <w:bookmarkEnd w:id="16"/>
+      <w:bookmarkEnd w:id="17"/>
       <w:r>
         <w:t xml:space="preserve"> </w:t>
       </w:r>
@@ -10321,12 +10993,12 @@
       <w:pPr>
         <w:pStyle w:val="Heading1"/>
       </w:pPr>
-      <w:bookmarkStart w:id="17" w:name="_Toc37705122"/>
+      <w:bookmarkStart w:id="18" w:name="_Toc37925926"/>
       <w:r>
         <w:lastRenderedPageBreak/>
         <w:t>3. Project Tools</w:t>
       </w:r>
-      <w:bookmarkEnd w:id="17"/>
+      <w:bookmarkEnd w:id="18"/>
     </w:p>
     <w:p/>
     <w:p>
@@ -10473,22 +11145,22 @@
       <w:pPr>
         <w:pStyle w:val="Heading1"/>
       </w:pPr>
-      <w:bookmarkStart w:id="18" w:name="_Toc37705123"/>
+      <w:bookmarkStart w:id="19" w:name="_Toc37925927"/>
       <w:r>
         <w:lastRenderedPageBreak/>
         <w:t>4. IT Technologies</w:t>
       </w:r>
-      <w:bookmarkEnd w:id="18"/>
+      <w:bookmarkEnd w:id="19"/>
     </w:p>
     <w:p>
       <w:pPr>
         <w:pStyle w:val="Heading2"/>
       </w:pPr>
-      <w:bookmarkStart w:id="19" w:name="_Toc37705124"/>
+      <w:bookmarkStart w:id="20" w:name="_Toc37925928"/>
       <w:r>
         <w:t>4.1 Cyber Security</w:t>
       </w:r>
-      <w:bookmarkEnd w:id="19"/>
+      <w:bookmarkEnd w:id="20"/>
     </w:p>
     <w:p>
       <w:r>
@@ -10574,7 +11246,7 @@
       <w:pPr>
         <w:pStyle w:val="Heading2"/>
       </w:pPr>
-      <w:bookmarkStart w:id="20" w:name="_Toc37705125"/>
+      <w:bookmarkStart w:id="21" w:name="_Toc37925929"/>
       <w:r>
         <w:lastRenderedPageBreak/>
         <w:t xml:space="preserve">4.2 </w:t>
@@ -10582,7 +11254,7 @@
       <w:r>
         <w:t>Machine Learning</w:t>
       </w:r>
-      <w:bookmarkEnd w:id="20"/>
+      <w:bookmarkEnd w:id="21"/>
     </w:p>
     <w:p>
       <w:pPr>
@@ -10991,7 +11663,7 @@
           <w:color w:val="FF0000"/>
         </w:rPr>
       </w:pPr>
-      <w:bookmarkStart w:id="21" w:name="_Toc37705126"/>
+      <w:bookmarkStart w:id="22" w:name="_Toc37925930"/>
       <w:r>
         <w:rPr>
           <w:color w:val="FF0000"/>
@@ -11005,7 +11677,7 @@
         </w:rPr>
         <w:t>Robots (Tim)</w:t>
       </w:r>
-      <w:bookmarkEnd w:id="21"/>
+      <w:bookmarkEnd w:id="22"/>
     </w:p>
     <w:p/>
     <w:p>
@@ -11033,7 +11705,7 @@
           <w:color w:val="FF0000"/>
         </w:rPr>
       </w:pPr>
-      <w:bookmarkStart w:id="22" w:name="_Toc37705127"/>
+      <w:bookmarkStart w:id="23" w:name="_Toc37925931"/>
       <w:r>
         <w:rPr>
           <w:color w:val="FF0000"/>
@@ -11047,7 +11719,7 @@
         </w:rPr>
         <w:t>The Cloud</w:t>
       </w:r>
-      <w:bookmarkEnd w:id="22"/>
+      <w:bookmarkEnd w:id="23"/>
     </w:p>
     <w:p>
       <w:pPr>
@@ -11404,15 +12076,15 @@
       <w:pPr>
         <w:pStyle w:val="Heading1"/>
       </w:pPr>
-      <w:bookmarkStart w:id="23" w:name="_Toc37705128"/>
+      <w:bookmarkStart w:id="24" w:name="_Toc37925932"/>
       <w:r>
         <w:lastRenderedPageBreak/>
         <w:t>5. Team Project</w:t>
       </w:r>
-      <w:bookmarkEnd w:id="23"/>
       <w:r>
         <w:t xml:space="preserve"> – Collectables Trading App</w:t>
       </w:r>
+      <w:bookmarkEnd w:id="24"/>
     </w:p>
     <w:p>
       <w:pPr>
@@ -11780,9 +12452,11 @@
       <w:pPr>
         <w:pStyle w:val="Heading2"/>
       </w:pPr>
+      <w:bookmarkStart w:id="25" w:name="_Toc37925933"/>
       <w:r>
         <w:t>Introduction</w:t>
       </w:r>
+      <w:bookmarkEnd w:id="25"/>
     </w:p>
     <w:p>
       <w:r>
@@ -11897,9 +12571,11 @@
       <w:pPr>
         <w:pStyle w:val="Heading2"/>
       </w:pPr>
+      <w:bookmarkStart w:id="26" w:name="_Toc37925934"/>
       <w:r>
         <w:t>Functionalities</w:t>
       </w:r>
+      <w:bookmarkEnd w:id="26"/>
     </w:p>
     <w:p>
       <w:r>
@@ -12081,9 +12757,11 @@
       <w:pPr>
         <w:pStyle w:val="Heading2"/>
       </w:pPr>
+      <w:bookmarkStart w:id="27" w:name="_Toc37925935"/>
       <w:r>
         <w:t>Technologies Involved</w:t>
       </w:r>
+      <w:bookmarkEnd w:id="27"/>
     </w:p>
     <w:p>
       <w:pPr>
@@ -12138,16 +12816,16 @@
         </w:rPr>
         <w:t xml:space="preserve"> Seed funding? Grants? </w:t>
       </w:r>
-      <w:bookmarkStart w:id="24" w:name="_GoBack"/>
-      <w:bookmarkEnd w:id="24"/>
     </w:p>
     <w:p>
       <w:pPr>
         <w:pStyle w:val="Heading2"/>
       </w:pPr>
+      <w:bookmarkStart w:id="28" w:name="_Toc37925936"/>
       <w:r>
         <w:t>Implementation</w:t>
       </w:r>
+      <w:bookmarkEnd w:id="28"/>
     </w:p>
     <w:p>
       <w:pPr>
@@ -12181,7 +12859,7 @@
           <w:color w:val="FF0000"/>
         </w:rPr>
       </w:pPr>
-      <w:bookmarkStart w:id="25" w:name="_Toc37705129"/>
+      <w:bookmarkStart w:id="29" w:name="_Toc37925937"/>
       <w:r>
         <w:rPr>
           <w:color w:val="FF0000"/>
@@ -12189,7 +12867,7 @@
         <w:lastRenderedPageBreak/>
         <w:t>6. Summary</w:t>
       </w:r>
-      <w:bookmarkEnd w:id="25"/>
+      <w:bookmarkEnd w:id="29"/>
     </w:p>
     <w:p/>
     <w:p/>
@@ -12218,7 +12896,7 @@
           <w:color w:val="FF0000"/>
         </w:rPr>
       </w:pPr>
-      <w:bookmarkStart w:id="26" w:name="_Toc37705130"/>
+      <w:bookmarkStart w:id="30" w:name="_Toc37925938"/>
       <w:r>
         <w:rPr>
           <w:color w:val="FF0000"/>
@@ -12232,17 +12910,17 @@
         </w:rPr>
         <w:t>Reflection</w:t>
       </w:r>
-      <w:bookmarkEnd w:id="26"/>
+      <w:bookmarkEnd w:id="30"/>
     </w:p>
     <w:p>
       <w:pPr>
         <w:pStyle w:val="Heading2"/>
       </w:pPr>
-      <w:bookmarkStart w:id="27" w:name="_Toc37705131"/>
+      <w:bookmarkStart w:id="31" w:name="_Toc37925939"/>
       <w:r>
         <w:t>Individual</w:t>
       </w:r>
-      <w:bookmarkEnd w:id="27"/>
+      <w:bookmarkEnd w:id="31"/>
     </w:p>
     <w:p>
       <w:pPr>
@@ -12302,11 +12980,11 @@
       <w:pPr>
         <w:pStyle w:val="Heading2"/>
       </w:pPr>
-      <w:bookmarkStart w:id="28" w:name="_Toc37705132"/>
+      <w:bookmarkStart w:id="32" w:name="_Toc37925940"/>
       <w:r>
         <w:t>Group Reflection</w:t>
       </w:r>
-      <w:bookmarkEnd w:id="28"/>
+      <w:bookmarkEnd w:id="32"/>
     </w:p>
     <w:p>
       <w:r>
@@ -12325,12 +13003,12 @@
       <w:pPr>
         <w:pStyle w:val="Heading1"/>
       </w:pPr>
-      <w:bookmarkStart w:id="29" w:name="_Toc37705133"/>
+      <w:bookmarkStart w:id="33" w:name="_Toc37925941"/>
       <w:r>
         <w:lastRenderedPageBreak/>
         <w:t>References</w:t>
       </w:r>
-      <w:bookmarkEnd w:id="29"/>
+      <w:bookmarkEnd w:id="33"/>
     </w:p>
     <w:p>
       <w:proofErr w:type="gramStart"/>
@@ -13489,7 +14167,7 @@
         <w:sz w:val="20"/>
         <w:szCs w:val="20"/>
       </w:rPr>
-      <w:t>34</w:t>
+      <w:t>3</w:t>
     </w:r>
     <w:r>
       <w:rPr>
@@ -16004,6 +16682,119 @@
     </w:lvl>
   </w:abstractNum>
   <w:abstractNum w:abstractNumId="22">
+    <w:nsid w:val="77832550"/>
+    <w:multiLevelType w:val="hybridMultilevel"/>
+    <w:tmpl w:val="2A821820"/>
+    <w:lvl w:ilvl="0" w:tplc="0C090001">
+      <w:start w:val="1"/>
+      <w:numFmt w:val="bullet"/>
+      <w:lvlText w:val=""/>
+      <w:lvlJc w:val="left"/>
+      <w:pPr>
+        <w:ind w:left="720" w:hanging="360"/>
+      </w:pPr>
+      <w:rPr>
+        <w:rFonts w:ascii="Symbol" w:hAnsi="Symbol" w:hint="default"/>
+      </w:rPr>
+    </w:lvl>
+    <w:lvl w:ilvl="1" w:tplc="0C090003" w:tentative="1">
+      <w:start w:val="1"/>
+      <w:numFmt w:val="bullet"/>
+      <w:lvlText w:val="o"/>
+      <w:lvlJc w:val="left"/>
+      <w:pPr>
+        <w:ind w:left="1440" w:hanging="360"/>
+      </w:pPr>
+      <w:rPr>
+        <w:rFonts w:ascii="Courier New" w:hAnsi="Courier New" w:cs="Courier New" w:hint="default"/>
+      </w:rPr>
+    </w:lvl>
+    <w:lvl w:ilvl="2" w:tplc="0C090005" w:tentative="1">
+      <w:start w:val="1"/>
+      <w:numFmt w:val="bullet"/>
+      <w:lvlText w:val=""/>
+      <w:lvlJc w:val="left"/>
+      <w:pPr>
+        <w:ind w:left="2160" w:hanging="360"/>
+      </w:pPr>
+      <w:rPr>
+        <w:rFonts w:ascii="Wingdings" w:hAnsi="Wingdings" w:hint="default"/>
+      </w:rPr>
+    </w:lvl>
+    <w:lvl w:ilvl="3" w:tplc="0C090001" w:tentative="1">
+      <w:start w:val="1"/>
+      <w:numFmt w:val="bullet"/>
+      <w:lvlText w:val=""/>
+      <w:lvlJc w:val="left"/>
+      <w:pPr>
+        <w:ind w:left="2880" w:hanging="360"/>
+      </w:pPr>
+      <w:rPr>
+        <w:rFonts w:ascii="Symbol" w:hAnsi="Symbol" w:hint="default"/>
+      </w:rPr>
+    </w:lvl>
+    <w:lvl w:ilvl="4" w:tplc="0C090003" w:tentative="1">
+      <w:start w:val="1"/>
+      <w:numFmt w:val="bullet"/>
+      <w:lvlText w:val="o"/>
+      <w:lvlJc w:val="left"/>
+      <w:pPr>
+        <w:ind w:left="3600" w:hanging="360"/>
+      </w:pPr>
+      <w:rPr>
+        <w:rFonts w:ascii="Courier New" w:hAnsi="Courier New" w:cs="Courier New" w:hint="default"/>
+      </w:rPr>
+    </w:lvl>
+    <w:lvl w:ilvl="5" w:tplc="0C090005" w:tentative="1">
+      <w:start w:val="1"/>
+      <w:numFmt w:val="bullet"/>
+      <w:lvlText w:val=""/>
+      <w:lvlJc w:val="left"/>
+      <w:pPr>
+        <w:ind w:left="4320" w:hanging="360"/>
+      </w:pPr>
+      <w:rPr>
+        <w:rFonts w:ascii="Wingdings" w:hAnsi="Wingdings" w:hint="default"/>
+      </w:rPr>
+    </w:lvl>
+    <w:lvl w:ilvl="6" w:tplc="0C090001" w:tentative="1">
+      <w:start w:val="1"/>
+      <w:numFmt w:val="bullet"/>
+      <w:lvlText w:val=""/>
+      <w:lvlJc w:val="left"/>
+      <w:pPr>
+        <w:ind w:left="5040" w:hanging="360"/>
+      </w:pPr>
+      <w:rPr>
+        <w:rFonts w:ascii="Symbol" w:hAnsi="Symbol" w:hint="default"/>
+      </w:rPr>
+    </w:lvl>
+    <w:lvl w:ilvl="7" w:tplc="0C090003" w:tentative="1">
+      <w:start w:val="1"/>
+      <w:numFmt w:val="bullet"/>
+      <w:lvlText w:val="o"/>
+      <w:lvlJc w:val="left"/>
+      <w:pPr>
+        <w:ind w:left="5760" w:hanging="360"/>
+      </w:pPr>
+      <w:rPr>
+        <w:rFonts w:ascii="Courier New" w:hAnsi="Courier New" w:cs="Courier New" w:hint="default"/>
+      </w:rPr>
+    </w:lvl>
+    <w:lvl w:ilvl="8" w:tplc="0C090005" w:tentative="1">
+      <w:start w:val="1"/>
+      <w:numFmt w:val="bullet"/>
+      <w:lvlText w:val=""/>
+      <w:lvlJc w:val="left"/>
+      <w:pPr>
+        <w:ind w:left="6480" w:hanging="360"/>
+      </w:pPr>
+      <w:rPr>
+        <w:rFonts w:ascii="Wingdings" w:hAnsi="Wingdings" w:hint="default"/>
+      </w:rPr>
+    </w:lvl>
+  </w:abstractNum>
+  <w:abstractNum w:abstractNumId="23">
     <w:nsid w:val="7B3270AE"/>
     <w:multiLevelType w:val="hybridMultilevel"/>
     <w:tmpl w:val="29D05594"/>
@@ -16116,7 +16907,7 @@
       </w:rPr>
     </w:lvl>
   </w:abstractNum>
-  <w:abstractNum w:abstractNumId="23">
+  <w:abstractNum w:abstractNumId="24">
     <w:nsid w:val="7DEE6223"/>
     <w:multiLevelType w:val="hybridMultilevel"/>
     <w:tmpl w:val="5C06A430"/>
@@ -16263,7 +17054,7 @@
     <w:abstractNumId w:val="6"/>
   </w:num>
   <w:num w:numId="12">
-    <w:abstractNumId w:val="23"/>
+    <w:abstractNumId w:val="24"/>
   </w:num>
   <w:num w:numId="13">
     <w:abstractNumId w:val="4"/>
@@ -16272,7 +17063,7 @@
     <w:abstractNumId w:val="18"/>
   </w:num>
   <w:num w:numId="15">
-    <w:abstractNumId w:val="22"/>
+    <w:abstractNumId w:val="23"/>
   </w:num>
   <w:num w:numId="16">
     <w:abstractNumId w:val="17"/>
@@ -16300,6 +17091,9 @@
   </w:num>
   <w:num w:numId="24">
     <w:abstractNumId w:val="3"/>
+  </w:num>
+  <w:num w:numId="25">
+    <w:abstractNumId w:val="22"/>
   </w:num>
 </w:numbering>
 </file>
@@ -17396,37 +18190,6 @@
         </w:p>
       </w:docPartBody>
     </w:docPart>
-    <w:docPart>
-      <w:docPartPr>
-        <w:name w:val="88F2A8932AE04B829825CB0E65722CBD"/>
-        <w:category>
-          <w:name w:val="General"/>
-          <w:gallery w:val="placeholder"/>
-        </w:category>
-        <w:types>
-          <w:type w:val="bbPlcHdr"/>
-        </w:types>
-        <w:behaviors>
-          <w:behavior w:val="content"/>
-        </w:behaviors>
-        <w:guid w:val="{E7A2A0E0-65FD-4C61-8412-7B5F85155A3E}"/>
-      </w:docPartPr>
-      <w:docPartBody>
-        <w:p>
-          <w:pPr>
-            <w:pStyle w:val="88F2A8932AE04B829825CB0E65722CBD"/>
-          </w:pPr>
-          <w:r>
-            <w:rPr>
-              <w:rFonts w:asciiTheme="majorHAnsi" w:eastAsiaTheme="majorEastAsia" w:hAnsiTheme="majorHAnsi" w:cstheme="majorBidi"/>
-              <w:sz w:val="44"/>
-              <w:szCs w:val="44"/>
-            </w:rPr>
-            <w:t>[Type the document subtitle]</w:t>
-          </w:r>
-        </w:p>
-      </w:docPartBody>
-    </w:docPart>
   </w:docParts>
 </w:glossaryDocument>
 </file>
@@ -17509,6 +18272,7 @@
     <w:rsid w:val="002609B0"/>
     <w:rsid w:val="00510F46"/>
     <w:rsid w:val="00AA0C2B"/>
+    <w:rsid w:val="00DB5CBF"/>
   </w:rsids>
   <m:mathPr>
     <m:mathFont m:val="Cambria Math"/>
@@ -18284,7 +19048,7 @@
   <a:extraClrSchemeLst/>
   <a:extLst>
     <a:ext uri="{05A4C25C-085E-4340-85A3-A5531E510DB2}">
-      <thm15:themeFamily xmlns="" xmlns:thm15="http://schemas.microsoft.com/office/thememl/2012/main" name="Office Theme" id="{62F939B6-93AF-4DB8-9C6B-D6C7DFDC589F}" vid="{4A3C46E8-61CC-4603-A589-7422A47A8E4A}"/>
+      <thm15:themeFamily xmlns:thm15="http://schemas.microsoft.com/office/thememl/2012/main" xmlns="" name="Office Theme" id="{62F939B6-93AF-4DB8-9C6B-D6C7DFDC589F}" vid="{4A3C46E8-61CC-4603-A589-7422A47A8E4A}"/>
     </a:ext>
   </a:extLst>
 </a:theme>
@@ -18302,6 +19066,15 @@
 </file>
 
 <file path=customXml/item2.xml><?xml version="1.0" encoding="utf-8"?>
+<?mso-contentType ?>
+<FormTemplates xmlns="http://schemas.microsoft.com/sharepoint/v3/contenttype/forms">
+  <Display>DocumentLibraryForm</Display>
+  <Edit>DocumentLibraryForm</Edit>
+  <New>DocumentLibraryForm</New>
+</FormTemplates>
+</file>
+
+<file path=customXml/item3.xml><?xml version="1.0" encoding="utf-8"?>
 <ct:contentTypeSchema xmlns:ct="http://schemas.microsoft.com/office/2006/metadata/contentType" xmlns:ma="http://schemas.microsoft.com/office/2006/metadata/properties/metaAttributes" ct:_="" ma:_="" ma:contentTypeName="Document" ma:contentTypeID="0x010100ECAD2FECAD0A484880450D78887CDE9B" ma:contentTypeVersion="4" ma:contentTypeDescription="Create a new document." ma:contentTypeScope="" ma:versionID="9982823b518d17854e8884bd534cb75f">
   <xsd:schema xmlns:xsd="http://www.w3.org/2001/XMLSchema" xmlns:xs="http://www.w3.org/2001/XMLSchema" xmlns:p="http://schemas.microsoft.com/office/2006/metadata/properties" xmlns:ns2="78bb7e01-156a-49d7-b0d1-bf5de749bfa9" targetNamespace="http://schemas.microsoft.com/office/2006/metadata/properties" ma:root="true" ma:fieldsID="09c38eefad0e1d47bb9bbb3a8909222a" ns2:_="">
     <xsd:import namespace="78bb7e01-156a-49d7-b0d1-bf5de749bfa9"/>
@@ -18447,15 +19220,6 @@
 </ct:contentTypeSchema>
 </file>
 
-<file path=customXml/item3.xml><?xml version="1.0" encoding="utf-8"?>
-<?mso-contentType ?>
-<FormTemplates xmlns="http://schemas.microsoft.com/sharepoint/v3/contenttype/forms">
-  <Display>DocumentLibraryForm</Display>
-  <Edit>DocumentLibraryForm</Edit>
-  <New>DocumentLibraryForm</New>
-</FormTemplates>
-</file>
-
 <file path=customXml/item4.xml><?xml version="1.0" encoding="utf-8"?>
 <p:properties xmlns:p="http://schemas.microsoft.com/office/2006/metadata/properties" xmlns:xsi="http://www.w3.org/2001/XMLSchema-instance" xmlns:pc="http://schemas.microsoft.com/office/infopath/2007/PartnerControls">
   <documentManagement/>
@@ -18475,6 +19239,14 @@
 </file>
 
 <file path=customXml/itemProps2.xml><?xml version="1.0" encoding="utf-8"?>
+<ds:datastoreItem xmlns:ds="http://schemas.openxmlformats.org/officeDocument/2006/customXml" ds:itemID="{A04D85EE-4659-4176-A767-66EBB537AFF3}">
+  <ds:schemaRefs>
+    <ds:schemaRef ds:uri="http://schemas.microsoft.com/sharepoint/v3/contenttype/forms"/>
+  </ds:schemaRefs>
+</ds:datastoreItem>
+</file>
+
+<file path=customXml/itemProps3.xml><?xml version="1.0" encoding="utf-8"?>
 <ds:datastoreItem xmlns:ds="http://schemas.openxmlformats.org/officeDocument/2006/customXml" ds:itemID="{EC1D4AEB-1A9F-4432-A9F5-BA023D4D8B8F}">
   <ds:schemaRefs>
     <ds:schemaRef ds:uri="http://schemas.microsoft.com/office/2006/metadata/contentType"/>
@@ -18492,14 +19264,6 @@
 </ds:datastoreItem>
 </file>
 
-<file path=customXml/itemProps3.xml><?xml version="1.0" encoding="utf-8"?>
-<ds:datastoreItem xmlns:ds="http://schemas.openxmlformats.org/officeDocument/2006/customXml" ds:itemID="{A04D85EE-4659-4176-A767-66EBB537AFF3}">
-  <ds:schemaRefs>
-    <ds:schemaRef ds:uri="http://schemas.microsoft.com/sharepoint/v3/contenttype/forms"/>
-  </ds:schemaRefs>
-</ds:datastoreItem>
-</file>
-
 <file path=customXml/itemProps4.xml><?xml version="1.0" encoding="utf-8"?>
 <ds:datastoreItem xmlns:ds="http://schemas.openxmlformats.org/officeDocument/2006/customXml" ds:itemID="{F374B5B1-6CED-4946-B8C8-6DE86A635018}">
   <ds:schemaRefs>
@@ -18510,7 +19274,7 @@
 </file>
 
 <file path=customXml/itemProps5.xml><?xml version="1.0" encoding="utf-8"?>
-<ds:datastoreItem xmlns:ds="http://schemas.openxmlformats.org/officeDocument/2006/customXml" ds:itemID="{DFE29B49-1264-4F03-9505-13831FF600F6}">
+<ds:datastoreItem xmlns:ds="http://schemas.openxmlformats.org/officeDocument/2006/customXml" ds:itemID="{ECBAC64D-73DA-4EC6-87A3-BCC8094DA2B2}">
   <ds:schemaRefs>
     <ds:schemaRef ds:uri="http://schemas.openxmlformats.org/officeDocument/2006/bibliography"/>
   </ds:schemaRefs>

</xml_diff>

<commit_message>
Added Rebecca's BGD review (fixed)
</commit_message>
<xml_diff>
--- a/Documents/A2_Report_TechstraOne.docx
+++ b/Documents/A2_Report_TechstraOne.docx
@@ -464,17 +464,8 @@
                                           <w:b/>
                                           <w:lang w:val="en-AU"/>
                                         </w:rPr>
-                                        <w:t xml:space="preserve">Adrian </w:t>
+                                        <w:t>Adrian Foti</w:t>
                                       </w:r>
-                                      <w:proofErr w:type="spellStart"/>
-                                      <w:r>
-                                        <w:rPr>
-                                          <w:b/>
-                                          <w:lang w:val="en-AU"/>
-                                        </w:rPr>
-                                        <w:t>Foti</w:t>
-                                      </w:r>
-                                      <w:proofErr w:type="spellEnd"/>
                                       <w:r>
                                         <w:rPr>
                                           <w:b/>
@@ -766,13 +757,8 @@
                     <w:pPr>
                       <w:pStyle w:val="NoSpacing"/>
                     </w:pPr>
-                    <w:proofErr w:type="spellStart"/>
                     <w:r>
-                      <w:t>TechstraOne</w:t>
-                    </w:r>
-                    <w:proofErr w:type="spellEnd"/>
-                    <w:r>
-                      <w:t xml:space="preserve"> is a group of like-minded </w:t>
+                      <w:t xml:space="preserve">TechstraOne is a group of like-minded </w:t>
                     </w:r>
                     <w:r>
                       <w:t>students from RMIT</w:t>
@@ -890,7 +876,7 @@
           <w:r>
             <w:fldChar w:fldCharType="separate"/>
           </w:r>
-          <w:hyperlink w:anchor="_Toc37925909" w:history="1">
+          <w:hyperlink w:anchor="_Toc37930801" w:history="1">
             <w:r>
               <w:rPr>
                 <w:rStyle w:val="Hyperlink"/>
@@ -917,7 +903,7 @@
                 <w:noProof/>
                 <w:webHidden/>
               </w:rPr>
-              <w:instrText xml:space="preserve"> PAGEREF _Toc37925909 \h </w:instrText>
+              <w:instrText xml:space="preserve"> PAGEREF _Toc37930801 \h </w:instrText>
             </w:r>
             <w:r>
               <w:rPr>
@@ -937,7 +923,7 @@
                 <w:noProof/>
                 <w:webHidden/>
               </w:rPr>
-              <w:t>3</w:t>
+              <w:t>2</w:t>
             </w:r>
             <w:r>
               <w:rPr>
@@ -960,7 +946,7 @@
               <w:lang w:val="en-AU" w:eastAsia="en-AU"/>
             </w:rPr>
           </w:pPr>
-          <w:hyperlink w:anchor="_Toc37925910" w:history="1">
+          <w:hyperlink w:anchor="_Toc37930802" w:history="1">
             <w:r>
               <w:rPr>
                 <w:rStyle w:val="Hyperlink"/>
@@ -987,7 +973,7 @@
                 <w:noProof/>
                 <w:webHidden/>
               </w:rPr>
-              <w:instrText xml:space="preserve"> PAGEREF _Toc37925910 \h </w:instrText>
+              <w:instrText xml:space="preserve"> PAGEREF _Toc37930802 \h </w:instrText>
             </w:r>
             <w:r>
               <w:rPr>
@@ -1007,7 +993,7 @@
                 <w:noProof/>
                 <w:webHidden/>
               </w:rPr>
-              <w:t>4</w:t>
+              <w:t>3</w:t>
             </w:r>
             <w:r>
               <w:rPr>
@@ -1030,7 +1016,7 @@
               <w:lang w:val="en-AU" w:eastAsia="en-AU"/>
             </w:rPr>
           </w:pPr>
-          <w:hyperlink w:anchor="_Toc37925911" w:history="1">
+          <w:hyperlink w:anchor="_Toc37930803" w:history="1">
             <w:r>
               <w:rPr>
                 <w:rStyle w:val="Hyperlink"/>
@@ -1057,7 +1043,7 @@
                 <w:noProof/>
                 <w:webHidden/>
               </w:rPr>
-              <w:instrText xml:space="preserve"> PAGEREF _Toc37925911 \h </w:instrText>
+              <w:instrText xml:space="preserve"> PAGEREF _Toc37930803 \h </w:instrText>
             </w:r>
             <w:r>
               <w:rPr>
@@ -1077,7 +1063,7 @@
                 <w:noProof/>
                 <w:webHidden/>
               </w:rPr>
-              <w:t>4</w:t>
+              <w:t>3</w:t>
             </w:r>
             <w:r>
               <w:rPr>
@@ -1100,7 +1086,7 @@
               <w:lang w:val="en-AU" w:eastAsia="en-AU"/>
             </w:rPr>
           </w:pPr>
-          <w:hyperlink w:anchor="_Toc37925912" w:history="1">
+          <w:hyperlink w:anchor="_Toc37930804" w:history="1">
             <w:r>
               <w:rPr>
                 <w:rStyle w:val="Hyperlink"/>
@@ -1127,7 +1113,7 @@
                 <w:noProof/>
                 <w:webHidden/>
               </w:rPr>
-              <w:instrText xml:space="preserve"> PAGEREF _Toc37925912 \h </w:instrText>
+              <w:instrText xml:space="preserve"> PAGEREF _Toc37930804 \h </w:instrText>
             </w:r>
             <w:r>
               <w:rPr>
@@ -1147,7 +1133,7 @@
                 <w:noProof/>
                 <w:webHidden/>
               </w:rPr>
-              <w:t>4</w:t>
+              <w:t>3</w:t>
             </w:r>
             <w:r>
               <w:rPr>
@@ -1170,7 +1156,7 @@
               <w:lang w:val="en-AU" w:eastAsia="en-AU"/>
             </w:rPr>
           </w:pPr>
-          <w:hyperlink w:anchor="_Toc37925913" w:history="1">
+          <w:hyperlink w:anchor="_Toc37930805" w:history="1">
             <w:r>
               <w:rPr>
                 <w:rStyle w:val="Hyperlink"/>
@@ -1197,7 +1183,7 @@
                 <w:noProof/>
                 <w:webHidden/>
               </w:rPr>
-              <w:instrText xml:space="preserve"> PAGEREF _Toc37925913 \h </w:instrText>
+              <w:instrText xml:space="preserve"> PAGEREF _Toc37930805 \h </w:instrText>
             </w:r>
             <w:r>
               <w:rPr>
@@ -1217,7 +1203,7 @@
                 <w:noProof/>
                 <w:webHidden/>
               </w:rPr>
-              <w:t>4</w:t>
+              <w:t>3</w:t>
             </w:r>
             <w:r>
               <w:rPr>
@@ -1240,7 +1226,7 @@
               <w:lang w:val="en-AU" w:eastAsia="en-AU"/>
             </w:rPr>
           </w:pPr>
-          <w:hyperlink w:anchor="_Toc37925914" w:history="1">
+          <w:hyperlink w:anchor="_Toc37930806" w:history="1">
             <w:r>
               <w:rPr>
                 <w:rStyle w:val="Hyperlink"/>
@@ -1267,7 +1253,7 @@
                 <w:noProof/>
                 <w:webHidden/>
               </w:rPr>
-              <w:instrText xml:space="preserve"> PAGEREF _Toc37925914 \h </w:instrText>
+              <w:instrText xml:space="preserve"> PAGEREF _Toc37930806 \h </w:instrText>
             </w:r>
             <w:r>
               <w:rPr>
@@ -1287,7 +1273,7 @@
                 <w:noProof/>
                 <w:webHidden/>
               </w:rPr>
-              <w:t>4</w:t>
+              <w:t>3</w:t>
             </w:r>
             <w:r>
               <w:rPr>
@@ -1310,7 +1296,7 @@
               <w:lang w:val="en-AU" w:eastAsia="en-AU"/>
             </w:rPr>
           </w:pPr>
-          <w:hyperlink w:anchor="_Toc37925915" w:history="1">
+          <w:hyperlink w:anchor="_Toc37930807" w:history="1">
             <w:r>
               <w:rPr>
                 <w:rStyle w:val="Hyperlink"/>
@@ -1337,7 +1323,7 @@
                 <w:noProof/>
                 <w:webHidden/>
               </w:rPr>
-              <w:instrText xml:space="preserve"> PAGEREF _Toc37925915 \h </w:instrText>
+              <w:instrText xml:space="preserve"> PAGEREF _Toc37930807 \h </w:instrText>
             </w:r>
             <w:r>
               <w:rPr>
@@ -1357,7 +1343,7 @@
                 <w:noProof/>
                 <w:webHidden/>
               </w:rPr>
-              <w:t>5</w:t>
+              <w:t>4</w:t>
             </w:r>
             <w:r>
               <w:rPr>
@@ -1380,7 +1366,7 @@
               <w:lang w:val="en-AU" w:eastAsia="en-AU"/>
             </w:rPr>
           </w:pPr>
-          <w:hyperlink w:anchor="_Toc37925916" w:history="1">
+          <w:hyperlink w:anchor="_Toc37930808" w:history="1">
             <w:r>
               <w:rPr>
                 <w:rStyle w:val="Hyperlink"/>
@@ -1407,7 +1393,7 @@
                 <w:noProof/>
                 <w:webHidden/>
               </w:rPr>
-              <w:instrText xml:space="preserve"> PAGEREF _Toc37925916 \h </w:instrText>
+              <w:instrText xml:space="preserve"> PAGEREF _Toc37930808 \h </w:instrText>
             </w:r>
             <w:r>
               <w:rPr>
@@ -1427,7 +1413,7 @@
                 <w:noProof/>
                 <w:webHidden/>
               </w:rPr>
-              <w:t>5</w:t>
+              <w:t>4</w:t>
             </w:r>
             <w:r>
               <w:rPr>
@@ -1450,7 +1436,7 @@
               <w:lang w:val="en-AU" w:eastAsia="en-AU"/>
             </w:rPr>
           </w:pPr>
-          <w:hyperlink w:anchor="_Toc37925917" w:history="1">
+          <w:hyperlink w:anchor="_Toc37930809" w:history="1">
             <w:r>
               <w:rPr>
                 <w:rStyle w:val="Hyperlink"/>
@@ -1477,7 +1463,7 @@
                 <w:noProof/>
                 <w:webHidden/>
               </w:rPr>
-              <w:instrText xml:space="preserve"> PAGEREF _Toc37925917 \h </w:instrText>
+              <w:instrText xml:space="preserve"> PAGEREF _Toc37930809 \h </w:instrText>
             </w:r>
             <w:r>
               <w:rPr>
@@ -1497,7 +1483,7 @@
                 <w:noProof/>
                 <w:webHidden/>
               </w:rPr>
-              <w:t>5</w:t>
+              <w:t>4</w:t>
             </w:r>
             <w:r>
               <w:rPr>
@@ -1520,7 +1506,7 @@
               <w:lang w:val="en-AU" w:eastAsia="en-AU"/>
             </w:rPr>
           </w:pPr>
-          <w:hyperlink w:anchor="_Toc37925918" w:history="1">
+          <w:hyperlink w:anchor="_Toc37930810" w:history="1">
             <w:r>
               <w:rPr>
                 <w:rStyle w:val="Hyperlink"/>
@@ -1547,7 +1533,7 @@
                 <w:noProof/>
                 <w:webHidden/>
               </w:rPr>
-              <w:instrText xml:space="preserve"> PAGEREF _Toc37925918 \h </w:instrText>
+              <w:instrText xml:space="preserve"> PAGEREF _Toc37930810 \h </w:instrText>
             </w:r>
             <w:r>
               <w:rPr>
@@ -1567,7 +1553,7 @@
                 <w:noProof/>
                 <w:webHidden/>
               </w:rPr>
-              <w:t>6</w:t>
+              <w:t>5</w:t>
             </w:r>
             <w:r>
               <w:rPr>
@@ -1590,7 +1576,7 @@
               <w:lang w:val="en-AU" w:eastAsia="en-AU"/>
             </w:rPr>
           </w:pPr>
-          <w:hyperlink w:anchor="_Toc37925919" w:history="1">
+          <w:hyperlink w:anchor="_Toc37930811" w:history="1">
             <w:r>
               <w:rPr>
                 <w:rStyle w:val="Hyperlink"/>
@@ -1617,7 +1603,7 @@
                 <w:noProof/>
                 <w:webHidden/>
               </w:rPr>
-              <w:instrText xml:space="preserve"> PAGEREF _Toc37925919 \h </w:instrText>
+              <w:instrText xml:space="preserve"> PAGEREF _Toc37930811 \h </w:instrText>
             </w:r>
             <w:r>
               <w:rPr>
@@ -1637,7 +1623,7 @@
                 <w:noProof/>
                 <w:webHidden/>
               </w:rPr>
-              <w:t>6</w:t>
+              <w:t>5</w:t>
             </w:r>
             <w:r>
               <w:rPr>
@@ -1660,7 +1646,7 @@
               <w:lang w:val="en-AU" w:eastAsia="en-AU"/>
             </w:rPr>
           </w:pPr>
-          <w:hyperlink w:anchor="_Toc37925920" w:history="1">
+          <w:hyperlink w:anchor="_Toc37930812" w:history="1">
             <w:r>
               <w:rPr>
                 <w:rStyle w:val="Hyperlink"/>
@@ -1687,7 +1673,7 @@
                 <w:noProof/>
                 <w:webHidden/>
               </w:rPr>
-              <w:instrText xml:space="preserve"> PAGEREF _Toc37925920 \h </w:instrText>
+              <w:instrText xml:space="preserve"> PAGEREF _Toc37930812 \h </w:instrText>
             </w:r>
             <w:r>
               <w:rPr>
@@ -1707,7 +1693,7 @@
                 <w:noProof/>
                 <w:webHidden/>
               </w:rPr>
-              <w:t>10</w:t>
+              <w:t>9</w:t>
             </w:r>
             <w:r>
               <w:rPr>
@@ -1730,7 +1716,7 @@
               <w:lang w:val="en-AU" w:eastAsia="en-AU"/>
             </w:rPr>
           </w:pPr>
-          <w:hyperlink w:anchor="_Toc37925921" w:history="1">
+          <w:hyperlink w:anchor="_Toc37930813" w:history="1">
             <w:r>
               <w:rPr>
                 <w:rStyle w:val="Hyperlink"/>
@@ -1757,7 +1743,7 @@
                 <w:noProof/>
                 <w:webHidden/>
               </w:rPr>
-              <w:instrText xml:space="preserve"> PAGEREF _Toc37925921 \h </w:instrText>
+              <w:instrText xml:space="preserve"> PAGEREF _Toc37930813 \h </w:instrText>
             </w:r>
             <w:r>
               <w:rPr>
@@ -1777,7 +1763,7 @@
                 <w:noProof/>
                 <w:webHidden/>
               </w:rPr>
-              <w:t>11</w:t>
+              <w:t>10</w:t>
             </w:r>
             <w:r>
               <w:rPr>
@@ -1800,7 +1786,7 @@
               <w:lang w:val="en-AU" w:eastAsia="en-AU"/>
             </w:rPr>
           </w:pPr>
-          <w:hyperlink w:anchor="_Toc37925922" w:history="1">
+          <w:hyperlink w:anchor="_Toc37930814" w:history="1">
             <w:r>
               <w:rPr>
                 <w:rStyle w:val="Hyperlink"/>
@@ -1827,7 +1813,7 @@
                 <w:noProof/>
                 <w:webHidden/>
               </w:rPr>
-              <w:instrText xml:space="preserve"> PAGEREF _Toc37925922 \h </w:instrText>
+              <w:instrText xml:space="preserve"> PAGEREF _Toc37930814 \h </w:instrText>
             </w:r>
             <w:r>
               <w:rPr>
@@ -1847,7 +1833,7 @@
                 <w:noProof/>
                 <w:webHidden/>
               </w:rPr>
-              <w:t>13</w:t>
+              <w:t>12</w:t>
             </w:r>
             <w:r>
               <w:rPr>
@@ -1870,7 +1856,7 @@
               <w:lang w:val="en-AU" w:eastAsia="en-AU"/>
             </w:rPr>
           </w:pPr>
-          <w:hyperlink w:anchor="_Toc37925923" w:history="1">
+          <w:hyperlink w:anchor="_Toc37930815" w:history="1">
             <w:r>
               <w:rPr>
                 <w:rStyle w:val="Hyperlink"/>
@@ -1897,7 +1883,7 @@
                 <w:noProof/>
                 <w:webHidden/>
               </w:rPr>
-              <w:instrText xml:space="preserve"> PAGEREF _Toc37925923 \h </w:instrText>
+              <w:instrText xml:space="preserve"> PAGEREF _Toc37930815 \h </w:instrText>
             </w:r>
             <w:r>
               <w:rPr>
@@ -1917,7 +1903,7 @@
                 <w:noProof/>
                 <w:webHidden/>
               </w:rPr>
-              <w:t>13</w:t>
+              <w:t>12</w:t>
             </w:r>
             <w:r>
               <w:rPr>
@@ -1940,7 +1926,7 @@
               <w:lang w:val="en-AU" w:eastAsia="en-AU"/>
             </w:rPr>
           </w:pPr>
-          <w:hyperlink w:anchor="_Toc37925924" w:history="1">
+          <w:hyperlink w:anchor="_Toc37930816" w:history="1">
             <w:r>
               <w:rPr>
                 <w:rStyle w:val="Hyperlink"/>
@@ -1967,7 +1953,7 @@
                 <w:noProof/>
                 <w:webHidden/>
               </w:rPr>
-              <w:instrText xml:space="preserve"> PAGEREF _Toc37925924 \h </w:instrText>
+              <w:instrText xml:space="preserve"> PAGEREF _Toc37930816 \h </w:instrText>
             </w:r>
             <w:r>
               <w:rPr>
@@ -1987,7 +1973,7 @@
                 <w:noProof/>
                 <w:webHidden/>
               </w:rPr>
-              <w:t>17</w:t>
+              <w:t>16</w:t>
             </w:r>
             <w:r>
               <w:rPr>
@@ -2010,7 +1996,7 @@
               <w:lang w:val="en-AU" w:eastAsia="en-AU"/>
             </w:rPr>
           </w:pPr>
-          <w:hyperlink w:anchor="_Toc37925925" w:history="1">
+          <w:hyperlink w:anchor="_Toc37930817" w:history="1">
             <w:r>
               <w:rPr>
                 <w:rStyle w:val="Hyperlink"/>
@@ -2037,7 +2023,7 @@
                 <w:noProof/>
                 <w:webHidden/>
               </w:rPr>
-              <w:instrText xml:space="preserve"> PAGEREF _Toc37925925 \h </w:instrText>
+              <w:instrText xml:space="preserve"> PAGEREF _Toc37930817 \h </w:instrText>
             </w:r>
             <w:r>
               <w:rPr>
@@ -2057,7 +2043,7 @@
                 <w:noProof/>
                 <w:webHidden/>
               </w:rPr>
-              <w:t>19</w:t>
+              <w:t>18</w:t>
             </w:r>
             <w:r>
               <w:rPr>
@@ -2080,7 +2066,7 @@
               <w:lang w:val="en-AU" w:eastAsia="en-AU"/>
             </w:rPr>
           </w:pPr>
-          <w:hyperlink w:anchor="_Toc37925926" w:history="1">
+          <w:hyperlink w:anchor="_Toc37930818" w:history="1">
             <w:r>
               <w:rPr>
                 <w:rStyle w:val="Hyperlink"/>
@@ -2107,7 +2093,7 @@
                 <w:noProof/>
                 <w:webHidden/>
               </w:rPr>
-              <w:instrText xml:space="preserve"> PAGEREF _Toc37925926 \h </w:instrText>
+              <w:instrText xml:space="preserve"> PAGEREF _Toc37930818 \h </w:instrText>
             </w:r>
             <w:r>
               <w:rPr>
@@ -2127,7 +2113,7 @@
                 <w:noProof/>
                 <w:webHidden/>
               </w:rPr>
-              <w:t>22</w:t>
+              <w:t>21</w:t>
             </w:r>
             <w:r>
               <w:rPr>
@@ -2150,7 +2136,7 @@
               <w:lang w:val="en-AU" w:eastAsia="en-AU"/>
             </w:rPr>
           </w:pPr>
-          <w:hyperlink w:anchor="_Toc37925927" w:history="1">
+          <w:hyperlink w:anchor="_Toc37930819" w:history="1">
             <w:r>
               <w:rPr>
                 <w:rStyle w:val="Hyperlink"/>
@@ -2177,7 +2163,7 @@
                 <w:noProof/>
                 <w:webHidden/>
               </w:rPr>
-              <w:instrText xml:space="preserve"> PAGEREF _Toc37925927 \h </w:instrText>
+              <w:instrText xml:space="preserve"> PAGEREF _Toc37930819 \h </w:instrText>
             </w:r>
             <w:r>
               <w:rPr>
@@ -2197,7 +2183,7 @@
                 <w:noProof/>
                 <w:webHidden/>
               </w:rPr>
-              <w:t>23</w:t>
+              <w:t>22</w:t>
             </w:r>
             <w:r>
               <w:rPr>
@@ -2220,7 +2206,7 @@
               <w:lang w:val="en-AU" w:eastAsia="en-AU"/>
             </w:rPr>
           </w:pPr>
-          <w:hyperlink w:anchor="_Toc37925928" w:history="1">
+          <w:hyperlink w:anchor="_Toc37930820" w:history="1">
             <w:r>
               <w:rPr>
                 <w:rStyle w:val="Hyperlink"/>
@@ -2247,7 +2233,7 @@
                 <w:noProof/>
                 <w:webHidden/>
               </w:rPr>
-              <w:instrText xml:space="preserve"> PAGEREF _Toc37925928 \h </w:instrText>
+              <w:instrText xml:space="preserve"> PAGEREF _Toc37930820 \h </w:instrText>
             </w:r>
             <w:r>
               <w:rPr>
@@ -2267,7 +2253,7 @@
                 <w:noProof/>
                 <w:webHidden/>
               </w:rPr>
-              <w:t>23</w:t>
+              <w:t>22</w:t>
             </w:r>
             <w:r>
               <w:rPr>
@@ -2290,7 +2276,7 @@
               <w:lang w:val="en-AU" w:eastAsia="en-AU"/>
             </w:rPr>
           </w:pPr>
-          <w:hyperlink w:anchor="_Toc37925929" w:history="1">
+          <w:hyperlink w:anchor="_Toc37930821" w:history="1">
             <w:r>
               <w:rPr>
                 <w:rStyle w:val="Hyperlink"/>
@@ -2317,7 +2303,7 @@
                 <w:noProof/>
                 <w:webHidden/>
               </w:rPr>
-              <w:instrText xml:space="preserve"> PAGEREF _Toc37925929 \h </w:instrText>
+              <w:instrText xml:space="preserve"> PAGEREF _Toc37930821 \h </w:instrText>
             </w:r>
             <w:r>
               <w:rPr>
@@ -2337,7 +2323,7 @@
                 <w:noProof/>
                 <w:webHidden/>
               </w:rPr>
-              <w:t>25</w:t>
+              <w:t>24</w:t>
             </w:r>
             <w:r>
               <w:rPr>
@@ -2360,7 +2346,7 @@
               <w:lang w:val="en-AU" w:eastAsia="en-AU"/>
             </w:rPr>
           </w:pPr>
-          <w:hyperlink w:anchor="_Toc37925930" w:history="1">
+          <w:hyperlink w:anchor="_Toc37930822" w:history="1">
             <w:r>
               <w:rPr>
                 <w:rStyle w:val="Hyperlink"/>
@@ -2387,7 +2373,7 @@
                 <w:noProof/>
                 <w:webHidden/>
               </w:rPr>
-              <w:instrText xml:space="preserve"> PAGEREF _Toc37925930 \h </w:instrText>
+              <w:instrText xml:space="preserve"> PAGEREF _Toc37930822 \h </w:instrText>
             </w:r>
             <w:r>
               <w:rPr>
@@ -2407,7 +2393,7 @@
                 <w:noProof/>
                 <w:webHidden/>
               </w:rPr>
-              <w:t>28</w:t>
+              <w:t>27</w:t>
             </w:r>
             <w:r>
               <w:rPr>
@@ -2430,7 +2416,7 @@
               <w:lang w:val="en-AU" w:eastAsia="en-AU"/>
             </w:rPr>
           </w:pPr>
-          <w:hyperlink w:anchor="_Toc37925931" w:history="1">
+          <w:hyperlink w:anchor="_Toc37930823" w:history="1">
             <w:r>
               <w:rPr>
                 <w:rStyle w:val="Hyperlink"/>
@@ -2457,7 +2443,7 @@
                 <w:noProof/>
                 <w:webHidden/>
               </w:rPr>
-              <w:instrText xml:space="preserve"> PAGEREF _Toc37925931 \h </w:instrText>
+              <w:instrText xml:space="preserve"> PAGEREF _Toc37930823 \h </w:instrText>
             </w:r>
             <w:r>
               <w:rPr>
@@ -2477,7 +2463,7 @@
                 <w:noProof/>
                 <w:webHidden/>
               </w:rPr>
-              <w:t>29</w:t>
+              <w:t>28</w:t>
             </w:r>
             <w:r>
               <w:rPr>
@@ -2500,7 +2486,7 @@
               <w:lang w:val="en-AU" w:eastAsia="en-AU"/>
             </w:rPr>
           </w:pPr>
-          <w:hyperlink w:anchor="_Toc37925932" w:history="1">
+          <w:hyperlink w:anchor="_Toc37930824" w:history="1">
             <w:r>
               <w:rPr>
                 <w:rStyle w:val="Hyperlink"/>
@@ -2527,7 +2513,7 @@
                 <w:noProof/>
                 <w:webHidden/>
               </w:rPr>
-              <w:instrText xml:space="preserve"> PAGEREF _Toc37925932 \h </w:instrText>
+              <w:instrText xml:space="preserve"> PAGEREF _Toc37930824 \h </w:instrText>
             </w:r>
             <w:r>
               <w:rPr>
@@ -2547,7 +2533,7 @@
                 <w:noProof/>
                 <w:webHidden/>
               </w:rPr>
-              <w:t>33</w:t>
+              <w:t>32</w:t>
             </w:r>
             <w:r>
               <w:rPr>
@@ -2570,7 +2556,7 @@
               <w:lang w:val="en-AU" w:eastAsia="en-AU"/>
             </w:rPr>
           </w:pPr>
-          <w:hyperlink w:anchor="_Toc37925933" w:history="1">
+          <w:hyperlink w:anchor="_Toc37930825" w:history="1">
             <w:r>
               <w:rPr>
                 <w:rStyle w:val="Hyperlink"/>
@@ -2597,7 +2583,7 @@
                 <w:noProof/>
                 <w:webHidden/>
               </w:rPr>
-              <w:instrText xml:space="preserve"> PAGEREF _Toc37925933 \h </w:instrText>
+              <w:instrText xml:space="preserve"> PAGEREF _Toc37930825 \h </w:instrText>
             </w:r>
             <w:r>
               <w:rPr>
@@ -2617,7 +2603,7 @@
                 <w:noProof/>
                 <w:webHidden/>
               </w:rPr>
-              <w:t>34</w:t>
+              <w:t>33</w:t>
             </w:r>
             <w:r>
               <w:rPr>
@@ -2640,7 +2626,7 @@
               <w:lang w:val="en-AU" w:eastAsia="en-AU"/>
             </w:rPr>
           </w:pPr>
-          <w:hyperlink w:anchor="_Toc37925934" w:history="1">
+          <w:hyperlink w:anchor="_Toc37930826" w:history="1">
             <w:r>
               <w:rPr>
                 <w:rStyle w:val="Hyperlink"/>
@@ -2667,7 +2653,7 @@
                 <w:noProof/>
                 <w:webHidden/>
               </w:rPr>
-              <w:instrText xml:space="preserve"> PAGEREF _Toc37925934 \h </w:instrText>
+              <w:instrText xml:space="preserve"> PAGEREF _Toc37930826 \h </w:instrText>
             </w:r>
             <w:r>
               <w:rPr>
@@ -2687,7 +2673,7 @@
                 <w:noProof/>
                 <w:webHidden/>
               </w:rPr>
-              <w:t>35</w:t>
+              <w:t>34</w:t>
             </w:r>
             <w:r>
               <w:rPr>
@@ -2710,7 +2696,7 @@
               <w:lang w:val="en-AU" w:eastAsia="en-AU"/>
             </w:rPr>
           </w:pPr>
-          <w:hyperlink w:anchor="_Toc37925935" w:history="1">
+          <w:hyperlink w:anchor="_Toc37930827" w:history="1">
             <w:r>
               <w:rPr>
                 <w:rStyle w:val="Hyperlink"/>
@@ -2737,7 +2723,7 @@
                 <w:noProof/>
                 <w:webHidden/>
               </w:rPr>
-              <w:instrText xml:space="preserve"> PAGEREF _Toc37925935 \h </w:instrText>
+              <w:instrText xml:space="preserve"> PAGEREF _Toc37930827 \h </w:instrText>
             </w:r>
             <w:r>
               <w:rPr>
@@ -2757,7 +2743,7 @@
                 <w:noProof/>
                 <w:webHidden/>
               </w:rPr>
-              <w:t>35</w:t>
+              <w:t>34</w:t>
             </w:r>
             <w:r>
               <w:rPr>
@@ -2780,7 +2766,7 @@
               <w:lang w:val="en-AU" w:eastAsia="en-AU"/>
             </w:rPr>
           </w:pPr>
-          <w:hyperlink w:anchor="_Toc37925936" w:history="1">
+          <w:hyperlink w:anchor="_Toc37930828" w:history="1">
             <w:r>
               <w:rPr>
                 <w:rStyle w:val="Hyperlink"/>
@@ -2807,7 +2793,7 @@
                 <w:noProof/>
                 <w:webHidden/>
               </w:rPr>
-              <w:instrText xml:space="preserve"> PAGEREF _Toc37925936 \h </w:instrText>
+              <w:instrText xml:space="preserve"> PAGEREF _Toc37930828 \h </w:instrText>
             </w:r>
             <w:r>
               <w:rPr>
@@ -2827,7 +2813,7 @@
                 <w:noProof/>
                 <w:webHidden/>
               </w:rPr>
-              <w:t>35</w:t>
+              <w:t>34</w:t>
             </w:r>
             <w:r>
               <w:rPr>
@@ -2850,7 +2836,7 @@
               <w:lang w:val="en-AU" w:eastAsia="en-AU"/>
             </w:rPr>
           </w:pPr>
-          <w:hyperlink w:anchor="_Toc37925937" w:history="1">
+          <w:hyperlink w:anchor="_Toc37930829" w:history="1">
             <w:r>
               <w:rPr>
                 <w:rStyle w:val="Hyperlink"/>
@@ -2877,7 +2863,7 @@
                 <w:noProof/>
                 <w:webHidden/>
               </w:rPr>
-              <w:instrText xml:space="preserve"> PAGEREF _Toc37925937 \h </w:instrText>
+              <w:instrText xml:space="preserve"> PAGEREF _Toc37930829 \h </w:instrText>
             </w:r>
             <w:r>
               <w:rPr>
@@ -2897,7 +2883,7 @@
                 <w:noProof/>
                 <w:webHidden/>
               </w:rPr>
-              <w:t>36</w:t>
+              <w:t>35</w:t>
             </w:r>
             <w:r>
               <w:rPr>
@@ -2920,7 +2906,7 @@
               <w:lang w:val="en-AU" w:eastAsia="en-AU"/>
             </w:rPr>
           </w:pPr>
-          <w:hyperlink w:anchor="_Toc37925938" w:history="1">
+          <w:hyperlink w:anchor="_Toc37930830" w:history="1">
             <w:r>
               <w:rPr>
                 <w:rStyle w:val="Hyperlink"/>
@@ -2947,7 +2933,7 @@
                 <w:noProof/>
                 <w:webHidden/>
               </w:rPr>
-              <w:instrText xml:space="preserve"> PAGEREF _Toc37925938 \h </w:instrText>
+              <w:instrText xml:space="preserve"> PAGEREF _Toc37930830 \h </w:instrText>
             </w:r>
             <w:r>
               <w:rPr>
@@ -2967,7 +2953,7 @@
                 <w:noProof/>
                 <w:webHidden/>
               </w:rPr>
-              <w:t>37</w:t>
+              <w:t>36</w:t>
             </w:r>
             <w:r>
               <w:rPr>
@@ -2990,7 +2976,7 @@
               <w:lang w:val="en-AU" w:eastAsia="en-AU"/>
             </w:rPr>
           </w:pPr>
-          <w:hyperlink w:anchor="_Toc37925939" w:history="1">
+          <w:hyperlink w:anchor="_Toc37930831" w:history="1">
             <w:r>
               <w:rPr>
                 <w:rStyle w:val="Hyperlink"/>
@@ -3017,7 +3003,7 @@
                 <w:noProof/>
                 <w:webHidden/>
               </w:rPr>
-              <w:instrText xml:space="preserve"> PAGEREF _Toc37925939 \h </w:instrText>
+              <w:instrText xml:space="preserve"> PAGEREF _Toc37930831 \h </w:instrText>
             </w:r>
             <w:r>
               <w:rPr>
@@ -3037,7 +3023,7 @@
                 <w:noProof/>
                 <w:webHidden/>
               </w:rPr>
-              <w:t>37</w:t>
+              <w:t>36</w:t>
             </w:r>
             <w:r>
               <w:rPr>
@@ -3060,7 +3046,7 @@
               <w:lang w:val="en-AU" w:eastAsia="en-AU"/>
             </w:rPr>
           </w:pPr>
-          <w:hyperlink w:anchor="_Toc37925940" w:history="1">
+          <w:hyperlink w:anchor="_Toc37930832" w:history="1">
             <w:r>
               <w:rPr>
                 <w:rStyle w:val="Hyperlink"/>
@@ -3087,7 +3073,7 @@
                 <w:noProof/>
                 <w:webHidden/>
               </w:rPr>
-              <w:instrText xml:space="preserve"> PAGEREF _Toc37925940 \h </w:instrText>
+              <w:instrText xml:space="preserve"> PAGEREF _Toc37930832 \h </w:instrText>
             </w:r>
             <w:r>
               <w:rPr>
@@ -3107,7 +3093,7 @@
                 <w:noProof/>
                 <w:webHidden/>
               </w:rPr>
-              <w:t>37</w:t>
+              <w:t>36</w:t>
             </w:r>
             <w:r>
               <w:rPr>
@@ -3130,7 +3116,7 @@
               <w:lang w:val="en-AU" w:eastAsia="en-AU"/>
             </w:rPr>
           </w:pPr>
-          <w:hyperlink w:anchor="_Toc37925941" w:history="1">
+          <w:hyperlink w:anchor="_Toc37930833" w:history="1">
             <w:r>
               <w:rPr>
                 <w:rStyle w:val="Hyperlink"/>
@@ -3157,7 +3143,7 @@
                 <w:noProof/>
                 <w:webHidden/>
               </w:rPr>
-              <w:instrText xml:space="preserve"> PAGEREF _Toc37925941 \h </w:instrText>
+              <w:instrText xml:space="preserve"> PAGEREF _Toc37930833 \h </w:instrText>
             </w:r>
             <w:r>
               <w:rPr>
@@ -3177,7 +3163,7 @@
                 <w:noProof/>
                 <w:webHidden/>
               </w:rPr>
-              <w:t>38</w:t>
+              <w:t>37</w:t>
             </w:r>
             <w:r>
               <w:rPr>
@@ -3207,9 +3193,7 @@
       <w:pPr>
         <w:pStyle w:val="Heading1"/>
       </w:pPr>
-      <w:bookmarkStart w:id="0" w:name="_Toc37925909"/>
-      <w:bookmarkStart w:id="1" w:name="_GoBack"/>
-      <w:bookmarkEnd w:id="1"/>
+      <w:bookmarkStart w:id="0" w:name="_Toc37930801"/>
       <w:r>
         <w:lastRenderedPageBreak/>
         <w:t xml:space="preserve">1. </w:t>
@@ -3294,7 +3278,7 @@
         <w:pStyle w:val="Heading1"/>
         <w:spacing w:after="100" w:afterAutospacing="1"/>
       </w:pPr>
-      <w:bookmarkStart w:id="2" w:name="_Toc37925910"/>
+      <w:bookmarkStart w:id="1" w:name="_Toc37930802"/>
       <w:r>
         <w:lastRenderedPageBreak/>
         <w:t>2. Team</w:t>
@@ -3305,90 +3289,90 @@
       <w:r>
         <w:t>Profile</w:t>
       </w:r>
-      <w:bookmarkEnd w:id="2"/>
+      <w:bookmarkEnd w:id="1"/>
     </w:p>
     <w:p>
       <w:pPr>
         <w:pStyle w:val="Heading2"/>
         <w:spacing w:after="360"/>
       </w:pPr>
-      <w:bookmarkStart w:id="3" w:name="_Toc37925911"/>
+      <w:bookmarkStart w:id="2" w:name="_Toc37930803"/>
       <w:r>
         <w:t>2.1 Team Introduction</w:t>
       </w:r>
+      <w:bookmarkEnd w:id="2"/>
+    </w:p>
+    <w:p>
+      <w:pPr>
+        <w:pStyle w:val="Heading3"/>
+      </w:pPr>
+      <w:bookmarkStart w:id="3" w:name="_Toc37930804"/>
+      <w:r>
+        <w:t xml:space="preserve">2.1.1 </w:t>
+      </w:r>
+      <w:r>
+        <w:t>Timothy Hall S3851553</w:t>
+      </w:r>
       <w:bookmarkEnd w:id="3"/>
     </w:p>
     <w:p>
+      <w:r>
+        <w:t xml:space="preserve">Tim has always had an interest in IT from a very young age and continued to follow this interest by pursuing a role in IT in the Navy. </w:t>
+      </w:r>
+    </w:p>
+    <w:p>
+      <w:r>
+        <w:t xml:space="preserve">Completing 15 years of service following this interest he has found his passion for IT revolves around networking. Tim has continued to follow his passion by completing his CISCO CCNA qualification and continues to educate himself. With his 15 years of experience in the Navy, Tim brings project and team management skills as well as a raft of IT knowledge to Techstra-One to help see the goals of the company come to life. </w:t>
+      </w:r>
+    </w:p>
+    <w:p>
+      <w:r>
+        <w:t>During his spare time Tim is an amateur home chef and loves to go to the gym and rock climbing with his partner Tiffany.</w:t>
+      </w:r>
+    </w:p>
+    <w:p>
       <w:pPr>
         <w:pStyle w:val="Heading3"/>
       </w:pPr>
-      <w:bookmarkStart w:id="4" w:name="_Toc37925912"/>
-      <w:r>
-        <w:t xml:space="preserve">2.1.1 </w:t>
-      </w:r>
-      <w:r>
-        <w:t>Timothy Hall S3851553</w:t>
+      <w:bookmarkStart w:id="4" w:name="_Toc37930805"/>
+      <w:r>
+        <w:t xml:space="preserve">2.1.2 </w:t>
+      </w:r>
+      <w:r>
+        <w:t>Benjamin McDonald S3851983</w:t>
       </w:r>
       <w:bookmarkEnd w:id="4"/>
     </w:p>
     <w:p>
       <w:r>
-        <w:t xml:space="preserve">Tim has always had an interest in IT from a very young age and continued to follow this interest by pursuing a role in IT in the Navy. </w:t>
-      </w:r>
-    </w:p>
-    <w:p>
-      <w:r>
-        <w:t xml:space="preserve">Completing 15 years of service following this interest he has found his passion for IT revolves around networking. Tim has continued to follow his passion by completing his CISCO CCNA qualification and continues to educate himself. With his 15 years of experience in the Navy, Tim brings project and team management skills as well as a raft of IT knowledge to Techstra-One to help see the goals of the company come to life. </w:t>
-      </w:r>
-    </w:p>
-    <w:p>
-      <w:r>
-        <w:t>During his spare time Tim is an amateur home chef and loves to go to the gym and rock climbing with his partner Tiffany.</w:t>
+        <w:t xml:space="preserve">Ben is a student at RMIT studying a Bachelor of Information Technology. Prior to beginning his degree, Ben had pursued a career as an audio visual technician working for companies in Canada and Australia. </w:t>
+      </w:r>
+    </w:p>
+    <w:p>
+      <w:r>
+        <w:t xml:space="preserve">Working in the AV industry for seven years helped Ben develop his knowledge of networking as well as hardware and software. This led to an interest in IT and AI (Artificial Intelligence) and the possibilities of what AI could hold not only for the AV industry but for every industry. </w:t>
+      </w:r>
+    </w:p>
+    <w:p>
+      <w:r>
+        <w:t xml:space="preserve">Ben strives to work as an AI developer, working with the top teams on creating sentient AI, as well as working on smaller AI inclined projects. Ben is semi-fluent in HTML, CSS, and is currently </w:t>
+      </w:r>
+      <w:r>
+        <w:t xml:space="preserve">learning java script and python which will all be of benefit to the Techstra-One team. </w:t>
       </w:r>
     </w:p>
     <w:p>
       <w:pPr>
         <w:pStyle w:val="Heading3"/>
       </w:pPr>
-      <w:bookmarkStart w:id="5" w:name="_Toc37925913"/>
-      <w:r>
-        <w:t xml:space="preserve">2.1.2 </w:t>
-      </w:r>
-      <w:r>
-        <w:t>Benjamin McDonald S3851983</w:t>
+      <w:bookmarkStart w:id="5" w:name="_Toc37930806"/>
+      <w:r>
+        <w:t xml:space="preserve">2.1.3 </w:t>
+      </w:r>
+      <w:r>
+        <w:t>Andrew Wendt S3858515</w:t>
       </w:r>
       <w:bookmarkEnd w:id="5"/>
-    </w:p>
-    <w:p>
-      <w:r>
-        <w:t xml:space="preserve">Ben is a student at RMIT studying a Bachelor of Information Technology. Prior to beginning his degree, Ben had pursued a career as an audio visual technician working for companies in Canada and Australia. </w:t>
-      </w:r>
-    </w:p>
-    <w:p>
-      <w:r>
-        <w:t xml:space="preserve">Working in the AV industry for seven years helped Ben develop his knowledge of networking as well as hardware and software. This led to an interest in IT and AI (Artificial Intelligence) and the possibilities of what AI could hold not only for the AV industry but for every industry. </w:t>
-      </w:r>
-    </w:p>
-    <w:p>
-      <w:r>
-        <w:t xml:space="preserve">Ben strives to work as an AI developer, working with the top teams on creating sentient AI, as well as working on smaller AI inclined projects. Ben is semi-fluent in HTML, CSS, and is currently </w:t>
-      </w:r>
-      <w:r>
-        <w:t xml:space="preserve">learning java script and python which will all be of benefit to the Techstra-One team. </w:t>
-      </w:r>
-    </w:p>
-    <w:p>
-      <w:pPr>
-        <w:pStyle w:val="Heading3"/>
-      </w:pPr>
-      <w:bookmarkStart w:id="6" w:name="_Toc37925914"/>
-      <w:r>
-        <w:t xml:space="preserve">2.1.3 </w:t>
-      </w:r>
-      <w:r>
-        <w:t>Andrew Wendt S3858515</w:t>
-      </w:r>
-      <w:bookmarkEnd w:id="6"/>
     </w:p>
     <w:p>
       <w:r>
@@ -3428,7 +3412,7 @@
       <w:pPr>
         <w:pStyle w:val="Heading3"/>
       </w:pPr>
-      <w:bookmarkStart w:id="7" w:name="_Toc37925915"/>
+      <w:bookmarkStart w:id="6" w:name="_Toc37930807"/>
       <w:r>
         <w:lastRenderedPageBreak/>
         <w:t xml:space="preserve">2.1.4 </w:t>
@@ -3436,7 +3420,7 @@
       <w:r>
         <w:t>Rebecca Barnett S3856827</w:t>
       </w:r>
-      <w:bookmarkEnd w:id="7"/>
+      <w:bookmarkEnd w:id="6"/>
     </w:p>
     <w:p>
       <w:r>
@@ -3508,14 +3492,14 @@
       <w:pPr>
         <w:pStyle w:val="Heading3"/>
       </w:pPr>
-      <w:bookmarkStart w:id="8" w:name="_Toc37925916"/>
+      <w:bookmarkStart w:id="7" w:name="_Toc37930808"/>
       <w:r>
         <w:t xml:space="preserve">2.1.5 </w:t>
       </w:r>
       <w:r>
         <w:t>Adrian Foti S3857888</w:t>
       </w:r>
-      <w:bookmarkEnd w:id="8"/>
+      <w:bookmarkEnd w:id="7"/>
     </w:p>
     <w:p>
       <w:pPr>
@@ -3565,7 +3549,7 @@
       <w:pPr>
         <w:pStyle w:val="Heading3"/>
       </w:pPr>
-      <w:bookmarkStart w:id="9" w:name="_Toc37925917"/>
+      <w:bookmarkStart w:id="8" w:name="_Toc37930809"/>
       <w:r>
         <w:t>2.1.</w:t>
       </w:r>
@@ -3581,7 +3565,7 @@
       <w:r>
         <w:t xml:space="preserve"> Ferrara S3856304</w:t>
       </w:r>
-      <w:bookmarkEnd w:id="9"/>
+      <w:bookmarkEnd w:id="8"/>
     </w:p>
     <w:p>
       <w:r>
@@ -3600,7 +3584,7 @@
       <w:pPr>
         <w:pStyle w:val="Heading2"/>
       </w:pPr>
-      <w:bookmarkStart w:id="10" w:name="_Toc37925918"/>
+      <w:bookmarkStart w:id="9" w:name="_Toc37930810"/>
       <w:r>
         <w:lastRenderedPageBreak/>
         <w:t xml:space="preserve">2.2 </w:t>
@@ -3611,20 +3595,20 @@
       <w:r>
         <w:t>Personality Test Results</w:t>
       </w:r>
+      <w:bookmarkEnd w:id="9"/>
+    </w:p>
+    <w:p>
+      <w:pPr>
+        <w:pStyle w:val="Heading3"/>
+      </w:pPr>
+      <w:bookmarkStart w:id="10" w:name="_Toc37930811"/>
+      <w:r>
+        <w:t xml:space="preserve">2.2.1 </w:t>
+      </w:r>
+      <w:r>
+        <w:t>Myers Briggs</w:t>
+      </w:r>
       <w:bookmarkEnd w:id="10"/>
-    </w:p>
-    <w:p>
-      <w:pPr>
-        <w:pStyle w:val="Heading3"/>
-      </w:pPr>
-      <w:bookmarkStart w:id="11" w:name="_Toc37925919"/>
-      <w:r>
-        <w:t xml:space="preserve">2.2.1 </w:t>
-      </w:r>
-      <w:r>
-        <w:t>Myers Briggs</w:t>
-      </w:r>
-      <w:bookmarkEnd w:id="11"/>
     </w:p>
     <w:p>
       <w:r>
@@ -5575,18 +5559,10 @@
                               <w:t>Campaigners are</w:t>
                             </w:r>
                             <w:r>
-                              <w:t xml:space="preserve"> fantastic at motivating others </w:t>
-                            </w:r>
-                            <w:proofErr w:type="gramStart"/>
-                            <w:r>
-                              <w:t xml:space="preserve">and </w:t>
+                              <w:t xml:space="preserve"> fantastic at motivating others and </w:t>
                             </w:r>
                             <w:r>
-                              <w:t xml:space="preserve"> Adrian</w:t>
-                            </w:r>
-                            <w:proofErr w:type="gramEnd"/>
-                            <w:r>
-                              <w:t xml:space="preserve"> </w:t>
+                              <w:t xml:space="preserve"> Adrian </w:t>
                             </w:r>
                             <w:r>
                               <w:t xml:space="preserve">will be a good addition to any team as he can adapt easily and work well with anyone in the right circumstances.  </w:t>
@@ -5726,7 +5702,7 @@
       <w:pPr>
         <w:pStyle w:val="Heading3"/>
       </w:pPr>
-      <w:bookmarkStart w:id="12" w:name="_Toc37925920"/>
+      <w:bookmarkStart w:id="11" w:name="_Toc37930812"/>
       <w:r>
         <w:rPr>
           <w:bCs w:val="0"/>
@@ -5743,7 +5719,7 @@
       <w:r>
         <w:t xml:space="preserve"> Style</w:t>
       </w:r>
-      <w:bookmarkEnd w:id="12"/>
+      <w:bookmarkEnd w:id="11"/>
     </w:p>
     <w:p>
       <w:pPr>
@@ -5828,15 +5804,7 @@
     </w:p>
     <w:p>
       <w:r>
-        <w:t xml:space="preserve">Timothy Hall and Adrian Ferrara both identify as </w:t>
-      </w:r>
-      <w:proofErr w:type="gramStart"/>
-      <w:r>
-        <w:t>Auditory</w:t>
-      </w:r>
-      <w:proofErr w:type="gramEnd"/>
-      <w:r>
-        <w:t xml:space="preserve"> learners.  Benjamin McDonald, Andrew Wendt, and Rebecca Barnett all identify as Visual/Tactile learners. Adrian Foti Identifies as a Visual learner.  The results can be seen on the below chart: (Figure 2.2.2.1)</w:t>
+        <w:t>Timothy Hall and Adrian Ferrara both identify as Auditory learners.  Benjamin McDonald, Andrew Wendt, and Rebecca Barnett all identify as Visual/Tactile learners. Adrian Foti Identifies as a Visual learner.  The results can be seen on the below chart: (Figure 2.2.2.1)</w:t>
       </w:r>
     </w:p>
     <w:p>
@@ -6021,7 +5989,7 @@
       <w:pPr>
         <w:pStyle w:val="Heading3"/>
       </w:pPr>
-      <w:bookmarkStart w:id="13" w:name="_Toc37925921"/>
+      <w:bookmarkStart w:id="12" w:name="_Toc37930813"/>
       <w:r>
         <w:lastRenderedPageBreak/>
         <w:t xml:space="preserve">2.2.3 </w:t>
@@ -6029,7 +5997,7 @@
       <w:r>
         <w:t>Creativity</w:t>
       </w:r>
-      <w:bookmarkEnd w:id="13"/>
+      <w:bookmarkEnd w:id="12"/>
     </w:p>
     <w:p>
       <w:r>
@@ -6683,7 +6651,6 @@
                                 <w:lang w:val="en-AU"/>
                               </w:rPr>
                             </w:pPr>
-                            <w:proofErr w:type="spellStart"/>
                             <w:r>
                               <w:rPr>
                                 <w:b/>
@@ -6694,7 +6661,6 @@
                               </w:rPr>
                               <w:t>Foti</w:t>
                             </w:r>
-                            <w:proofErr w:type="spellEnd"/>
                           </w:p>
                         </w:txbxContent>
                       </wps:txbx>
@@ -7182,7 +7148,7 @@
       <w:pPr>
         <w:pStyle w:val="Heading2"/>
       </w:pPr>
-      <w:bookmarkStart w:id="14" w:name="_Toc37925922"/>
+      <w:bookmarkStart w:id="13" w:name="_Toc37930814"/>
       <w:r>
         <w:lastRenderedPageBreak/>
         <w:t>2.</w:t>
@@ -7193,20 +7159,20 @@
       <w:r>
         <w:t>Team Career Goals</w:t>
       </w:r>
+      <w:bookmarkEnd w:id="13"/>
+    </w:p>
+    <w:p>
+      <w:pPr>
+        <w:pStyle w:val="Heading3"/>
+      </w:pPr>
+      <w:bookmarkStart w:id="14" w:name="_Toc37930815"/>
+      <w:r>
+        <w:t xml:space="preserve">2.3.1 </w:t>
+      </w:r>
+      <w:r>
+        <w:t>Ideal Jobs</w:t>
+      </w:r>
       <w:bookmarkEnd w:id="14"/>
-    </w:p>
-    <w:p>
-      <w:pPr>
-        <w:pStyle w:val="Heading3"/>
-      </w:pPr>
-      <w:bookmarkStart w:id="15" w:name="_Toc37925923"/>
-      <w:r>
-        <w:t xml:space="preserve">2.3.1 </w:t>
-      </w:r>
-      <w:r>
-        <w:t>Ideal Jobs</w:t>
-      </w:r>
-      <w:bookmarkEnd w:id="15"/>
     </w:p>
     <w:p>
       <w:r>
@@ -8051,11 +8017,9 @@
                               </w:numPr>
                               <w:spacing w:after="0"/>
                             </w:pPr>
-                            <w:proofErr w:type="spellStart"/>
                             <w:r>
                               <w:t>Prolog</w:t>
                             </w:r>
-                            <w:proofErr w:type="spellEnd"/>
                           </w:p>
                           <w:p>
                             <w:pPr>
@@ -8270,23 +8234,7 @@
           <w:rFonts w:asciiTheme="majorHAnsi" w:eastAsiaTheme="majorEastAsia" w:hAnsiTheme="majorHAnsi" w:cstheme="majorBidi"/>
           <w:bCs/>
         </w:rPr>
-        <w:t xml:space="preserve">Andrew’s ideal job would be a Network Security Engineer, working on the design of large networks with security as the priority. Andrew already </w:t>
-      </w:r>
-      <w:proofErr w:type="gramStart"/>
-      <w:r>
-        <w:rPr>
-          <w:rFonts w:asciiTheme="majorHAnsi" w:eastAsiaTheme="majorEastAsia" w:hAnsiTheme="majorHAnsi" w:cstheme="majorBidi"/>
-          <w:bCs/>
-        </w:rPr>
-        <w:t>possess</w:t>
-      </w:r>
-      <w:proofErr w:type="gramEnd"/>
-      <w:r>
-        <w:rPr>
-          <w:rFonts w:asciiTheme="majorHAnsi" w:eastAsiaTheme="majorEastAsia" w:hAnsiTheme="majorHAnsi" w:cstheme="majorBidi"/>
-          <w:bCs/>
-        </w:rPr>
-        <w:t xml:space="preserve"> some Networking and Cisco qualifications and has some exposure to small and large infrastructure. A Network security position that Andrew is interested lists the following required skill set:</w:t>
+        <w:t>Andrew’s ideal job would be a Network Security Engineer, working on the design of large networks with security as the priority. Andrew already possess some Networking and Cisco qualifications and has some exposure to small and large infrastructure. A Network security position that Andrew is interested lists the following required skill set:</w:t>
       </w:r>
     </w:p>
     <w:p>
@@ -8744,23 +8692,7 @@
           <w:rFonts w:asciiTheme="majorHAnsi" w:eastAsiaTheme="majorEastAsia" w:hAnsiTheme="majorHAnsi" w:cstheme="majorBidi"/>
           <w:bCs/>
         </w:rPr>
-        <w:t xml:space="preserve"> (</w:t>
-      </w:r>
-      <w:proofErr w:type="spellStart"/>
-      <w:r>
-        <w:rPr>
-          <w:rFonts w:asciiTheme="majorHAnsi" w:eastAsiaTheme="majorEastAsia" w:hAnsiTheme="majorHAnsi" w:cstheme="majorBidi"/>
-          <w:bCs/>
-        </w:rPr>
-        <w:t>Javascript</w:t>
-      </w:r>
-      <w:proofErr w:type="spellEnd"/>
-      <w:r>
-        <w:rPr>
-          <w:rFonts w:asciiTheme="majorHAnsi" w:eastAsiaTheme="majorEastAsia" w:hAnsiTheme="majorHAnsi" w:cstheme="majorBidi"/>
-          <w:bCs/>
-        </w:rPr>
-        <w:t>)</w:t>
+        <w:t xml:space="preserve"> (Javascript)</w:t>
       </w:r>
     </w:p>
     <w:p>
@@ -8788,23 +8720,7 @@
           <w:rFonts w:asciiTheme="majorHAnsi" w:eastAsiaTheme="majorEastAsia" w:hAnsiTheme="majorHAnsi" w:cstheme="majorBidi"/>
           <w:bCs/>
         </w:rPr>
-        <w:t xml:space="preserve"> (</w:t>
-      </w:r>
-      <w:proofErr w:type="spellStart"/>
-      <w:r>
-        <w:rPr>
-          <w:rFonts w:asciiTheme="majorHAnsi" w:eastAsiaTheme="majorEastAsia" w:hAnsiTheme="majorHAnsi" w:cstheme="majorBidi"/>
-          <w:bCs/>
-        </w:rPr>
-        <w:t>Javascript</w:t>
-      </w:r>
-      <w:proofErr w:type="spellEnd"/>
-      <w:r>
-        <w:rPr>
-          <w:rFonts w:asciiTheme="majorHAnsi" w:eastAsiaTheme="majorEastAsia" w:hAnsiTheme="majorHAnsi" w:cstheme="majorBidi"/>
-          <w:bCs/>
-        </w:rPr>
-        <w:t>)</w:t>
+        <w:t xml:space="preserve"> (Javascript)</w:t>
       </w:r>
     </w:p>
     <w:p>
@@ -8832,23 +8748,7 @@
           <w:rFonts w:asciiTheme="majorHAnsi" w:eastAsiaTheme="majorEastAsia" w:hAnsiTheme="majorHAnsi" w:cstheme="majorBidi"/>
           <w:bCs/>
         </w:rPr>
-        <w:t xml:space="preserve"> (</w:t>
-      </w:r>
-      <w:proofErr w:type="spellStart"/>
-      <w:r>
-        <w:rPr>
-          <w:rFonts w:asciiTheme="majorHAnsi" w:eastAsiaTheme="majorEastAsia" w:hAnsiTheme="majorHAnsi" w:cstheme="majorBidi"/>
-          <w:bCs/>
-        </w:rPr>
-        <w:t>Javascript</w:t>
-      </w:r>
-      <w:proofErr w:type="spellEnd"/>
-      <w:r>
-        <w:rPr>
-          <w:rFonts w:asciiTheme="majorHAnsi" w:eastAsiaTheme="majorEastAsia" w:hAnsiTheme="majorHAnsi" w:cstheme="majorBidi"/>
-          <w:bCs/>
-        </w:rPr>
-        <w:t>)</w:t>
+        <w:t xml:space="preserve"> (Javascript)</w:t>
       </w:r>
     </w:p>
     <w:p>
@@ -8864,7 +8764,6 @@
           <w:bCs/>
         </w:rPr>
       </w:pPr>
-      <w:proofErr w:type="spellStart"/>
       <w:r>
         <w:rPr>
           <w:rFonts w:asciiTheme="majorHAnsi" w:eastAsiaTheme="majorEastAsia" w:hAnsiTheme="majorHAnsi" w:cstheme="majorBidi"/>
@@ -8872,7 +8771,6 @@
         </w:rPr>
         <w:t>MongoDB</w:t>
       </w:r>
-      <w:proofErr w:type="spellEnd"/>
       <w:r>
         <w:rPr>
           <w:rFonts w:asciiTheme="majorHAnsi" w:eastAsiaTheme="majorEastAsia" w:hAnsiTheme="majorHAnsi" w:cstheme="majorBidi"/>
@@ -8899,23 +8797,7 @@
           <w:rFonts w:asciiTheme="majorHAnsi" w:eastAsiaTheme="majorEastAsia" w:hAnsiTheme="majorHAnsi" w:cstheme="majorBidi"/>
           <w:bCs/>
         </w:rPr>
-        <w:t xml:space="preserve">Native </w:t>
-      </w:r>
-      <w:proofErr w:type="spellStart"/>
-      <w:r>
-        <w:rPr>
-          <w:rFonts w:asciiTheme="majorHAnsi" w:eastAsiaTheme="majorEastAsia" w:hAnsiTheme="majorHAnsi" w:cstheme="majorBidi"/>
-          <w:bCs/>
-        </w:rPr>
-        <w:t>iOS</w:t>
-      </w:r>
-      <w:proofErr w:type="spellEnd"/>
-      <w:r>
-        <w:rPr>
-          <w:rFonts w:asciiTheme="majorHAnsi" w:eastAsiaTheme="majorEastAsia" w:hAnsiTheme="majorHAnsi" w:cstheme="majorBidi"/>
-          <w:bCs/>
-        </w:rPr>
-        <w:t xml:space="preserve"> (Objective C)</w:t>
+        <w:t>Native iOS (Objective C)</w:t>
       </w:r>
     </w:p>
     <w:p>
@@ -9207,37 +9089,12 @@
           <w:bCs/>
         </w:rPr>
       </w:pPr>
-      <w:proofErr w:type="spellStart"/>
       <w:r>
         <w:rPr>
           <w:rFonts w:asciiTheme="majorHAnsi" w:eastAsiaTheme="majorEastAsia" w:hAnsiTheme="majorHAnsi" w:cstheme="majorBidi"/>
           <w:bCs/>
         </w:rPr>
-        <w:t>Templating</w:t>
-      </w:r>
-      <w:proofErr w:type="spellEnd"/>
-      <w:r>
-        <w:rPr>
-          <w:rFonts w:asciiTheme="majorHAnsi" w:eastAsiaTheme="majorEastAsia" w:hAnsiTheme="majorHAnsi" w:cstheme="majorBidi"/>
-          <w:bCs/>
-        </w:rPr>
-        <w:t xml:space="preserve"> Languages (Twig, </w:t>
-      </w:r>
-      <w:proofErr w:type="spellStart"/>
-      <w:r>
-        <w:rPr>
-          <w:rFonts w:asciiTheme="majorHAnsi" w:eastAsiaTheme="majorEastAsia" w:hAnsiTheme="majorHAnsi" w:cstheme="majorBidi"/>
-          <w:bCs/>
-        </w:rPr>
-        <w:t>Mustache</w:t>
-      </w:r>
-      <w:proofErr w:type="spellEnd"/>
-      <w:r>
-        <w:rPr>
-          <w:rFonts w:asciiTheme="majorHAnsi" w:eastAsiaTheme="majorEastAsia" w:hAnsiTheme="majorHAnsi" w:cstheme="majorBidi"/>
-          <w:bCs/>
-        </w:rPr>
-        <w:t>, Handlebars)</w:t>
+        <w:t>Templating Languages (Twig, Mustache, Handlebars)</w:t>
       </w:r>
     </w:p>
     <w:p>
@@ -9310,7 +9167,6 @@
           <w:bCs/>
         </w:rPr>
       </w:pPr>
-      <w:proofErr w:type="gramStart"/>
       <w:r>
         <w:rPr>
           <w:rFonts w:asciiTheme="majorHAnsi" w:eastAsiaTheme="majorEastAsia" w:hAnsiTheme="majorHAnsi" w:cstheme="majorBidi"/>
@@ -9325,16 +9181,7 @@
           <w:b/>
           <w:bCs/>
         </w:rPr>
-        <w:t>:</w:t>
-      </w:r>
-      <w:proofErr w:type="gramEnd"/>
-      <w:r>
-        <w:rPr>
-          <w:rFonts w:asciiTheme="majorHAnsi" w:eastAsiaTheme="majorEastAsia" w:hAnsiTheme="majorHAnsi" w:cstheme="majorBidi"/>
-          <w:b/>
-          <w:bCs/>
-        </w:rPr>
-        <w:t xml:space="preserve"> </w:t>
+        <w:t xml:space="preserve">: </w:t>
       </w:r>
       <w:r>
         <w:rPr>
@@ -9830,7 +9677,7 @@
       <w:pPr>
         <w:pStyle w:val="Heading3"/>
       </w:pPr>
-      <w:bookmarkStart w:id="16" w:name="_Toc37925924"/>
+      <w:bookmarkStart w:id="15" w:name="_Toc37930816"/>
       <w:r>
         <w:lastRenderedPageBreak/>
         <w:t>2.3.2</w:t>
@@ -9838,7 +9685,7 @@
       <w:r>
         <w:t xml:space="preserve"> Industry Data Review</w:t>
       </w:r>
-      <w:bookmarkEnd w:id="16"/>
+      <w:bookmarkEnd w:id="15"/>
     </w:p>
     <w:p>
       <w:pPr>
@@ -10250,16 +10097,8 @@
         <w:rPr>
           <w:rStyle w:val="Heading4Char"/>
         </w:rPr>
-        <w:t xml:space="preserve">Adrian </w:t>
-      </w:r>
-      <w:proofErr w:type="spellStart"/>
-      <w:r>
-        <w:rPr>
-          <w:rStyle w:val="Heading4Char"/>
-        </w:rPr>
-        <w:t>Foti</w:t>
-      </w:r>
-      <w:proofErr w:type="spellEnd"/>
+        <w:t>Adrian Foti</w:t>
+      </w:r>
       <w:r>
         <w:rPr>
           <w:b/>
@@ -10313,7 +10152,7 @@
       <w:pPr>
         <w:pStyle w:val="Heading3"/>
       </w:pPr>
-      <w:bookmarkStart w:id="17" w:name="_Toc37925925"/>
+      <w:bookmarkStart w:id="16" w:name="_Toc37930817"/>
       <w:r>
         <w:lastRenderedPageBreak/>
         <w:t>2.3.3</w:t>
@@ -10321,7 +10160,7 @@
       <w:r>
         <w:t xml:space="preserve"> Interview with an IT Professional.</w:t>
       </w:r>
-      <w:bookmarkEnd w:id="17"/>
+      <w:bookmarkEnd w:id="16"/>
       <w:r>
         <w:t xml:space="preserve"> </w:t>
       </w:r>
@@ -10429,15 +10268,7 @@
     </w:p>
     <w:p>
       <w:r>
-        <w:t xml:space="preserve">A. Aware </w:t>
-      </w:r>
-      <w:proofErr w:type="gramStart"/>
-      <w:r>
-        <w:t>3,</w:t>
-      </w:r>
-      <w:proofErr w:type="gramEnd"/>
-      <w:r>
-        <w:t xml:space="preserve"> manage groups and connectivity in the church market. Fun fact, they started with restaurants and bands and then they just found a niche in the church market. They provide group activities through a mobile application that’s available on both Android and IOS. The company I work for gains a 5% kick back on every dollar that’s donated through the application.</w:t>
+        <w:t>A. Aware 3, manage groups and connectivity in the church market. Fun fact, they started with restaurants and bands and then they just found a niche in the church market. They provide group activities through a mobile application that’s available on both Android and IOS. The company I work for gains a 5% kick back on every dollar that’s donated through the application.</w:t>
       </w:r>
     </w:p>
     <w:p>
@@ -10494,15 +10325,7 @@
     </w:p>
     <w:p>
       <w:r>
-        <w:t xml:space="preserve">A. </w:t>
-      </w:r>
-      <w:proofErr w:type="spellStart"/>
-      <w:r>
-        <w:t>Fritolay</w:t>
-      </w:r>
-      <w:proofErr w:type="spellEnd"/>
-      <w:r>
-        <w:t xml:space="preserve"> research and development for 30 years. </w:t>
+        <w:t xml:space="preserve">A. Fritolay research and development for 30 years. </w:t>
       </w:r>
     </w:p>
     <w:p>
@@ -10665,50 +10488,72 @@
         <w:rPr>
           <w:b/>
         </w:rPr>
-        <w:t xml:space="preserve"> other IT professionals, clients, investors, general </w:t>
-      </w:r>
-      <w:proofErr w:type="gramStart"/>
-      <w:r>
+        <w:t xml:space="preserve"> other IT professionals, clients, investors, general public</w:t>
+      </w:r>
+    </w:p>
+    <w:p>
+      <w:r>
+        <w:t>A. In my case we have business analysts that work as an interface between us and the actual public. Also the product owners (clients) who define what we do to deliver a software product, which is great because that keeps us from having to talk to the public.</w:t>
+      </w:r>
+    </w:p>
+    <w:p>
+      <w:pPr>
         <w:rPr>
           <w:b/>
         </w:rPr>
-        <w:t>public</w:t>
-      </w:r>
-      <w:proofErr w:type="gramEnd"/>
-    </w:p>
-    <w:p>
-      <w:r>
-        <w:t>A. In my case we have business analysts that work as an interface between us and the actual public. Also the product owners (clients) who define what we do to deliver a software product, which is great because that keeps us from having to talk to the public.</w:t>
-      </w:r>
-    </w:p>
-    <w:p>
-      <w:pPr>
+      </w:pPr>
+      <w:r>
         <w:rPr>
           <w:b/>
         </w:rPr>
-      </w:pPr>
+        <w:t>Q. W</w:t>
+      </w:r>
       <w:r>
         <w:rPr>
           <w:b/>
         </w:rPr>
+        <w:t>here do you spend most of your time?</w:t>
+      </w:r>
+    </w:p>
+    <w:p>
+      <w:r>
+        <w:t>A. I’m 100% remote from home. M</w:t>
+      </w:r>
+      <w:r>
+        <w:t>y corporate office is in Kansas C</w:t>
+      </w:r>
+      <w:r>
+        <w:t>ity and what’s really neat is that about half of us are located in Kansas and the rest of us are all over the country so we’re coast to coast all over the US.</w:t>
+      </w:r>
+    </w:p>
+    <w:p>
+      <w:pPr>
+        <w:rPr>
+          <w:b/>
+        </w:rPr>
+      </w:pPr>
+      <w:r>
+        <w:rPr>
+          <w:b/>
+        </w:rPr>
         <w:t>Q. W</w:t>
       </w:r>
       <w:r>
         <w:rPr>
           <w:b/>
         </w:rPr>
-        <w:t>here do you spend most of your time?</w:t>
-      </w:r>
-    </w:p>
-    <w:p>
-      <w:r>
-        <w:t>A. I’m 100% remote from home. M</w:t>
-      </w:r>
-      <w:r>
-        <w:t>y corporate office is in Kansas C</w:t>
-      </w:r>
-      <w:r>
-        <w:t>ity and what’s really neat is that about half of us are located in Kansas and the rest of us are all over the country so we’re coast to coast all over the US.</w:t>
+        <w:t>hat aspect of your position is the most challenging?</w:t>
+      </w:r>
+    </w:p>
+    <w:p>
+      <w:r>
+        <w:t>A. For me the greatest challenge is that I had to learn a completely new language. I was trying to find everything that resembled a pattern in languages I already know and it turned out there were a lot of aspects in this new language PHP that I knew really well. What’s</w:t>
+      </w:r>
+      <w:r>
+        <w:t xml:space="preserve"> always fun and interesting is l</w:t>
+      </w:r>
+      <w:r>
+        <w:t>earning the business nuance of the different companies.</w:t>
       </w:r>
     </w:p>
     <w:p>
@@ -10721,42 +10566,12 @@
         <w:rPr>
           <w:b/>
         </w:rPr>
-        <w:t>Q. W</w:t>
+        <w:t>Q. H</w:t>
       </w:r>
       <w:r>
         <w:rPr>
           <w:b/>
         </w:rPr>
-        <w:t>hat aspect of your position is the most challenging?</w:t>
-      </w:r>
-    </w:p>
-    <w:p>
-      <w:r>
-        <w:t>A. For me the greatest challenge is that I had to learn a completely new language. I was trying to find everything that resembled a pattern in languages I already know and it turned out there were a lot of aspects in this new language PHP that I knew really well. What’s</w:t>
-      </w:r>
-      <w:r>
-        <w:t xml:space="preserve"> always fun and interesting is l</w:t>
-      </w:r>
-      <w:r>
-        <w:t>earning the business nuance of the different companies.</w:t>
-      </w:r>
-    </w:p>
-    <w:p>
-      <w:pPr>
-        <w:rPr>
-          <w:b/>
-        </w:rPr>
-      </w:pPr>
-      <w:r>
-        <w:rPr>
-          <w:b/>
-        </w:rPr>
-        <w:t>Q. H</w:t>
-      </w:r>
-      <w:r>
-        <w:rPr>
-          <w:b/>
-        </w:rPr>
         <w:t>ow did you get in to this position?</w:t>
       </w:r>
     </w:p>
@@ -10768,15 +10583,7 @@
         <w:t>u</w:t>
       </w:r>
       <w:r>
-        <w:t xml:space="preserve">lti-billion dollar company called Nelnet. Nelnet made their money through providing student loans. I’ve been with them two years and I jumped over with this company a year ago. So I brought with me another vertical for them to acquire which </w:t>
-      </w:r>
-      <w:proofErr w:type="gramStart"/>
-      <w:r>
-        <w:t>was schools</w:t>
-      </w:r>
-      <w:proofErr w:type="gramEnd"/>
-      <w:r>
-        <w:t>. I brought a program that woul</w:t>
+        <w:t>lti-billion dollar company called Nelnet. Nelnet made their money through providing student loans. I’ve been with them two years and I jumped over with this company a year ago. So I brought with me another vertical for them to acquire which was schools. I brought a program that woul</w:t>
       </w:r>
       <w:r>
         <w:t xml:space="preserve">d bring one thousand churches and </w:t>
@@ -10861,64 +10668,18 @@
         <w:rPr>
           <w:b/>
         </w:rPr>
-        <w:t xml:space="preserve">Q. How do you find working remotely, is it easy enough to collaborate with your team to ensure work is getting done? Do you use a platform like </w:t>
-      </w:r>
-      <w:proofErr w:type="spellStart"/>
-      <w:r>
-        <w:rPr>
-          <w:b/>
-        </w:rPr>
-        <w:t>Github</w:t>
-      </w:r>
-      <w:proofErr w:type="spellEnd"/>
-      <w:r>
-        <w:rPr>
-          <w:b/>
-        </w:rPr>
-        <w:t xml:space="preserve"> to track progress and changes to the program?</w:t>
-      </w:r>
-    </w:p>
-    <w:p>
-      <w:r>
-        <w:t xml:space="preserve">A. Working remotely is successful due to the tools we use to collaborate. Slack, Zoom, </w:t>
-      </w:r>
-      <w:proofErr w:type="spellStart"/>
-      <w:r>
-        <w:t>Webex</w:t>
-      </w:r>
-      <w:proofErr w:type="spellEnd"/>
-      <w:r>
-        <w:t xml:space="preserve"> for </w:t>
+        <w:t>Q. How do you find working remotely, is it easy enough to collaborate with your team to ensure work is getting done? Do you use a platform like Github to track progress and changes to the program?</w:t>
+      </w:r>
+    </w:p>
+    <w:p>
+      <w:r>
+        <w:t xml:space="preserve">A. Working remotely is successful due to the tools we use to collaborate. Slack, Zoom, Webex for </w:t>
       </w:r>
       <w:r>
         <w:t xml:space="preserve">face to face </w:t>
       </w:r>
       <w:r>
-        <w:t xml:space="preserve">meetings, screen sharing, remote control, pair coding, all embraced by Aware 3. We use </w:t>
-      </w:r>
-      <w:proofErr w:type="spellStart"/>
-      <w:r>
-        <w:t>Jira</w:t>
-      </w:r>
-      <w:proofErr w:type="spellEnd"/>
-      <w:r>
-        <w:t xml:space="preserve"> (</w:t>
-      </w:r>
-      <w:proofErr w:type="spellStart"/>
-      <w:r>
-        <w:t>Atlassian</w:t>
-      </w:r>
-      <w:proofErr w:type="spellEnd"/>
-      <w:r>
-        <w:t xml:space="preserve">) for project management, ticketing and tracking our efforts, through a novel mixture of agile practices (Scrum and </w:t>
-      </w:r>
-      <w:proofErr w:type="spellStart"/>
-      <w:r>
-        <w:t>Kanban</w:t>
-      </w:r>
-      <w:proofErr w:type="spellEnd"/>
-      <w:r>
-        <w:t>). We use Git hub as ou</w:t>
+        <w:t>meetings, screen sharing, remote control, pair coding, all embraced by Aware 3. We use Jira (Atlassian) for project management, ticketing and tracking our efforts, through a novel mixture of agile practices (Scrum and Kanban). We use Git hub as ou</w:t>
       </w:r>
       <w:r>
         <w:t>r</w:t>
@@ -10993,12 +10754,12 @@
       <w:pPr>
         <w:pStyle w:val="Heading1"/>
       </w:pPr>
-      <w:bookmarkStart w:id="18" w:name="_Toc37925926"/>
+      <w:bookmarkStart w:id="17" w:name="_Toc37930818"/>
       <w:r>
         <w:lastRenderedPageBreak/>
         <w:t>3. Project Tools</w:t>
       </w:r>
-      <w:bookmarkEnd w:id="18"/>
+      <w:bookmarkEnd w:id="17"/>
     </w:p>
     <w:p/>
     <w:p>
@@ -11024,21 +10785,20 @@
         <w:rPr>
           <w:color w:val="FF0000"/>
         </w:rPr>
-        <w:t xml:space="preserve"> You also need to set up a </w:t>
-      </w:r>
-      <w:proofErr w:type="spellStart"/>
-      <w:r>
+        <w:t xml:space="preserve"> You also need to set up a GitHub or similar repository for your group on which you can use Git. This is to facilitate the production and maintenance of group artefacts, which will include the assignment submission, but may also include other reports or information, code, examples, formatted data, images and videos, links, and similar information. </w:t>
+      </w:r>
+    </w:p>
+    <w:p>
+      <w:pPr>
         <w:rPr>
           <w:color w:val="FF0000"/>
         </w:rPr>
-        <w:t>GitHub</w:t>
-      </w:r>
-      <w:proofErr w:type="spellEnd"/>
+      </w:pPr>
       <w:r>
         <w:rPr>
           <w:color w:val="FF0000"/>
         </w:rPr>
-        <w:t xml:space="preserve"> or similar repository for your group on which you can use Git. This is to facilitate the production and maintenance of group artefacts, which will include the assignment submission, but may also include other reports or information, code, examples, formatted data, images and videos, links, and similar information. </w:t>
+        <w:t xml:space="preserve"> You will also need to set up your group on Canvas. </w:t>
       </w:r>
     </w:p>
     <w:p>
@@ -11051,76 +10811,7 @@
         <w:rPr>
           <w:color w:val="FF0000"/>
         </w:rPr>
-        <w:t xml:space="preserve"> You will also need to set up your group on Canvas. </w:t>
-      </w:r>
-    </w:p>
-    <w:p>
-      <w:pPr>
-        <w:rPr>
-          <w:color w:val="FF0000"/>
-        </w:rPr>
-      </w:pPr>
-      <w:r>
-        <w:rPr>
-          <w:color w:val="FF0000"/>
-        </w:rPr>
-        <w:t xml:space="preserve"> In your report you should include a brief description of what you have done, and include the following: • </w:t>
-      </w:r>
-      <w:proofErr w:type="gramStart"/>
-      <w:r>
-        <w:rPr>
-          <w:color w:val="FF0000"/>
-        </w:rPr>
-        <w:t>The</w:t>
-      </w:r>
-      <w:proofErr w:type="gramEnd"/>
-      <w:r>
-        <w:rPr>
-          <w:color w:val="FF0000"/>
-        </w:rPr>
-        <w:t xml:space="preserve"> link to your group’s website • The link to your group’s Git repository (</w:t>
-      </w:r>
-      <w:proofErr w:type="spellStart"/>
-      <w:r>
-        <w:rPr>
-          <w:color w:val="FF0000"/>
-        </w:rPr>
-        <w:t>GitHub</w:t>
-      </w:r>
-      <w:proofErr w:type="spellEnd"/>
-      <w:r>
-        <w:rPr>
-          <w:color w:val="FF0000"/>
-        </w:rPr>
-        <w:t xml:space="preserve">, </w:t>
-      </w:r>
-      <w:proofErr w:type="spellStart"/>
-      <w:r>
-        <w:rPr>
-          <w:color w:val="FF0000"/>
-        </w:rPr>
-        <w:t>BitBucket</w:t>
-      </w:r>
-      <w:proofErr w:type="spellEnd"/>
-      <w:r>
-        <w:rPr>
-          <w:color w:val="FF0000"/>
-        </w:rPr>
-        <w:t xml:space="preserve">, </w:t>
-      </w:r>
-      <w:proofErr w:type="spellStart"/>
-      <w:r>
-        <w:rPr>
-          <w:color w:val="FF0000"/>
-        </w:rPr>
-        <w:t>etc</w:t>
-      </w:r>
-      <w:proofErr w:type="spellEnd"/>
-      <w:r>
-        <w:rPr>
-          <w:color w:val="FF0000"/>
-        </w:rPr>
-        <w:t>) • Your comments on how well the audit trail on the Git repository reflects your group’s work. You will presumably only be able to do this close to the time of submission.</w:t>
+        <w:t xml:space="preserve"> In your report you should include a brief description of what you have done, and include the following: • The link to your group’s website • The link to your group’s Git repository (GitHub, BitBucket, etc) • Your comments on how well the audit trail on the Git repository reflects your group’s work. You will presumably only be able to do this close to the time of submission.</w:t>
       </w:r>
     </w:p>
     <w:p>
@@ -11145,22 +10836,22 @@
       <w:pPr>
         <w:pStyle w:val="Heading1"/>
       </w:pPr>
-      <w:bookmarkStart w:id="19" w:name="_Toc37925927"/>
+      <w:bookmarkStart w:id="18" w:name="_Toc37930819"/>
       <w:r>
         <w:lastRenderedPageBreak/>
         <w:t>4. IT Technologies</w:t>
       </w:r>
+      <w:bookmarkEnd w:id="18"/>
+    </w:p>
+    <w:p>
+      <w:pPr>
+        <w:pStyle w:val="Heading2"/>
+      </w:pPr>
+      <w:bookmarkStart w:id="19" w:name="_Toc37930820"/>
+      <w:r>
+        <w:t>4.1 Cyber Security</w:t>
+      </w:r>
       <w:bookmarkEnd w:id="19"/>
-    </w:p>
-    <w:p>
-      <w:pPr>
-        <w:pStyle w:val="Heading2"/>
-      </w:pPr>
-      <w:bookmarkStart w:id="20" w:name="_Toc37925928"/>
-      <w:r>
-        <w:t>4.1 Cyber Security</w:t>
-      </w:r>
-      <w:bookmarkEnd w:id="20"/>
     </w:p>
     <w:p>
       <w:r>
@@ -11246,7 +10937,7 @@
       <w:pPr>
         <w:pStyle w:val="Heading2"/>
       </w:pPr>
-      <w:bookmarkStart w:id="21" w:name="_Toc37925929"/>
+      <w:bookmarkStart w:id="20" w:name="_Toc37930821"/>
       <w:r>
         <w:lastRenderedPageBreak/>
         <w:t xml:space="preserve">4.2 </w:t>
@@ -11254,7 +10945,7 @@
       <w:r>
         <w:t>Machine Learning</w:t>
       </w:r>
-      <w:bookmarkEnd w:id="21"/>
+      <w:bookmarkEnd w:id="20"/>
     </w:p>
     <w:p>
       <w:pPr>
@@ -11266,15 +10957,7 @@
     </w:p>
     <w:p>
       <w:r>
-        <w:t xml:space="preserve">Artificial intelligence has become a big part of everyday life. Siri sorts out our calendar and reminds us about appointments, Alexa orders online purchases and plays our favourite party mix, businesses send out personalised catalogues based off your previous purchases and search history. All of these technologies are the result of advances in artificial intelligence. Of course none of these technologies would be possible without three key components, Data mining, </w:t>
-      </w:r>
-      <w:proofErr w:type="gramStart"/>
-      <w:r>
-        <w:t>Deep</w:t>
-      </w:r>
-      <w:proofErr w:type="gramEnd"/>
-      <w:r>
-        <w:t xml:space="preserve"> learning and machine learning. In this report we will be exploring Machine learning, the latest technologies based around machine learning and the future impact that machine learning could have on our society.</w:t>
+        <w:t>Artificial intelligence has become a big part of everyday life. Siri sorts out our calendar and reminds us about appointments, Alexa orders online purchases and plays our favourite party mix, businesses send out personalised catalogues based off your previous purchases and search history. All of these technologies are the result of advances in artificial intelligence. Of course none of these technologies would be possible without three key components, Data mining, Deep learning and machine learning. In this report we will be exploring Machine learning, the latest technologies based around machine learning and the future impact that machine learning could have on our society.</w:t>
       </w:r>
     </w:p>
     <w:p>
@@ -11634,7 +11317,12 @@
       </w:r>
       <w:r>
         <w:lastRenderedPageBreak/>
-        <w:t>so for almost a century and yet we still exist. There is no doubt that it could happen, but when you think about the possibilities how could we not pursue this future. Machine learning is a huge technological advancement any way you look at it, and the lives it could improve and even save are countless.</w:t>
+        <w:t>so for almost a century and yet we still exist. There is no doubt that it could happen, but when you think about the possibilities how could we not pursue this future. Machine learning is a huge technological advancement any way you look at it, and the lives it could imp</w:t>
+      </w:r>
+      <w:bookmarkStart w:id="21" w:name="_GoBack"/>
+      <w:bookmarkEnd w:id="21"/>
+      <w:r>
+        <w:t>rove and even save are countless.</w:t>
       </w:r>
     </w:p>
     <w:p/>
@@ -11663,7 +11351,7 @@
           <w:color w:val="FF0000"/>
         </w:rPr>
       </w:pPr>
-      <w:bookmarkStart w:id="22" w:name="_Toc37925930"/>
+      <w:bookmarkStart w:id="22" w:name="_Toc37930822"/>
       <w:r>
         <w:rPr>
           <w:color w:val="FF0000"/>
@@ -11705,7 +11393,7 @@
           <w:color w:val="FF0000"/>
         </w:rPr>
       </w:pPr>
-      <w:bookmarkStart w:id="23" w:name="_Toc37925931"/>
+      <w:bookmarkStart w:id="23" w:name="_Toc37930823"/>
       <w:r>
         <w:rPr>
           <w:color w:val="FF0000"/>
@@ -12010,15 +11698,7 @@
     </w:p>
     <w:p>
       <w:r>
-        <w:t xml:space="preserve">Personally, speaking </w:t>
-      </w:r>
-      <w:proofErr w:type="gramStart"/>
-      <w:r>
-        <w:t>I</w:t>
-      </w:r>
-      <w:proofErr w:type="gramEnd"/>
-      <w:r>
-        <w:t xml:space="preserve"> use a variety of cloud-based technologies including OneDrive and iCloud, this document was edited on multiple computers including my laptop and work pc. According to Bankcell in 2020, approximately 45.04% of the world’s population had some type of access to a </w:t>
+        <w:t xml:space="preserve">Personally, speaking I use a variety of cloud-based technologies including OneDrive and iCloud, this document was edited on multiple computers including my laptop and work pc. According to Bankcell in 2020, approximately 45.04% of the world’s population had some type of access to a </w:t>
       </w:r>
       <w:r>
         <w:t>smartphone, which</w:t>
@@ -12076,7 +11756,7 @@
       <w:pPr>
         <w:pStyle w:val="Heading1"/>
       </w:pPr>
-      <w:bookmarkStart w:id="24" w:name="_Toc37925932"/>
+      <w:bookmarkStart w:id="24" w:name="_Toc37930824"/>
       <w:r>
         <w:lastRenderedPageBreak/>
         <w:t>5. Team Project</w:t>
@@ -12260,37 +11940,8 @@
           <w:numId w:val="21"/>
         </w:numPr>
       </w:pPr>
-      <w:proofErr w:type="spellStart"/>
-      <w:r>
-        <w:t>pokemon</w:t>
-      </w:r>
-      <w:proofErr w:type="spellEnd"/>
-      <w:r>
-        <w:t xml:space="preserve">, magic, </w:t>
-      </w:r>
-      <w:proofErr w:type="spellStart"/>
-      <w:r>
-        <w:t>yugio</w:t>
-      </w:r>
-      <w:proofErr w:type="spellEnd"/>
-      <w:r>
-        <w:t xml:space="preserve">, comic books, </w:t>
-      </w:r>
-      <w:proofErr w:type="spellStart"/>
-      <w:r>
-        <w:t>ebay</w:t>
-      </w:r>
-      <w:proofErr w:type="spellEnd"/>
-      <w:r>
-        <w:t xml:space="preserve">, </w:t>
-      </w:r>
-      <w:proofErr w:type="spellStart"/>
-      <w:r>
-        <w:t>warhammer</w:t>
-      </w:r>
-      <w:proofErr w:type="spellEnd"/>
-      <w:r>
-        <w:t xml:space="preserve">, (expansion to games later) </w:t>
+      <w:r>
+        <w:t xml:space="preserve">pokemon, magic, yugio, comic books, ebay, warhammer, (expansion to games later) </w:t>
       </w:r>
     </w:p>
     <w:p>
@@ -12301,13 +11952,8 @@
           <w:numId w:val="21"/>
         </w:numPr>
       </w:pPr>
-      <w:proofErr w:type="spellStart"/>
-      <w:r>
-        <w:t>pokemon</w:t>
-      </w:r>
-      <w:proofErr w:type="spellEnd"/>
-      <w:r>
-        <w:t xml:space="preserve"> database</w:t>
+      <w:r>
+        <w:t>pokemon database</w:t>
       </w:r>
     </w:p>
     <w:p>
@@ -12390,15 +12036,7 @@
         <w:t>Phone camera access/scanning ability</w:t>
       </w:r>
       <w:r>
-        <w:t xml:space="preserve"> – image recognition (figure out how </w:t>
-      </w:r>
-      <w:proofErr w:type="spellStart"/>
-      <w:r>
-        <w:t>google</w:t>
-      </w:r>
-      <w:proofErr w:type="spellEnd"/>
-      <w:r>
-        <w:t xml:space="preserve"> images works)</w:t>
+        <w:t xml:space="preserve"> – image recognition (figure out how google images works)</w:t>
       </w:r>
     </w:p>
     <w:p>
@@ -12427,14 +12065,12 @@
       </w:r>
     </w:p>
     <w:p>
-      <w:proofErr w:type="spellStart"/>
       <w:r>
         <w:t>P</w:t>
       </w:r>
       <w:r>
         <w:t>okodex</w:t>
       </w:r>
-      <w:proofErr w:type="spellEnd"/>
     </w:p>
     <w:p/>
     <w:p>
@@ -12452,7 +12088,7 @@
       <w:pPr>
         <w:pStyle w:val="Heading2"/>
       </w:pPr>
-      <w:bookmarkStart w:id="25" w:name="_Toc37925933"/>
+      <w:bookmarkStart w:id="25" w:name="_Toc37930825"/>
       <w:r>
         <w:t>Introduction</w:t>
       </w:r>
@@ -12571,7 +12207,7 @@
       <w:pPr>
         <w:pStyle w:val="Heading2"/>
       </w:pPr>
-      <w:bookmarkStart w:id="26" w:name="_Toc37925934"/>
+      <w:bookmarkStart w:id="26" w:name="_Toc37930826"/>
       <w:r>
         <w:t>Functionalities</w:t>
       </w:r>
@@ -12757,7 +12393,7 @@
       <w:pPr>
         <w:pStyle w:val="Heading2"/>
       </w:pPr>
-      <w:bookmarkStart w:id="27" w:name="_Toc37925935"/>
+      <w:bookmarkStart w:id="27" w:name="_Toc37930827"/>
       <w:r>
         <w:t>Technologies Involved</w:t>
       </w:r>
@@ -12788,40 +12424,18 @@
           <w:color w:val="FF0000"/>
         </w:rPr>
       </w:pPr>
-      <w:proofErr w:type="spellStart"/>
       <w:r>
         <w:rPr>
           <w:color w:val="FF0000"/>
         </w:rPr>
-        <w:t>Non technical</w:t>
-      </w:r>
-      <w:proofErr w:type="spellEnd"/>
-      <w:r>
-        <w:rPr>
-          <w:color w:val="FF0000"/>
-        </w:rPr>
-        <w:t xml:space="preserve"> skills needed? </w:t>
-      </w:r>
-      <w:proofErr w:type="gramStart"/>
-      <w:r>
-        <w:rPr>
-          <w:color w:val="FF0000"/>
-        </w:rPr>
-        <w:t>Graphics designer?</w:t>
-      </w:r>
-      <w:proofErr w:type="gramEnd"/>
-      <w:r>
-        <w:rPr>
-          <w:color w:val="FF0000"/>
-        </w:rPr>
-        <w:t xml:space="preserve"> Seed funding? Grants? </w:t>
+        <w:t xml:space="preserve">Non technical skills needed? Graphics designer? Seed funding? Grants? </w:t>
       </w:r>
     </w:p>
     <w:p>
       <w:pPr>
         <w:pStyle w:val="Heading2"/>
       </w:pPr>
-      <w:bookmarkStart w:id="28" w:name="_Toc37925936"/>
+      <w:bookmarkStart w:id="28" w:name="_Toc37930828"/>
       <w:r>
         <w:t>Implementation</w:t>
       </w:r>
@@ -12859,7 +12473,7 @@
           <w:color w:val="FF0000"/>
         </w:rPr>
       </w:pPr>
-      <w:bookmarkStart w:id="29" w:name="_Toc37925937"/>
+      <w:bookmarkStart w:id="29" w:name="_Toc37930829"/>
       <w:r>
         <w:rPr>
           <w:color w:val="FF0000"/>
@@ -12896,7 +12510,7 @@
           <w:color w:val="FF0000"/>
         </w:rPr>
       </w:pPr>
-      <w:bookmarkStart w:id="30" w:name="_Toc37925938"/>
+      <w:bookmarkStart w:id="30" w:name="_Toc37930830"/>
       <w:r>
         <w:rPr>
           <w:color w:val="FF0000"/>
@@ -12916,7 +12530,7 @@
       <w:pPr>
         <w:pStyle w:val="Heading2"/>
       </w:pPr>
-      <w:bookmarkStart w:id="31" w:name="_Toc37925939"/>
+      <w:bookmarkStart w:id="31" w:name="_Toc37930831"/>
       <w:r>
         <w:t>Individual</w:t>
       </w:r>
@@ -12959,13 +12573,8 @@
         <w:pStyle w:val="Heading4"/>
       </w:pPr>
       <w:r>
-        <w:t xml:space="preserve">Adrian </w:t>
-      </w:r>
-      <w:proofErr w:type="spellStart"/>
-      <w:r>
-        <w:t>Foti</w:t>
-      </w:r>
-      <w:proofErr w:type="spellEnd"/>
+        <w:t>Adrian Foti</w:t>
+      </w:r>
     </w:p>
     <w:p>
       <w:pPr>
@@ -12980,7 +12589,7 @@
       <w:pPr>
         <w:pStyle w:val="Heading2"/>
       </w:pPr>
-      <w:bookmarkStart w:id="32" w:name="_Toc37925940"/>
+      <w:bookmarkStart w:id="32" w:name="_Toc37930832"/>
       <w:r>
         <w:t>Group Reflection</w:t>
       </w:r>
@@ -13003,7 +12612,7 @@
       <w:pPr>
         <w:pStyle w:val="Heading1"/>
       </w:pPr>
-      <w:bookmarkStart w:id="33" w:name="_Toc37925941"/>
+      <w:bookmarkStart w:id="33" w:name="_Toc37930833"/>
       <w:r>
         <w:lastRenderedPageBreak/>
         <w:t>References</w:t>
@@ -13011,37 +12620,11 @@
       <w:bookmarkEnd w:id="33"/>
     </w:p>
     <w:p>
-      <w:proofErr w:type="gramStart"/>
-      <w:r>
-        <w:t>16personalities.com. 2020.</w:t>
-      </w:r>
-      <w:proofErr w:type="gramEnd"/>
-      <w:r>
-        <w:t xml:space="preserve"> </w:t>
-      </w:r>
-      <w:proofErr w:type="spellStart"/>
-      <w:proofErr w:type="gramStart"/>
-      <w:r>
-        <w:t>Anonymouscampaigner</w:t>
-      </w:r>
-      <w:proofErr w:type="spellEnd"/>
-      <w:r>
-        <w:t xml:space="preserve"> - Turbulent Campaigner (ENFP-T) | 16Persona</w:t>
-      </w:r>
-      <w:r>
-        <w:t>lities.</w:t>
-      </w:r>
-      <w:proofErr w:type="gramEnd"/>
-      <w:r>
-        <w:t xml:space="preserve"> [</w:t>
-      </w:r>
-      <w:proofErr w:type="gramStart"/>
-      <w:r>
-        <w:t>online</w:t>
-      </w:r>
-      <w:proofErr w:type="gramEnd"/>
-      <w:r>
-        <w:t xml:space="preserve">] Available at: </w:t>
+      <w:r>
+        <w:t>16personalities.com. 2020. Anonymouscampaigner - Turbulent Campaigner (ENFP-T) | 16Persona</w:t>
+      </w:r>
+      <w:r>
+        <w:t xml:space="preserve">lities. [online] Available at: </w:t>
       </w:r>
       <w:hyperlink r:id="rId28" w:history="1">
         <w:r>
@@ -13067,21 +12650,8 @@
       <w:pPr>
         <w:ind w:left="720" w:hanging="720"/>
       </w:pPr>
-      <w:proofErr w:type="gramStart"/>
-      <w:r>
-        <w:t>16personalities.com. 2020.</w:t>
-      </w:r>
-      <w:proofErr w:type="gramEnd"/>
-      <w:r>
-        <w:t xml:space="preserve"> Advocate (INFJ) Personality | 16Personalities. [</w:t>
-      </w:r>
-      <w:proofErr w:type="gramStart"/>
-      <w:r>
-        <w:t>online</w:t>
-      </w:r>
-      <w:proofErr w:type="gramEnd"/>
-      <w:r>
-        <w:t xml:space="preserve">] </w:t>
+      <w:r>
+        <w:t xml:space="preserve">16personalities.com. 2020. Advocate (INFJ) Personality | 16Personalities. [online] </w:t>
       </w:r>
       <w:r>
         <w:t xml:space="preserve">16Personalities. Available at: </w:t>
@@ -13103,29 +12673,8 @@
       <w:pPr>
         <w:ind w:left="720" w:hanging="720"/>
       </w:pPr>
-      <w:proofErr w:type="gramStart"/>
-      <w:r>
-        <w:t>16personalities.com. 2020.</w:t>
-      </w:r>
-      <w:proofErr w:type="gramEnd"/>
-      <w:r>
-        <w:t xml:space="preserve"> </w:t>
-      </w:r>
-      <w:proofErr w:type="gramStart"/>
-      <w:r>
-        <w:t>Protagonist (ENFJ-A/ENFJ-T) Personality | 16Personalities.</w:t>
-      </w:r>
-      <w:proofErr w:type="gramEnd"/>
-      <w:r>
-        <w:t xml:space="preserve"> [</w:t>
-      </w:r>
-      <w:proofErr w:type="gramStart"/>
-      <w:r>
-        <w:t>online</w:t>
-      </w:r>
-      <w:proofErr w:type="gramEnd"/>
-      <w:r>
-        <w:t xml:space="preserve">] 16Personalities. Available at: </w:t>
+      <w:r>
+        <w:t xml:space="preserve">16personalities.com. 2020. Protagonist (ENFJ-A/ENFJ-T) Personality | 16Personalities. [online] 16Personalities. Available at: </w:t>
       </w:r>
       <w:hyperlink r:id="rId30" w:history="1">
         <w:r>
@@ -13144,32 +12693,11 @@
       <w:pPr>
         <w:ind w:left="720" w:hanging="720"/>
       </w:pPr>
-      <w:proofErr w:type="gramStart"/>
-      <w:r>
-        <w:t>16personalities.com. 2020.</w:t>
-      </w:r>
-      <w:proofErr w:type="gramEnd"/>
-      <w:r>
-        <w:t xml:space="preserve"> </w:t>
-      </w:r>
-      <w:proofErr w:type="gramStart"/>
-      <w:r>
-        <w:t>Tim Hall - Assertive Defender (ISFJ-A) | 16Persona</w:t>
-      </w:r>
-      <w:r>
-        <w:t>lities.</w:t>
-      </w:r>
-      <w:proofErr w:type="gramEnd"/>
-      <w:r>
-        <w:t xml:space="preserve"> [</w:t>
-      </w:r>
-      <w:proofErr w:type="gramStart"/>
-      <w:r>
-        <w:t>online</w:t>
-      </w:r>
-      <w:proofErr w:type="gramEnd"/>
-      <w:r>
-        <w:t xml:space="preserve">] Available at: </w:t>
+      <w:r>
+        <w:t>16personalities.com. 2020. Tim Hall - Assertive Defender (ISFJ-A) | 16Persona</w:t>
+      </w:r>
+      <w:r>
+        <w:t xml:space="preserve">lities. [online] Available at: </w:t>
       </w:r>
       <w:hyperlink r:id="rId31" w:history="1">
         <w:r>
@@ -13195,37 +12723,8 @@
       <w:pPr>
         <w:ind w:left="720" w:hanging="720"/>
       </w:pPr>
-      <w:proofErr w:type="spellStart"/>
-      <w:r>
-        <w:t>Anadiotis</w:t>
-      </w:r>
-      <w:proofErr w:type="spellEnd"/>
-      <w:r>
-        <w:t xml:space="preserve">, G., 2020. The State Of AI In 2019: Breakthroughs In Machine Learning, Natural Language Processing, Games, And Knowledge Graphs | </w:t>
-      </w:r>
-      <w:proofErr w:type="spellStart"/>
-      <w:r>
-        <w:t>Zdnet</w:t>
-      </w:r>
-      <w:proofErr w:type="spellEnd"/>
-      <w:r>
-        <w:t>. [</w:t>
-      </w:r>
-      <w:proofErr w:type="gramStart"/>
-      <w:r>
-        <w:t>online</w:t>
-      </w:r>
-      <w:proofErr w:type="gramEnd"/>
-      <w:r>
-        <w:t xml:space="preserve">] </w:t>
-      </w:r>
-      <w:proofErr w:type="gramStart"/>
-      <w:r>
-        <w:t>ZDNet.</w:t>
-      </w:r>
-      <w:proofErr w:type="gramEnd"/>
-      <w:r>
-        <w:t xml:space="preserve"> Available at: &lt;https://www.zdnet.com/article/the-state-of-ai-in-2019-breakthroughs-in-machine-learning-natural-language-processing-games-and-knowledge-graphs/&gt; [Accessed 12 April 2020].</w:t>
+      <w:r>
+        <w:t>Anadiotis, G., 2020. The State Of AI In 2019: Breakthroughs In Machine Learning, Natural Language Processing, Games, And Knowledge Graphs | Zdnet. [online] ZDNet. Available at: &lt;https://www.zdnet.com/article/the-state-of-ai-in-2019-breakthroughs-in-machine-learning-natural-language-processing-games-and-knowledge-graphs/&gt; [Accessed 12 April 2020].</w:t>
       </w:r>
     </w:p>
     <w:p>
@@ -13233,41 +12732,11 @@
         <w:spacing w:after="0" w:line="240" w:lineRule="auto"/>
         <w:ind w:left="720" w:hanging="720"/>
       </w:pPr>
-      <w:proofErr w:type="spellStart"/>
-      <w:proofErr w:type="gramStart"/>
       <w:r>
         <w:rPr>
           <w:bCs/>
         </w:rPr>
-        <w:t>AtoS</w:t>
-      </w:r>
-      <w:proofErr w:type="spellEnd"/>
-      <w:r>
-        <w:rPr>
-          <w:bCs/>
-        </w:rPr>
-        <w:t>.</w:t>
-      </w:r>
-      <w:proofErr w:type="gramEnd"/>
-      <w:r>
-        <w:rPr>
-          <w:bCs/>
-        </w:rPr>
-        <w:t xml:space="preserve"> (2020). </w:t>
-      </w:r>
-      <w:proofErr w:type="gramStart"/>
-      <w:r>
-        <w:rPr>
-          <w:bCs/>
-        </w:rPr>
-        <w:t>What</w:t>
-      </w:r>
-      <w:proofErr w:type="gramEnd"/>
-      <w:r>
-        <w:rPr>
-          <w:bCs/>
-        </w:rPr>
-        <w:t xml:space="preserve"> is cloud based technology?</w:t>
+        <w:t>AtoS. (2020). What is cloud based technology?</w:t>
       </w:r>
       <w:r>
         <w:t xml:space="preserve"> [Online]</w:t>
@@ -13292,27 +12761,11 @@
       <w:pPr>
         <w:ind w:left="720" w:hanging="720"/>
       </w:pPr>
-      <w:proofErr w:type="spellStart"/>
-      <w:proofErr w:type="gramStart"/>
       <w:r>
         <w:rPr>
           <w:bCs/>
         </w:rPr>
-        <w:t>Bankmycell</w:t>
-      </w:r>
-      <w:proofErr w:type="spellEnd"/>
-      <w:r>
-        <w:rPr>
-          <w:bCs/>
-        </w:rPr>
-        <w:t>.</w:t>
-      </w:r>
-      <w:proofErr w:type="gramEnd"/>
-      <w:r>
-        <w:rPr>
-          <w:bCs/>
-        </w:rPr>
-        <w:t xml:space="preserve"> (2020). How many phones are in the world? [Online] Available at: </w:t>
+        <w:t xml:space="preserve">Bankmycell. (2020). How many phones are in the world? [Online] Available at: </w:t>
       </w:r>
       <w:r>
         <w:t>https://www.bankmycell.com/blog/how-many-phones-are-in-the-world [Accessed 10/04/2020]</w:t>
@@ -13322,29 +12775,8 @@
       <w:pPr>
         <w:ind w:left="720" w:hanging="720"/>
       </w:pPr>
-      <w:proofErr w:type="gramStart"/>
-      <w:r>
-        <w:t>Educationplanner.org. (2019).</w:t>
-      </w:r>
-      <w:proofErr w:type="gramEnd"/>
-      <w:r>
-        <w:t xml:space="preserve"> What's Your Learning Style? </w:t>
-      </w:r>
-      <w:proofErr w:type="gramStart"/>
-      <w:r>
-        <w:t>20 Questions.</w:t>
-      </w:r>
-      <w:proofErr w:type="gramEnd"/>
-      <w:r>
-        <w:t xml:space="preserve"> [</w:t>
-      </w:r>
-      <w:proofErr w:type="gramStart"/>
-      <w:r>
-        <w:t>online</w:t>
-      </w:r>
-      <w:proofErr w:type="gramEnd"/>
-      <w:r>
-        <w:t xml:space="preserve">] Available at: </w:t>
+      <w:r>
+        <w:t xml:space="preserve">Educationplanner.org. (2019). What's Your Learning Style? 20 Questions. [online] Available at: </w:t>
       </w:r>
       <w:hyperlink r:id="rId32" w:history="1">
         <w:r>
@@ -13363,29 +12795,8 @@
       <w:pPr>
         <w:ind w:left="720" w:hanging="720"/>
       </w:pPr>
-      <w:proofErr w:type="gramStart"/>
-      <w:r>
-        <w:t>Check Point (2020).</w:t>
-      </w:r>
-      <w:proofErr w:type="gramEnd"/>
-      <w:r>
-        <w:t xml:space="preserve">  Cyber Security Built for </w:t>
-      </w:r>
-      <w:proofErr w:type="spellStart"/>
-      <w:r>
-        <w:t>IoT</w:t>
-      </w:r>
-      <w:proofErr w:type="spellEnd"/>
-      <w:r>
-        <w:t>. [</w:t>
-      </w:r>
-      <w:proofErr w:type="gramStart"/>
-      <w:r>
-        <w:t>online</w:t>
-      </w:r>
-      <w:proofErr w:type="gramEnd"/>
-      <w:r>
-        <w:t xml:space="preserve">] Available at: </w:t>
+      <w:r>
+        <w:t xml:space="preserve">Check Point (2020).  Cyber Security Built for IoT. [online] Available at: </w:t>
       </w:r>
       <w:r>
         <w:t xml:space="preserve">https://www.checkpoint.com/downloads/products/cp-iot-security-solution-brief.pdf </w:t>
@@ -13402,21 +12813,7 @@
         <w:rPr>
           <w:bCs/>
         </w:rPr>
-        <w:t>Columbus, L. (2018) Roundup Of Cloud Computing Forecasts And Market Estimates, 2018</w:t>
-      </w:r>
-      <w:proofErr w:type="gramStart"/>
-      <w:r>
-        <w:rPr>
-          <w:bCs/>
-        </w:rPr>
-        <w:t>.[</w:t>
-      </w:r>
-      <w:proofErr w:type="gramEnd"/>
-      <w:r>
-        <w:rPr>
-          <w:bCs/>
-        </w:rPr>
-        <w:t xml:space="preserve">Online] Available at: </w:t>
+        <w:t xml:space="preserve">Columbus, L. (2018) Roundup Of Cloud Computing Forecasts And Market Estimates, 2018.[Online] Available at: </w:t>
       </w:r>
       <w:r>
         <w:t>https://www.forbes.com/sites/louiscolumbus/2018/09/23/roundup-of-cloud-computing-forecasts-and-market-estimates-2018/#3997b1fa507b</w:t>
@@ -13434,29 +12831,8 @@
       <w:pPr>
         <w:ind w:left="720" w:hanging="720"/>
       </w:pPr>
-      <w:proofErr w:type="gramStart"/>
-      <w:r>
-        <w:t>Expert System.</w:t>
-      </w:r>
-      <w:proofErr w:type="gramEnd"/>
-      <w:r>
-        <w:t xml:space="preserve"> 2020. What Is Machine Learning? </w:t>
-      </w:r>
-      <w:proofErr w:type="gramStart"/>
-      <w:r>
-        <w:t>A Definition - Expert System.</w:t>
-      </w:r>
-      <w:proofErr w:type="gramEnd"/>
-      <w:r>
-        <w:t xml:space="preserve"> [</w:t>
-      </w:r>
-      <w:proofErr w:type="gramStart"/>
-      <w:r>
-        <w:t>online</w:t>
-      </w:r>
-      <w:proofErr w:type="gramEnd"/>
-      <w:r>
-        <w:t>] Available at: &lt;https://expertsystem.com/machine-learning-definition/&gt; [Accessed 12 April 2020].</w:t>
+      <w:r>
+        <w:t>Expert System. 2020. What Is Machine Learning? A Definition - Expert System. [online] Available at: &lt;https://expertsystem.com/machine-learning-definition/&gt; [Accessed 12 April 2020].</w:t>
       </w:r>
     </w:p>
     <w:p>
@@ -13467,54 +12843,94 @@
         <w:rPr>
           <w:bCs/>
         </w:rPr>
-        <w:t xml:space="preserve">Google Cloud. (2020). </w:t>
-      </w:r>
-      <w:proofErr w:type="gramStart"/>
-      <w:r>
-        <w:rPr>
-          <w:bCs/>
-        </w:rPr>
-        <w:t>The</w:t>
-      </w:r>
-      <w:proofErr w:type="gramEnd"/>
-      <w:r>
-        <w:rPr>
-          <w:bCs/>
-        </w:rPr>
-        <w:t xml:space="preserve"> future of cloud computing</w:t>
-      </w:r>
-      <w:r>
-        <w:t>. [Online] Available at</w:t>
-      </w:r>
-      <w:proofErr w:type="gramStart"/>
-      <w:r>
-        <w:t>:</w:t>
-      </w:r>
-      <w:proofErr w:type="gramEnd"/>
-      <w:r>
-        <w:fldChar w:fldCharType="begin"/>
-      </w:r>
-      <w:r>
-        <w:instrText xml:space="preserve"> HYPERLINK "https://cloud.google.com/blog/topics/research/future-of-cloud-computing-5-insights-from-new-global-research" </w:instrText>
-      </w:r>
-      <w:r>
-        <w:fldChar w:fldCharType="separate"/>
-      </w:r>
+        <w:t>Google Cloud. (2020). The future of cloud computing</w:t>
+      </w:r>
+      <w:r>
+        <w:t>. [Online] Available at:</w:t>
+      </w:r>
+      <w:hyperlink r:id="rId33" w:history="1">
+        <w:r>
+          <w:rPr>
+            <w:rStyle w:val="Hyperlink"/>
+            <w:color w:val="auto"/>
+            <w:u w:val="none"/>
+          </w:rPr>
+          <w:t>https://cloud.google.com/blog/topics/research/future-of-cloud-computing-5-insights-from-new-global-research</w:t>
+        </w:r>
+      </w:hyperlink>
       <w:r>
         <w:rPr>
           <w:rStyle w:val="Hyperlink"/>
           <w:color w:val="auto"/>
           <w:u w:val="none"/>
         </w:rPr>
-        <w:t>https://cloud.google.com/blog/topics/research/future-of-cloud-computing-5-insights-from-new-global-research</w:t>
-      </w:r>
-      <w:r>
+        <w:t xml:space="preserve"> [Accessed 12/04/2020]</w:t>
+      </w:r>
+    </w:p>
+    <w:p>
+      <w:pPr>
+        <w:ind w:left="720" w:hanging="720"/>
+      </w:pPr>
+      <w:r>
+        <w:rPr>
+          <w:bCs/>
+        </w:rPr>
+        <w:t xml:space="preserve">Innovative Architects. (2020). 8 Common Risks of Cloud Computing. [Online] Available at: </w:t>
+      </w:r>
+      <w:r>
+        <w:t>https://www.innovativearchitects.com/KnowledgeCenter/cloud-computing/cloud-computing-risks.aspx  [Accessed 12/04/2020]</w:t>
+      </w:r>
+    </w:p>
+    <w:p>
+      <w:pPr>
+        <w:ind w:left="720" w:hanging="720"/>
+      </w:pPr>
+      <w:r>
+        <w:lastRenderedPageBreak/>
+        <w:t>Insights, S., 2020. Machine Learning: What It Is And Why It Matters. [online] Sas.com. Available at: &lt;https://www.sas.com/en_au/insights/analytics/machine-learning.html&gt; [Accessed 12 April 2020].</w:t>
+      </w:r>
+    </w:p>
+    <w:p>
+      <w:pPr>
+        <w:ind w:left="720" w:hanging="720"/>
+      </w:pPr>
+      <w:r>
+        <w:t>McKinsey &amp; Company. 2020. Automation, Robotics, And The Factory Of The Future. [online] Available at: &lt;https://www.mckinsey.com/business-functions/operations/our-insights/automation-robotics-and-the-factory-of-the-future&gt; [Accessed 12 April 2020].</w:t>
+      </w:r>
+    </w:p>
+    <w:p>
+      <w:pPr>
+        <w:ind w:left="720" w:hanging="720"/>
+      </w:pPr>
+      <w:r>
+        <w:t>Medium. 2020. The Good, The Bad And The Ugly Of Artificial Intelligence And Machine Learning. [online] Available at: &lt;https://medium.com/applied-innovation-exchange/the-good-the-bad-and-the-ugly-of-artificial-intelligence-and-machine-learning-3f7e663c317a&gt; [Accessed 12 April 2020].</w:t>
+      </w:r>
+    </w:p>
+    <w:p>
+      <w:pPr>
+        <w:ind w:left="720" w:hanging="720"/>
+      </w:pPr>
+      <w:r>
+        <w:t>Medium. 2020. The State Of AI In 2020. [online] Available at: &lt;https://towardsdatascience.com/the-state-of-ai-in-2020-1f95df336eb0&gt; [Accessed 12 April 2020].</w:t>
+      </w:r>
+    </w:p>
+    <w:p>
+      <w:pPr>
+        <w:ind w:left="720" w:hanging="720"/>
         <w:rPr>
           <w:rStyle w:val="Hyperlink"/>
           <w:color w:val="auto"/>
           <w:u w:val="none"/>
         </w:rPr>
-        <w:fldChar w:fldCharType="end"/>
+      </w:pPr>
+      <w:r>
+        <w:rPr>
+          <w:bCs/>
+        </w:rPr>
+        <w:t xml:space="preserve">MIT Technology Review. (2020). Who thought of cloud computing? [Online] Available at: </w:t>
+      </w:r>
+      <w:r>
+        <w:t>https://www.technologyreview.com/s/425970/who-coined-cloud-computing/</w:t>
       </w:r>
       <w:r>
         <w:rPr>
@@ -13522,67 +12938,23 @@
           <w:color w:val="auto"/>
           <w:u w:val="none"/>
         </w:rPr>
-        <w:t xml:space="preserve"> [Accessed 12/04/2020]</w:t>
+        <w:t xml:space="preserve"> [Accessed 04/04/2020]</w:t>
       </w:r>
     </w:p>
     <w:p>
       <w:pPr>
         <w:ind w:left="720" w:hanging="720"/>
       </w:pPr>
-      <w:proofErr w:type="gramStart"/>
-      <w:r>
-        <w:rPr>
-          <w:bCs/>
-        </w:rPr>
-        <w:t>Innovative Architects.</w:t>
-      </w:r>
-      <w:proofErr w:type="gramEnd"/>
-      <w:r>
-        <w:rPr>
-          <w:bCs/>
-        </w:rPr>
-        <w:t xml:space="preserve"> (2020). 8 Common Risks of Cloud Computing. [Online] Available at: </w:t>
-      </w:r>
-      <w:r>
-        <w:t>https://www.innovativearchitects.com/KnowledgeCenter/cloud-computing/cloud-computing-</w:t>
-      </w:r>
-      <w:proofErr w:type="gramStart"/>
-      <w:r>
-        <w:t>risks.aspx  [</w:t>
-      </w:r>
-      <w:proofErr w:type="gramEnd"/>
-      <w:r>
-        <w:t>Accessed 12/04/2020]</w:t>
+      <w:r>
+        <w:t>Nationalgeographic.com. 2020. Meet Sophia, The Robot That Looks Almost Human. [online] Available at: &lt;https://www.nationalgeographic.com/photography/proof/2018/05/sophia-robot-artificial-intelligence-science/&gt; [Accessed 12 April 2020].</w:t>
       </w:r>
     </w:p>
     <w:p>
       <w:pPr>
         <w:ind w:left="720" w:hanging="720"/>
       </w:pPr>
-      <w:proofErr w:type="gramStart"/>
-      <w:r>
-        <w:lastRenderedPageBreak/>
-        <w:t>Insights, S., 2020.</w:t>
-      </w:r>
-      <w:proofErr w:type="gramEnd"/>
-      <w:r>
-        <w:t xml:space="preserve"> Machine Learning: What It Is </w:t>
-      </w:r>
-      <w:proofErr w:type="gramStart"/>
-      <w:r>
-        <w:t>And</w:t>
-      </w:r>
-      <w:proofErr w:type="gramEnd"/>
-      <w:r>
-        <w:t xml:space="preserve"> Why It Matters. [</w:t>
-      </w:r>
-      <w:proofErr w:type="gramStart"/>
-      <w:r>
-        <w:t>online</w:t>
-      </w:r>
-      <w:proofErr w:type="gramEnd"/>
-      <w:r>
-        <w:t>] Sas.com. Available at: &lt;https://www.sas.com/en_au/insights/analytics/machine-learning.html&gt; [Accessed 12 April 2020].</w:t>
+      <w:r>
+        <w:t>Opentextbc.ca. 2020. Robotics, Artificial Intelligence, And The Workplace Of The Future. [online] Available at: &lt;https://opentextbc.ca/businessethicsopenstax/chapter/robotics-artificial-intelligence-and-the-workplace-of-the-future/&gt; [Accessed 12 April 2020].</w:t>
       </w:r>
     </w:p>
     <w:p>
@@ -13590,208 +12962,9 @@
         <w:ind w:left="720" w:hanging="720"/>
       </w:pPr>
       <w:r>
-        <w:t xml:space="preserve">McKinsey &amp; Company. 2020. Automation, Robotics, </w:t>
-      </w:r>
-      <w:proofErr w:type="gramStart"/>
-      <w:r>
-        <w:t>And</w:t>
-      </w:r>
-      <w:proofErr w:type="gramEnd"/>
-      <w:r>
-        <w:t xml:space="preserve"> The Factory Of The Future. [</w:t>
-      </w:r>
-      <w:proofErr w:type="gramStart"/>
-      <w:r>
-        <w:t>online</w:t>
-      </w:r>
-      <w:proofErr w:type="gramEnd"/>
-      <w:r>
-        <w:t>] Available at: &lt;https://www.mckinsey.com/business-functions/operations/our-insights/automation-robotics-and-the-factory-of-the-future&gt; [Accessed 12 April 2020].</w:t>
-      </w:r>
-    </w:p>
-    <w:p>
-      <w:pPr>
-        <w:ind w:left="720" w:hanging="720"/>
-      </w:pPr>
-      <w:proofErr w:type="gramStart"/>
-      <w:r>
-        <w:t>Medium.</w:t>
-      </w:r>
-      <w:proofErr w:type="gramEnd"/>
-      <w:r>
-        <w:t xml:space="preserve"> 2020. The Good, </w:t>
-      </w:r>
-      <w:proofErr w:type="gramStart"/>
-      <w:r>
-        <w:t>The</w:t>
-      </w:r>
-      <w:proofErr w:type="gramEnd"/>
-      <w:r>
-        <w:t xml:space="preserve"> Bad And The Ugly Of Artificial Intelligence And Machine Learning. [</w:t>
-      </w:r>
-      <w:proofErr w:type="gramStart"/>
-      <w:r>
-        <w:t>online</w:t>
-      </w:r>
-      <w:proofErr w:type="gramEnd"/>
-      <w:r>
-        <w:t>] Available at: &lt;https://medium.com/applied-innovation-exchange/the-good-the-bad-and-the-ugly-of-artificial-intelligence-and-machine-learning-3f7e663c317a&gt; [Accessed 12 April 2020].</w:t>
-      </w:r>
-    </w:p>
-    <w:p>
-      <w:pPr>
-        <w:ind w:left="720" w:hanging="720"/>
-      </w:pPr>
-      <w:proofErr w:type="gramStart"/>
-      <w:r>
-        <w:t>Medium.</w:t>
-      </w:r>
-      <w:proofErr w:type="gramEnd"/>
-      <w:r>
-        <w:t xml:space="preserve"> 2020. The State Of AI </w:t>
-      </w:r>
-      <w:proofErr w:type="gramStart"/>
-      <w:r>
-        <w:t>In</w:t>
-      </w:r>
-      <w:proofErr w:type="gramEnd"/>
-      <w:r>
-        <w:t xml:space="preserve"> 2020. [</w:t>
-      </w:r>
-      <w:proofErr w:type="gramStart"/>
-      <w:r>
-        <w:t>online</w:t>
-      </w:r>
-      <w:proofErr w:type="gramEnd"/>
-      <w:r>
-        <w:t>] Available at: &lt;https://towardsdatascience.com/the-state-of-ai-in-2020-1f95df336eb0&gt; [Accessed 12 April 2020].</w:t>
-      </w:r>
-    </w:p>
-    <w:p>
-      <w:pPr>
-        <w:ind w:left="720" w:hanging="720"/>
-        <w:rPr>
-          <w:rStyle w:val="Hyperlink"/>
-          <w:color w:val="auto"/>
-          <w:u w:val="none"/>
-        </w:rPr>
-      </w:pPr>
-      <w:proofErr w:type="gramStart"/>
-      <w:r>
-        <w:rPr>
-          <w:bCs/>
-        </w:rPr>
-        <w:t>MIT Technology Review.</w:t>
-      </w:r>
-      <w:proofErr w:type="gramEnd"/>
-      <w:r>
-        <w:rPr>
-          <w:bCs/>
-        </w:rPr>
-        <w:t xml:space="preserve"> (2020). </w:t>
-      </w:r>
-      <w:proofErr w:type="gramStart"/>
-      <w:r>
-        <w:rPr>
-          <w:bCs/>
-        </w:rPr>
-        <w:t>Who</w:t>
-      </w:r>
-      <w:proofErr w:type="gramEnd"/>
-      <w:r>
-        <w:rPr>
-          <w:bCs/>
-        </w:rPr>
-        <w:t xml:space="preserve"> thought of cloud computing? [Online] Available at: </w:t>
-      </w:r>
-      <w:r>
-        <w:t>https://www.technologyreview.com/s/425970/who-coined-cloud-computing/</w:t>
-      </w:r>
-      <w:r>
-        <w:rPr>
-          <w:rStyle w:val="Hyperlink"/>
-          <w:color w:val="auto"/>
-          <w:u w:val="none"/>
-        </w:rPr>
-        <w:t xml:space="preserve"> [Accessed 04/04/2020]</w:t>
-      </w:r>
-    </w:p>
-    <w:p>
-      <w:pPr>
-        <w:ind w:left="720" w:hanging="720"/>
-      </w:pPr>
-      <w:proofErr w:type="gramStart"/>
-      <w:r>
-        <w:t>Nationalgeographic.com. 2020.</w:t>
-      </w:r>
-      <w:proofErr w:type="gramEnd"/>
-      <w:r>
-        <w:t xml:space="preserve"> Meet Sophia, The Robot That Looks Almost Human. [</w:t>
-      </w:r>
-      <w:proofErr w:type="gramStart"/>
-      <w:r>
-        <w:t>online</w:t>
-      </w:r>
-      <w:proofErr w:type="gramEnd"/>
-      <w:r>
-        <w:t>] Available at: &lt;https://www.nationalgeographic.com/photography/proof/2018/05/sophia-robot-artificial-intelligence-science/&gt; [Accessed 12 April 2020].</w:t>
-      </w:r>
-    </w:p>
-    <w:p>
-      <w:pPr>
-        <w:ind w:left="720" w:hanging="720"/>
-      </w:pPr>
-      <w:proofErr w:type="gramStart"/>
-      <w:r>
-        <w:t>Opentextbc.ca. 2020.</w:t>
-      </w:r>
-      <w:proofErr w:type="gramEnd"/>
-      <w:r>
-        <w:t xml:space="preserve"> Robotics, Artificial Intelligence, </w:t>
-      </w:r>
-      <w:proofErr w:type="gramStart"/>
-      <w:r>
-        <w:t>And</w:t>
-      </w:r>
-      <w:proofErr w:type="gramEnd"/>
-      <w:r>
-        <w:t xml:space="preserve"> The Workplace Of The Future. [</w:t>
-      </w:r>
-      <w:proofErr w:type="gramStart"/>
-      <w:r>
-        <w:t>online</w:t>
-      </w:r>
-      <w:proofErr w:type="gramEnd"/>
-      <w:r>
-        <w:t>] Available at: &lt;https://opentextbc.ca/businessethicsopenstax/chapter/robotics-artificial-intelligence-and-the-workplace-of-the-future/&gt; [Accessed 12 April 2020].</w:t>
-      </w:r>
-    </w:p>
-    <w:p>
-      <w:pPr>
-        <w:ind w:left="720" w:hanging="720"/>
-      </w:pPr>
-      <w:proofErr w:type="spellStart"/>
-      <w:proofErr w:type="gramStart"/>
-      <w:r>
-        <w:t>Peerbits</w:t>
-      </w:r>
-      <w:proofErr w:type="spellEnd"/>
-      <w:r>
-        <w:t>.</w:t>
-      </w:r>
-      <w:proofErr w:type="gramEnd"/>
-      <w:r>
-        <w:t xml:space="preserve"> (2020). 10 </w:t>
-      </w:r>
-      <w:proofErr w:type="spellStart"/>
-      <w:r>
-        <w:t>IoT</w:t>
-      </w:r>
-      <w:proofErr w:type="spellEnd"/>
-      <w:r>
-        <w:t xml:space="preserve"> security concerns to keep in mind before developing apps [online] Available at: </w:t>
-      </w:r>
-      <w:hyperlink r:id="rId33" w:history="1">
+        <w:t xml:space="preserve">Peerbits. (2020). 10 IoT security concerns to keep in mind before developing apps [online] Available at: </w:t>
+      </w:r>
+      <w:hyperlink r:id="rId34" w:history="1">
         <w:r>
           <w:rPr>
             <w:rStyle w:val="Hyperlink"/>
@@ -13808,28 +12981,10 @@
       <w:pPr>
         <w:ind w:left="720" w:hanging="720"/>
       </w:pPr>
-      <w:proofErr w:type="spellStart"/>
-      <w:proofErr w:type="gramStart"/>
-      <w:r>
-        <w:t>Splunk</w:t>
-      </w:r>
-      <w:proofErr w:type="spellEnd"/>
-      <w:r>
-        <w:t>.</w:t>
-      </w:r>
-      <w:proofErr w:type="gramEnd"/>
-      <w:r>
-        <w:t xml:space="preserve"> (2020). About </w:t>
-      </w:r>
-      <w:proofErr w:type="spellStart"/>
-      <w:r>
-        <w:t>Splunk</w:t>
-      </w:r>
-      <w:proofErr w:type="spellEnd"/>
-      <w:r>
-        <w:t xml:space="preserve"> MINT Management Console [online] Available at: </w:t>
-      </w:r>
-      <w:hyperlink r:id="rId34" w:history="1">
+      <w:r>
+        <w:t xml:space="preserve">Splunk. (2020). About Splunk MINT Management Console [online] Available at: </w:t>
+      </w:r>
+      <w:hyperlink r:id="rId35" w:history="1">
         <w:r>
           <w:rPr>
             <w:rStyle w:val="Hyperlink"/>
@@ -13853,15 +13008,10 @@
       <w:pPr>
         <w:ind w:left="720" w:hanging="720"/>
       </w:pPr>
-      <w:proofErr w:type="gramStart"/>
-      <w:r>
-        <w:t>Testmycreativity.com. 2020.</w:t>
-      </w:r>
-      <w:proofErr w:type="gramEnd"/>
-      <w:r>
-        <w:t xml:space="preserve"> Test My Creativity [online] Available at: </w:t>
-      </w:r>
-      <w:hyperlink r:id="rId35" w:history="1">
+      <w:r>
+        <w:t xml:space="preserve">Testmycreativity.com. 2020. Test My Creativity [online] Available at: </w:t>
+      </w:r>
+      <w:hyperlink r:id="rId36" w:history="1">
         <w:r>
           <w:rPr>
             <w:rStyle w:val="Hyperlink"/>
@@ -13878,31 +13028,10 @@
       <w:pPr>
         <w:ind w:left="720" w:hanging="720"/>
       </w:pPr>
-      <w:proofErr w:type="gramStart"/>
-      <w:r>
-        <w:t>The Myers &amp; Briggs Foundation (2020).</w:t>
-      </w:r>
-      <w:proofErr w:type="gramEnd"/>
-      <w:r>
-        <w:t xml:space="preserve"> </w:t>
-      </w:r>
-      <w:proofErr w:type="gramStart"/>
-      <w:r>
-        <w:t>MBTI Basics.</w:t>
-      </w:r>
-      <w:proofErr w:type="gramEnd"/>
-      <w:r>
-        <w:t xml:space="preserve"> [</w:t>
-      </w:r>
-      <w:proofErr w:type="gramStart"/>
-      <w:r>
-        <w:t>online</w:t>
-      </w:r>
-      <w:proofErr w:type="gramEnd"/>
-      <w:r>
-        <w:t xml:space="preserve">] Available at: </w:t>
-      </w:r>
-      <w:hyperlink r:id="rId36" w:history="1">
+      <w:r>
+        <w:t xml:space="preserve">The Myers &amp; Briggs Foundation (2020). MBTI Basics. [online] Available at: </w:t>
+      </w:r>
+      <w:hyperlink r:id="rId37" w:history="1">
         <w:r>
           <w:rPr>
             <w:rStyle w:val="Hyperlink"/>
@@ -13912,54 +13041,17 @@
         </w:r>
       </w:hyperlink>
       <w:r>
-        <w:t xml:space="preserve"> [</w:t>
-      </w:r>
-      <w:proofErr w:type="spellStart"/>
-      <w:r>
-        <w:t>Acessed</w:t>
-      </w:r>
-      <w:proofErr w:type="spellEnd"/>
-      <w:r>
-        <w:t xml:space="preserve"> 10 April 2020]</w:t>
+        <w:t xml:space="preserve"> [Acessed 10 April 2020]</w:t>
       </w:r>
     </w:p>
     <w:p>
       <w:pPr>
         <w:ind w:left="720" w:hanging="720"/>
       </w:pPr>
-      <w:proofErr w:type="gramStart"/>
-      <w:r>
-        <w:t>Wikipedia.</w:t>
-      </w:r>
-      <w:proofErr w:type="gramEnd"/>
-      <w:r>
-        <w:t xml:space="preserve"> </w:t>
-      </w:r>
-      <w:proofErr w:type="gramStart"/>
-      <w:r>
-        <w:t xml:space="preserve">(2020). </w:t>
-      </w:r>
-      <w:proofErr w:type="spellStart"/>
-      <w:r>
-        <w:t>Wireshark</w:t>
-      </w:r>
-      <w:proofErr w:type="spellEnd"/>
-      <w:r>
-        <w:t>.</w:t>
-      </w:r>
-      <w:proofErr w:type="gramEnd"/>
-      <w:r>
-        <w:t xml:space="preserve"> [</w:t>
-      </w:r>
-      <w:proofErr w:type="gramStart"/>
-      <w:r>
-        <w:t>online</w:t>
-      </w:r>
-      <w:proofErr w:type="gramEnd"/>
-      <w:r>
-        <w:t xml:space="preserve">] Available at: </w:t>
-      </w:r>
-      <w:hyperlink r:id="rId37" w:history="1">
+      <w:r>
+        <w:t xml:space="preserve">Wikipedia. (2020). Wireshark. [online] Available at: </w:t>
+      </w:r>
+      <w:hyperlink r:id="rId38" w:history="1">
         <w:r>
           <w:rPr>
             <w:rStyle w:val="Hyperlink"/>
@@ -13983,23 +13075,10 @@
       <w:pPr>
         <w:ind w:left="720" w:hanging="720"/>
       </w:pPr>
-      <w:proofErr w:type="gramStart"/>
-      <w:r>
-        <w:t>Wikipedia.</w:t>
-      </w:r>
-      <w:proofErr w:type="gramEnd"/>
-      <w:r>
-        <w:t xml:space="preserve"> (2020). </w:t>
-      </w:r>
-      <w:proofErr w:type="spellStart"/>
-      <w:r>
-        <w:t>Metasploit</w:t>
-      </w:r>
-      <w:proofErr w:type="spellEnd"/>
-      <w:r>
-        <w:t xml:space="preserve"> Project [online] Available at: </w:t>
-      </w:r>
-      <w:hyperlink r:id="rId38" w:history="1">
+      <w:r>
+        <w:t xml:space="preserve">Wikipedia. (2020). Metasploit Project [online] Available at: </w:t>
+      </w:r>
+      <w:hyperlink r:id="rId39" w:history="1">
         <w:r>
           <w:rPr>
             <w:rStyle w:val="Hyperlink"/>
@@ -14019,37 +13098,8 @@
       <w:pPr>
         <w:ind w:left="720" w:hanging="720"/>
       </w:pPr>
-      <w:proofErr w:type="gramStart"/>
-      <w:r>
-        <w:t>WIRED, A., 2020.</w:t>
-      </w:r>
-      <w:proofErr w:type="gramEnd"/>
-      <w:r>
-        <w:t xml:space="preserve"> AI And </w:t>
-      </w:r>
-      <w:proofErr w:type="gramStart"/>
-      <w:r>
-        <w:t>The</w:t>
-      </w:r>
-      <w:proofErr w:type="gramEnd"/>
-      <w:r>
-        <w:t xml:space="preserve"> Future Of Work. [</w:t>
-      </w:r>
-      <w:proofErr w:type="gramStart"/>
-      <w:r>
-        <w:t>online</w:t>
-      </w:r>
-      <w:proofErr w:type="gramEnd"/>
-      <w:r>
-        <w:t xml:space="preserve">] </w:t>
-      </w:r>
-      <w:proofErr w:type="gramStart"/>
-      <w:r>
-        <w:t>WIRED.</w:t>
-      </w:r>
-      <w:proofErr w:type="gramEnd"/>
-      <w:r>
-        <w:t xml:space="preserve"> Available at: &lt;https://www.wired.com/wiredinsider/2018/04/ai-future-work/&gt; [Accessed 12 April 2020].</w:t>
+      <w:r>
+        <w:t>WIRED, A., 2020. AI And The Future Of Work. [online] WIRED. Available at: &lt;https://www.wired.com/wiredinsider/2018/04/ai-future-work/&gt; [Accessed 12 April 2020].</w:t>
       </w:r>
     </w:p>
     <w:p>
@@ -14061,8 +13111,8 @@
       </w:pPr>
     </w:p>
     <w:sectPr>
-      <w:headerReference w:type="default" r:id="rId39"/>
-      <w:footerReference w:type="default" r:id="rId40"/>
+      <w:headerReference w:type="default" r:id="rId40"/>
+      <w:footerReference w:type="default" r:id="rId41"/>
       <w:pgSz w:w="11906" w:h="16838"/>
       <w:pgMar w:top="1440" w:right="1440" w:bottom="1440" w:left="1440" w:header="720" w:footer="720" w:gutter="0"/>
       <w:pgNumType w:start="0"/>
@@ -14167,7 +13217,7 @@
         <w:sz w:val="20"/>
         <w:szCs w:val="20"/>
       </w:rPr>
-      <w:t>3</w:t>
+      <w:t>17</w:t>
     </w:r>
     <w:r>
       <w:rPr>
@@ -19274,7 +18324,7 @@
 </file>
 
 <file path=customXml/itemProps5.xml><?xml version="1.0" encoding="utf-8"?>
-<ds:datastoreItem xmlns:ds="http://schemas.openxmlformats.org/officeDocument/2006/customXml" ds:itemID="{ECBAC64D-73DA-4EC6-87A3-BCC8094DA2B2}">
+<ds:datastoreItem xmlns:ds="http://schemas.openxmlformats.org/officeDocument/2006/customXml" ds:itemID="{4B190462-6A78-4562-8C0E-C801EF40A982}">
   <ds:schemaRefs>
     <ds:schemaRef ds:uri="http://schemas.openxmlformats.org/officeDocument/2006/bibliography"/>
   </ds:schemaRefs>

</xml_diff>